<commit_message>
Adding more use-case names
</commit_message>
<xml_diff>
--- a/URS/URS.WCF.docx
+++ b/URS/URS.WCF.docx
@@ -1,6 +1,6 @@
 
 <file path=word/document.xml><?xml version="1.0" encoding="utf-8"?>
-<w:document xmlns:wpc="http://schemas.microsoft.com/office/word/2010/wordprocessingCanvas" xmlns:mc="http://schemas.openxmlformats.org/markup-compatibility/2006" xmlns:o="urn:schemas-microsoft-com:office:office" xmlns:r="http://schemas.openxmlformats.org/officeDocument/2006/relationships" xmlns:m="http://schemas.openxmlformats.org/officeDocument/2006/math" xmlns:v="urn:schemas-microsoft-com:vml" xmlns:wp14="http://schemas.microsoft.com/office/word/2010/wordprocessingDrawing" xmlns:wp="http://schemas.openxmlformats.org/drawingml/2006/wordprocessingDrawing" xmlns:w10="urn:schemas-microsoft-com:office:word" xmlns:w="http://schemas.openxmlformats.org/wordprocessingml/2006/main" xmlns:w14="http://schemas.microsoft.com/office/word/2010/wordml" xmlns:wpg="http://schemas.microsoft.com/office/word/2010/wordprocessingGroup" xmlns:wpi="http://schemas.microsoft.com/office/word/2010/wordprocessingInk" xmlns:wne="http://schemas.microsoft.com/office/word/2006/wordml" xmlns:wps="http://schemas.microsoft.com/office/word/2010/wordprocessingShape" mc:Ignorable="w14 wp14">
+<w:document xmlns:wpc="http://schemas.microsoft.com/office/word/2010/wordprocessingCanvas" xmlns:mc="http://schemas.openxmlformats.org/markup-compatibility/2006" xmlns:o="urn:schemas-microsoft-com:office:office" xmlns:r="http://schemas.openxmlformats.org/officeDocument/2006/relationships" xmlns:m="http://schemas.openxmlformats.org/officeDocument/2006/math" xmlns:v="urn:schemas-microsoft-com:vml" xmlns:wp14="http://schemas.microsoft.com/office/word/2010/wordprocessingDrawing" xmlns:wp="http://schemas.openxmlformats.org/drawingml/2006/wordprocessingDrawing" xmlns:w10="urn:schemas-microsoft-com:office:word" xmlns:w="http://schemas.openxmlformats.org/wordprocessingml/2006/main" xmlns:w14="http://schemas.microsoft.com/office/word/2010/wordml" xmlns:w15="http://schemas.microsoft.com/office/word/2012/wordml" xmlns:wpg="http://schemas.microsoft.com/office/word/2010/wordprocessingGroup" xmlns:wpi="http://schemas.microsoft.com/office/word/2010/wordprocessingInk" xmlns:wne="http://schemas.microsoft.com/office/word/2006/wordml" xmlns:wps="http://schemas.microsoft.com/office/word/2010/wordprocessingShape" mc:Ignorable="w14 w15 wp14">
   <w:body>
     <w:sdt>
       <w:sdtPr>
@@ -230,9 +230,6 @@
               <w:sdtPr>
                 <w:alias w:val="Abstract"/>
                 <w:id w:val="276713183"/>
-                <w:placeholder>
-                  <w:docPart w:val="B351C9ECC48C49E9BB5F7752B666BA33"/>
-                </w:placeholder>
                 <w:dataBinding w:prefixMappings="xmlns:ns0='http://schemas.microsoft.com/office/2006/coverPageProps'" w:xpath="/ns0:CoverPageProperties[1]/ns0:Abstract[1]" w:storeItemID="{55AF091B-3C7A-41E3-B477-F2FDAA23CFDA}"/>
                 <w:text/>
               </w:sdtPr>
@@ -281,11 +278,7 @@
                   <w:p>
                     <w:pPr>
                       <w:pStyle w:val="NoSpacing"/>
-                      <w:numPr>
-                        <w:ilvl w:val="0"/>
-                        <w:numId w:val="1"/>
-                      </w:numPr>
-                      <w:jc w:val="center"/>
+                      <w:ind w:left="720"/>
                       <w:rPr>
                         <w:rFonts w:eastAsiaTheme="majorEastAsia"/>
                       </w:rPr>
@@ -294,35 +287,19 @@
                       <w:rPr>
                         <w:rFonts w:eastAsiaTheme="majorEastAsia"/>
                       </w:rPr>
-                      <w:t xml:space="preserve">GROUP:       </w:t>
+                      <w:t>GROUP</w:t>
                     </w:r>
-                    <w:proofErr w:type="spellStart"/>
                     <w:r>
                       <w:rPr>
                         <w:rFonts w:eastAsiaTheme="majorEastAsia"/>
                       </w:rPr>
-                      <w:t>Todor</w:t>
+                      <w:t xml:space="preserve"> 6</w:t>
                     </w:r>
-                    <w:proofErr w:type="spellEnd"/>
                     <w:r>
                       <w:rPr>
                         <w:rFonts w:eastAsiaTheme="majorEastAsia"/>
                       </w:rPr>
-                      <w:t xml:space="preserve"> </w:t>
-                    </w:r>
-                    <w:proofErr w:type="spellStart"/>
-                    <w:r>
-                      <w:rPr>
-                        <w:rFonts w:eastAsiaTheme="majorEastAsia"/>
-                      </w:rPr>
-                      <w:t>Tsekov</w:t>
-                    </w:r>
-                    <w:proofErr w:type="spellEnd"/>
-                    <w:r>
-                      <w:rPr>
-                        <w:rFonts w:eastAsiaTheme="majorEastAsia"/>
-                      </w:rPr>
-                      <w:t xml:space="preserve"> Ivana </w:t>
+                      <w:t xml:space="preserve">:       Todor Tsekov Ivana </w:t>
                     </w:r>
                     <w:proofErr w:type="spellStart"/>
                     <w:r>
@@ -362,6 +339,7 @@
           <w:r>
             <w:rPr>
               <w:noProof/>
+              <w:lang w:val="bg-BG" w:eastAsia="bg-BG"/>
             </w:rPr>
             <w:drawing>
               <wp:anchor distT="0" distB="0" distL="114300" distR="114300" simplePos="0" relativeHeight="251658240" behindDoc="0" locked="0" layoutInCell="1" allowOverlap="1">
@@ -387,11 +365,11 @@
                         <pic:cNvPicPr/>
                       </pic:nvPicPr>
                       <pic:blipFill>
-                        <a:blip r:embed="rId10">
+                        <a:blip r:embed="rId9">
                           <a:extLst>
                             <a:ext uri="{BEBA8EAE-BF5A-486C-A8C5-ECC9F3942E4B}">
                               <a14:imgProps xmlns:a14="http://schemas.microsoft.com/office/drawing/2010/main">
-                                <a14:imgLayer r:embed="rId11">
+                                <a14:imgLayer r:embed="rId10">
                                   <a14:imgEffect>
                                     <a14:sharpenSoften amount="25000"/>
                                   </a14:imgEffect>
@@ -1511,6 +1489,1519 @@
     <w:p>
       <w:pPr>
         <w:pStyle w:val="Heading1"/>
+        <w:numPr>
+          <w:ilvl w:val="0"/>
+          <w:numId w:val="7"/>
+        </w:numPr>
+      </w:pPr>
+      <w:r>
+        <w:lastRenderedPageBreak/>
+        <w:t>Choose player</w:t>
+      </w:r>
+    </w:p>
+    <w:tbl>
+      <w:tblPr>
+        <w:tblStyle w:val="TableGrid"/>
+        <w:tblW w:w="0" w:type="auto"/>
+        <w:tblLook w:val="04A0" w:firstRow="1" w:lastRow="0" w:firstColumn="1" w:lastColumn="0" w:noHBand="0" w:noVBand="1"/>
+      </w:tblPr>
+      <w:tblGrid>
+        <w:gridCol w:w="1728"/>
+        <w:gridCol w:w="7848"/>
+      </w:tblGrid>
+      <w:tr>
+        <w:tc>
+          <w:tcPr>
+            <w:tcW w:w="1728" w:type="dxa"/>
+          </w:tcPr>
+          <w:p>
+            <w:r>
+              <w:t>Goal- level</w:t>
+            </w:r>
+          </w:p>
+        </w:tc>
+        <w:tc>
+          <w:tcPr>
+            <w:tcW w:w="7848" w:type="dxa"/>
+          </w:tcPr>
+          <w:p>
+            <w:r>
+              <w:t>To chat with opponent during the game</w:t>
+            </w:r>
+          </w:p>
+        </w:tc>
+      </w:tr>
+      <w:tr>
+        <w:tc>
+          <w:tcPr>
+            <w:tcW w:w="1728" w:type="dxa"/>
+          </w:tcPr>
+          <w:p>
+            <w:r>
+              <w:t>Pre – condition</w:t>
+            </w:r>
+          </w:p>
+        </w:tc>
+        <w:tc>
+          <w:tcPr>
+            <w:tcW w:w="7848" w:type="dxa"/>
+          </w:tcPr>
+          <w:p>
+            <w:r>
+              <w:t>1.The game has already started</w:t>
+            </w:r>
+          </w:p>
+        </w:tc>
+      </w:tr>
+      <w:tr>
+        <w:tc>
+          <w:tcPr>
+            <w:tcW w:w="1728" w:type="dxa"/>
+          </w:tcPr>
+          <w:p>
+            <w:r>
+              <w:t>Trigger</w:t>
+            </w:r>
+          </w:p>
+        </w:tc>
+        <w:tc>
+          <w:tcPr>
+            <w:tcW w:w="7848" w:type="dxa"/>
+          </w:tcPr>
+          <w:p/>
+        </w:tc>
+      </w:tr>
+      <w:tr>
+        <w:tc>
+          <w:tcPr>
+            <w:tcW w:w="1728" w:type="dxa"/>
+          </w:tcPr>
+          <w:p>
+            <w:r>
+              <w:t>Actor</w:t>
+            </w:r>
+          </w:p>
+        </w:tc>
+        <w:tc>
+          <w:tcPr>
+            <w:tcW w:w="7848" w:type="dxa"/>
+          </w:tcPr>
+          <w:p>
+            <w:r>
+              <w:t>User</w:t>
+            </w:r>
+          </w:p>
+        </w:tc>
+      </w:tr>
+      <w:tr>
+        <w:tc>
+          <w:tcPr>
+            <w:tcW w:w="1728" w:type="dxa"/>
+          </w:tcPr>
+          <w:p>
+            <w:r>
+              <w:t>MSS</w:t>
+            </w:r>
+          </w:p>
+        </w:tc>
+        <w:tc>
+          <w:tcPr>
+            <w:tcW w:w="7848" w:type="dxa"/>
+          </w:tcPr>
+          <w:p>
+            <w:r>
+              <w:t>1.The User type a message in the chat box</w:t>
+            </w:r>
+          </w:p>
+          <w:p>
+            <w:r>
+              <w:t>2.The User receives a message in the chat box</w:t>
+            </w:r>
+          </w:p>
+        </w:tc>
+      </w:tr>
+      <w:tr>
+        <w:tc>
+          <w:tcPr>
+            <w:tcW w:w="1728" w:type="dxa"/>
+          </w:tcPr>
+          <w:p>
+            <w:r>
+              <w:t>Extension</w:t>
+            </w:r>
+          </w:p>
+        </w:tc>
+        <w:tc>
+          <w:tcPr>
+            <w:tcW w:w="7848" w:type="dxa"/>
+          </w:tcPr>
+          <w:p/>
+        </w:tc>
+      </w:tr>
+      <w:tr>
+        <w:tc>
+          <w:tcPr>
+            <w:tcW w:w="1728" w:type="dxa"/>
+          </w:tcPr>
+          <w:p>
+            <w:r>
+              <w:t>Rule</w:t>
+            </w:r>
+          </w:p>
+        </w:tc>
+        <w:tc>
+          <w:tcPr>
+            <w:tcW w:w="7848" w:type="dxa"/>
+          </w:tcPr>
+          <w:p/>
+        </w:tc>
+      </w:tr>
+      <w:tr>
+        <w:tc>
+          <w:tcPr>
+            <w:tcW w:w="1728" w:type="dxa"/>
+          </w:tcPr>
+          <w:p>
+            <w:r>
+              <w:t>Post Condition</w:t>
+            </w:r>
+          </w:p>
+        </w:tc>
+        <w:tc>
+          <w:tcPr>
+            <w:tcW w:w="7848" w:type="dxa"/>
+          </w:tcPr>
+          <w:p/>
+        </w:tc>
+      </w:tr>
+    </w:tbl>
+    <w:p/>
+    <w:p>
+      <w:pPr>
+        <w:pStyle w:val="Heading1"/>
+        <w:numPr>
+          <w:ilvl w:val="0"/>
+          <w:numId w:val="7"/>
+        </w:numPr>
+      </w:pPr>
+      <w:r>
+        <w:t>Roll Dice</w:t>
+      </w:r>
+    </w:p>
+    <w:tbl>
+      <w:tblPr>
+        <w:tblStyle w:val="TableGrid"/>
+        <w:tblW w:w="0" w:type="auto"/>
+        <w:tblLook w:val="04A0" w:firstRow="1" w:lastRow="0" w:firstColumn="1" w:lastColumn="0" w:noHBand="0" w:noVBand="1"/>
+      </w:tblPr>
+      <w:tblGrid>
+        <w:gridCol w:w="1728"/>
+        <w:gridCol w:w="7848"/>
+      </w:tblGrid>
+      <w:tr>
+        <w:tc>
+          <w:tcPr>
+            <w:tcW w:w="1728" w:type="dxa"/>
+          </w:tcPr>
+          <w:p>
+            <w:r>
+              <w:t>Goal- level</w:t>
+            </w:r>
+          </w:p>
+        </w:tc>
+        <w:tc>
+          <w:tcPr>
+            <w:tcW w:w="7848" w:type="dxa"/>
+          </w:tcPr>
+          <w:p>
+            <w:r>
+              <w:t>To chat with opponent during the game</w:t>
+            </w:r>
+          </w:p>
+        </w:tc>
+      </w:tr>
+      <w:tr>
+        <w:tc>
+          <w:tcPr>
+            <w:tcW w:w="1728" w:type="dxa"/>
+          </w:tcPr>
+          <w:p>
+            <w:r>
+              <w:t>Pre – condition</w:t>
+            </w:r>
+          </w:p>
+        </w:tc>
+        <w:tc>
+          <w:tcPr>
+            <w:tcW w:w="7848" w:type="dxa"/>
+          </w:tcPr>
+          <w:p>
+            <w:r>
+              <w:t>1.The game has already started</w:t>
+            </w:r>
+          </w:p>
+        </w:tc>
+      </w:tr>
+      <w:tr>
+        <w:tc>
+          <w:tcPr>
+            <w:tcW w:w="1728" w:type="dxa"/>
+          </w:tcPr>
+          <w:p>
+            <w:r>
+              <w:t>Trigger</w:t>
+            </w:r>
+          </w:p>
+        </w:tc>
+        <w:tc>
+          <w:tcPr>
+            <w:tcW w:w="7848" w:type="dxa"/>
+          </w:tcPr>
+          <w:p/>
+        </w:tc>
+      </w:tr>
+      <w:tr>
+        <w:tc>
+          <w:tcPr>
+            <w:tcW w:w="1728" w:type="dxa"/>
+          </w:tcPr>
+          <w:p>
+            <w:r>
+              <w:t>Actor</w:t>
+            </w:r>
+          </w:p>
+        </w:tc>
+        <w:tc>
+          <w:tcPr>
+            <w:tcW w:w="7848" w:type="dxa"/>
+          </w:tcPr>
+          <w:p>
+            <w:r>
+              <w:t>User</w:t>
+            </w:r>
+          </w:p>
+        </w:tc>
+      </w:tr>
+      <w:tr>
+        <w:tc>
+          <w:tcPr>
+            <w:tcW w:w="1728" w:type="dxa"/>
+          </w:tcPr>
+          <w:p>
+            <w:r>
+              <w:t>MSS</w:t>
+            </w:r>
+          </w:p>
+        </w:tc>
+        <w:tc>
+          <w:tcPr>
+            <w:tcW w:w="7848" w:type="dxa"/>
+          </w:tcPr>
+          <w:p>
+            <w:r>
+              <w:t>1.The User type a message in the chat box</w:t>
+            </w:r>
+          </w:p>
+          <w:p>
+            <w:r>
+              <w:t>2.The User receives a message in the chat box</w:t>
+            </w:r>
+          </w:p>
+        </w:tc>
+      </w:tr>
+      <w:tr>
+        <w:tc>
+          <w:tcPr>
+            <w:tcW w:w="1728" w:type="dxa"/>
+          </w:tcPr>
+          <w:p>
+            <w:r>
+              <w:t>Extension</w:t>
+            </w:r>
+          </w:p>
+        </w:tc>
+        <w:tc>
+          <w:tcPr>
+            <w:tcW w:w="7848" w:type="dxa"/>
+          </w:tcPr>
+          <w:p/>
+        </w:tc>
+      </w:tr>
+      <w:tr>
+        <w:tc>
+          <w:tcPr>
+            <w:tcW w:w="1728" w:type="dxa"/>
+          </w:tcPr>
+          <w:p>
+            <w:r>
+              <w:t>Rule</w:t>
+            </w:r>
+          </w:p>
+        </w:tc>
+        <w:tc>
+          <w:tcPr>
+            <w:tcW w:w="7848" w:type="dxa"/>
+          </w:tcPr>
+          <w:p/>
+        </w:tc>
+      </w:tr>
+      <w:tr>
+        <w:tc>
+          <w:tcPr>
+            <w:tcW w:w="1728" w:type="dxa"/>
+          </w:tcPr>
+          <w:p>
+            <w:r>
+              <w:t>Post Condition</w:t>
+            </w:r>
+          </w:p>
+        </w:tc>
+        <w:tc>
+          <w:tcPr>
+            <w:tcW w:w="7848" w:type="dxa"/>
+          </w:tcPr>
+          <w:p/>
+        </w:tc>
+      </w:tr>
+    </w:tbl>
+    <w:p/>
+    <w:p>
+      <w:pPr>
+        <w:pStyle w:val="Heading1"/>
+        <w:numPr>
+          <w:ilvl w:val="0"/>
+          <w:numId w:val="7"/>
+        </w:numPr>
+      </w:pPr>
+      <w:r>
+        <w:t xml:space="preserve">Move object </w:t>
+      </w:r>
+    </w:p>
+    <w:tbl>
+      <w:tblPr>
+        <w:tblStyle w:val="TableGrid"/>
+        <w:tblW w:w="0" w:type="auto"/>
+        <w:tblLook w:val="04A0" w:firstRow="1" w:lastRow="0" w:firstColumn="1" w:lastColumn="0" w:noHBand="0" w:noVBand="1"/>
+      </w:tblPr>
+      <w:tblGrid>
+        <w:gridCol w:w="1728"/>
+        <w:gridCol w:w="7848"/>
+      </w:tblGrid>
+      <w:tr>
+        <w:tc>
+          <w:tcPr>
+            <w:tcW w:w="1728" w:type="dxa"/>
+          </w:tcPr>
+          <w:p>
+            <w:r>
+              <w:t>Goal- level</w:t>
+            </w:r>
+          </w:p>
+        </w:tc>
+        <w:tc>
+          <w:tcPr>
+            <w:tcW w:w="7848" w:type="dxa"/>
+          </w:tcPr>
+          <w:p>
+            <w:r>
+              <w:t>To chat with opponent during the game</w:t>
+            </w:r>
+          </w:p>
+        </w:tc>
+      </w:tr>
+      <w:tr>
+        <w:tc>
+          <w:tcPr>
+            <w:tcW w:w="1728" w:type="dxa"/>
+          </w:tcPr>
+          <w:p>
+            <w:r>
+              <w:t>Pre – condition</w:t>
+            </w:r>
+          </w:p>
+        </w:tc>
+        <w:tc>
+          <w:tcPr>
+            <w:tcW w:w="7848" w:type="dxa"/>
+          </w:tcPr>
+          <w:p>
+            <w:r>
+              <w:t>1.The game has already started</w:t>
+            </w:r>
+          </w:p>
+        </w:tc>
+      </w:tr>
+      <w:tr>
+        <w:tc>
+          <w:tcPr>
+            <w:tcW w:w="1728" w:type="dxa"/>
+          </w:tcPr>
+          <w:p>
+            <w:r>
+              <w:t>Trigger</w:t>
+            </w:r>
+          </w:p>
+        </w:tc>
+        <w:tc>
+          <w:tcPr>
+            <w:tcW w:w="7848" w:type="dxa"/>
+          </w:tcPr>
+          <w:p/>
+        </w:tc>
+      </w:tr>
+      <w:tr>
+        <w:tc>
+          <w:tcPr>
+            <w:tcW w:w="1728" w:type="dxa"/>
+          </w:tcPr>
+          <w:p>
+            <w:r>
+              <w:t>Actor</w:t>
+            </w:r>
+          </w:p>
+        </w:tc>
+        <w:tc>
+          <w:tcPr>
+            <w:tcW w:w="7848" w:type="dxa"/>
+          </w:tcPr>
+          <w:p>
+            <w:r>
+              <w:t>User</w:t>
+            </w:r>
+          </w:p>
+        </w:tc>
+      </w:tr>
+      <w:tr>
+        <w:tc>
+          <w:tcPr>
+            <w:tcW w:w="1728" w:type="dxa"/>
+          </w:tcPr>
+          <w:p>
+            <w:r>
+              <w:t>MSS</w:t>
+            </w:r>
+          </w:p>
+        </w:tc>
+        <w:tc>
+          <w:tcPr>
+            <w:tcW w:w="7848" w:type="dxa"/>
+          </w:tcPr>
+          <w:p>
+            <w:r>
+              <w:t>1.The User type a message in the chat box</w:t>
+            </w:r>
+          </w:p>
+          <w:p>
+            <w:r>
+              <w:t>2.The User receives a message in the chat box</w:t>
+            </w:r>
+          </w:p>
+        </w:tc>
+      </w:tr>
+      <w:tr>
+        <w:tc>
+          <w:tcPr>
+            <w:tcW w:w="1728" w:type="dxa"/>
+          </w:tcPr>
+          <w:p>
+            <w:r>
+              <w:t>Extension</w:t>
+            </w:r>
+          </w:p>
+        </w:tc>
+        <w:tc>
+          <w:tcPr>
+            <w:tcW w:w="7848" w:type="dxa"/>
+          </w:tcPr>
+          <w:p/>
+        </w:tc>
+      </w:tr>
+      <w:tr>
+        <w:tc>
+          <w:tcPr>
+            <w:tcW w:w="1728" w:type="dxa"/>
+          </w:tcPr>
+          <w:p>
+            <w:r>
+              <w:t>Rule</w:t>
+            </w:r>
+          </w:p>
+        </w:tc>
+        <w:tc>
+          <w:tcPr>
+            <w:tcW w:w="7848" w:type="dxa"/>
+          </w:tcPr>
+          <w:p/>
+        </w:tc>
+      </w:tr>
+      <w:tr>
+        <w:tc>
+          <w:tcPr>
+            <w:tcW w:w="1728" w:type="dxa"/>
+          </w:tcPr>
+          <w:p>
+            <w:r>
+              <w:t>Post Condition</w:t>
+            </w:r>
+          </w:p>
+        </w:tc>
+        <w:tc>
+          <w:tcPr>
+            <w:tcW w:w="7848" w:type="dxa"/>
+          </w:tcPr>
+          <w:p/>
+        </w:tc>
+      </w:tr>
+    </w:tbl>
+    <w:p/>
+    <w:p>
+      <w:pPr>
+        <w:pStyle w:val="Heading1"/>
+        <w:numPr>
+          <w:ilvl w:val="0"/>
+          <w:numId w:val="7"/>
+        </w:numPr>
+      </w:pPr>
+      <w:r>
+        <w:t>Place Object</w:t>
+      </w:r>
+    </w:p>
+    <w:tbl>
+      <w:tblPr>
+        <w:tblStyle w:val="TableGrid"/>
+        <w:tblW w:w="0" w:type="auto"/>
+        <w:tblLook w:val="04A0" w:firstRow="1" w:lastRow="0" w:firstColumn="1" w:lastColumn="0" w:noHBand="0" w:noVBand="1"/>
+      </w:tblPr>
+      <w:tblGrid>
+        <w:gridCol w:w="1728"/>
+        <w:gridCol w:w="7848"/>
+      </w:tblGrid>
+      <w:tr>
+        <w:tc>
+          <w:tcPr>
+            <w:tcW w:w="1728" w:type="dxa"/>
+          </w:tcPr>
+          <w:p>
+            <w:r>
+              <w:t>Goal- level</w:t>
+            </w:r>
+          </w:p>
+        </w:tc>
+        <w:tc>
+          <w:tcPr>
+            <w:tcW w:w="7848" w:type="dxa"/>
+          </w:tcPr>
+          <w:p>
+            <w:r>
+              <w:t>To chat with opponent during the game</w:t>
+            </w:r>
+          </w:p>
+        </w:tc>
+      </w:tr>
+      <w:tr>
+        <w:tc>
+          <w:tcPr>
+            <w:tcW w:w="1728" w:type="dxa"/>
+          </w:tcPr>
+          <w:p>
+            <w:r>
+              <w:t>Pre – condition</w:t>
+            </w:r>
+          </w:p>
+        </w:tc>
+        <w:tc>
+          <w:tcPr>
+            <w:tcW w:w="7848" w:type="dxa"/>
+          </w:tcPr>
+          <w:p>
+            <w:r>
+              <w:t>1.The game has already started</w:t>
+            </w:r>
+          </w:p>
+        </w:tc>
+      </w:tr>
+      <w:tr>
+        <w:tc>
+          <w:tcPr>
+            <w:tcW w:w="1728" w:type="dxa"/>
+          </w:tcPr>
+          <w:p>
+            <w:r>
+              <w:t>Trigger</w:t>
+            </w:r>
+          </w:p>
+        </w:tc>
+        <w:tc>
+          <w:tcPr>
+            <w:tcW w:w="7848" w:type="dxa"/>
+          </w:tcPr>
+          <w:p/>
+        </w:tc>
+      </w:tr>
+      <w:tr>
+        <w:tc>
+          <w:tcPr>
+            <w:tcW w:w="1728" w:type="dxa"/>
+          </w:tcPr>
+          <w:p>
+            <w:r>
+              <w:t>Actor</w:t>
+            </w:r>
+          </w:p>
+        </w:tc>
+        <w:tc>
+          <w:tcPr>
+            <w:tcW w:w="7848" w:type="dxa"/>
+          </w:tcPr>
+          <w:p>
+            <w:r>
+              <w:t>User</w:t>
+            </w:r>
+          </w:p>
+        </w:tc>
+      </w:tr>
+      <w:tr>
+        <w:tc>
+          <w:tcPr>
+            <w:tcW w:w="1728" w:type="dxa"/>
+          </w:tcPr>
+          <w:p>
+            <w:r>
+              <w:t>MSS</w:t>
+            </w:r>
+          </w:p>
+        </w:tc>
+        <w:tc>
+          <w:tcPr>
+            <w:tcW w:w="7848" w:type="dxa"/>
+          </w:tcPr>
+          <w:p>
+            <w:r>
+              <w:t>1.The User type a message in the chat box</w:t>
+            </w:r>
+          </w:p>
+          <w:p>
+            <w:r>
+              <w:t>2.The User receives a message in the chat box</w:t>
+            </w:r>
+          </w:p>
+        </w:tc>
+      </w:tr>
+      <w:tr>
+        <w:tc>
+          <w:tcPr>
+            <w:tcW w:w="1728" w:type="dxa"/>
+          </w:tcPr>
+          <w:p>
+            <w:r>
+              <w:t>Extension</w:t>
+            </w:r>
+          </w:p>
+        </w:tc>
+        <w:tc>
+          <w:tcPr>
+            <w:tcW w:w="7848" w:type="dxa"/>
+          </w:tcPr>
+          <w:p/>
+        </w:tc>
+      </w:tr>
+      <w:tr>
+        <w:tc>
+          <w:tcPr>
+            <w:tcW w:w="1728" w:type="dxa"/>
+          </w:tcPr>
+          <w:p>
+            <w:r>
+              <w:t>Rule</w:t>
+            </w:r>
+          </w:p>
+        </w:tc>
+        <w:tc>
+          <w:tcPr>
+            <w:tcW w:w="7848" w:type="dxa"/>
+          </w:tcPr>
+          <w:p/>
+        </w:tc>
+      </w:tr>
+      <w:tr>
+        <w:tc>
+          <w:tcPr>
+            <w:tcW w:w="1728" w:type="dxa"/>
+          </w:tcPr>
+          <w:p>
+            <w:r>
+              <w:t>Post Condition</w:t>
+            </w:r>
+          </w:p>
+        </w:tc>
+        <w:tc>
+          <w:tcPr>
+            <w:tcW w:w="7848" w:type="dxa"/>
+          </w:tcPr>
+          <w:p/>
+        </w:tc>
+      </w:tr>
+    </w:tbl>
+    <w:p>
+      <w:pPr>
+        <w:pStyle w:val="Heading1"/>
+        <w:numPr>
+          <w:ilvl w:val="0"/>
+          <w:numId w:val="7"/>
+        </w:numPr>
+      </w:pPr>
+      <w:r>
+        <w:lastRenderedPageBreak/>
+        <w:t>Remove Object</w:t>
+      </w:r>
+    </w:p>
+    <w:tbl>
+      <w:tblPr>
+        <w:tblStyle w:val="TableGrid"/>
+        <w:tblW w:w="0" w:type="auto"/>
+        <w:tblLook w:val="04A0" w:firstRow="1" w:lastRow="0" w:firstColumn="1" w:lastColumn="0" w:noHBand="0" w:noVBand="1"/>
+      </w:tblPr>
+      <w:tblGrid>
+        <w:gridCol w:w="1728"/>
+        <w:gridCol w:w="7848"/>
+      </w:tblGrid>
+      <w:tr>
+        <w:tc>
+          <w:tcPr>
+            <w:tcW w:w="1728" w:type="dxa"/>
+          </w:tcPr>
+          <w:p>
+            <w:r>
+              <w:t>Goal- level</w:t>
+            </w:r>
+          </w:p>
+        </w:tc>
+        <w:tc>
+          <w:tcPr>
+            <w:tcW w:w="7848" w:type="dxa"/>
+          </w:tcPr>
+          <w:p>
+            <w:r>
+              <w:t>To chat with opponent during the game</w:t>
+            </w:r>
+          </w:p>
+        </w:tc>
+      </w:tr>
+      <w:tr>
+        <w:tc>
+          <w:tcPr>
+            <w:tcW w:w="1728" w:type="dxa"/>
+          </w:tcPr>
+          <w:p>
+            <w:r>
+              <w:t>Pre – condition</w:t>
+            </w:r>
+          </w:p>
+        </w:tc>
+        <w:tc>
+          <w:tcPr>
+            <w:tcW w:w="7848" w:type="dxa"/>
+          </w:tcPr>
+          <w:p>
+            <w:r>
+              <w:t>1.The game has already started</w:t>
+            </w:r>
+          </w:p>
+        </w:tc>
+      </w:tr>
+      <w:tr>
+        <w:tc>
+          <w:tcPr>
+            <w:tcW w:w="1728" w:type="dxa"/>
+          </w:tcPr>
+          <w:p>
+            <w:r>
+              <w:t>Trigger</w:t>
+            </w:r>
+          </w:p>
+        </w:tc>
+        <w:tc>
+          <w:tcPr>
+            <w:tcW w:w="7848" w:type="dxa"/>
+          </w:tcPr>
+          <w:p/>
+        </w:tc>
+      </w:tr>
+      <w:tr>
+        <w:tc>
+          <w:tcPr>
+            <w:tcW w:w="1728" w:type="dxa"/>
+          </w:tcPr>
+          <w:p>
+            <w:r>
+              <w:t>Actor</w:t>
+            </w:r>
+          </w:p>
+        </w:tc>
+        <w:tc>
+          <w:tcPr>
+            <w:tcW w:w="7848" w:type="dxa"/>
+          </w:tcPr>
+          <w:p>
+            <w:r>
+              <w:t>User</w:t>
+            </w:r>
+          </w:p>
+        </w:tc>
+      </w:tr>
+      <w:tr>
+        <w:tc>
+          <w:tcPr>
+            <w:tcW w:w="1728" w:type="dxa"/>
+          </w:tcPr>
+          <w:p>
+            <w:r>
+              <w:t>MSS</w:t>
+            </w:r>
+          </w:p>
+        </w:tc>
+        <w:tc>
+          <w:tcPr>
+            <w:tcW w:w="7848" w:type="dxa"/>
+          </w:tcPr>
+          <w:p>
+            <w:r>
+              <w:t>1.The User type a message in the chat box</w:t>
+            </w:r>
+          </w:p>
+          <w:p>
+            <w:r>
+              <w:t>2.The User receives a message in the chat box</w:t>
+            </w:r>
+          </w:p>
+        </w:tc>
+      </w:tr>
+      <w:tr>
+        <w:tc>
+          <w:tcPr>
+            <w:tcW w:w="1728" w:type="dxa"/>
+          </w:tcPr>
+          <w:p>
+            <w:r>
+              <w:t>Extension</w:t>
+            </w:r>
+          </w:p>
+        </w:tc>
+        <w:tc>
+          <w:tcPr>
+            <w:tcW w:w="7848" w:type="dxa"/>
+          </w:tcPr>
+          <w:p/>
+        </w:tc>
+      </w:tr>
+      <w:tr>
+        <w:tc>
+          <w:tcPr>
+            <w:tcW w:w="1728" w:type="dxa"/>
+          </w:tcPr>
+          <w:p>
+            <w:r>
+              <w:t>Rule</w:t>
+            </w:r>
+          </w:p>
+        </w:tc>
+        <w:tc>
+          <w:tcPr>
+            <w:tcW w:w="7848" w:type="dxa"/>
+          </w:tcPr>
+          <w:p/>
+        </w:tc>
+      </w:tr>
+      <w:tr>
+        <w:tc>
+          <w:tcPr>
+            <w:tcW w:w="1728" w:type="dxa"/>
+          </w:tcPr>
+          <w:p>
+            <w:r>
+              <w:t>Post Condition</w:t>
+            </w:r>
+          </w:p>
+        </w:tc>
+        <w:tc>
+          <w:tcPr>
+            <w:tcW w:w="7848" w:type="dxa"/>
+          </w:tcPr>
+          <w:p/>
+        </w:tc>
+      </w:tr>
+    </w:tbl>
+    <w:p>
+      <w:pPr>
+        <w:pStyle w:val="Heading1"/>
+        <w:numPr>
+          <w:ilvl w:val="0"/>
+          <w:numId w:val="7"/>
+        </w:numPr>
+      </w:pPr>
+      <w:r>
+        <w:t>Start Game</w:t>
+      </w:r>
+    </w:p>
+    <w:tbl>
+      <w:tblPr>
+        <w:tblStyle w:val="TableGrid"/>
+        <w:tblW w:w="0" w:type="auto"/>
+        <w:tblLook w:val="04A0" w:firstRow="1" w:lastRow="0" w:firstColumn="1" w:lastColumn="0" w:noHBand="0" w:noVBand="1"/>
+      </w:tblPr>
+      <w:tblGrid>
+        <w:gridCol w:w="1728"/>
+        <w:gridCol w:w="7848"/>
+      </w:tblGrid>
+      <w:tr>
+        <w:tc>
+          <w:tcPr>
+            <w:tcW w:w="1728" w:type="dxa"/>
+          </w:tcPr>
+          <w:p>
+            <w:r>
+              <w:t>Goal- level</w:t>
+            </w:r>
+          </w:p>
+        </w:tc>
+        <w:tc>
+          <w:tcPr>
+            <w:tcW w:w="7848" w:type="dxa"/>
+          </w:tcPr>
+          <w:p>
+            <w:r>
+              <w:t>To chat with opponent during the game</w:t>
+            </w:r>
+          </w:p>
+        </w:tc>
+      </w:tr>
+      <w:tr>
+        <w:tc>
+          <w:tcPr>
+            <w:tcW w:w="1728" w:type="dxa"/>
+          </w:tcPr>
+          <w:p>
+            <w:r>
+              <w:t>Pre – condition</w:t>
+            </w:r>
+          </w:p>
+        </w:tc>
+        <w:tc>
+          <w:tcPr>
+            <w:tcW w:w="7848" w:type="dxa"/>
+          </w:tcPr>
+          <w:p>
+            <w:r>
+              <w:t>1.The game has already started</w:t>
+            </w:r>
+          </w:p>
+        </w:tc>
+      </w:tr>
+      <w:tr>
+        <w:tc>
+          <w:tcPr>
+            <w:tcW w:w="1728" w:type="dxa"/>
+          </w:tcPr>
+          <w:p>
+            <w:r>
+              <w:t>Trigger</w:t>
+            </w:r>
+          </w:p>
+        </w:tc>
+        <w:tc>
+          <w:tcPr>
+            <w:tcW w:w="7848" w:type="dxa"/>
+          </w:tcPr>
+          <w:p/>
+        </w:tc>
+      </w:tr>
+      <w:tr>
+        <w:tc>
+          <w:tcPr>
+            <w:tcW w:w="1728" w:type="dxa"/>
+          </w:tcPr>
+          <w:p>
+            <w:r>
+              <w:t>Actor</w:t>
+            </w:r>
+          </w:p>
+        </w:tc>
+        <w:tc>
+          <w:tcPr>
+            <w:tcW w:w="7848" w:type="dxa"/>
+          </w:tcPr>
+          <w:p>
+            <w:r>
+              <w:t>User</w:t>
+            </w:r>
+          </w:p>
+        </w:tc>
+      </w:tr>
+      <w:tr>
+        <w:tc>
+          <w:tcPr>
+            <w:tcW w:w="1728" w:type="dxa"/>
+          </w:tcPr>
+          <w:p>
+            <w:r>
+              <w:t>MSS</w:t>
+            </w:r>
+          </w:p>
+        </w:tc>
+        <w:tc>
+          <w:tcPr>
+            <w:tcW w:w="7848" w:type="dxa"/>
+          </w:tcPr>
+          <w:p>
+            <w:r>
+              <w:t>1.The User type a message in the chat box</w:t>
+            </w:r>
+          </w:p>
+          <w:p>
+            <w:r>
+              <w:t>2.The User receives a message in the chat box</w:t>
+            </w:r>
+          </w:p>
+        </w:tc>
+      </w:tr>
+      <w:tr>
+        <w:tc>
+          <w:tcPr>
+            <w:tcW w:w="1728" w:type="dxa"/>
+          </w:tcPr>
+          <w:p>
+            <w:r>
+              <w:t>Extension</w:t>
+            </w:r>
+          </w:p>
+        </w:tc>
+        <w:tc>
+          <w:tcPr>
+            <w:tcW w:w="7848" w:type="dxa"/>
+          </w:tcPr>
+          <w:p/>
+        </w:tc>
+      </w:tr>
+      <w:tr>
+        <w:tc>
+          <w:tcPr>
+            <w:tcW w:w="1728" w:type="dxa"/>
+          </w:tcPr>
+          <w:p>
+            <w:r>
+              <w:t>Rule</w:t>
+            </w:r>
+          </w:p>
+        </w:tc>
+        <w:tc>
+          <w:tcPr>
+            <w:tcW w:w="7848" w:type="dxa"/>
+          </w:tcPr>
+          <w:p/>
+        </w:tc>
+      </w:tr>
+      <w:tr>
+        <w:tc>
+          <w:tcPr>
+            <w:tcW w:w="1728" w:type="dxa"/>
+          </w:tcPr>
+          <w:p>
+            <w:r>
+              <w:t>Post Condition</w:t>
+            </w:r>
+          </w:p>
+        </w:tc>
+        <w:tc>
+          <w:tcPr>
+            <w:tcW w:w="7848" w:type="dxa"/>
+          </w:tcPr>
+          <w:p/>
+        </w:tc>
+      </w:tr>
+    </w:tbl>
+    <w:p>
+      <w:pPr>
+        <w:pStyle w:val="Heading1"/>
+        <w:numPr>
+          <w:ilvl w:val="0"/>
+          <w:numId w:val="7"/>
+        </w:numPr>
+      </w:pPr>
+      <w:r>
+        <w:t>Spectate Game</w:t>
+      </w:r>
+    </w:p>
+    <w:tbl>
+      <w:tblPr>
+        <w:tblStyle w:val="TableGrid"/>
+        <w:tblW w:w="0" w:type="auto"/>
+        <w:tblLook w:val="04A0" w:firstRow="1" w:lastRow="0" w:firstColumn="1" w:lastColumn="0" w:noHBand="0" w:noVBand="1"/>
+      </w:tblPr>
+      <w:tblGrid>
+        <w:gridCol w:w="1728"/>
+        <w:gridCol w:w="7848"/>
+      </w:tblGrid>
+      <w:tr>
+        <w:tc>
+          <w:tcPr>
+            <w:tcW w:w="1728" w:type="dxa"/>
+          </w:tcPr>
+          <w:p>
+            <w:r>
+              <w:t>Goal- level</w:t>
+            </w:r>
+          </w:p>
+        </w:tc>
+        <w:tc>
+          <w:tcPr>
+            <w:tcW w:w="7848" w:type="dxa"/>
+          </w:tcPr>
+          <w:p>
+            <w:r>
+              <w:t>To chat with opponent during the game</w:t>
+            </w:r>
+          </w:p>
+        </w:tc>
+      </w:tr>
+      <w:tr>
+        <w:tc>
+          <w:tcPr>
+            <w:tcW w:w="1728" w:type="dxa"/>
+          </w:tcPr>
+          <w:p>
+            <w:r>
+              <w:t>Pre – condition</w:t>
+            </w:r>
+          </w:p>
+        </w:tc>
+        <w:tc>
+          <w:tcPr>
+            <w:tcW w:w="7848" w:type="dxa"/>
+          </w:tcPr>
+          <w:p>
+            <w:r>
+              <w:t>1.The game has already started</w:t>
+            </w:r>
+          </w:p>
+        </w:tc>
+      </w:tr>
+      <w:tr>
+        <w:tc>
+          <w:tcPr>
+            <w:tcW w:w="1728" w:type="dxa"/>
+          </w:tcPr>
+          <w:p>
+            <w:r>
+              <w:t>Trigger</w:t>
+            </w:r>
+          </w:p>
+        </w:tc>
+        <w:tc>
+          <w:tcPr>
+            <w:tcW w:w="7848" w:type="dxa"/>
+          </w:tcPr>
+          <w:p/>
+        </w:tc>
+      </w:tr>
+      <w:tr>
+        <w:tc>
+          <w:tcPr>
+            <w:tcW w:w="1728" w:type="dxa"/>
+          </w:tcPr>
+          <w:p>
+            <w:r>
+              <w:t>Actor</w:t>
+            </w:r>
+          </w:p>
+        </w:tc>
+        <w:tc>
+          <w:tcPr>
+            <w:tcW w:w="7848" w:type="dxa"/>
+          </w:tcPr>
+          <w:p>
+            <w:r>
+              <w:t>User</w:t>
+            </w:r>
+          </w:p>
+        </w:tc>
+      </w:tr>
+      <w:tr>
+        <w:tc>
+          <w:tcPr>
+            <w:tcW w:w="1728" w:type="dxa"/>
+          </w:tcPr>
+          <w:p>
+            <w:r>
+              <w:t>MSS</w:t>
+            </w:r>
+          </w:p>
+        </w:tc>
+        <w:tc>
+          <w:tcPr>
+            <w:tcW w:w="7848" w:type="dxa"/>
+          </w:tcPr>
+          <w:p>
+            <w:r>
+              <w:t>1.The User type a message in the chat box</w:t>
+            </w:r>
+          </w:p>
+          <w:p>
+            <w:r>
+              <w:t>2.The User receives a message in the chat box</w:t>
+            </w:r>
+          </w:p>
+        </w:tc>
+      </w:tr>
+      <w:tr>
+        <w:tc>
+          <w:tcPr>
+            <w:tcW w:w="1728" w:type="dxa"/>
+          </w:tcPr>
+          <w:p>
+            <w:r>
+              <w:t>Extension</w:t>
+            </w:r>
+          </w:p>
+        </w:tc>
+        <w:tc>
+          <w:tcPr>
+            <w:tcW w:w="7848" w:type="dxa"/>
+          </w:tcPr>
+          <w:p/>
+        </w:tc>
+      </w:tr>
+      <w:tr>
+        <w:tc>
+          <w:tcPr>
+            <w:tcW w:w="1728" w:type="dxa"/>
+          </w:tcPr>
+          <w:p>
+            <w:r>
+              <w:t>Rule</w:t>
+            </w:r>
+          </w:p>
+        </w:tc>
+        <w:tc>
+          <w:tcPr>
+            <w:tcW w:w="7848" w:type="dxa"/>
+          </w:tcPr>
+          <w:p/>
+        </w:tc>
+      </w:tr>
+      <w:tr>
+        <w:tc>
+          <w:tcPr>
+            <w:tcW w:w="1728" w:type="dxa"/>
+          </w:tcPr>
+          <w:p>
+            <w:r>
+              <w:t>Post Condition</w:t>
+            </w:r>
+          </w:p>
+        </w:tc>
+        <w:tc>
+          <w:tcPr>
+            <w:tcW w:w="7848" w:type="dxa"/>
+          </w:tcPr>
+          <w:p/>
+        </w:tc>
+      </w:tr>
+    </w:tbl>
+    <w:p/>
+    <w:p>
+      <w:pPr>
+        <w:pStyle w:val="Heading1"/>
+        <w:numPr>
+          <w:ilvl w:val="0"/>
+          <w:numId w:val="7"/>
+        </w:numPr>
+      </w:pPr>
+      <w:r>
+        <w:t>Exit Game</w:t>
+      </w:r>
+      <w:bookmarkStart w:id="0" w:name="_GoBack"/>
+      <w:bookmarkEnd w:id="0"/>
+    </w:p>
+    <w:tbl>
+      <w:tblPr>
+        <w:tblStyle w:val="TableGrid"/>
+        <w:tblW w:w="0" w:type="auto"/>
+        <w:tblLook w:val="04A0" w:firstRow="1" w:lastRow="0" w:firstColumn="1" w:lastColumn="0" w:noHBand="0" w:noVBand="1"/>
+      </w:tblPr>
+      <w:tblGrid>
+        <w:gridCol w:w="1728"/>
+        <w:gridCol w:w="7848"/>
+      </w:tblGrid>
+      <w:tr>
+        <w:tc>
+          <w:tcPr>
+            <w:tcW w:w="1728" w:type="dxa"/>
+          </w:tcPr>
+          <w:p>
+            <w:r>
+              <w:t>Goal- level</w:t>
+            </w:r>
+          </w:p>
+        </w:tc>
+        <w:tc>
+          <w:tcPr>
+            <w:tcW w:w="7848" w:type="dxa"/>
+          </w:tcPr>
+          <w:p>
+            <w:r>
+              <w:t>To chat with opponent during the game</w:t>
+            </w:r>
+          </w:p>
+        </w:tc>
+      </w:tr>
+      <w:tr>
+        <w:tc>
+          <w:tcPr>
+            <w:tcW w:w="1728" w:type="dxa"/>
+          </w:tcPr>
+          <w:p>
+            <w:r>
+              <w:t>Pre – condition</w:t>
+            </w:r>
+          </w:p>
+        </w:tc>
+        <w:tc>
+          <w:tcPr>
+            <w:tcW w:w="7848" w:type="dxa"/>
+          </w:tcPr>
+          <w:p>
+            <w:r>
+              <w:t>1.The game has already started</w:t>
+            </w:r>
+          </w:p>
+        </w:tc>
+      </w:tr>
+      <w:tr>
+        <w:tc>
+          <w:tcPr>
+            <w:tcW w:w="1728" w:type="dxa"/>
+          </w:tcPr>
+          <w:p>
+            <w:r>
+              <w:t>Trigger</w:t>
+            </w:r>
+          </w:p>
+        </w:tc>
+        <w:tc>
+          <w:tcPr>
+            <w:tcW w:w="7848" w:type="dxa"/>
+          </w:tcPr>
+          <w:p/>
+        </w:tc>
+      </w:tr>
+      <w:tr>
+        <w:tc>
+          <w:tcPr>
+            <w:tcW w:w="1728" w:type="dxa"/>
+          </w:tcPr>
+          <w:p>
+            <w:r>
+              <w:t>Actor</w:t>
+            </w:r>
+          </w:p>
+        </w:tc>
+        <w:tc>
+          <w:tcPr>
+            <w:tcW w:w="7848" w:type="dxa"/>
+          </w:tcPr>
+          <w:p>
+            <w:r>
+              <w:t>User</w:t>
+            </w:r>
+          </w:p>
+        </w:tc>
+      </w:tr>
+      <w:tr>
+        <w:tc>
+          <w:tcPr>
+            <w:tcW w:w="1728" w:type="dxa"/>
+          </w:tcPr>
+          <w:p>
+            <w:r>
+              <w:t>MSS</w:t>
+            </w:r>
+          </w:p>
+        </w:tc>
+        <w:tc>
+          <w:tcPr>
+            <w:tcW w:w="7848" w:type="dxa"/>
+          </w:tcPr>
+          <w:p>
+            <w:r>
+              <w:t>1.The User type a message in the chat box</w:t>
+            </w:r>
+          </w:p>
+          <w:p>
+            <w:r>
+              <w:t>2.The User receives a message in the chat box</w:t>
+            </w:r>
+          </w:p>
+        </w:tc>
+      </w:tr>
+      <w:tr>
+        <w:tc>
+          <w:tcPr>
+            <w:tcW w:w="1728" w:type="dxa"/>
+          </w:tcPr>
+          <w:p>
+            <w:r>
+              <w:t>Extension</w:t>
+            </w:r>
+          </w:p>
+        </w:tc>
+        <w:tc>
+          <w:tcPr>
+            <w:tcW w:w="7848" w:type="dxa"/>
+          </w:tcPr>
+          <w:p/>
+        </w:tc>
+      </w:tr>
+      <w:tr>
+        <w:tc>
+          <w:tcPr>
+            <w:tcW w:w="1728" w:type="dxa"/>
+          </w:tcPr>
+          <w:p>
+            <w:r>
+              <w:t>Rule</w:t>
+            </w:r>
+          </w:p>
+        </w:tc>
+        <w:tc>
+          <w:tcPr>
+            <w:tcW w:w="7848" w:type="dxa"/>
+          </w:tcPr>
+          <w:p/>
+        </w:tc>
+      </w:tr>
+      <w:tr>
+        <w:tc>
+          <w:tcPr>
+            <w:tcW w:w="1728" w:type="dxa"/>
+          </w:tcPr>
+          <w:p>
+            <w:r>
+              <w:t>Post Condition</w:t>
+            </w:r>
+          </w:p>
+        </w:tc>
+        <w:tc>
+          <w:tcPr>
+            <w:tcW w:w="7848" w:type="dxa"/>
+          </w:tcPr>
+          <w:p/>
+        </w:tc>
+      </w:tr>
+    </w:tbl>
+    <w:p/>
+    <w:p>
+      <w:pPr>
+        <w:pStyle w:val="Heading1"/>
       </w:pPr>
       <w:r>
         <w:lastRenderedPageBreak/>
@@ -1999,8 +3490,6 @@
           <w:szCs w:val="28"/>
         </w:rPr>
       </w:pPr>
-      <w:bookmarkStart w:id="0" w:name="_GoBack"/>
-      <w:bookmarkEnd w:id="0"/>
       <w:r>
         <w:br w:type="page"/>
       </w:r>
@@ -3572,10 +5061,10 @@
     </w:p>
     <w:p/>
     <w:sectPr>
-      <w:headerReference w:type="default" r:id="rId12"/>
-      <w:footerReference w:type="default" r:id="rId13"/>
-      <w:headerReference w:type="first" r:id="rId14"/>
-      <w:footerReference w:type="first" r:id="rId15"/>
+      <w:headerReference w:type="default" r:id="rId11"/>
+      <w:footerReference w:type="default" r:id="rId12"/>
+      <w:headerReference w:type="first" r:id="rId13"/>
+      <w:footerReference w:type="first" r:id="rId14"/>
       <w:pgSz w:w="12240" w:h="15840"/>
       <w:pgMar w:top="1440" w:right="1440" w:bottom="1440" w:left="1440" w:header="720" w:footer="720" w:gutter="0"/>
       <w:pgNumType w:start="0"/>
@@ -3588,7 +5077,7 @@
 </file>
 
 <file path=word/endnotes.xml><?xml version="1.0" encoding="utf-8"?>
-<w:endnotes xmlns:wpc="http://schemas.microsoft.com/office/word/2010/wordprocessingCanvas" xmlns:mc="http://schemas.openxmlformats.org/markup-compatibility/2006" xmlns:o="urn:schemas-microsoft-com:office:office" xmlns:r="http://schemas.openxmlformats.org/officeDocument/2006/relationships" xmlns:m="http://schemas.openxmlformats.org/officeDocument/2006/math" xmlns:v="urn:schemas-microsoft-com:vml" xmlns:wp14="http://schemas.microsoft.com/office/word/2010/wordprocessingDrawing" xmlns:wp="http://schemas.openxmlformats.org/drawingml/2006/wordprocessingDrawing" xmlns:w10="urn:schemas-microsoft-com:office:word" xmlns:w="http://schemas.openxmlformats.org/wordprocessingml/2006/main" xmlns:w14="http://schemas.microsoft.com/office/word/2010/wordml" xmlns:wpg="http://schemas.microsoft.com/office/word/2010/wordprocessingGroup" xmlns:wpi="http://schemas.microsoft.com/office/word/2010/wordprocessingInk" xmlns:wne="http://schemas.microsoft.com/office/word/2006/wordml" xmlns:wps="http://schemas.microsoft.com/office/word/2010/wordprocessingShape" mc:Ignorable="w14 wp14">
+<w:endnotes xmlns:wpc="http://schemas.microsoft.com/office/word/2010/wordprocessingCanvas" xmlns:mc="http://schemas.openxmlformats.org/markup-compatibility/2006" xmlns:o="urn:schemas-microsoft-com:office:office" xmlns:r="http://schemas.openxmlformats.org/officeDocument/2006/relationships" xmlns:m="http://schemas.openxmlformats.org/officeDocument/2006/math" xmlns:v="urn:schemas-microsoft-com:vml" xmlns:wp14="http://schemas.microsoft.com/office/word/2010/wordprocessingDrawing" xmlns:wp="http://schemas.openxmlformats.org/drawingml/2006/wordprocessingDrawing" xmlns:w10="urn:schemas-microsoft-com:office:word" xmlns:w="http://schemas.openxmlformats.org/wordprocessingml/2006/main" xmlns:w14="http://schemas.microsoft.com/office/word/2010/wordml" xmlns:w15="http://schemas.microsoft.com/office/word/2012/wordml" xmlns:wpg="http://schemas.microsoft.com/office/word/2010/wordprocessingGroup" xmlns:wpi="http://schemas.microsoft.com/office/word/2010/wordprocessingInk" xmlns:wne="http://schemas.microsoft.com/office/word/2006/wordml" xmlns:wps="http://schemas.microsoft.com/office/word/2010/wordprocessingShape" mc:Ignorable="w14 w15 wp14">
   <w:endnote w:type="separator" w:id="-1">
     <w:p>
       <w:pPr>
@@ -3613,7 +5102,7 @@
 </file>
 
 <file path=word/footer1.xml><?xml version="1.0" encoding="utf-8"?>
-<w:ftr xmlns:wpc="http://schemas.microsoft.com/office/word/2010/wordprocessingCanvas" xmlns:mc="http://schemas.openxmlformats.org/markup-compatibility/2006" xmlns:o="urn:schemas-microsoft-com:office:office" xmlns:r="http://schemas.openxmlformats.org/officeDocument/2006/relationships" xmlns:m="http://schemas.openxmlformats.org/officeDocument/2006/math" xmlns:v="urn:schemas-microsoft-com:vml" xmlns:wp14="http://schemas.microsoft.com/office/word/2010/wordprocessingDrawing" xmlns:wp="http://schemas.openxmlformats.org/drawingml/2006/wordprocessingDrawing" xmlns:w10="urn:schemas-microsoft-com:office:word" xmlns:w="http://schemas.openxmlformats.org/wordprocessingml/2006/main" xmlns:w14="http://schemas.microsoft.com/office/word/2010/wordml" xmlns:wpg="http://schemas.microsoft.com/office/word/2010/wordprocessingGroup" xmlns:wpi="http://schemas.microsoft.com/office/word/2010/wordprocessingInk" xmlns:wne="http://schemas.microsoft.com/office/word/2006/wordml" xmlns:wps="http://schemas.microsoft.com/office/word/2010/wordprocessingShape" mc:Ignorable="w14 wp14">
+<w:ftr xmlns:wpc="http://schemas.microsoft.com/office/word/2010/wordprocessingCanvas" xmlns:mc="http://schemas.openxmlformats.org/markup-compatibility/2006" xmlns:o="urn:schemas-microsoft-com:office:office" xmlns:r="http://schemas.openxmlformats.org/officeDocument/2006/relationships" xmlns:m="http://schemas.openxmlformats.org/officeDocument/2006/math" xmlns:v="urn:schemas-microsoft-com:vml" xmlns:wp14="http://schemas.microsoft.com/office/word/2010/wordprocessingDrawing" xmlns:wp="http://schemas.openxmlformats.org/drawingml/2006/wordprocessingDrawing" xmlns:w10="urn:schemas-microsoft-com:office:word" xmlns:w="http://schemas.openxmlformats.org/wordprocessingml/2006/main" xmlns:w14="http://schemas.microsoft.com/office/word/2010/wordml" xmlns:w15="http://schemas.microsoft.com/office/word/2012/wordml" xmlns:wpg="http://schemas.microsoft.com/office/word/2010/wordprocessingGroup" xmlns:wpi="http://schemas.microsoft.com/office/word/2010/wordprocessingInk" xmlns:wne="http://schemas.microsoft.com/office/word/2006/wordml" xmlns:wps="http://schemas.microsoft.com/office/word/2010/wordprocessingShape" mc:Ignorable="w14 w15 wp14">
   <w:p>
     <w:pPr>
       <w:pStyle w:val="Footer"/>
@@ -3656,7 +5145,7 @@
         <w:rFonts w:asciiTheme="majorHAnsi" w:eastAsiaTheme="majorEastAsia" w:hAnsiTheme="majorHAnsi" w:cstheme="majorBidi"/>
         <w:noProof/>
       </w:rPr>
-      <w:t>4</w:t>
+      <w:t>6</w:t>
     </w:r>
     <w:r>
       <w:rPr>
@@ -3675,7 +5164,7 @@
 </file>
 
 <file path=word/footer2.xml><?xml version="1.0" encoding="utf-8"?>
-<w:ftr xmlns:wpc="http://schemas.microsoft.com/office/word/2010/wordprocessingCanvas" xmlns:mc="http://schemas.openxmlformats.org/markup-compatibility/2006" xmlns:o="urn:schemas-microsoft-com:office:office" xmlns:r="http://schemas.openxmlformats.org/officeDocument/2006/relationships" xmlns:m="http://schemas.openxmlformats.org/officeDocument/2006/math" xmlns:v="urn:schemas-microsoft-com:vml" xmlns:wp14="http://schemas.microsoft.com/office/word/2010/wordprocessingDrawing" xmlns:wp="http://schemas.openxmlformats.org/drawingml/2006/wordprocessingDrawing" xmlns:w10="urn:schemas-microsoft-com:office:word" xmlns:w="http://schemas.openxmlformats.org/wordprocessingml/2006/main" xmlns:w14="http://schemas.microsoft.com/office/word/2010/wordml" xmlns:wpg="http://schemas.microsoft.com/office/word/2010/wordprocessingGroup" xmlns:wpi="http://schemas.microsoft.com/office/word/2010/wordprocessingInk" xmlns:wne="http://schemas.microsoft.com/office/word/2006/wordml" xmlns:wps="http://schemas.microsoft.com/office/word/2010/wordprocessingShape" mc:Ignorable="w14 wp14">
+<w:ftr xmlns:wpc="http://schemas.microsoft.com/office/word/2010/wordprocessingCanvas" xmlns:mc="http://schemas.openxmlformats.org/markup-compatibility/2006" xmlns:o="urn:schemas-microsoft-com:office:office" xmlns:r="http://schemas.openxmlformats.org/officeDocument/2006/relationships" xmlns:m="http://schemas.openxmlformats.org/officeDocument/2006/math" xmlns:v="urn:schemas-microsoft-com:vml" xmlns:wp14="http://schemas.microsoft.com/office/word/2010/wordprocessingDrawing" xmlns:wp="http://schemas.openxmlformats.org/drawingml/2006/wordprocessingDrawing" xmlns:w10="urn:schemas-microsoft-com:office:word" xmlns:w="http://schemas.openxmlformats.org/wordprocessingml/2006/main" xmlns:w14="http://schemas.microsoft.com/office/word/2010/wordml" xmlns:w15="http://schemas.microsoft.com/office/word/2012/wordml" xmlns:wpg="http://schemas.microsoft.com/office/word/2010/wordprocessingGroup" xmlns:wpi="http://schemas.microsoft.com/office/word/2010/wordprocessingInk" xmlns:wne="http://schemas.microsoft.com/office/word/2006/wordml" xmlns:wps="http://schemas.microsoft.com/office/word/2010/wordprocessingShape" mc:Ignorable="w14 w15 wp14">
   <w:p>
     <w:pPr>
       <w:pStyle w:val="Footer"/>
@@ -3737,7 +5226,7 @@
 </file>
 
 <file path=word/footnotes.xml><?xml version="1.0" encoding="utf-8"?>
-<w:footnotes xmlns:wpc="http://schemas.microsoft.com/office/word/2010/wordprocessingCanvas" xmlns:mc="http://schemas.openxmlformats.org/markup-compatibility/2006" xmlns:o="urn:schemas-microsoft-com:office:office" xmlns:r="http://schemas.openxmlformats.org/officeDocument/2006/relationships" xmlns:m="http://schemas.openxmlformats.org/officeDocument/2006/math" xmlns:v="urn:schemas-microsoft-com:vml" xmlns:wp14="http://schemas.microsoft.com/office/word/2010/wordprocessingDrawing" xmlns:wp="http://schemas.openxmlformats.org/drawingml/2006/wordprocessingDrawing" xmlns:w10="urn:schemas-microsoft-com:office:word" xmlns:w="http://schemas.openxmlformats.org/wordprocessingml/2006/main" xmlns:w14="http://schemas.microsoft.com/office/word/2010/wordml" xmlns:wpg="http://schemas.microsoft.com/office/word/2010/wordprocessingGroup" xmlns:wpi="http://schemas.microsoft.com/office/word/2010/wordprocessingInk" xmlns:wne="http://schemas.microsoft.com/office/word/2006/wordml" xmlns:wps="http://schemas.microsoft.com/office/word/2010/wordprocessingShape" mc:Ignorable="w14 wp14">
+<w:footnotes xmlns:wpc="http://schemas.microsoft.com/office/word/2010/wordprocessingCanvas" xmlns:mc="http://schemas.openxmlformats.org/markup-compatibility/2006" xmlns:o="urn:schemas-microsoft-com:office:office" xmlns:r="http://schemas.openxmlformats.org/officeDocument/2006/relationships" xmlns:m="http://schemas.openxmlformats.org/officeDocument/2006/math" xmlns:v="urn:schemas-microsoft-com:vml" xmlns:wp14="http://schemas.microsoft.com/office/word/2010/wordprocessingDrawing" xmlns:wp="http://schemas.openxmlformats.org/drawingml/2006/wordprocessingDrawing" xmlns:w10="urn:schemas-microsoft-com:office:word" xmlns:w="http://schemas.openxmlformats.org/wordprocessingml/2006/main" xmlns:w14="http://schemas.microsoft.com/office/word/2010/wordml" xmlns:w15="http://schemas.microsoft.com/office/word/2012/wordml" xmlns:wpg="http://schemas.microsoft.com/office/word/2010/wordprocessingGroup" xmlns:wpi="http://schemas.microsoft.com/office/word/2010/wordprocessingInk" xmlns:wne="http://schemas.microsoft.com/office/word/2006/wordml" xmlns:wps="http://schemas.microsoft.com/office/word/2010/wordprocessingShape" mc:Ignorable="w14 w15 wp14">
   <w:footnote w:type="separator" w:id="-1">
     <w:p>
       <w:pPr>
@@ -3762,7 +5251,7 @@
 </file>
 
 <file path=word/header1.xml><?xml version="1.0" encoding="utf-8"?>
-<w:hdr xmlns:wpc="http://schemas.microsoft.com/office/word/2010/wordprocessingCanvas" xmlns:mc="http://schemas.openxmlformats.org/markup-compatibility/2006" xmlns:o="urn:schemas-microsoft-com:office:office" xmlns:r="http://schemas.openxmlformats.org/officeDocument/2006/relationships" xmlns:m="http://schemas.openxmlformats.org/officeDocument/2006/math" xmlns:v="urn:schemas-microsoft-com:vml" xmlns:wp14="http://schemas.microsoft.com/office/word/2010/wordprocessingDrawing" xmlns:wp="http://schemas.openxmlformats.org/drawingml/2006/wordprocessingDrawing" xmlns:w10="urn:schemas-microsoft-com:office:word" xmlns:w="http://schemas.openxmlformats.org/wordprocessingml/2006/main" xmlns:w14="http://schemas.microsoft.com/office/word/2010/wordml" xmlns:wpg="http://schemas.microsoft.com/office/word/2010/wordprocessingGroup" xmlns:wpi="http://schemas.microsoft.com/office/word/2010/wordprocessingInk" xmlns:wne="http://schemas.microsoft.com/office/word/2006/wordml" xmlns:wps="http://schemas.microsoft.com/office/word/2010/wordprocessingShape" mc:Ignorable="w14 wp14">
+<w:hdr xmlns:wpc="http://schemas.microsoft.com/office/word/2010/wordprocessingCanvas" xmlns:mc="http://schemas.openxmlformats.org/markup-compatibility/2006" xmlns:o="urn:schemas-microsoft-com:office:office" xmlns:r="http://schemas.openxmlformats.org/officeDocument/2006/relationships" xmlns:m="http://schemas.openxmlformats.org/officeDocument/2006/math" xmlns:v="urn:schemas-microsoft-com:vml" xmlns:wp14="http://schemas.microsoft.com/office/word/2010/wordprocessingDrawing" xmlns:wp="http://schemas.openxmlformats.org/drawingml/2006/wordprocessingDrawing" xmlns:w10="urn:schemas-microsoft-com:office:word" xmlns:w="http://schemas.openxmlformats.org/wordprocessingml/2006/main" xmlns:w14="http://schemas.microsoft.com/office/word/2010/wordml" xmlns:w15="http://schemas.microsoft.com/office/word/2012/wordml" xmlns:wpg="http://schemas.microsoft.com/office/word/2010/wordprocessingGroup" xmlns:wpi="http://schemas.microsoft.com/office/word/2010/wordprocessingInk" xmlns:wne="http://schemas.microsoft.com/office/word/2006/wordml" xmlns:wps="http://schemas.microsoft.com/office/word/2010/wordprocessingShape" mc:Ignorable="w14 w15 wp14">
   <w:sdt>
     <w:sdtPr>
       <w:rPr>
@@ -3805,7 +5294,7 @@
 </file>
 
 <file path=word/header2.xml><?xml version="1.0" encoding="utf-8"?>
-<w:hdr xmlns:wpc="http://schemas.microsoft.com/office/word/2010/wordprocessingCanvas" xmlns:mc="http://schemas.openxmlformats.org/markup-compatibility/2006" xmlns:o="urn:schemas-microsoft-com:office:office" xmlns:r="http://schemas.openxmlformats.org/officeDocument/2006/relationships" xmlns:m="http://schemas.openxmlformats.org/officeDocument/2006/math" xmlns:v="urn:schemas-microsoft-com:vml" xmlns:wp14="http://schemas.microsoft.com/office/word/2010/wordprocessingDrawing" xmlns:wp="http://schemas.openxmlformats.org/drawingml/2006/wordprocessingDrawing" xmlns:w10="urn:schemas-microsoft-com:office:word" xmlns:w="http://schemas.openxmlformats.org/wordprocessingml/2006/main" xmlns:w14="http://schemas.microsoft.com/office/word/2010/wordml" xmlns:wpg="http://schemas.microsoft.com/office/word/2010/wordprocessingGroup" xmlns:wpi="http://schemas.microsoft.com/office/word/2010/wordprocessingInk" xmlns:wne="http://schemas.microsoft.com/office/word/2006/wordml" xmlns:wps="http://schemas.microsoft.com/office/word/2010/wordprocessingShape" mc:Ignorable="w14 wp14">
+<w:hdr xmlns:wpc="http://schemas.microsoft.com/office/word/2010/wordprocessingCanvas" xmlns:mc="http://schemas.openxmlformats.org/markup-compatibility/2006" xmlns:o="urn:schemas-microsoft-com:office:office" xmlns:r="http://schemas.openxmlformats.org/officeDocument/2006/relationships" xmlns:m="http://schemas.openxmlformats.org/officeDocument/2006/math" xmlns:v="urn:schemas-microsoft-com:vml" xmlns:wp14="http://schemas.microsoft.com/office/word/2010/wordprocessingDrawing" xmlns:wp="http://schemas.openxmlformats.org/drawingml/2006/wordprocessingDrawing" xmlns:w10="urn:schemas-microsoft-com:office:word" xmlns:w="http://schemas.openxmlformats.org/wordprocessingml/2006/main" xmlns:w14="http://schemas.microsoft.com/office/word/2010/wordml" xmlns:w15="http://schemas.microsoft.com/office/word/2012/wordml" xmlns:wpg="http://schemas.microsoft.com/office/word/2010/wordprocessingGroup" xmlns:wpi="http://schemas.microsoft.com/office/word/2010/wordprocessingInk" xmlns:wne="http://schemas.microsoft.com/office/word/2006/wordml" xmlns:wps="http://schemas.microsoft.com/office/word/2010/wordprocessingShape" mc:Ignorable="w14 w15 wp14">
   <w:sdt>
     <w:sdtPr>
       <w:rPr>
@@ -3853,7 +5342,7 @@
 </file>
 
 <file path=word/numbering.xml><?xml version="1.0" encoding="utf-8"?>
-<w:numbering xmlns:wpc="http://schemas.microsoft.com/office/word/2010/wordprocessingCanvas" xmlns:mc="http://schemas.openxmlformats.org/markup-compatibility/2006" xmlns:o="urn:schemas-microsoft-com:office:office" xmlns:r="http://schemas.openxmlformats.org/officeDocument/2006/relationships" xmlns:m="http://schemas.openxmlformats.org/officeDocument/2006/math" xmlns:v="urn:schemas-microsoft-com:vml" xmlns:wp14="http://schemas.microsoft.com/office/word/2010/wordprocessingDrawing" xmlns:wp="http://schemas.openxmlformats.org/drawingml/2006/wordprocessingDrawing" xmlns:w10="urn:schemas-microsoft-com:office:word" xmlns:w="http://schemas.openxmlformats.org/wordprocessingml/2006/main" xmlns:w14="http://schemas.microsoft.com/office/word/2010/wordml" xmlns:wpg="http://schemas.microsoft.com/office/word/2010/wordprocessingGroup" xmlns:wpi="http://schemas.microsoft.com/office/word/2010/wordprocessingInk" xmlns:wne="http://schemas.microsoft.com/office/word/2006/wordml" xmlns:wps="http://schemas.microsoft.com/office/word/2010/wordprocessingShape" mc:Ignorable="w14 wp14">
+<w:numbering xmlns:wpc="http://schemas.microsoft.com/office/word/2010/wordprocessingCanvas" xmlns:mc="http://schemas.openxmlformats.org/markup-compatibility/2006" xmlns:o="urn:schemas-microsoft-com:office:office" xmlns:r="http://schemas.openxmlformats.org/officeDocument/2006/relationships" xmlns:m="http://schemas.openxmlformats.org/officeDocument/2006/math" xmlns:v="urn:schemas-microsoft-com:vml" xmlns:wp14="http://schemas.microsoft.com/office/word/2010/wordprocessingDrawing" xmlns:wp="http://schemas.openxmlformats.org/drawingml/2006/wordprocessingDrawing" xmlns:w10="urn:schemas-microsoft-com:office:word" xmlns:w="http://schemas.openxmlformats.org/wordprocessingml/2006/main" xmlns:w14="http://schemas.microsoft.com/office/word/2010/wordml" xmlns:w15="http://schemas.microsoft.com/office/word/2012/wordml" xmlns:wpg="http://schemas.microsoft.com/office/word/2010/wordprocessingGroup" xmlns:wpi="http://schemas.microsoft.com/office/word/2010/wordprocessingInk" xmlns:wne="http://schemas.microsoft.com/office/word/2006/wordml" xmlns:wps="http://schemas.microsoft.com/office/word/2010/wordprocessingShape" mc:Ignorable="w14 w15 wp14">
   <w:abstractNum w:abstractNumId="0">
     <w:nsid w:val="00E4678D"/>
     <w:multiLevelType w:val="multilevel"/>
@@ -4555,7 +6044,7 @@
 </file>
 
 <file path=word/styles.xml><?xml version="1.0" encoding="utf-8"?>
-<w:styles xmlns:mc="http://schemas.openxmlformats.org/markup-compatibility/2006" xmlns:r="http://schemas.openxmlformats.org/officeDocument/2006/relationships" xmlns:w="http://schemas.openxmlformats.org/wordprocessingml/2006/main" xmlns:w14="http://schemas.microsoft.com/office/word/2010/wordml" mc:Ignorable="w14">
+<w:styles xmlns:mc="http://schemas.openxmlformats.org/markup-compatibility/2006" xmlns:r="http://schemas.openxmlformats.org/officeDocument/2006/relationships" xmlns:w="http://schemas.openxmlformats.org/wordprocessingml/2006/main" xmlns:w14="http://schemas.microsoft.com/office/word/2010/wordml" xmlns:w15="http://schemas.microsoft.com/office/word/2012/wordml" mc:Ignorable="w14 w15">
   <w:docDefaults>
     <w:rPrDefault>
       <w:rPr>
@@ -4571,144 +6060,378 @@
       </w:pPr>
     </w:pPrDefault>
   </w:docDefaults>
-  <w:latentStyles w:defLockedState="0" w:defUIPriority="99" w:defSemiHidden="1" w:defUnhideWhenUsed="1" w:defQFormat="0" w:count="267">
-    <w:lsdException w:name="Normal" w:semiHidden="0" w:uiPriority="0" w:unhideWhenUsed="0" w:qFormat="1"/>
-    <w:lsdException w:name="heading 1" w:semiHidden="0" w:uiPriority="9" w:unhideWhenUsed="0" w:qFormat="1"/>
-    <w:lsdException w:name="heading 2" w:uiPriority="9" w:qFormat="1"/>
-    <w:lsdException w:name="heading 3" w:uiPriority="9" w:qFormat="1"/>
-    <w:lsdException w:name="heading 4" w:uiPriority="9" w:qFormat="1"/>
-    <w:lsdException w:name="heading 5" w:uiPriority="9" w:qFormat="1"/>
-    <w:lsdException w:name="heading 6" w:uiPriority="9" w:qFormat="1"/>
-    <w:lsdException w:name="heading 7" w:uiPriority="9" w:qFormat="1"/>
-    <w:lsdException w:name="heading 8" w:uiPriority="9" w:qFormat="1"/>
-    <w:lsdException w:name="heading 9" w:uiPriority="9" w:qFormat="1"/>
-    <w:lsdException w:name="toc 1" w:uiPriority="39" w:qFormat="1"/>
-    <w:lsdException w:name="toc 2" w:uiPriority="39" w:qFormat="1"/>
-    <w:lsdException w:name="toc 3" w:uiPriority="39" w:qFormat="1"/>
-    <w:lsdException w:name="toc 4" w:uiPriority="39"/>
-    <w:lsdException w:name="toc 5" w:uiPriority="39"/>
-    <w:lsdException w:name="toc 6" w:uiPriority="39"/>
-    <w:lsdException w:name="toc 7" w:uiPriority="39"/>
-    <w:lsdException w:name="toc 8" w:uiPriority="39"/>
-    <w:lsdException w:name="toc 9" w:uiPriority="39"/>
-    <w:lsdException w:name="caption" w:uiPriority="35" w:qFormat="1"/>
-    <w:lsdException w:name="Title" w:semiHidden="0" w:uiPriority="10" w:unhideWhenUsed="0" w:qFormat="1"/>
-    <w:lsdException w:name="Default Paragraph Font" w:uiPriority="1"/>
-    <w:lsdException w:name="Subtitle" w:semiHidden="0" w:uiPriority="11" w:unhideWhenUsed="0" w:qFormat="1"/>
-    <w:lsdException w:name="Strong" w:semiHidden="0" w:uiPriority="22" w:unhideWhenUsed="0" w:qFormat="1"/>
-    <w:lsdException w:name="Emphasis" w:semiHidden="0" w:uiPriority="20" w:unhideWhenUsed="0" w:qFormat="1"/>
-    <w:lsdException w:name="Table Grid" w:semiHidden="0" w:uiPriority="59" w:unhideWhenUsed="0"/>
-    <w:lsdException w:name="Placeholder Text" w:unhideWhenUsed="0"/>
-    <w:lsdException w:name="No Spacing" w:semiHidden="0" w:uiPriority="1" w:unhideWhenUsed="0" w:qFormat="1"/>
-    <w:lsdException w:name="Light Shading" w:semiHidden="0" w:uiPriority="60" w:unhideWhenUsed="0"/>
-    <w:lsdException w:name="Light List" w:semiHidden="0" w:uiPriority="61" w:unhideWhenUsed="0"/>
-    <w:lsdException w:name="Light Grid" w:semiHidden="0" w:uiPriority="62" w:unhideWhenUsed="0"/>
-    <w:lsdException w:name="Medium Shading 1" w:semiHidden="0" w:uiPriority="63" w:unhideWhenUsed="0"/>
-    <w:lsdException w:name="Medium Shading 2" w:semiHidden="0" w:uiPriority="64" w:unhideWhenUsed="0"/>
-    <w:lsdException w:name="Medium List 1" w:semiHidden="0" w:uiPriority="65" w:unhideWhenUsed="0"/>
-    <w:lsdException w:name="Medium List 2" w:semiHidden="0" w:uiPriority="66" w:unhideWhenUsed="0"/>
-    <w:lsdException w:name="Medium Grid 1" w:semiHidden="0" w:uiPriority="67" w:unhideWhenUsed="0"/>
-    <w:lsdException w:name="Medium Grid 2" w:semiHidden="0" w:uiPriority="68" w:unhideWhenUsed="0"/>
-    <w:lsdException w:name="Medium Grid 3" w:semiHidden="0" w:uiPriority="69" w:unhideWhenUsed="0"/>
-    <w:lsdException w:name="Dark List" w:semiHidden="0" w:uiPriority="70" w:unhideWhenUsed="0"/>
-    <w:lsdException w:name="Colorful Shading" w:semiHidden="0" w:uiPriority="71" w:unhideWhenUsed="0"/>
-    <w:lsdException w:name="Colorful List" w:semiHidden="0" w:uiPriority="72" w:unhideWhenUsed="0"/>
-    <w:lsdException w:name="Colorful Grid" w:semiHidden="0" w:uiPriority="73" w:unhideWhenUsed="0"/>
-    <w:lsdException w:name="Light Shading Accent 1" w:semiHidden="0" w:uiPriority="60" w:unhideWhenUsed="0"/>
-    <w:lsdException w:name="Light List Accent 1" w:semiHidden="0" w:uiPriority="61" w:unhideWhenUsed="0"/>
-    <w:lsdException w:name="Light Grid Accent 1" w:semiHidden="0" w:uiPriority="62" w:unhideWhenUsed="0"/>
-    <w:lsdException w:name="Medium Shading 1 Accent 1" w:semiHidden="0" w:uiPriority="63" w:unhideWhenUsed="0"/>
-    <w:lsdException w:name="Medium Shading 2 Accent 1" w:semiHidden="0" w:uiPriority="64" w:unhideWhenUsed="0"/>
-    <w:lsdException w:name="Medium List 1 Accent 1" w:semiHidden="0" w:uiPriority="65" w:unhideWhenUsed="0"/>
-    <w:lsdException w:name="Revision" w:unhideWhenUsed="0"/>
-    <w:lsdException w:name="List Paragraph" w:semiHidden="0" w:uiPriority="34" w:unhideWhenUsed="0" w:qFormat="1"/>
-    <w:lsdException w:name="Quote" w:semiHidden="0" w:uiPriority="29" w:unhideWhenUsed="0" w:qFormat="1"/>
-    <w:lsdException w:name="Intense Quote" w:semiHidden="0" w:uiPriority="30" w:unhideWhenUsed="0" w:qFormat="1"/>
-    <w:lsdException w:name="Medium List 2 Accent 1" w:semiHidden="0" w:uiPriority="66" w:unhideWhenUsed="0"/>
-    <w:lsdException w:name="Medium Grid 1 Accent 1" w:semiHidden="0" w:uiPriority="67" w:unhideWhenUsed="0"/>
-    <w:lsdException w:name="Medium Grid 2 Accent 1" w:semiHidden="0" w:uiPriority="68" w:unhideWhenUsed="0"/>
-    <w:lsdException w:name="Medium Grid 3 Accent 1" w:semiHidden="0" w:uiPriority="69" w:unhideWhenUsed="0"/>
-    <w:lsdException w:name="Dark List Accent 1" w:semiHidden="0" w:uiPriority="70" w:unhideWhenUsed="0"/>
-    <w:lsdException w:name="Colorful Shading Accent 1" w:semiHidden="0" w:uiPriority="71" w:unhideWhenUsed="0"/>
-    <w:lsdException w:name="Colorful List Accent 1" w:semiHidden="0" w:uiPriority="72" w:unhideWhenUsed="0"/>
-    <w:lsdException w:name="Colorful Grid Accent 1" w:semiHidden="0" w:uiPriority="73" w:unhideWhenUsed="0"/>
-    <w:lsdException w:name="Light Shading Accent 2" w:semiHidden="0" w:uiPriority="60" w:unhideWhenUsed="0"/>
-    <w:lsdException w:name="Light List Accent 2" w:semiHidden="0" w:uiPriority="61" w:unhideWhenUsed="0"/>
-    <w:lsdException w:name="Light Grid Accent 2" w:semiHidden="0" w:uiPriority="62" w:unhideWhenUsed="0"/>
-    <w:lsdException w:name="Medium Shading 1 Accent 2" w:semiHidden="0" w:uiPriority="63" w:unhideWhenUsed="0"/>
-    <w:lsdException w:name="Medium Shading 2 Accent 2" w:semiHidden="0" w:uiPriority="64" w:unhideWhenUsed="0"/>
-    <w:lsdException w:name="Medium List 1 Accent 2" w:semiHidden="0" w:uiPriority="65" w:unhideWhenUsed="0"/>
-    <w:lsdException w:name="Medium List 2 Accent 2" w:semiHidden="0" w:uiPriority="66" w:unhideWhenUsed="0"/>
-    <w:lsdException w:name="Medium Grid 1 Accent 2" w:semiHidden="0" w:uiPriority="67" w:unhideWhenUsed="0"/>
-    <w:lsdException w:name="Medium Grid 2 Accent 2" w:semiHidden="0" w:uiPriority="68" w:unhideWhenUsed="0"/>
-    <w:lsdException w:name="Medium Grid 3 Accent 2" w:semiHidden="0" w:uiPriority="69" w:unhideWhenUsed="0"/>
-    <w:lsdException w:name="Dark List Accent 2" w:semiHidden="0" w:uiPriority="70" w:unhideWhenUsed="0"/>
-    <w:lsdException w:name="Colorful Shading Accent 2" w:semiHidden="0" w:uiPriority="71" w:unhideWhenUsed="0"/>
-    <w:lsdException w:name="Colorful List Accent 2" w:semiHidden="0" w:uiPriority="72" w:unhideWhenUsed="0"/>
-    <w:lsdException w:name="Colorful Grid Accent 2" w:semiHidden="0" w:uiPriority="73" w:unhideWhenUsed="0"/>
-    <w:lsdException w:name="Light Shading Accent 3" w:semiHidden="0" w:uiPriority="60" w:unhideWhenUsed="0"/>
-    <w:lsdException w:name="Light List Accent 3" w:semiHidden="0" w:uiPriority="61" w:unhideWhenUsed="0"/>
-    <w:lsdException w:name="Light Grid Accent 3" w:semiHidden="0" w:uiPriority="62" w:unhideWhenUsed="0"/>
-    <w:lsdException w:name="Medium Shading 1 Accent 3" w:semiHidden="0" w:uiPriority="63" w:unhideWhenUsed="0"/>
-    <w:lsdException w:name="Medium Shading 2 Accent 3" w:semiHidden="0" w:uiPriority="64" w:unhideWhenUsed="0"/>
-    <w:lsdException w:name="Medium List 1 Accent 3" w:semiHidden="0" w:uiPriority="65" w:unhideWhenUsed="0"/>
-    <w:lsdException w:name="Medium List 2 Accent 3" w:semiHidden="0" w:uiPriority="66" w:unhideWhenUsed="0"/>
-    <w:lsdException w:name="Medium Grid 1 Accent 3" w:semiHidden="0" w:uiPriority="67" w:unhideWhenUsed="0"/>
-    <w:lsdException w:name="Medium Grid 2 Accent 3" w:semiHidden="0" w:uiPriority="68" w:unhideWhenUsed="0"/>
-    <w:lsdException w:name="Medium Grid 3 Accent 3" w:semiHidden="0" w:uiPriority="69" w:unhideWhenUsed="0"/>
-    <w:lsdException w:name="Dark List Accent 3" w:semiHidden="0" w:uiPriority="70" w:unhideWhenUsed="0"/>
-    <w:lsdException w:name="Colorful Shading Accent 3" w:semiHidden="0" w:uiPriority="71" w:unhideWhenUsed="0"/>
-    <w:lsdException w:name="Colorful List Accent 3" w:semiHidden="0" w:uiPriority="72" w:unhideWhenUsed="0"/>
-    <w:lsdException w:name="Colorful Grid Accent 3" w:semiHidden="0" w:uiPriority="73" w:unhideWhenUsed="0"/>
-    <w:lsdException w:name="Light Shading Accent 4" w:semiHidden="0" w:uiPriority="60" w:unhideWhenUsed="0"/>
-    <w:lsdException w:name="Light List Accent 4" w:semiHidden="0" w:uiPriority="61" w:unhideWhenUsed="0"/>
-    <w:lsdException w:name="Light Grid Accent 4" w:semiHidden="0" w:uiPriority="62" w:unhideWhenUsed="0"/>
-    <w:lsdException w:name="Medium Shading 1 Accent 4" w:semiHidden="0" w:uiPriority="63" w:unhideWhenUsed="0"/>
-    <w:lsdException w:name="Medium Shading 2 Accent 4" w:semiHidden="0" w:uiPriority="64" w:unhideWhenUsed="0"/>
-    <w:lsdException w:name="Medium List 1 Accent 4" w:semiHidden="0" w:uiPriority="65" w:unhideWhenUsed="0"/>
-    <w:lsdException w:name="Medium List 2 Accent 4" w:semiHidden="0" w:uiPriority="66" w:unhideWhenUsed="0"/>
-    <w:lsdException w:name="Medium Grid 1 Accent 4" w:semiHidden="0" w:uiPriority="67" w:unhideWhenUsed="0"/>
-    <w:lsdException w:name="Medium Grid 2 Accent 4" w:semiHidden="0" w:uiPriority="68" w:unhideWhenUsed="0"/>
-    <w:lsdException w:name="Medium Grid 3 Accent 4" w:semiHidden="0" w:uiPriority="69" w:unhideWhenUsed="0"/>
-    <w:lsdException w:name="Dark List Accent 4" w:semiHidden="0" w:uiPriority="70" w:unhideWhenUsed="0"/>
-    <w:lsdException w:name="Colorful Shading Accent 4" w:semiHidden="0" w:uiPriority="71" w:unhideWhenUsed="0"/>
-    <w:lsdException w:name="Colorful List Accent 4" w:semiHidden="0" w:uiPriority="72" w:unhideWhenUsed="0"/>
-    <w:lsdException w:name="Colorful Grid Accent 4" w:semiHidden="0" w:uiPriority="73" w:unhideWhenUsed="0"/>
-    <w:lsdException w:name="Light Shading Accent 5" w:semiHidden="0" w:uiPriority="60" w:unhideWhenUsed="0"/>
-    <w:lsdException w:name="Light List Accent 5" w:semiHidden="0" w:uiPriority="61" w:unhideWhenUsed="0"/>
-    <w:lsdException w:name="Light Grid Accent 5" w:semiHidden="0" w:uiPriority="62" w:unhideWhenUsed="0"/>
-    <w:lsdException w:name="Medium Shading 1 Accent 5" w:semiHidden="0" w:uiPriority="63" w:unhideWhenUsed="0"/>
-    <w:lsdException w:name="Medium Shading 2 Accent 5" w:semiHidden="0" w:uiPriority="64" w:unhideWhenUsed="0"/>
-    <w:lsdException w:name="Medium List 1 Accent 5" w:semiHidden="0" w:uiPriority="65" w:unhideWhenUsed="0"/>
-    <w:lsdException w:name="Medium List 2 Accent 5" w:semiHidden="0" w:uiPriority="66" w:unhideWhenUsed="0"/>
-    <w:lsdException w:name="Medium Grid 1 Accent 5" w:semiHidden="0" w:uiPriority="67" w:unhideWhenUsed="0"/>
-    <w:lsdException w:name="Medium Grid 2 Accent 5" w:semiHidden="0" w:uiPriority="68" w:unhideWhenUsed="0"/>
-    <w:lsdException w:name="Medium Grid 3 Accent 5" w:semiHidden="0" w:uiPriority="69" w:unhideWhenUsed="0"/>
-    <w:lsdException w:name="Dark List Accent 5" w:semiHidden="0" w:uiPriority="70" w:unhideWhenUsed="0"/>
-    <w:lsdException w:name="Colorful Shading Accent 5" w:semiHidden="0" w:uiPriority="71" w:unhideWhenUsed="0"/>
-    <w:lsdException w:name="Colorful List Accent 5" w:semiHidden="0" w:uiPriority="72" w:unhideWhenUsed="0"/>
-    <w:lsdException w:name="Colorful Grid Accent 5" w:semiHidden="0" w:uiPriority="73" w:unhideWhenUsed="0"/>
-    <w:lsdException w:name="Light Shading Accent 6" w:semiHidden="0" w:uiPriority="60" w:unhideWhenUsed="0"/>
-    <w:lsdException w:name="Light List Accent 6" w:semiHidden="0" w:uiPriority="61" w:unhideWhenUsed="0"/>
-    <w:lsdException w:name="Light Grid Accent 6" w:semiHidden="0" w:uiPriority="62" w:unhideWhenUsed="0"/>
-    <w:lsdException w:name="Medium Shading 1 Accent 6" w:semiHidden="0" w:uiPriority="63" w:unhideWhenUsed="0"/>
-    <w:lsdException w:name="Medium Shading 2 Accent 6" w:semiHidden="0" w:uiPriority="64" w:unhideWhenUsed="0"/>
-    <w:lsdException w:name="Medium List 1 Accent 6" w:semiHidden="0" w:uiPriority="65" w:unhideWhenUsed="0"/>
-    <w:lsdException w:name="Medium List 2 Accent 6" w:semiHidden="0" w:uiPriority="66" w:unhideWhenUsed="0"/>
-    <w:lsdException w:name="Medium Grid 1 Accent 6" w:semiHidden="0" w:uiPriority="67" w:unhideWhenUsed="0"/>
-    <w:lsdException w:name="Medium Grid 2 Accent 6" w:semiHidden="0" w:uiPriority="68" w:unhideWhenUsed="0"/>
-    <w:lsdException w:name="Medium Grid 3 Accent 6" w:semiHidden="0" w:uiPriority="69" w:unhideWhenUsed="0"/>
-    <w:lsdException w:name="Dark List Accent 6" w:semiHidden="0" w:uiPriority="70" w:unhideWhenUsed="0"/>
-    <w:lsdException w:name="Colorful Shading Accent 6" w:semiHidden="0" w:uiPriority="71" w:unhideWhenUsed="0"/>
-    <w:lsdException w:name="Colorful List Accent 6" w:semiHidden="0" w:uiPriority="72" w:unhideWhenUsed="0"/>
-    <w:lsdException w:name="Colorful Grid Accent 6" w:semiHidden="0" w:uiPriority="73" w:unhideWhenUsed="0"/>
-    <w:lsdException w:name="Subtle Emphasis" w:semiHidden="0" w:uiPriority="19" w:unhideWhenUsed="0" w:qFormat="1"/>
-    <w:lsdException w:name="Intense Emphasis" w:semiHidden="0" w:uiPriority="21" w:unhideWhenUsed="0" w:qFormat="1"/>
-    <w:lsdException w:name="Subtle Reference" w:semiHidden="0" w:uiPriority="31" w:unhideWhenUsed="0" w:qFormat="1"/>
-    <w:lsdException w:name="Intense Reference" w:semiHidden="0" w:uiPriority="32" w:unhideWhenUsed="0" w:qFormat="1"/>
-    <w:lsdException w:name="Book Title" w:semiHidden="0" w:uiPriority="33" w:unhideWhenUsed="0" w:qFormat="1"/>
-    <w:lsdException w:name="Bibliography" w:uiPriority="37"/>
-    <w:lsdException w:name="TOC Heading" w:uiPriority="39" w:qFormat="1"/>
+  <w:latentStyles w:defLockedState="0" w:defUIPriority="99" w:defSemiHidden="0" w:defUnhideWhenUsed="0" w:defQFormat="0" w:count="371">
+    <w:lsdException w:name="Normal" w:uiPriority="0" w:qFormat="1"/>
+    <w:lsdException w:name="heading 1" w:uiPriority="9" w:qFormat="1"/>
+    <w:lsdException w:name="heading 2" w:semiHidden="1" w:uiPriority="9" w:unhideWhenUsed="1" w:qFormat="1"/>
+    <w:lsdException w:name="heading 3" w:semiHidden="1" w:uiPriority="9" w:unhideWhenUsed="1" w:qFormat="1"/>
+    <w:lsdException w:name="heading 4" w:semiHidden="1" w:uiPriority="9" w:unhideWhenUsed="1" w:qFormat="1"/>
+    <w:lsdException w:name="heading 5" w:semiHidden="1" w:uiPriority="9" w:unhideWhenUsed="1" w:qFormat="1"/>
+    <w:lsdException w:name="heading 6" w:semiHidden="1" w:uiPriority="9" w:unhideWhenUsed="1" w:qFormat="1"/>
+    <w:lsdException w:name="heading 7" w:semiHidden="1" w:uiPriority="9" w:unhideWhenUsed="1" w:qFormat="1"/>
+    <w:lsdException w:name="heading 8" w:semiHidden="1" w:uiPriority="9" w:unhideWhenUsed="1" w:qFormat="1"/>
+    <w:lsdException w:name="heading 9" w:semiHidden="1" w:uiPriority="9" w:unhideWhenUsed="1" w:qFormat="1"/>
+    <w:lsdException w:name="index 1" w:semiHidden="1" w:unhideWhenUsed="1"/>
+    <w:lsdException w:name="index 2" w:semiHidden="1" w:unhideWhenUsed="1"/>
+    <w:lsdException w:name="index 3" w:semiHidden="1" w:unhideWhenUsed="1"/>
+    <w:lsdException w:name="index 4" w:semiHidden="1" w:unhideWhenUsed="1"/>
+    <w:lsdException w:name="index 5" w:semiHidden="1" w:unhideWhenUsed="1"/>
+    <w:lsdException w:name="index 6" w:semiHidden="1" w:unhideWhenUsed="1"/>
+    <w:lsdException w:name="index 7" w:semiHidden="1" w:unhideWhenUsed="1"/>
+    <w:lsdException w:name="index 8" w:semiHidden="1" w:unhideWhenUsed="1"/>
+    <w:lsdException w:name="index 9" w:semiHidden="1" w:unhideWhenUsed="1"/>
+    <w:lsdException w:name="toc 1" w:semiHidden="1" w:uiPriority="39" w:unhideWhenUsed="1" w:qFormat="1"/>
+    <w:lsdException w:name="toc 2" w:semiHidden="1" w:uiPriority="39" w:unhideWhenUsed="1" w:qFormat="1"/>
+    <w:lsdException w:name="toc 3" w:semiHidden="1" w:uiPriority="39" w:unhideWhenUsed="1" w:qFormat="1"/>
+    <w:lsdException w:name="toc 4" w:semiHidden="1" w:uiPriority="39" w:unhideWhenUsed="1"/>
+    <w:lsdException w:name="toc 5" w:semiHidden="1" w:uiPriority="39" w:unhideWhenUsed="1"/>
+    <w:lsdException w:name="toc 6" w:semiHidden="1" w:uiPriority="39" w:unhideWhenUsed="1"/>
+    <w:lsdException w:name="toc 7" w:semiHidden="1" w:uiPriority="39" w:unhideWhenUsed="1"/>
+    <w:lsdException w:name="toc 8" w:semiHidden="1" w:uiPriority="39" w:unhideWhenUsed="1"/>
+    <w:lsdException w:name="toc 9" w:semiHidden="1" w:uiPriority="39" w:unhideWhenUsed="1"/>
+    <w:lsdException w:name="Normal Indent" w:semiHidden="1" w:unhideWhenUsed="1"/>
+    <w:lsdException w:name="footnote text" w:semiHidden="1" w:unhideWhenUsed="1"/>
+    <w:lsdException w:name="annotation text" w:semiHidden="1" w:unhideWhenUsed="1"/>
+    <w:lsdException w:name="header" w:semiHidden="1" w:unhideWhenUsed="1"/>
+    <w:lsdException w:name="footer" w:semiHidden="1" w:unhideWhenUsed="1"/>
+    <w:lsdException w:name="index heading" w:semiHidden="1" w:unhideWhenUsed="1"/>
+    <w:lsdException w:name="caption" w:semiHidden="1" w:uiPriority="35" w:unhideWhenUsed="1" w:qFormat="1"/>
+    <w:lsdException w:name="table of figures" w:semiHidden="1" w:unhideWhenUsed="1"/>
+    <w:lsdException w:name="envelope address" w:semiHidden="1" w:unhideWhenUsed="1"/>
+    <w:lsdException w:name="envelope return" w:semiHidden="1" w:unhideWhenUsed="1"/>
+    <w:lsdException w:name="footnote reference" w:semiHidden="1" w:unhideWhenUsed="1"/>
+    <w:lsdException w:name="annotation reference" w:semiHidden="1" w:unhideWhenUsed="1"/>
+    <w:lsdException w:name="line number" w:semiHidden="1" w:unhideWhenUsed="1"/>
+    <w:lsdException w:name="page number" w:semiHidden="1" w:unhideWhenUsed="1"/>
+    <w:lsdException w:name="endnote reference" w:semiHidden="1" w:unhideWhenUsed="1"/>
+    <w:lsdException w:name="endnote text" w:semiHidden="1" w:unhideWhenUsed="1"/>
+    <w:lsdException w:name="table of authorities" w:semiHidden="1" w:unhideWhenUsed="1"/>
+    <w:lsdException w:name="macro" w:semiHidden="1" w:unhideWhenUsed="1"/>
+    <w:lsdException w:name="toa heading" w:semiHidden="1" w:unhideWhenUsed="1"/>
+    <w:lsdException w:name="List" w:semiHidden="1" w:unhideWhenUsed="1"/>
+    <w:lsdException w:name="List Bullet" w:semiHidden="1" w:unhideWhenUsed="1"/>
+    <w:lsdException w:name="List Number" w:semiHidden="1" w:unhideWhenUsed="1"/>
+    <w:lsdException w:name="List 2" w:semiHidden="1" w:unhideWhenUsed="1"/>
+    <w:lsdException w:name="List 3" w:semiHidden="1" w:unhideWhenUsed="1"/>
+    <w:lsdException w:name="List 4" w:semiHidden="1" w:unhideWhenUsed="1"/>
+    <w:lsdException w:name="List 5" w:semiHidden="1" w:unhideWhenUsed="1"/>
+    <w:lsdException w:name="List Bullet 2" w:semiHidden="1" w:unhideWhenUsed="1"/>
+    <w:lsdException w:name="List Bullet 3" w:semiHidden="1" w:unhideWhenUsed="1"/>
+    <w:lsdException w:name="List Bullet 4" w:semiHidden="1" w:unhideWhenUsed="1"/>
+    <w:lsdException w:name="List Bullet 5" w:semiHidden="1" w:unhideWhenUsed="1"/>
+    <w:lsdException w:name="List Number 2" w:semiHidden="1" w:unhideWhenUsed="1"/>
+    <w:lsdException w:name="List Number 3" w:semiHidden="1" w:unhideWhenUsed="1"/>
+    <w:lsdException w:name="List Number 4" w:semiHidden="1" w:unhideWhenUsed="1"/>
+    <w:lsdException w:name="List Number 5" w:semiHidden="1" w:unhideWhenUsed="1"/>
+    <w:lsdException w:name="Title" w:uiPriority="10" w:qFormat="1"/>
+    <w:lsdException w:name="Closing" w:semiHidden="1" w:unhideWhenUsed="1"/>
+    <w:lsdException w:name="Signature" w:semiHidden="1" w:unhideWhenUsed="1"/>
+    <w:lsdException w:name="Default Paragraph Font" w:semiHidden="1" w:uiPriority="1" w:unhideWhenUsed="1"/>
+    <w:lsdException w:name="Body Text" w:semiHidden="1" w:unhideWhenUsed="1"/>
+    <w:lsdException w:name="Body Text Indent" w:semiHidden="1" w:unhideWhenUsed="1"/>
+    <w:lsdException w:name="List Continue" w:semiHidden="1" w:unhideWhenUsed="1"/>
+    <w:lsdException w:name="List Continue 2" w:semiHidden="1" w:unhideWhenUsed="1"/>
+    <w:lsdException w:name="List Continue 3" w:semiHidden="1" w:unhideWhenUsed="1"/>
+    <w:lsdException w:name="List Continue 4" w:semiHidden="1" w:unhideWhenUsed="1"/>
+    <w:lsdException w:name="List Continue 5" w:semiHidden="1" w:unhideWhenUsed="1"/>
+    <w:lsdException w:name="Message Header" w:semiHidden="1" w:unhideWhenUsed="1"/>
+    <w:lsdException w:name="Subtitle" w:uiPriority="11" w:qFormat="1"/>
+    <w:lsdException w:name="Salutation" w:semiHidden="1" w:unhideWhenUsed="1"/>
+    <w:lsdException w:name="Date" w:semiHidden="1" w:unhideWhenUsed="1"/>
+    <w:lsdException w:name="Body Text First Indent" w:semiHidden="1" w:unhideWhenUsed="1"/>
+    <w:lsdException w:name="Body Text First Indent 2" w:semiHidden="1" w:unhideWhenUsed="1"/>
+    <w:lsdException w:name="Note Heading" w:semiHidden="1" w:unhideWhenUsed="1"/>
+    <w:lsdException w:name="Body Text 2" w:semiHidden="1" w:unhideWhenUsed="1"/>
+    <w:lsdException w:name="Body Text 3" w:semiHidden="1" w:unhideWhenUsed="1"/>
+    <w:lsdException w:name="Body Text Indent 2" w:semiHidden="1" w:unhideWhenUsed="1"/>
+    <w:lsdException w:name="Body Text Indent 3" w:semiHidden="1" w:unhideWhenUsed="1"/>
+    <w:lsdException w:name="Block Text" w:semiHidden="1" w:unhideWhenUsed="1"/>
+    <w:lsdException w:name="Hyperlink" w:semiHidden="1" w:unhideWhenUsed="1"/>
+    <w:lsdException w:name="FollowedHyperlink" w:semiHidden="1" w:unhideWhenUsed="1"/>
+    <w:lsdException w:name="Strong" w:uiPriority="22" w:qFormat="1"/>
+    <w:lsdException w:name="Emphasis" w:uiPriority="20" w:qFormat="1"/>
+    <w:lsdException w:name="Document Map" w:semiHidden="1" w:unhideWhenUsed="1"/>
+    <w:lsdException w:name="Plain Text" w:semiHidden="1" w:unhideWhenUsed="1"/>
+    <w:lsdException w:name="E-mail Signature" w:semiHidden="1" w:unhideWhenUsed="1"/>
+    <w:lsdException w:name="HTML Top of Form" w:semiHidden="1" w:unhideWhenUsed="1"/>
+    <w:lsdException w:name="HTML Bottom of Form" w:semiHidden="1" w:unhideWhenUsed="1"/>
+    <w:lsdException w:name="Normal (Web)" w:semiHidden="1" w:unhideWhenUsed="1"/>
+    <w:lsdException w:name="HTML Acronym" w:semiHidden="1" w:unhideWhenUsed="1"/>
+    <w:lsdException w:name="HTML Address" w:semiHidden="1" w:unhideWhenUsed="1"/>
+    <w:lsdException w:name="HTML Cite" w:semiHidden="1" w:unhideWhenUsed="1"/>
+    <w:lsdException w:name="HTML Code" w:semiHidden="1" w:unhideWhenUsed="1"/>
+    <w:lsdException w:name="HTML Definition" w:semiHidden="1" w:unhideWhenUsed="1"/>
+    <w:lsdException w:name="HTML Keyboard" w:semiHidden="1" w:unhideWhenUsed="1"/>
+    <w:lsdException w:name="HTML Preformatted" w:semiHidden="1" w:unhideWhenUsed="1"/>
+    <w:lsdException w:name="HTML Sample" w:semiHidden="1" w:unhideWhenUsed="1"/>
+    <w:lsdException w:name="HTML Typewriter" w:semiHidden="1" w:unhideWhenUsed="1"/>
+    <w:lsdException w:name="HTML Variable" w:semiHidden="1" w:unhideWhenUsed="1"/>
+    <w:lsdException w:name="Normal Table" w:semiHidden="1" w:unhideWhenUsed="1"/>
+    <w:lsdException w:name="annotation subject" w:semiHidden="1" w:unhideWhenUsed="1"/>
+    <w:lsdException w:name="No List" w:semiHidden="1" w:unhideWhenUsed="1"/>
+    <w:lsdException w:name="Outline List 1" w:semiHidden="1" w:unhideWhenUsed="1"/>
+    <w:lsdException w:name="Outline List 2" w:semiHidden="1" w:unhideWhenUsed="1"/>
+    <w:lsdException w:name="Outline List 3" w:semiHidden="1" w:unhideWhenUsed="1"/>
+    <w:lsdException w:name="Table Simple 1" w:semiHidden="1" w:unhideWhenUsed="1"/>
+    <w:lsdException w:name="Table Simple 2" w:semiHidden="1" w:unhideWhenUsed="1"/>
+    <w:lsdException w:name="Table Simple 3" w:semiHidden="1" w:unhideWhenUsed="1"/>
+    <w:lsdException w:name="Table Classic 1" w:semiHidden="1" w:unhideWhenUsed="1"/>
+    <w:lsdException w:name="Table Classic 2" w:semiHidden="1" w:unhideWhenUsed="1"/>
+    <w:lsdException w:name="Table Classic 3" w:semiHidden="1" w:unhideWhenUsed="1"/>
+    <w:lsdException w:name="Table Classic 4" w:semiHidden="1" w:unhideWhenUsed="1"/>
+    <w:lsdException w:name="Table Colorful 1" w:semiHidden="1" w:unhideWhenUsed="1"/>
+    <w:lsdException w:name="Table Colorful 2" w:semiHidden="1" w:unhideWhenUsed="1"/>
+    <w:lsdException w:name="Table Colorful 3" w:semiHidden="1" w:unhideWhenUsed="1"/>
+    <w:lsdException w:name="Table Columns 1" w:semiHidden="1" w:unhideWhenUsed="1"/>
+    <w:lsdException w:name="Table Columns 2" w:semiHidden="1" w:unhideWhenUsed="1"/>
+    <w:lsdException w:name="Table Columns 3" w:semiHidden="1" w:unhideWhenUsed="1"/>
+    <w:lsdException w:name="Table Columns 4" w:semiHidden="1" w:unhideWhenUsed="1"/>
+    <w:lsdException w:name="Table Columns 5" w:semiHidden="1" w:unhideWhenUsed="1"/>
+    <w:lsdException w:name="Table Grid 1" w:semiHidden="1" w:unhideWhenUsed="1"/>
+    <w:lsdException w:name="Table Grid 2" w:semiHidden="1" w:unhideWhenUsed="1"/>
+    <w:lsdException w:name="Table Grid 3" w:semiHidden="1" w:unhideWhenUsed="1"/>
+    <w:lsdException w:name="Table Grid 4" w:semiHidden="1" w:unhideWhenUsed="1"/>
+    <w:lsdException w:name="Table Grid 5" w:semiHidden="1" w:unhideWhenUsed="1"/>
+    <w:lsdException w:name="Table Grid 6" w:semiHidden="1" w:unhideWhenUsed="1"/>
+    <w:lsdException w:name="Table Grid 7" w:semiHidden="1" w:unhideWhenUsed="1"/>
+    <w:lsdException w:name="Table Grid 8" w:semiHidden="1" w:unhideWhenUsed="1"/>
+    <w:lsdException w:name="Table List 1" w:semiHidden="1" w:unhideWhenUsed="1"/>
+    <w:lsdException w:name="Table List 2" w:semiHidden="1" w:unhideWhenUsed="1"/>
+    <w:lsdException w:name="Table List 3" w:semiHidden="1" w:unhideWhenUsed="1"/>
+    <w:lsdException w:name="Table List 4" w:semiHidden="1" w:unhideWhenUsed="1"/>
+    <w:lsdException w:name="Table List 5" w:semiHidden="1" w:unhideWhenUsed="1"/>
+    <w:lsdException w:name="Table List 6" w:semiHidden="1" w:unhideWhenUsed="1"/>
+    <w:lsdException w:name="Table List 7" w:semiHidden="1" w:unhideWhenUsed="1"/>
+    <w:lsdException w:name="Table List 8" w:semiHidden="1" w:unhideWhenUsed="1"/>
+    <w:lsdException w:name="Table 3D effects 1" w:semiHidden="1" w:unhideWhenUsed="1"/>
+    <w:lsdException w:name="Table 3D effects 2" w:semiHidden="1" w:unhideWhenUsed="1"/>
+    <w:lsdException w:name="Table 3D effects 3" w:semiHidden="1" w:unhideWhenUsed="1"/>
+    <w:lsdException w:name="Table Contemporary" w:semiHidden="1" w:unhideWhenUsed="1"/>
+    <w:lsdException w:name="Table Elegant" w:semiHidden="1" w:unhideWhenUsed="1"/>
+    <w:lsdException w:name="Table Professional" w:semiHidden="1" w:unhideWhenUsed="1"/>
+    <w:lsdException w:name="Table Subtle 1" w:semiHidden="1" w:unhideWhenUsed="1"/>
+    <w:lsdException w:name="Table Subtle 2" w:semiHidden="1" w:unhideWhenUsed="1"/>
+    <w:lsdException w:name="Table Web 1" w:semiHidden="1" w:unhideWhenUsed="1"/>
+    <w:lsdException w:name="Table Web 2" w:semiHidden="1" w:unhideWhenUsed="1"/>
+    <w:lsdException w:name="Table Web 3" w:semiHidden="1" w:unhideWhenUsed="1"/>
+    <w:lsdException w:name="Balloon Text" w:semiHidden="1" w:unhideWhenUsed="1"/>
+    <w:lsdException w:name="Table Grid" w:uiPriority="59"/>
+    <w:lsdException w:name="Table Theme" w:semiHidden="1" w:unhideWhenUsed="1"/>
+    <w:lsdException w:name="Placeholder Text" w:semiHidden="1"/>
+    <w:lsdException w:name="No Spacing" w:uiPriority="1" w:qFormat="1"/>
+    <w:lsdException w:name="Light Shading" w:uiPriority="60"/>
+    <w:lsdException w:name="Light List" w:uiPriority="61"/>
+    <w:lsdException w:name="Light Grid" w:uiPriority="62"/>
+    <w:lsdException w:name="Medium Shading 1" w:uiPriority="63"/>
+    <w:lsdException w:name="Medium Shading 2" w:uiPriority="64"/>
+    <w:lsdException w:name="Medium List 1" w:uiPriority="65"/>
+    <w:lsdException w:name="Medium List 2" w:uiPriority="66"/>
+    <w:lsdException w:name="Medium Grid 1" w:uiPriority="67"/>
+    <w:lsdException w:name="Medium Grid 2" w:uiPriority="68"/>
+    <w:lsdException w:name="Medium Grid 3" w:uiPriority="69"/>
+    <w:lsdException w:name="Dark List" w:uiPriority="70"/>
+    <w:lsdException w:name="Colorful Shading" w:uiPriority="71"/>
+    <w:lsdException w:name="Colorful List" w:uiPriority="72"/>
+    <w:lsdException w:name="Colorful Grid" w:uiPriority="73"/>
+    <w:lsdException w:name="Light Shading Accent 1" w:uiPriority="60"/>
+    <w:lsdException w:name="Light List Accent 1" w:uiPriority="61"/>
+    <w:lsdException w:name="Light Grid Accent 1" w:uiPriority="62"/>
+    <w:lsdException w:name="Medium Shading 1 Accent 1" w:uiPriority="63"/>
+    <w:lsdException w:name="Medium Shading 2 Accent 1" w:uiPriority="64"/>
+    <w:lsdException w:name="Medium List 1 Accent 1" w:uiPriority="65"/>
+    <w:lsdException w:name="Revision" w:semiHidden="1"/>
+    <w:lsdException w:name="List Paragraph" w:uiPriority="34" w:qFormat="1"/>
+    <w:lsdException w:name="Quote" w:uiPriority="29" w:qFormat="1"/>
+    <w:lsdException w:name="Intense Quote" w:uiPriority="30" w:qFormat="1"/>
+    <w:lsdException w:name="Medium List 2 Accent 1" w:uiPriority="66"/>
+    <w:lsdException w:name="Medium Grid 1 Accent 1" w:uiPriority="67"/>
+    <w:lsdException w:name="Medium Grid 2 Accent 1" w:uiPriority="68"/>
+    <w:lsdException w:name="Medium Grid 3 Accent 1" w:uiPriority="69"/>
+    <w:lsdException w:name="Dark List Accent 1" w:uiPriority="70"/>
+    <w:lsdException w:name="Colorful Shading Accent 1" w:uiPriority="71"/>
+    <w:lsdException w:name="Colorful List Accent 1" w:uiPriority="72"/>
+    <w:lsdException w:name="Colorful Grid Accent 1" w:uiPriority="73"/>
+    <w:lsdException w:name="Light Shading Accent 2" w:uiPriority="60"/>
+    <w:lsdException w:name="Light List Accent 2" w:uiPriority="61"/>
+    <w:lsdException w:name="Light Grid Accent 2" w:uiPriority="62"/>
+    <w:lsdException w:name="Medium Shading 1 Accent 2" w:uiPriority="63"/>
+    <w:lsdException w:name="Medium Shading 2 Accent 2" w:uiPriority="64"/>
+    <w:lsdException w:name="Medium List 1 Accent 2" w:uiPriority="65"/>
+    <w:lsdException w:name="Medium List 2 Accent 2" w:uiPriority="66"/>
+    <w:lsdException w:name="Medium Grid 1 Accent 2" w:uiPriority="67"/>
+    <w:lsdException w:name="Medium Grid 2 Accent 2" w:uiPriority="68"/>
+    <w:lsdException w:name="Medium Grid 3 Accent 2" w:uiPriority="69"/>
+    <w:lsdException w:name="Dark List Accent 2" w:uiPriority="70"/>
+    <w:lsdException w:name="Colorful Shading Accent 2" w:uiPriority="71"/>
+    <w:lsdException w:name="Colorful List Accent 2" w:uiPriority="72"/>
+    <w:lsdException w:name="Colorful Grid Accent 2" w:uiPriority="73"/>
+    <w:lsdException w:name="Light Shading Accent 3" w:uiPriority="60"/>
+    <w:lsdException w:name="Light List Accent 3" w:uiPriority="61"/>
+    <w:lsdException w:name="Light Grid Accent 3" w:uiPriority="62"/>
+    <w:lsdException w:name="Medium Shading 1 Accent 3" w:uiPriority="63"/>
+    <w:lsdException w:name="Medium Shading 2 Accent 3" w:uiPriority="64"/>
+    <w:lsdException w:name="Medium List 1 Accent 3" w:uiPriority="65"/>
+    <w:lsdException w:name="Medium List 2 Accent 3" w:uiPriority="66"/>
+    <w:lsdException w:name="Medium Grid 1 Accent 3" w:uiPriority="67"/>
+    <w:lsdException w:name="Medium Grid 2 Accent 3" w:uiPriority="68"/>
+    <w:lsdException w:name="Medium Grid 3 Accent 3" w:uiPriority="69"/>
+    <w:lsdException w:name="Dark List Accent 3" w:uiPriority="70"/>
+    <w:lsdException w:name="Colorful Shading Accent 3" w:uiPriority="71"/>
+    <w:lsdException w:name="Colorful List Accent 3" w:uiPriority="72"/>
+    <w:lsdException w:name="Colorful Grid Accent 3" w:uiPriority="73"/>
+    <w:lsdException w:name="Light Shading Accent 4" w:uiPriority="60"/>
+    <w:lsdException w:name="Light List Accent 4" w:uiPriority="61"/>
+    <w:lsdException w:name="Light Grid Accent 4" w:uiPriority="62"/>
+    <w:lsdException w:name="Medium Shading 1 Accent 4" w:uiPriority="63"/>
+    <w:lsdException w:name="Medium Shading 2 Accent 4" w:uiPriority="64"/>
+    <w:lsdException w:name="Medium List 1 Accent 4" w:uiPriority="65"/>
+    <w:lsdException w:name="Medium List 2 Accent 4" w:uiPriority="66"/>
+    <w:lsdException w:name="Medium Grid 1 Accent 4" w:uiPriority="67"/>
+    <w:lsdException w:name="Medium Grid 2 Accent 4" w:uiPriority="68"/>
+    <w:lsdException w:name="Medium Grid 3 Accent 4" w:uiPriority="69"/>
+    <w:lsdException w:name="Dark List Accent 4" w:uiPriority="70"/>
+    <w:lsdException w:name="Colorful Shading Accent 4" w:uiPriority="71"/>
+    <w:lsdException w:name="Colorful List Accent 4" w:uiPriority="72"/>
+    <w:lsdException w:name="Colorful Grid Accent 4" w:uiPriority="73"/>
+    <w:lsdException w:name="Light Shading Accent 5" w:uiPriority="60"/>
+    <w:lsdException w:name="Light List Accent 5" w:uiPriority="61"/>
+    <w:lsdException w:name="Light Grid Accent 5" w:uiPriority="62"/>
+    <w:lsdException w:name="Medium Shading 1 Accent 5" w:uiPriority="63"/>
+    <w:lsdException w:name="Medium Shading 2 Accent 5" w:uiPriority="64"/>
+    <w:lsdException w:name="Medium List 1 Accent 5" w:uiPriority="65"/>
+    <w:lsdException w:name="Medium List 2 Accent 5" w:uiPriority="66"/>
+    <w:lsdException w:name="Medium Grid 1 Accent 5" w:uiPriority="67"/>
+    <w:lsdException w:name="Medium Grid 2 Accent 5" w:uiPriority="68"/>
+    <w:lsdException w:name="Medium Grid 3 Accent 5" w:uiPriority="69"/>
+    <w:lsdException w:name="Dark List Accent 5" w:uiPriority="70"/>
+    <w:lsdException w:name="Colorful Shading Accent 5" w:uiPriority="71"/>
+    <w:lsdException w:name="Colorful List Accent 5" w:uiPriority="72"/>
+    <w:lsdException w:name="Colorful Grid Accent 5" w:uiPriority="73"/>
+    <w:lsdException w:name="Light Shading Accent 6" w:uiPriority="60"/>
+    <w:lsdException w:name="Light List Accent 6" w:uiPriority="61"/>
+    <w:lsdException w:name="Light Grid Accent 6" w:uiPriority="62"/>
+    <w:lsdException w:name="Medium Shading 1 Accent 6" w:uiPriority="63"/>
+    <w:lsdException w:name="Medium Shading 2 Accent 6" w:uiPriority="64"/>
+    <w:lsdException w:name="Medium List 1 Accent 6" w:uiPriority="65"/>
+    <w:lsdException w:name="Medium List 2 Accent 6" w:uiPriority="66"/>
+    <w:lsdException w:name="Medium Grid 1 Accent 6" w:uiPriority="67"/>
+    <w:lsdException w:name="Medium Grid 2 Accent 6" w:uiPriority="68"/>
+    <w:lsdException w:name="Medium Grid 3 Accent 6" w:uiPriority="69"/>
+    <w:lsdException w:name="Dark List Accent 6" w:uiPriority="70"/>
+    <w:lsdException w:name="Colorful Shading Accent 6" w:uiPriority="71"/>
+    <w:lsdException w:name="Colorful List Accent 6" w:uiPriority="72"/>
+    <w:lsdException w:name="Colorful Grid Accent 6" w:uiPriority="73"/>
+    <w:lsdException w:name="Subtle Emphasis" w:uiPriority="19" w:qFormat="1"/>
+    <w:lsdException w:name="Intense Emphasis" w:uiPriority="21" w:qFormat="1"/>
+    <w:lsdException w:name="Subtle Reference" w:uiPriority="31" w:qFormat="1"/>
+    <w:lsdException w:name="Intense Reference" w:uiPriority="32" w:qFormat="1"/>
+    <w:lsdException w:name="Book Title" w:uiPriority="33" w:qFormat="1"/>
+    <w:lsdException w:name="Bibliography" w:semiHidden="1" w:uiPriority="37" w:unhideWhenUsed="1"/>
+    <w:lsdException w:name="TOC Heading" w:semiHidden="1" w:uiPriority="39" w:unhideWhenUsed="1" w:qFormat="1"/>
+    <w:lsdException w:name="Plain Table 1" w:uiPriority="41"/>
+    <w:lsdException w:name="Plain Table 2" w:uiPriority="42"/>
+    <w:lsdException w:name="Plain Table 3" w:uiPriority="43"/>
+    <w:lsdException w:name="Plain Table 4" w:uiPriority="44"/>
+    <w:lsdException w:name="Plain Table 5" w:uiPriority="45"/>
+    <w:lsdException w:name="Grid Table Light" w:uiPriority="40"/>
+    <w:lsdException w:name="Grid Table 1 Light" w:uiPriority="46"/>
+    <w:lsdException w:name="Grid Table 2" w:uiPriority="47"/>
+    <w:lsdException w:name="Grid Table 3" w:uiPriority="48"/>
+    <w:lsdException w:name="Grid Table 4" w:uiPriority="49"/>
+    <w:lsdException w:name="Grid Table 5 Dark" w:uiPriority="50"/>
+    <w:lsdException w:name="Grid Table 6 Colorful" w:uiPriority="51"/>
+    <w:lsdException w:name="Grid Table 7 Colorful" w:uiPriority="52"/>
+    <w:lsdException w:name="Grid Table 1 Light Accent 1" w:uiPriority="46"/>
+    <w:lsdException w:name="Grid Table 2 Accent 1" w:uiPriority="47"/>
+    <w:lsdException w:name="Grid Table 3 Accent 1" w:uiPriority="48"/>
+    <w:lsdException w:name="Grid Table 4 Accent 1" w:uiPriority="49"/>
+    <w:lsdException w:name="Grid Table 5 Dark Accent 1" w:uiPriority="50"/>
+    <w:lsdException w:name="Grid Table 6 Colorful Accent 1" w:uiPriority="51"/>
+    <w:lsdException w:name="Grid Table 7 Colorful Accent 1" w:uiPriority="52"/>
+    <w:lsdException w:name="Grid Table 1 Light Accent 2" w:uiPriority="46"/>
+    <w:lsdException w:name="Grid Table 2 Accent 2" w:uiPriority="47"/>
+    <w:lsdException w:name="Grid Table 3 Accent 2" w:uiPriority="48"/>
+    <w:lsdException w:name="Grid Table 4 Accent 2" w:uiPriority="49"/>
+    <w:lsdException w:name="Grid Table 5 Dark Accent 2" w:uiPriority="50"/>
+    <w:lsdException w:name="Grid Table 6 Colorful Accent 2" w:uiPriority="51"/>
+    <w:lsdException w:name="Grid Table 7 Colorful Accent 2" w:uiPriority="52"/>
+    <w:lsdException w:name="Grid Table 1 Light Accent 3" w:uiPriority="46"/>
+    <w:lsdException w:name="Grid Table 2 Accent 3" w:uiPriority="47"/>
+    <w:lsdException w:name="Grid Table 3 Accent 3" w:uiPriority="48"/>
+    <w:lsdException w:name="Grid Table 4 Accent 3" w:uiPriority="49"/>
+    <w:lsdException w:name="Grid Table 5 Dark Accent 3" w:uiPriority="50"/>
+    <w:lsdException w:name="Grid Table 6 Colorful Accent 3" w:uiPriority="51"/>
+    <w:lsdException w:name="Grid Table 7 Colorful Accent 3" w:uiPriority="52"/>
+    <w:lsdException w:name="Grid Table 1 Light Accent 4" w:uiPriority="46"/>
+    <w:lsdException w:name="Grid Table 2 Accent 4" w:uiPriority="47"/>
+    <w:lsdException w:name="Grid Table 3 Accent 4" w:uiPriority="48"/>
+    <w:lsdException w:name="Grid Table 4 Accent 4" w:uiPriority="49"/>
+    <w:lsdException w:name="Grid Table 5 Dark Accent 4" w:uiPriority="50"/>
+    <w:lsdException w:name="Grid Table 6 Colorful Accent 4" w:uiPriority="51"/>
+    <w:lsdException w:name="Grid Table 7 Colorful Accent 4" w:uiPriority="52"/>
+    <w:lsdException w:name="Grid Table 1 Light Accent 5" w:uiPriority="46"/>
+    <w:lsdException w:name="Grid Table 2 Accent 5" w:uiPriority="47"/>
+    <w:lsdException w:name="Grid Table 3 Accent 5" w:uiPriority="48"/>
+    <w:lsdException w:name="Grid Table 4 Accent 5" w:uiPriority="49"/>
+    <w:lsdException w:name="Grid Table 5 Dark Accent 5" w:uiPriority="50"/>
+    <w:lsdException w:name="Grid Table 6 Colorful Accent 5" w:uiPriority="51"/>
+    <w:lsdException w:name="Grid Table 7 Colorful Accent 5" w:uiPriority="52"/>
+    <w:lsdException w:name="Grid Table 1 Light Accent 6" w:uiPriority="46"/>
+    <w:lsdException w:name="Grid Table 2 Accent 6" w:uiPriority="47"/>
+    <w:lsdException w:name="Grid Table 3 Accent 6" w:uiPriority="48"/>
+    <w:lsdException w:name="Grid Table 4 Accent 6" w:uiPriority="49"/>
+    <w:lsdException w:name="Grid Table 5 Dark Accent 6" w:uiPriority="50"/>
+    <w:lsdException w:name="Grid Table 6 Colorful Accent 6" w:uiPriority="51"/>
+    <w:lsdException w:name="Grid Table 7 Colorful Accent 6" w:uiPriority="52"/>
+    <w:lsdException w:name="List Table 1 Light" w:uiPriority="46"/>
+    <w:lsdException w:name="List Table 2" w:uiPriority="47"/>
+    <w:lsdException w:name="List Table 3" w:uiPriority="48"/>
+    <w:lsdException w:name="List Table 4" w:uiPriority="49"/>
+    <w:lsdException w:name="List Table 5 Dark" w:uiPriority="50"/>
+    <w:lsdException w:name="List Table 6 Colorful" w:uiPriority="51"/>
+    <w:lsdException w:name="List Table 7 Colorful" w:uiPriority="52"/>
+    <w:lsdException w:name="List Table 1 Light Accent 1" w:uiPriority="46"/>
+    <w:lsdException w:name="List Table 2 Accent 1" w:uiPriority="47"/>
+    <w:lsdException w:name="List Table 3 Accent 1" w:uiPriority="48"/>
+    <w:lsdException w:name="List Table 4 Accent 1" w:uiPriority="49"/>
+    <w:lsdException w:name="List Table 5 Dark Accent 1" w:uiPriority="50"/>
+    <w:lsdException w:name="List Table 6 Colorful Accent 1" w:uiPriority="51"/>
+    <w:lsdException w:name="List Table 7 Colorful Accent 1" w:uiPriority="52"/>
+    <w:lsdException w:name="List Table 1 Light Accent 2" w:uiPriority="46"/>
+    <w:lsdException w:name="List Table 2 Accent 2" w:uiPriority="47"/>
+    <w:lsdException w:name="List Table 3 Accent 2" w:uiPriority="48"/>
+    <w:lsdException w:name="List Table 4 Accent 2" w:uiPriority="49"/>
+    <w:lsdException w:name="List Table 5 Dark Accent 2" w:uiPriority="50"/>
+    <w:lsdException w:name="List Table 6 Colorful Accent 2" w:uiPriority="51"/>
+    <w:lsdException w:name="List Table 7 Colorful Accent 2" w:uiPriority="52"/>
+    <w:lsdException w:name="List Table 1 Light Accent 3" w:uiPriority="46"/>
+    <w:lsdException w:name="List Table 2 Accent 3" w:uiPriority="47"/>
+    <w:lsdException w:name="List Table 3 Accent 3" w:uiPriority="48"/>
+    <w:lsdException w:name="List Table 4 Accent 3" w:uiPriority="49"/>
+    <w:lsdException w:name="List Table 5 Dark Accent 3" w:uiPriority="50"/>
+    <w:lsdException w:name="List Table 6 Colorful Accent 3" w:uiPriority="51"/>
+    <w:lsdException w:name="List Table 7 Colorful Accent 3" w:uiPriority="52"/>
+    <w:lsdException w:name="List Table 1 Light Accent 4" w:uiPriority="46"/>
+    <w:lsdException w:name="List Table 2 Accent 4" w:uiPriority="47"/>
+    <w:lsdException w:name="List Table 3 Accent 4" w:uiPriority="48"/>
+    <w:lsdException w:name="List Table 4 Accent 4" w:uiPriority="49"/>
+    <w:lsdException w:name="List Table 5 Dark Accent 4" w:uiPriority="50"/>
+    <w:lsdException w:name="List Table 6 Colorful Accent 4" w:uiPriority="51"/>
+    <w:lsdException w:name="List Table 7 Colorful Accent 4" w:uiPriority="52"/>
+    <w:lsdException w:name="List Table 1 Light Accent 5" w:uiPriority="46"/>
+    <w:lsdException w:name="List Table 2 Accent 5" w:uiPriority="47"/>
+    <w:lsdException w:name="List Table 3 Accent 5" w:uiPriority="48"/>
+    <w:lsdException w:name="List Table 4 Accent 5" w:uiPriority="49"/>
+    <w:lsdException w:name="List Table 5 Dark Accent 5" w:uiPriority="50"/>
+    <w:lsdException w:name="List Table 6 Colorful Accent 5" w:uiPriority="51"/>
+    <w:lsdException w:name="List Table 7 Colorful Accent 5" w:uiPriority="52"/>
+    <w:lsdException w:name="List Table 1 Light Accent 6" w:uiPriority="46"/>
+    <w:lsdException w:name="List Table 2 Accent 6" w:uiPriority="47"/>
+    <w:lsdException w:name="List Table 3 Accent 6" w:uiPriority="48"/>
+    <w:lsdException w:name="List Table 4 Accent 6" w:uiPriority="49"/>
+    <w:lsdException w:name="List Table 5 Dark Accent 6" w:uiPriority="50"/>
+    <w:lsdException w:name="List Table 6 Colorful Accent 6" w:uiPriority="51"/>
+    <w:lsdException w:name="List Table 7 Colorful Accent 6" w:uiPriority="52"/>
   </w:latentStyles>
   <w:style w:type="paragraph" w:default="1" w:styleId="Normal">
     <w:name w:val="Normal"/>
@@ -5026,7 +6749,6 @@
       <w:spacing w:after="0" w:line="240" w:lineRule="auto"/>
     </w:pPr>
     <w:tblPr>
-      <w:tblInd w:w="0" w:type="dxa"/>
       <w:tblBorders>
         <w:top w:val="single" w:sz="4" w:space="0" w:color="auto"/>
         <w:left w:val="single" w:sz="4" w:space="0" w:color="auto"/>
@@ -5035,12 +6757,6 @@
         <w:insideH w:val="single" w:sz="4" w:space="0" w:color="auto"/>
         <w:insideV w:val="single" w:sz="4" w:space="0" w:color="auto"/>
       </w:tblBorders>
-      <w:tblCellMar>
-        <w:top w:w="0" w:type="dxa"/>
-        <w:left w:w="108" w:type="dxa"/>
-        <w:bottom w:w="0" w:type="dxa"/>
-        <w:right w:w="108" w:type="dxa"/>
-      </w:tblCellMar>
     </w:tblPr>
   </w:style>
   <w:style w:type="table" w:styleId="LightGrid-Accent6">
@@ -5054,7 +6770,6 @@
     <w:tblPr>
       <w:tblStyleRowBandSize w:val="1"/>
       <w:tblStyleColBandSize w:val="1"/>
-      <w:tblInd w:w="0" w:type="dxa"/>
       <w:tblBorders>
         <w:top w:val="single" w:sz="8" w:space="0" w:color="343434" w:themeColor="accent6"/>
         <w:left w:val="single" w:sz="8" w:space="0" w:color="343434" w:themeColor="accent6"/>
@@ -5063,12 +6778,6 @@
         <w:insideH w:val="single" w:sz="8" w:space="0" w:color="343434" w:themeColor="accent6"/>
         <w:insideV w:val="single" w:sz="8" w:space="0" w:color="343434" w:themeColor="accent6"/>
       </w:tblBorders>
-      <w:tblCellMar>
-        <w:top w:w="0" w:type="dxa"/>
-        <w:left w:w="108" w:type="dxa"/>
-        <w:bottom w:w="0" w:type="dxa"/>
-        <w:right w:w="108" w:type="dxa"/>
-      </w:tblCellMar>
     </w:tblPr>
     <w:tblStylePr w:type="firstRow">
       <w:pPr>
@@ -5219,7 +6928,6 @@
     <w:tblPr>
       <w:tblStyleRowBandSize w:val="1"/>
       <w:tblStyleColBandSize w:val="1"/>
-      <w:tblInd w:w="0" w:type="dxa"/>
       <w:tblBorders>
         <w:top w:val="single" w:sz="8" w:space="0" w:color="FFFFFF" w:themeColor="background1"/>
         <w:left w:val="single" w:sz="8" w:space="0" w:color="FFFFFF" w:themeColor="background1"/>
@@ -5228,12 +6936,6 @@
         <w:insideH w:val="single" w:sz="6" w:space="0" w:color="FFFFFF" w:themeColor="background1"/>
         <w:insideV w:val="single" w:sz="6" w:space="0" w:color="FFFFFF" w:themeColor="background1"/>
       </w:tblBorders>
-      <w:tblCellMar>
-        <w:top w:w="0" w:type="dxa"/>
-        <w:left w:w="108" w:type="dxa"/>
-        <w:bottom w:w="0" w:type="dxa"/>
-        <w:right w:w="108" w:type="dxa"/>
-      </w:tblCellMar>
     </w:tblPr>
     <w:tcPr>
       <w:shd w:val="clear" w:color="auto" w:fill="EEEEEE" w:themeFill="accent1" w:themeFillTint="3F"/>
@@ -5352,806 +7054,8 @@
 </w:styles>
 </file>
 
-<file path=word/stylesWithEffects.xml><?xml version="1.0" encoding="utf-8"?>
-<w:styles xmlns:wpc="http://schemas.microsoft.com/office/word/2010/wordprocessingCanvas" xmlns:mc="http://schemas.openxmlformats.org/markup-compatibility/2006" xmlns:o="urn:schemas-microsoft-com:office:office" xmlns:r="http://schemas.openxmlformats.org/officeDocument/2006/relationships" xmlns:m="http://schemas.openxmlformats.org/officeDocument/2006/math" xmlns:v="urn:schemas-microsoft-com:vml" xmlns:wp14="http://schemas.microsoft.com/office/word/2010/wordprocessingDrawing" xmlns:wp="http://schemas.openxmlformats.org/drawingml/2006/wordprocessingDrawing" xmlns:w10="urn:schemas-microsoft-com:office:word" xmlns:w="http://schemas.openxmlformats.org/wordprocessingml/2006/main" xmlns:w14="http://schemas.microsoft.com/office/word/2010/wordml" xmlns:wpg="http://schemas.microsoft.com/office/word/2010/wordprocessingGroup" xmlns:wpi="http://schemas.microsoft.com/office/word/2010/wordprocessingInk" xmlns:wne="http://schemas.microsoft.com/office/word/2006/wordml" xmlns:wps="http://schemas.microsoft.com/office/word/2010/wordprocessingShape" mc:Ignorable="w14 wp14">
-  <w:docDefaults>
-    <w:rPrDefault>
-      <w:rPr>
-        <w:rFonts w:asciiTheme="minorHAnsi" w:eastAsiaTheme="minorHAnsi" w:hAnsiTheme="minorHAnsi" w:cstheme="minorBidi"/>
-        <w:sz w:val="22"/>
-        <w:szCs w:val="22"/>
-        <w:lang w:val="en-US" w:eastAsia="en-US" w:bidi="ar-SA"/>
-      </w:rPr>
-    </w:rPrDefault>
-    <w:pPrDefault>
-      <w:pPr>
-        <w:spacing w:after="200" w:line="276" w:lineRule="auto"/>
-      </w:pPr>
-    </w:pPrDefault>
-  </w:docDefaults>
-  <w:latentStyles w:defLockedState="0" w:defUIPriority="99" w:defSemiHidden="1" w:defUnhideWhenUsed="1" w:defQFormat="0" w:count="267">
-    <w:lsdException w:name="Normal" w:semiHidden="0" w:uiPriority="0" w:unhideWhenUsed="0" w:qFormat="1"/>
-    <w:lsdException w:name="heading 1" w:semiHidden="0" w:uiPriority="9" w:unhideWhenUsed="0" w:qFormat="1"/>
-    <w:lsdException w:name="heading 2" w:uiPriority="9" w:qFormat="1"/>
-    <w:lsdException w:name="heading 3" w:uiPriority="9" w:qFormat="1"/>
-    <w:lsdException w:name="heading 4" w:uiPriority="9" w:qFormat="1"/>
-    <w:lsdException w:name="heading 5" w:uiPriority="9" w:qFormat="1"/>
-    <w:lsdException w:name="heading 6" w:uiPriority="9" w:qFormat="1"/>
-    <w:lsdException w:name="heading 7" w:uiPriority="9" w:qFormat="1"/>
-    <w:lsdException w:name="heading 8" w:uiPriority="9" w:qFormat="1"/>
-    <w:lsdException w:name="heading 9" w:uiPriority="9" w:qFormat="1"/>
-    <w:lsdException w:name="toc 1" w:uiPriority="39" w:qFormat="1"/>
-    <w:lsdException w:name="toc 2" w:uiPriority="39" w:qFormat="1"/>
-    <w:lsdException w:name="toc 3" w:uiPriority="39" w:qFormat="1"/>
-    <w:lsdException w:name="toc 4" w:uiPriority="39"/>
-    <w:lsdException w:name="toc 5" w:uiPriority="39"/>
-    <w:lsdException w:name="toc 6" w:uiPriority="39"/>
-    <w:lsdException w:name="toc 7" w:uiPriority="39"/>
-    <w:lsdException w:name="toc 8" w:uiPriority="39"/>
-    <w:lsdException w:name="toc 9" w:uiPriority="39"/>
-    <w:lsdException w:name="caption" w:uiPriority="35" w:qFormat="1"/>
-    <w:lsdException w:name="Title" w:semiHidden="0" w:uiPriority="10" w:unhideWhenUsed="0" w:qFormat="1"/>
-    <w:lsdException w:name="Default Paragraph Font" w:uiPriority="1"/>
-    <w:lsdException w:name="Subtitle" w:semiHidden="0" w:uiPriority="11" w:unhideWhenUsed="0" w:qFormat="1"/>
-    <w:lsdException w:name="Strong" w:semiHidden="0" w:uiPriority="22" w:unhideWhenUsed="0" w:qFormat="1"/>
-    <w:lsdException w:name="Emphasis" w:semiHidden="0" w:uiPriority="20" w:unhideWhenUsed="0" w:qFormat="1"/>
-    <w:lsdException w:name="Table Grid" w:semiHidden="0" w:uiPriority="59" w:unhideWhenUsed="0"/>
-    <w:lsdException w:name="Placeholder Text" w:unhideWhenUsed="0"/>
-    <w:lsdException w:name="No Spacing" w:semiHidden="0" w:uiPriority="1" w:unhideWhenUsed="0" w:qFormat="1"/>
-    <w:lsdException w:name="Light Shading" w:semiHidden="0" w:uiPriority="60" w:unhideWhenUsed="0"/>
-    <w:lsdException w:name="Light List" w:semiHidden="0" w:uiPriority="61" w:unhideWhenUsed="0"/>
-    <w:lsdException w:name="Light Grid" w:semiHidden="0" w:uiPriority="62" w:unhideWhenUsed="0"/>
-    <w:lsdException w:name="Medium Shading 1" w:semiHidden="0" w:uiPriority="63" w:unhideWhenUsed="0"/>
-    <w:lsdException w:name="Medium Shading 2" w:semiHidden="0" w:uiPriority="64" w:unhideWhenUsed="0"/>
-    <w:lsdException w:name="Medium List 1" w:semiHidden="0" w:uiPriority="65" w:unhideWhenUsed="0"/>
-    <w:lsdException w:name="Medium List 2" w:semiHidden="0" w:uiPriority="66" w:unhideWhenUsed="0"/>
-    <w:lsdException w:name="Medium Grid 1" w:semiHidden="0" w:uiPriority="67" w:unhideWhenUsed="0"/>
-    <w:lsdException w:name="Medium Grid 2" w:semiHidden="0" w:uiPriority="68" w:unhideWhenUsed="0"/>
-    <w:lsdException w:name="Medium Grid 3" w:semiHidden="0" w:uiPriority="69" w:unhideWhenUsed="0"/>
-    <w:lsdException w:name="Dark List" w:semiHidden="0" w:uiPriority="70" w:unhideWhenUsed="0"/>
-    <w:lsdException w:name="Colorful Shading" w:semiHidden="0" w:uiPriority="71" w:unhideWhenUsed="0"/>
-    <w:lsdException w:name="Colorful List" w:semiHidden="0" w:uiPriority="72" w:unhideWhenUsed="0"/>
-    <w:lsdException w:name="Colorful Grid" w:semiHidden="0" w:uiPriority="73" w:unhideWhenUsed="0"/>
-    <w:lsdException w:name="Light Shading Accent 1" w:semiHidden="0" w:uiPriority="60" w:unhideWhenUsed="0"/>
-    <w:lsdException w:name="Light List Accent 1" w:semiHidden="0" w:uiPriority="61" w:unhideWhenUsed="0"/>
-    <w:lsdException w:name="Light Grid Accent 1" w:semiHidden="0" w:uiPriority="62" w:unhideWhenUsed="0"/>
-    <w:lsdException w:name="Medium Shading 1 Accent 1" w:semiHidden="0" w:uiPriority="63" w:unhideWhenUsed="0"/>
-    <w:lsdException w:name="Medium Shading 2 Accent 1" w:semiHidden="0" w:uiPriority="64" w:unhideWhenUsed="0"/>
-    <w:lsdException w:name="Medium List 1 Accent 1" w:semiHidden="0" w:uiPriority="65" w:unhideWhenUsed="0"/>
-    <w:lsdException w:name="Revision" w:unhideWhenUsed="0"/>
-    <w:lsdException w:name="List Paragraph" w:semiHidden="0" w:uiPriority="34" w:unhideWhenUsed="0" w:qFormat="1"/>
-    <w:lsdException w:name="Quote" w:semiHidden="0" w:uiPriority="29" w:unhideWhenUsed="0" w:qFormat="1"/>
-    <w:lsdException w:name="Intense Quote" w:semiHidden="0" w:uiPriority="30" w:unhideWhenUsed="0" w:qFormat="1"/>
-    <w:lsdException w:name="Medium List 2 Accent 1" w:semiHidden="0" w:uiPriority="66" w:unhideWhenUsed="0"/>
-    <w:lsdException w:name="Medium Grid 1 Accent 1" w:semiHidden="0" w:uiPriority="67" w:unhideWhenUsed="0"/>
-    <w:lsdException w:name="Medium Grid 2 Accent 1" w:semiHidden="0" w:uiPriority="68" w:unhideWhenUsed="0"/>
-    <w:lsdException w:name="Medium Grid 3 Accent 1" w:semiHidden="0" w:uiPriority="69" w:unhideWhenUsed="0"/>
-    <w:lsdException w:name="Dark List Accent 1" w:semiHidden="0" w:uiPriority="70" w:unhideWhenUsed="0"/>
-    <w:lsdException w:name="Colorful Shading Accent 1" w:semiHidden="0" w:uiPriority="71" w:unhideWhenUsed="0"/>
-    <w:lsdException w:name="Colorful List Accent 1" w:semiHidden="0" w:uiPriority="72" w:unhideWhenUsed="0"/>
-    <w:lsdException w:name="Colorful Grid Accent 1" w:semiHidden="0" w:uiPriority="73" w:unhideWhenUsed="0"/>
-    <w:lsdException w:name="Light Shading Accent 2" w:semiHidden="0" w:uiPriority="60" w:unhideWhenUsed="0"/>
-    <w:lsdException w:name="Light List Accent 2" w:semiHidden="0" w:uiPriority="61" w:unhideWhenUsed="0"/>
-    <w:lsdException w:name="Light Grid Accent 2" w:semiHidden="0" w:uiPriority="62" w:unhideWhenUsed="0"/>
-    <w:lsdException w:name="Medium Shading 1 Accent 2" w:semiHidden="0" w:uiPriority="63" w:unhideWhenUsed="0"/>
-    <w:lsdException w:name="Medium Shading 2 Accent 2" w:semiHidden="0" w:uiPriority="64" w:unhideWhenUsed="0"/>
-    <w:lsdException w:name="Medium List 1 Accent 2" w:semiHidden="0" w:uiPriority="65" w:unhideWhenUsed="0"/>
-    <w:lsdException w:name="Medium List 2 Accent 2" w:semiHidden="0" w:uiPriority="66" w:unhideWhenUsed="0"/>
-    <w:lsdException w:name="Medium Grid 1 Accent 2" w:semiHidden="0" w:uiPriority="67" w:unhideWhenUsed="0"/>
-    <w:lsdException w:name="Medium Grid 2 Accent 2" w:semiHidden="0" w:uiPriority="68" w:unhideWhenUsed="0"/>
-    <w:lsdException w:name="Medium Grid 3 Accent 2" w:semiHidden="0" w:uiPriority="69" w:unhideWhenUsed="0"/>
-    <w:lsdException w:name="Dark List Accent 2" w:semiHidden="0" w:uiPriority="70" w:unhideWhenUsed="0"/>
-    <w:lsdException w:name="Colorful Shading Accent 2" w:semiHidden="0" w:uiPriority="71" w:unhideWhenUsed="0"/>
-    <w:lsdException w:name="Colorful List Accent 2" w:semiHidden="0" w:uiPriority="72" w:unhideWhenUsed="0"/>
-    <w:lsdException w:name="Colorful Grid Accent 2" w:semiHidden="0" w:uiPriority="73" w:unhideWhenUsed="0"/>
-    <w:lsdException w:name="Light Shading Accent 3" w:semiHidden="0" w:uiPriority="60" w:unhideWhenUsed="0"/>
-    <w:lsdException w:name="Light List Accent 3" w:semiHidden="0" w:uiPriority="61" w:unhideWhenUsed="0"/>
-    <w:lsdException w:name="Light Grid Accent 3" w:semiHidden="0" w:uiPriority="62" w:unhideWhenUsed="0"/>
-    <w:lsdException w:name="Medium Shading 1 Accent 3" w:semiHidden="0" w:uiPriority="63" w:unhideWhenUsed="0"/>
-    <w:lsdException w:name="Medium Shading 2 Accent 3" w:semiHidden="0" w:uiPriority="64" w:unhideWhenUsed="0"/>
-    <w:lsdException w:name="Medium List 1 Accent 3" w:semiHidden="0" w:uiPriority="65" w:unhideWhenUsed="0"/>
-    <w:lsdException w:name="Medium List 2 Accent 3" w:semiHidden="0" w:uiPriority="66" w:unhideWhenUsed="0"/>
-    <w:lsdException w:name="Medium Grid 1 Accent 3" w:semiHidden="0" w:uiPriority="67" w:unhideWhenUsed="0"/>
-    <w:lsdException w:name="Medium Grid 2 Accent 3" w:semiHidden="0" w:uiPriority="68" w:unhideWhenUsed="0"/>
-    <w:lsdException w:name="Medium Grid 3 Accent 3" w:semiHidden="0" w:uiPriority="69" w:unhideWhenUsed="0"/>
-    <w:lsdException w:name="Dark List Accent 3" w:semiHidden="0" w:uiPriority="70" w:unhideWhenUsed="0"/>
-    <w:lsdException w:name="Colorful Shading Accent 3" w:semiHidden="0" w:uiPriority="71" w:unhideWhenUsed="0"/>
-    <w:lsdException w:name="Colorful List Accent 3" w:semiHidden="0" w:uiPriority="72" w:unhideWhenUsed="0"/>
-    <w:lsdException w:name="Colorful Grid Accent 3" w:semiHidden="0" w:uiPriority="73" w:unhideWhenUsed="0"/>
-    <w:lsdException w:name="Light Shading Accent 4" w:semiHidden="0" w:uiPriority="60" w:unhideWhenUsed="0"/>
-    <w:lsdException w:name="Light List Accent 4" w:semiHidden="0" w:uiPriority="61" w:unhideWhenUsed="0"/>
-    <w:lsdException w:name="Light Grid Accent 4" w:semiHidden="0" w:uiPriority="62" w:unhideWhenUsed="0"/>
-    <w:lsdException w:name="Medium Shading 1 Accent 4" w:semiHidden="0" w:uiPriority="63" w:unhideWhenUsed="0"/>
-    <w:lsdException w:name="Medium Shading 2 Accent 4" w:semiHidden="0" w:uiPriority="64" w:unhideWhenUsed="0"/>
-    <w:lsdException w:name="Medium List 1 Accent 4" w:semiHidden="0" w:uiPriority="65" w:unhideWhenUsed="0"/>
-    <w:lsdException w:name="Medium List 2 Accent 4" w:semiHidden="0" w:uiPriority="66" w:unhideWhenUsed="0"/>
-    <w:lsdException w:name="Medium Grid 1 Accent 4" w:semiHidden="0" w:uiPriority="67" w:unhideWhenUsed="0"/>
-    <w:lsdException w:name="Medium Grid 2 Accent 4" w:semiHidden="0" w:uiPriority="68" w:unhideWhenUsed="0"/>
-    <w:lsdException w:name="Medium Grid 3 Accent 4" w:semiHidden="0" w:uiPriority="69" w:unhideWhenUsed="0"/>
-    <w:lsdException w:name="Dark List Accent 4" w:semiHidden="0" w:uiPriority="70" w:unhideWhenUsed="0"/>
-    <w:lsdException w:name="Colorful Shading Accent 4" w:semiHidden="0" w:uiPriority="71" w:unhideWhenUsed="0"/>
-    <w:lsdException w:name="Colorful List Accent 4" w:semiHidden="0" w:uiPriority="72" w:unhideWhenUsed="0"/>
-    <w:lsdException w:name="Colorful Grid Accent 4" w:semiHidden="0" w:uiPriority="73" w:unhideWhenUsed="0"/>
-    <w:lsdException w:name="Light Shading Accent 5" w:semiHidden="0" w:uiPriority="60" w:unhideWhenUsed="0"/>
-    <w:lsdException w:name="Light List Accent 5" w:semiHidden="0" w:uiPriority="61" w:unhideWhenUsed="0"/>
-    <w:lsdException w:name="Light Grid Accent 5" w:semiHidden="0" w:uiPriority="62" w:unhideWhenUsed="0"/>
-    <w:lsdException w:name="Medium Shading 1 Accent 5" w:semiHidden="0" w:uiPriority="63" w:unhideWhenUsed="0"/>
-    <w:lsdException w:name="Medium Shading 2 Accent 5" w:semiHidden="0" w:uiPriority="64" w:unhideWhenUsed="0"/>
-    <w:lsdException w:name="Medium List 1 Accent 5" w:semiHidden="0" w:uiPriority="65" w:unhideWhenUsed="0"/>
-    <w:lsdException w:name="Medium List 2 Accent 5" w:semiHidden="0" w:uiPriority="66" w:unhideWhenUsed="0"/>
-    <w:lsdException w:name="Medium Grid 1 Accent 5" w:semiHidden="0" w:uiPriority="67" w:unhideWhenUsed="0"/>
-    <w:lsdException w:name="Medium Grid 2 Accent 5" w:semiHidden="0" w:uiPriority="68" w:unhideWhenUsed="0"/>
-    <w:lsdException w:name="Medium Grid 3 Accent 5" w:semiHidden="0" w:uiPriority="69" w:unhideWhenUsed="0"/>
-    <w:lsdException w:name="Dark List Accent 5" w:semiHidden="0" w:uiPriority="70" w:unhideWhenUsed="0"/>
-    <w:lsdException w:name="Colorful Shading Accent 5" w:semiHidden="0" w:uiPriority="71" w:unhideWhenUsed="0"/>
-    <w:lsdException w:name="Colorful List Accent 5" w:semiHidden="0" w:uiPriority="72" w:unhideWhenUsed="0"/>
-    <w:lsdException w:name="Colorful Grid Accent 5" w:semiHidden="0" w:uiPriority="73" w:unhideWhenUsed="0"/>
-    <w:lsdException w:name="Light Shading Accent 6" w:semiHidden="0" w:uiPriority="60" w:unhideWhenUsed="0"/>
-    <w:lsdException w:name="Light List Accent 6" w:semiHidden="0" w:uiPriority="61" w:unhideWhenUsed="0"/>
-    <w:lsdException w:name="Light Grid Accent 6" w:semiHidden="0" w:uiPriority="62" w:unhideWhenUsed="0"/>
-    <w:lsdException w:name="Medium Shading 1 Accent 6" w:semiHidden="0" w:uiPriority="63" w:unhideWhenUsed="0"/>
-    <w:lsdException w:name="Medium Shading 2 Accent 6" w:semiHidden="0" w:uiPriority="64" w:unhideWhenUsed="0"/>
-    <w:lsdException w:name="Medium List 1 Accent 6" w:semiHidden="0" w:uiPriority="65" w:unhideWhenUsed="0"/>
-    <w:lsdException w:name="Medium List 2 Accent 6" w:semiHidden="0" w:uiPriority="66" w:unhideWhenUsed="0"/>
-    <w:lsdException w:name="Medium Grid 1 Accent 6" w:semiHidden="0" w:uiPriority="67" w:unhideWhenUsed="0"/>
-    <w:lsdException w:name="Medium Grid 2 Accent 6" w:semiHidden="0" w:uiPriority="68" w:unhideWhenUsed="0"/>
-    <w:lsdException w:name="Medium Grid 3 Accent 6" w:semiHidden="0" w:uiPriority="69" w:unhideWhenUsed="0"/>
-    <w:lsdException w:name="Dark List Accent 6" w:semiHidden="0" w:uiPriority="70" w:unhideWhenUsed="0"/>
-    <w:lsdException w:name="Colorful Shading Accent 6" w:semiHidden="0" w:uiPriority="71" w:unhideWhenUsed="0"/>
-    <w:lsdException w:name="Colorful List Accent 6" w:semiHidden="0" w:uiPriority="72" w:unhideWhenUsed="0"/>
-    <w:lsdException w:name="Colorful Grid Accent 6" w:semiHidden="0" w:uiPriority="73" w:unhideWhenUsed="0"/>
-    <w:lsdException w:name="Subtle Emphasis" w:semiHidden="0" w:uiPriority="19" w:unhideWhenUsed="0" w:qFormat="1"/>
-    <w:lsdException w:name="Intense Emphasis" w:semiHidden="0" w:uiPriority="21" w:unhideWhenUsed="0" w:qFormat="1"/>
-    <w:lsdException w:name="Subtle Reference" w:semiHidden="0" w:uiPriority="31" w:unhideWhenUsed="0" w:qFormat="1"/>
-    <w:lsdException w:name="Intense Reference" w:semiHidden="0" w:uiPriority="32" w:unhideWhenUsed="0" w:qFormat="1"/>
-    <w:lsdException w:name="Book Title" w:semiHidden="0" w:uiPriority="33" w:unhideWhenUsed="0" w:qFormat="1"/>
-    <w:lsdException w:name="Bibliography" w:uiPriority="37"/>
-    <w:lsdException w:name="TOC Heading" w:uiPriority="39" w:qFormat="1"/>
-  </w:latentStyles>
-  <w:style w:type="paragraph" w:default="1" w:styleId="Normal">
-    <w:name w:val="Normal"/>
-    <w:qFormat/>
-  </w:style>
-  <w:style w:type="paragraph" w:styleId="Heading1">
-    <w:name w:val="heading 1"/>
-    <w:basedOn w:val="Normal"/>
-    <w:next w:val="Normal"/>
-    <w:link w:val="Heading1Char"/>
-    <w:uiPriority w:val="9"/>
-    <w:qFormat/>
-    <w:rsid w:val="003F6EAC"/>
-    <w:pPr>
-      <w:keepNext/>
-      <w:keepLines/>
-      <w:spacing w:before="480" w:after="0"/>
-      <w:outlineLvl w:val="0"/>
-    </w:pPr>
-    <w:rPr>
-      <w:rFonts w:asciiTheme="majorHAnsi" w:eastAsiaTheme="majorEastAsia" w:hAnsiTheme="majorHAnsi" w:cstheme="majorBidi"/>
-      <w:b/>
-      <w:bCs/>
-      <w:color w:val="8D8D8D" w:themeColor="accent1" w:themeShade="BF"/>
-      <w:sz w:val="28"/>
-      <w:szCs w:val="28"/>
-    </w:rPr>
-  </w:style>
-  <w:style w:type="paragraph" w:styleId="Heading2">
-    <w:name w:val="heading 2"/>
-    <w:basedOn w:val="Normal"/>
-    <w:next w:val="Normal"/>
-    <w:link w:val="Heading2Char"/>
-    <w:uiPriority w:val="9"/>
-    <w:semiHidden/>
-    <w:unhideWhenUsed/>
-    <w:qFormat/>
-    <w:rsid w:val="00ED62B9"/>
-    <w:pPr>
-      <w:keepNext/>
-      <w:keepLines/>
-      <w:spacing w:before="200" w:after="0"/>
-      <w:outlineLvl w:val="1"/>
-    </w:pPr>
-    <w:rPr>
-      <w:rFonts w:asciiTheme="majorHAnsi" w:eastAsiaTheme="majorEastAsia" w:hAnsiTheme="majorHAnsi" w:cstheme="majorBidi"/>
-      <w:b/>
-      <w:bCs/>
-      <w:color w:val="BDBDBD" w:themeColor="accent1"/>
-      <w:sz w:val="26"/>
-      <w:szCs w:val="26"/>
-    </w:rPr>
-  </w:style>
-  <w:style w:type="paragraph" w:styleId="Heading3">
-    <w:name w:val="heading 3"/>
-    <w:basedOn w:val="Normal"/>
-    <w:next w:val="Normal"/>
-    <w:link w:val="Heading3Char"/>
-    <w:uiPriority w:val="9"/>
-    <w:semiHidden/>
-    <w:unhideWhenUsed/>
-    <w:qFormat/>
-    <w:rsid w:val="00ED62B9"/>
-    <w:pPr>
-      <w:keepNext/>
-      <w:keepLines/>
-      <w:spacing w:before="200" w:after="0"/>
-      <w:outlineLvl w:val="2"/>
-    </w:pPr>
-    <w:rPr>
-      <w:rFonts w:asciiTheme="majorHAnsi" w:eastAsiaTheme="majorEastAsia" w:hAnsiTheme="majorHAnsi" w:cstheme="majorBidi"/>
-      <w:b/>
-      <w:bCs/>
-      <w:color w:val="BDBDBD" w:themeColor="accent1"/>
-    </w:rPr>
-  </w:style>
-  <w:style w:type="character" w:default="1" w:styleId="DefaultParagraphFont">
-    <w:name w:val="Default Paragraph Font"/>
-    <w:uiPriority w:val="1"/>
-    <w:semiHidden/>
-    <w:unhideWhenUsed/>
-  </w:style>
-  <w:style w:type="table" w:default="1" w:styleId="TableNormal">
-    <w:name w:val="Normal Table"/>
-    <w:uiPriority w:val="99"/>
-    <w:semiHidden/>
-    <w:unhideWhenUsed/>
-    <w:tblPr>
-      <w:tblInd w:w="0" w:type="dxa"/>
-      <w:tblCellMar>
-        <w:top w:w="0" w:type="dxa"/>
-        <w:left w:w="108" w:type="dxa"/>
-        <w:bottom w:w="0" w:type="dxa"/>
-        <w:right w:w="108" w:type="dxa"/>
-      </w:tblCellMar>
-    </w:tblPr>
-  </w:style>
-  <w:style w:type="numbering" w:default="1" w:styleId="NoList">
-    <w:name w:val="No List"/>
-    <w:uiPriority w:val="99"/>
-    <w:semiHidden/>
-    <w:unhideWhenUsed/>
-  </w:style>
-  <w:style w:type="paragraph" w:styleId="Header">
-    <w:name w:val="header"/>
-    <w:basedOn w:val="Normal"/>
-    <w:link w:val="HeaderChar"/>
-    <w:uiPriority w:val="99"/>
-    <w:unhideWhenUsed/>
-    <w:rsid w:val="003F6EAC"/>
-    <w:pPr>
-      <w:tabs>
-        <w:tab w:val="center" w:pos="4680"/>
-        <w:tab w:val="right" w:pos="9360"/>
-      </w:tabs>
-      <w:spacing w:after="0" w:line="240" w:lineRule="auto"/>
-    </w:pPr>
-  </w:style>
-  <w:style w:type="character" w:customStyle="1" w:styleId="HeaderChar">
-    <w:name w:val="Header Char"/>
-    <w:basedOn w:val="DefaultParagraphFont"/>
-    <w:link w:val="Header"/>
-    <w:uiPriority w:val="99"/>
-    <w:rsid w:val="003F6EAC"/>
-  </w:style>
-  <w:style w:type="paragraph" w:styleId="Footer">
-    <w:name w:val="footer"/>
-    <w:basedOn w:val="Normal"/>
-    <w:link w:val="FooterChar"/>
-    <w:uiPriority w:val="99"/>
-    <w:unhideWhenUsed/>
-    <w:rsid w:val="003F6EAC"/>
-    <w:pPr>
-      <w:tabs>
-        <w:tab w:val="center" w:pos="4680"/>
-        <w:tab w:val="right" w:pos="9360"/>
-      </w:tabs>
-      <w:spacing w:after="0" w:line="240" w:lineRule="auto"/>
-    </w:pPr>
-  </w:style>
-  <w:style w:type="character" w:customStyle="1" w:styleId="FooterChar">
-    <w:name w:val="Footer Char"/>
-    <w:basedOn w:val="DefaultParagraphFont"/>
-    <w:link w:val="Footer"/>
-    <w:uiPriority w:val="99"/>
-    <w:rsid w:val="003F6EAC"/>
-  </w:style>
-  <w:style w:type="paragraph" w:styleId="BalloonText">
-    <w:name w:val="Balloon Text"/>
-    <w:basedOn w:val="Normal"/>
-    <w:link w:val="BalloonTextChar"/>
-    <w:uiPriority w:val="99"/>
-    <w:semiHidden/>
-    <w:unhideWhenUsed/>
-    <w:rsid w:val="003F6EAC"/>
-    <w:pPr>
-      <w:spacing w:after="0" w:line="240" w:lineRule="auto"/>
-    </w:pPr>
-    <w:rPr>
-      <w:rFonts w:ascii="Tahoma" w:hAnsi="Tahoma" w:cs="Tahoma"/>
-      <w:sz w:val="16"/>
-      <w:szCs w:val="16"/>
-    </w:rPr>
-  </w:style>
-  <w:style w:type="character" w:customStyle="1" w:styleId="BalloonTextChar">
-    <w:name w:val="Balloon Text Char"/>
-    <w:basedOn w:val="DefaultParagraphFont"/>
-    <w:link w:val="BalloonText"/>
-    <w:uiPriority w:val="99"/>
-    <w:semiHidden/>
-    <w:rsid w:val="003F6EAC"/>
-    <w:rPr>
-      <w:rFonts w:ascii="Tahoma" w:hAnsi="Tahoma" w:cs="Tahoma"/>
-      <w:sz w:val="16"/>
-      <w:szCs w:val="16"/>
-    </w:rPr>
-  </w:style>
-  <w:style w:type="paragraph" w:styleId="NoSpacing">
-    <w:name w:val="No Spacing"/>
-    <w:link w:val="NoSpacingChar"/>
-    <w:uiPriority w:val="1"/>
-    <w:qFormat/>
-    <w:rsid w:val="003F6EAC"/>
-    <w:pPr>
-      <w:spacing w:after="0" w:line="240" w:lineRule="auto"/>
-    </w:pPr>
-    <w:rPr>
-      <w:rFonts w:eastAsiaTheme="minorEastAsia"/>
-      <w:lang w:eastAsia="ja-JP"/>
-    </w:rPr>
-  </w:style>
-  <w:style w:type="character" w:customStyle="1" w:styleId="NoSpacingChar">
-    <w:name w:val="No Spacing Char"/>
-    <w:basedOn w:val="DefaultParagraphFont"/>
-    <w:link w:val="NoSpacing"/>
-    <w:uiPriority w:val="1"/>
-    <w:rsid w:val="003F6EAC"/>
-    <w:rPr>
-      <w:rFonts w:eastAsiaTheme="minorEastAsia"/>
-      <w:lang w:eastAsia="ja-JP"/>
-    </w:rPr>
-  </w:style>
-  <w:style w:type="character" w:customStyle="1" w:styleId="Heading1Char">
-    <w:name w:val="Heading 1 Char"/>
-    <w:basedOn w:val="DefaultParagraphFont"/>
-    <w:link w:val="Heading1"/>
-    <w:uiPriority w:val="9"/>
-    <w:rsid w:val="003F6EAC"/>
-    <w:rPr>
-      <w:rFonts w:asciiTheme="majorHAnsi" w:eastAsiaTheme="majorEastAsia" w:hAnsiTheme="majorHAnsi" w:cstheme="majorBidi"/>
-      <w:b/>
-      <w:bCs/>
-      <w:color w:val="8D8D8D" w:themeColor="accent1" w:themeShade="BF"/>
-      <w:sz w:val="28"/>
-      <w:szCs w:val="28"/>
-    </w:rPr>
-  </w:style>
-  <w:style w:type="paragraph" w:styleId="TOCHeading">
-    <w:name w:val="TOC Heading"/>
-    <w:basedOn w:val="Heading1"/>
-    <w:next w:val="Normal"/>
-    <w:uiPriority w:val="39"/>
-    <w:unhideWhenUsed/>
-    <w:qFormat/>
-    <w:rsid w:val="00B05364"/>
-    <w:pPr>
-      <w:outlineLvl w:val="9"/>
-    </w:pPr>
-    <w:rPr>
-      <w:lang w:eastAsia="ja-JP"/>
-    </w:rPr>
-  </w:style>
-  <w:style w:type="paragraph" w:styleId="TOC2">
-    <w:name w:val="toc 2"/>
-    <w:basedOn w:val="Normal"/>
-    <w:next w:val="Normal"/>
-    <w:autoRedefine/>
-    <w:uiPriority w:val="39"/>
-    <w:unhideWhenUsed/>
-    <w:qFormat/>
-    <w:rsid w:val="00B05364"/>
-    <w:pPr>
-      <w:spacing w:after="100"/>
-      <w:ind w:left="220"/>
-    </w:pPr>
-    <w:rPr>
-      <w:rFonts w:eastAsiaTheme="minorEastAsia"/>
-      <w:lang w:eastAsia="ja-JP"/>
-    </w:rPr>
-  </w:style>
-  <w:style w:type="paragraph" w:styleId="TOC1">
-    <w:name w:val="toc 1"/>
-    <w:basedOn w:val="Normal"/>
-    <w:next w:val="Normal"/>
-    <w:autoRedefine/>
-    <w:uiPriority w:val="39"/>
-    <w:unhideWhenUsed/>
-    <w:qFormat/>
-    <w:rsid w:val="00B05364"/>
-    <w:pPr>
-      <w:spacing w:after="100"/>
-    </w:pPr>
-    <w:rPr>
-      <w:rFonts w:eastAsiaTheme="minorEastAsia"/>
-      <w:lang w:eastAsia="ja-JP"/>
-    </w:rPr>
-  </w:style>
-  <w:style w:type="paragraph" w:styleId="TOC3">
-    <w:name w:val="toc 3"/>
-    <w:basedOn w:val="Normal"/>
-    <w:next w:val="Normal"/>
-    <w:autoRedefine/>
-    <w:uiPriority w:val="39"/>
-    <w:semiHidden/>
-    <w:unhideWhenUsed/>
-    <w:qFormat/>
-    <w:rsid w:val="00B05364"/>
-    <w:pPr>
-      <w:spacing w:after="100"/>
-      <w:ind w:left="440"/>
-    </w:pPr>
-    <w:rPr>
-      <w:rFonts w:eastAsiaTheme="minorEastAsia"/>
-      <w:lang w:eastAsia="ja-JP"/>
-    </w:rPr>
-  </w:style>
-  <w:style w:type="character" w:styleId="Hyperlink">
-    <w:name w:val="Hyperlink"/>
-    <w:basedOn w:val="DefaultParagraphFont"/>
-    <w:uiPriority w:val="99"/>
-    <w:unhideWhenUsed/>
-    <w:rsid w:val="00B05364"/>
-    <w:rPr>
-      <w:color w:val="A5A5A5" w:themeColor="hyperlink"/>
-      <w:u w:val="single"/>
-    </w:rPr>
-  </w:style>
-  <w:style w:type="paragraph" w:styleId="ListParagraph">
-    <w:name w:val="List Paragraph"/>
-    <w:basedOn w:val="Normal"/>
-    <w:uiPriority w:val="34"/>
-    <w:qFormat/>
-    <w:rsid w:val="008F2F6A"/>
-    <w:pPr>
-      <w:ind w:left="720"/>
-      <w:contextualSpacing/>
-    </w:pPr>
-  </w:style>
-  <w:style w:type="table" w:styleId="TableGrid">
-    <w:name w:val="Table Grid"/>
-    <w:basedOn w:val="TableNormal"/>
-    <w:uiPriority w:val="59"/>
-    <w:rsid w:val="006511BB"/>
-    <w:pPr>
-      <w:spacing w:after="0" w:line="240" w:lineRule="auto"/>
-    </w:pPr>
-    <w:tblPr>
-      <w:tblInd w:w="0" w:type="dxa"/>
-      <w:tblBorders>
-        <w:top w:val="single" w:sz="4" w:space="0" w:color="auto"/>
-        <w:left w:val="single" w:sz="4" w:space="0" w:color="auto"/>
-        <w:bottom w:val="single" w:sz="4" w:space="0" w:color="auto"/>
-        <w:right w:val="single" w:sz="4" w:space="0" w:color="auto"/>
-        <w:insideH w:val="single" w:sz="4" w:space="0" w:color="auto"/>
-        <w:insideV w:val="single" w:sz="4" w:space="0" w:color="auto"/>
-      </w:tblBorders>
-      <w:tblCellMar>
-        <w:top w:w="0" w:type="dxa"/>
-        <w:left w:w="108" w:type="dxa"/>
-        <w:bottom w:w="0" w:type="dxa"/>
-        <w:right w:w="108" w:type="dxa"/>
-      </w:tblCellMar>
-    </w:tblPr>
-  </w:style>
-  <w:style w:type="table" w:styleId="LightGrid-Accent6">
-    <w:name w:val="Light Grid Accent 6"/>
-    <w:basedOn w:val="TableNormal"/>
-    <w:uiPriority w:val="62"/>
-    <w:rsid w:val="006511BB"/>
-    <w:pPr>
-      <w:spacing w:after="0" w:line="240" w:lineRule="auto"/>
-    </w:pPr>
-    <w:tblPr>
-      <w:tblStyleRowBandSize w:val="1"/>
-      <w:tblStyleColBandSize w:val="1"/>
-      <w:tblInd w:w="0" w:type="dxa"/>
-      <w:tblBorders>
-        <w:top w:val="single" w:sz="8" w:space="0" w:color="343434" w:themeColor="accent6"/>
-        <w:left w:val="single" w:sz="8" w:space="0" w:color="343434" w:themeColor="accent6"/>
-        <w:bottom w:val="single" w:sz="8" w:space="0" w:color="343434" w:themeColor="accent6"/>
-        <w:right w:val="single" w:sz="8" w:space="0" w:color="343434" w:themeColor="accent6"/>
-        <w:insideH w:val="single" w:sz="8" w:space="0" w:color="343434" w:themeColor="accent6"/>
-        <w:insideV w:val="single" w:sz="8" w:space="0" w:color="343434" w:themeColor="accent6"/>
-      </w:tblBorders>
-      <w:tblCellMar>
-        <w:top w:w="0" w:type="dxa"/>
-        <w:left w:w="108" w:type="dxa"/>
-        <w:bottom w:w="0" w:type="dxa"/>
-        <w:right w:w="108" w:type="dxa"/>
-      </w:tblCellMar>
-    </w:tblPr>
-    <w:tblStylePr w:type="firstRow">
-      <w:pPr>
-        <w:spacing w:before="0" w:after="0" w:line="240" w:lineRule="auto"/>
-      </w:pPr>
-      <w:rPr>
-        <w:rFonts w:asciiTheme="majorHAnsi" w:eastAsiaTheme="majorEastAsia" w:hAnsiTheme="majorHAnsi" w:cstheme="majorBidi"/>
-        <w:b/>
-        <w:bCs/>
-      </w:rPr>
-      <w:tblPr/>
-      <w:tcPr>
-        <w:tcBorders>
-          <w:top w:val="single" w:sz="8" w:space="0" w:color="343434" w:themeColor="accent6"/>
-          <w:left w:val="single" w:sz="8" w:space="0" w:color="343434" w:themeColor="accent6"/>
-          <w:bottom w:val="single" w:sz="18" w:space="0" w:color="343434" w:themeColor="accent6"/>
-          <w:right w:val="single" w:sz="8" w:space="0" w:color="343434" w:themeColor="accent6"/>
-          <w:insideH w:val="nil"/>
-          <w:insideV w:val="single" w:sz="8" w:space="0" w:color="343434" w:themeColor="accent6"/>
-        </w:tcBorders>
-      </w:tcPr>
-    </w:tblStylePr>
-    <w:tblStylePr w:type="lastRow">
-      <w:pPr>
-        <w:spacing w:before="0" w:after="0" w:line="240" w:lineRule="auto"/>
-      </w:pPr>
-      <w:rPr>
-        <w:rFonts w:asciiTheme="majorHAnsi" w:eastAsiaTheme="majorEastAsia" w:hAnsiTheme="majorHAnsi" w:cstheme="majorBidi"/>
-        <w:b/>
-        <w:bCs/>
-      </w:rPr>
-      <w:tblPr/>
-      <w:tcPr>
-        <w:tcBorders>
-          <w:top w:val="double" w:sz="6" w:space="0" w:color="343434" w:themeColor="accent6"/>
-          <w:left w:val="single" w:sz="8" w:space="0" w:color="343434" w:themeColor="accent6"/>
-          <w:bottom w:val="single" w:sz="8" w:space="0" w:color="343434" w:themeColor="accent6"/>
-          <w:right w:val="single" w:sz="8" w:space="0" w:color="343434" w:themeColor="accent6"/>
-          <w:insideH w:val="nil"/>
-          <w:insideV w:val="single" w:sz="8" w:space="0" w:color="343434" w:themeColor="accent6"/>
-        </w:tcBorders>
-      </w:tcPr>
-    </w:tblStylePr>
-    <w:tblStylePr w:type="firstCol">
-      <w:rPr>
-        <w:rFonts w:asciiTheme="majorHAnsi" w:eastAsiaTheme="majorEastAsia" w:hAnsiTheme="majorHAnsi" w:cstheme="majorBidi"/>
-        <w:b/>
-        <w:bCs/>
-      </w:rPr>
-    </w:tblStylePr>
-    <w:tblStylePr w:type="lastCol">
-      <w:rPr>
-        <w:rFonts w:asciiTheme="majorHAnsi" w:eastAsiaTheme="majorEastAsia" w:hAnsiTheme="majorHAnsi" w:cstheme="majorBidi"/>
-        <w:b/>
-        <w:bCs/>
-      </w:rPr>
-      <w:tblPr/>
-      <w:tcPr>
-        <w:tcBorders>
-          <w:top w:val="single" w:sz="8" w:space="0" w:color="343434" w:themeColor="accent6"/>
-          <w:left w:val="single" w:sz="8" w:space="0" w:color="343434" w:themeColor="accent6"/>
-          <w:bottom w:val="single" w:sz="8" w:space="0" w:color="343434" w:themeColor="accent6"/>
-          <w:right w:val="single" w:sz="8" w:space="0" w:color="343434" w:themeColor="accent6"/>
-        </w:tcBorders>
-      </w:tcPr>
-    </w:tblStylePr>
-    <w:tblStylePr w:type="band1Vert">
-      <w:tblPr/>
-      <w:tcPr>
-        <w:tcBorders>
-          <w:top w:val="single" w:sz="8" w:space="0" w:color="343434" w:themeColor="accent6"/>
-          <w:left w:val="single" w:sz="8" w:space="0" w:color="343434" w:themeColor="accent6"/>
-          <w:bottom w:val="single" w:sz="8" w:space="0" w:color="343434" w:themeColor="accent6"/>
-          <w:right w:val="single" w:sz="8" w:space="0" w:color="343434" w:themeColor="accent6"/>
-        </w:tcBorders>
-        <w:shd w:val="clear" w:color="auto" w:fill="CCCCCC" w:themeFill="accent6" w:themeFillTint="3F"/>
-      </w:tcPr>
-    </w:tblStylePr>
-    <w:tblStylePr w:type="band1Horz">
-      <w:tblPr/>
-      <w:tcPr>
-        <w:tcBorders>
-          <w:top w:val="single" w:sz="8" w:space="0" w:color="343434" w:themeColor="accent6"/>
-          <w:left w:val="single" w:sz="8" w:space="0" w:color="343434" w:themeColor="accent6"/>
-          <w:bottom w:val="single" w:sz="8" w:space="0" w:color="343434" w:themeColor="accent6"/>
-          <w:right w:val="single" w:sz="8" w:space="0" w:color="343434" w:themeColor="accent6"/>
-          <w:insideV w:val="single" w:sz="8" w:space="0" w:color="343434" w:themeColor="accent6"/>
-        </w:tcBorders>
-        <w:shd w:val="clear" w:color="auto" w:fill="CCCCCC" w:themeFill="accent6" w:themeFillTint="3F"/>
-      </w:tcPr>
-    </w:tblStylePr>
-    <w:tblStylePr w:type="band2Horz">
-      <w:tblPr/>
-      <w:tcPr>
-        <w:tcBorders>
-          <w:top w:val="single" w:sz="8" w:space="0" w:color="343434" w:themeColor="accent6"/>
-          <w:left w:val="single" w:sz="8" w:space="0" w:color="343434" w:themeColor="accent6"/>
-          <w:bottom w:val="single" w:sz="8" w:space="0" w:color="343434" w:themeColor="accent6"/>
-          <w:right w:val="single" w:sz="8" w:space="0" w:color="343434" w:themeColor="accent6"/>
-          <w:insideV w:val="single" w:sz="8" w:space="0" w:color="343434" w:themeColor="accent6"/>
-        </w:tcBorders>
-      </w:tcPr>
-    </w:tblStylePr>
-  </w:style>
-  <w:style w:type="character" w:customStyle="1" w:styleId="Heading2Char">
-    <w:name w:val="Heading 2 Char"/>
-    <w:basedOn w:val="DefaultParagraphFont"/>
-    <w:link w:val="Heading2"/>
-    <w:uiPriority w:val="9"/>
-    <w:semiHidden/>
-    <w:rsid w:val="00ED62B9"/>
-    <w:rPr>
-      <w:rFonts w:asciiTheme="majorHAnsi" w:eastAsiaTheme="majorEastAsia" w:hAnsiTheme="majorHAnsi" w:cstheme="majorBidi"/>
-      <w:b/>
-      <w:bCs/>
-      <w:color w:val="BDBDBD" w:themeColor="accent1"/>
-      <w:sz w:val="26"/>
-      <w:szCs w:val="26"/>
-    </w:rPr>
-  </w:style>
-  <w:style w:type="character" w:customStyle="1" w:styleId="Heading3Char">
-    <w:name w:val="Heading 3 Char"/>
-    <w:basedOn w:val="DefaultParagraphFont"/>
-    <w:link w:val="Heading3"/>
-    <w:uiPriority w:val="9"/>
-    <w:semiHidden/>
-    <w:rsid w:val="00ED62B9"/>
-    <w:rPr>
-      <w:rFonts w:asciiTheme="majorHAnsi" w:eastAsiaTheme="majorEastAsia" w:hAnsiTheme="majorHAnsi" w:cstheme="majorBidi"/>
-      <w:b/>
-      <w:bCs/>
-      <w:color w:val="BDBDBD" w:themeColor="accent1"/>
-    </w:rPr>
-  </w:style>
-  <w:style w:type="table" w:styleId="MediumGrid3-Accent1">
-    <w:name w:val="Medium Grid 3 Accent 1"/>
-    <w:basedOn w:val="TableNormal"/>
-    <w:uiPriority w:val="69"/>
-    <w:rsid w:val="00802E4A"/>
-    <w:pPr>
-      <w:spacing w:after="0" w:line="240" w:lineRule="auto"/>
-    </w:pPr>
-    <w:rPr>
-      <w:rFonts w:ascii="Calibri" w:eastAsia="Calibri" w:hAnsi="Calibri" w:cs="Times New Roman"/>
-      <w:sz w:val="20"/>
-      <w:szCs w:val="20"/>
-    </w:rPr>
-    <w:tblPr>
-      <w:tblStyleRowBandSize w:val="1"/>
-      <w:tblStyleColBandSize w:val="1"/>
-      <w:tblInd w:w="0" w:type="dxa"/>
-      <w:tblBorders>
-        <w:top w:val="single" w:sz="8" w:space="0" w:color="FFFFFF" w:themeColor="background1"/>
-        <w:left w:val="single" w:sz="8" w:space="0" w:color="FFFFFF" w:themeColor="background1"/>
-        <w:bottom w:val="single" w:sz="8" w:space="0" w:color="FFFFFF" w:themeColor="background1"/>
-        <w:right w:val="single" w:sz="8" w:space="0" w:color="FFFFFF" w:themeColor="background1"/>
-        <w:insideH w:val="single" w:sz="6" w:space="0" w:color="FFFFFF" w:themeColor="background1"/>
-        <w:insideV w:val="single" w:sz="6" w:space="0" w:color="FFFFFF" w:themeColor="background1"/>
-      </w:tblBorders>
-      <w:tblCellMar>
-        <w:top w:w="0" w:type="dxa"/>
-        <w:left w:w="108" w:type="dxa"/>
-        <w:bottom w:w="0" w:type="dxa"/>
-        <w:right w:w="108" w:type="dxa"/>
-      </w:tblCellMar>
-    </w:tblPr>
-    <w:tcPr>
-      <w:shd w:val="clear" w:color="auto" w:fill="EEEEEE" w:themeFill="accent1" w:themeFillTint="3F"/>
-    </w:tcPr>
-    <w:tblStylePr w:type="firstRow">
-      <w:rPr>
-        <w:b/>
-        <w:bCs/>
-        <w:i w:val="0"/>
-        <w:iCs w:val="0"/>
-        <w:color w:val="FFFFFF" w:themeColor="background1"/>
-      </w:rPr>
-      <w:tblPr/>
-      <w:tcPr>
-        <w:tcBorders>
-          <w:top w:val="single" w:sz="8" w:space="0" w:color="FFFFFF" w:themeColor="background1"/>
-          <w:left w:val="single" w:sz="8" w:space="0" w:color="FFFFFF" w:themeColor="background1"/>
-          <w:bottom w:val="single" w:sz="24" w:space="0" w:color="FFFFFF" w:themeColor="background1"/>
-          <w:right w:val="single" w:sz="8" w:space="0" w:color="FFFFFF" w:themeColor="background1"/>
-          <w:insideH w:val="nil"/>
-          <w:insideV w:val="single" w:sz="8" w:space="0" w:color="FFFFFF" w:themeColor="background1"/>
-        </w:tcBorders>
-        <w:shd w:val="clear" w:color="auto" w:fill="BDBDBD" w:themeFill="accent1"/>
-      </w:tcPr>
-    </w:tblStylePr>
-    <w:tblStylePr w:type="lastRow">
-      <w:rPr>
-        <w:b/>
-        <w:bCs/>
-        <w:i w:val="0"/>
-        <w:iCs w:val="0"/>
-        <w:color w:val="FFFFFF" w:themeColor="background1"/>
-      </w:rPr>
-      <w:tblPr/>
-      <w:tcPr>
-        <w:tcBorders>
-          <w:top w:val="single" w:sz="24" w:space="0" w:color="FFFFFF" w:themeColor="background1"/>
-          <w:left w:val="single" w:sz="8" w:space="0" w:color="FFFFFF" w:themeColor="background1"/>
-          <w:bottom w:val="single" w:sz="8" w:space="0" w:color="FFFFFF" w:themeColor="background1"/>
-          <w:right w:val="single" w:sz="8" w:space="0" w:color="FFFFFF" w:themeColor="background1"/>
-          <w:insideH w:val="nil"/>
-          <w:insideV w:val="single" w:sz="8" w:space="0" w:color="FFFFFF" w:themeColor="background1"/>
-        </w:tcBorders>
-        <w:shd w:val="clear" w:color="auto" w:fill="BDBDBD" w:themeFill="accent1"/>
-      </w:tcPr>
-    </w:tblStylePr>
-    <w:tblStylePr w:type="firstCol">
-      <w:rPr>
-        <w:b/>
-        <w:bCs/>
-        <w:i w:val="0"/>
-        <w:iCs w:val="0"/>
-        <w:color w:val="FFFFFF" w:themeColor="background1"/>
-      </w:rPr>
-      <w:tblPr/>
-      <w:tcPr>
-        <w:tcBorders>
-          <w:left w:val="single" w:sz="8" w:space="0" w:color="FFFFFF" w:themeColor="background1"/>
-          <w:right w:val="single" w:sz="24" w:space="0" w:color="FFFFFF" w:themeColor="background1"/>
-          <w:insideH w:val="nil"/>
-          <w:insideV w:val="nil"/>
-        </w:tcBorders>
-        <w:shd w:val="clear" w:color="auto" w:fill="BDBDBD" w:themeFill="accent1"/>
-      </w:tcPr>
-    </w:tblStylePr>
-    <w:tblStylePr w:type="lastCol">
-      <w:rPr>
-        <w:b/>
-        <w:bCs/>
-        <w:i w:val="0"/>
-        <w:iCs w:val="0"/>
-        <w:color w:val="FFFFFF" w:themeColor="background1"/>
-      </w:rPr>
-      <w:tblPr/>
-      <w:tcPr>
-        <w:tcBorders>
-          <w:top w:val="nil"/>
-          <w:left w:val="single" w:sz="24" w:space="0" w:color="FFFFFF" w:themeColor="background1"/>
-          <w:bottom w:val="nil"/>
-          <w:right w:val="nil"/>
-          <w:insideH w:val="nil"/>
-          <w:insideV w:val="nil"/>
-        </w:tcBorders>
-        <w:shd w:val="clear" w:color="auto" w:fill="BDBDBD" w:themeFill="accent1"/>
-      </w:tcPr>
-    </w:tblStylePr>
-    <w:tblStylePr w:type="band1Vert">
-      <w:tblPr/>
-      <w:tcPr>
-        <w:tcBorders>
-          <w:top w:val="single" w:sz="8" w:space="0" w:color="FFFFFF" w:themeColor="background1"/>
-          <w:left w:val="single" w:sz="8" w:space="0" w:color="FFFFFF" w:themeColor="background1"/>
-          <w:bottom w:val="single" w:sz="8" w:space="0" w:color="FFFFFF" w:themeColor="background1"/>
-          <w:right w:val="single" w:sz="8" w:space="0" w:color="FFFFFF" w:themeColor="background1"/>
-          <w:insideH w:val="nil"/>
-          <w:insideV w:val="nil"/>
-        </w:tcBorders>
-        <w:shd w:val="clear" w:color="auto" w:fill="DEDEDE" w:themeFill="accent1" w:themeFillTint="7F"/>
-      </w:tcPr>
-    </w:tblStylePr>
-    <w:tblStylePr w:type="band1Horz">
-      <w:tblPr/>
-      <w:tcPr>
-        <w:tcBorders>
-          <w:top w:val="single" w:sz="8" w:space="0" w:color="FFFFFF" w:themeColor="background1"/>
-          <w:left w:val="single" w:sz="8" w:space="0" w:color="FFFFFF" w:themeColor="background1"/>
-          <w:bottom w:val="single" w:sz="8" w:space="0" w:color="FFFFFF" w:themeColor="background1"/>
-          <w:right w:val="single" w:sz="8" w:space="0" w:color="FFFFFF" w:themeColor="background1"/>
-          <w:insideH w:val="single" w:sz="8" w:space="0" w:color="FFFFFF" w:themeColor="background1"/>
-          <w:insideV w:val="single" w:sz="8" w:space="0" w:color="FFFFFF" w:themeColor="background1"/>
-        </w:tcBorders>
-        <w:shd w:val="clear" w:color="auto" w:fill="DEDEDE" w:themeFill="accent1" w:themeFillTint="7F"/>
-      </w:tcPr>
-    </w:tblStylePr>
-  </w:style>
-</w:styles>
-</file>
-
 <file path=word/glossary/document.xml><?xml version="1.0" encoding="utf-8"?>
-<w:glossaryDocument xmlns:wpc="http://schemas.microsoft.com/office/word/2010/wordprocessingCanvas" xmlns:mc="http://schemas.openxmlformats.org/markup-compatibility/2006" xmlns:o="urn:schemas-microsoft-com:office:office" xmlns:r="http://schemas.openxmlformats.org/officeDocument/2006/relationships" xmlns:m="http://schemas.openxmlformats.org/officeDocument/2006/math" xmlns:v="urn:schemas-microsoft-com:vml" xmlns:wp14="http://schemas.microsoft.com/office/word/2010/wordprocessingDrawing" xmlns:wp="http://schemas.openxmlformats.org/drawingml/2006/wordprocessingDrawing" xmlns:w10="urn:schemas-microsoft-com:office:word" xmlns:w="http://schemas.openxmlformats.org/wordprocessingml/2006/main" xmlns:w14="http://schemas.microsoft.com/office/word/2010/wordml" xmlns:wpg="http://schemas.microsoft.com/office/word/2010/wordprocessingGroup" xmlns:wpi="http://schemas.microsoft.com/office/word/2010/wordprocessingInk" xmlns:wne="http://schemas.microsoft.com/office/word/2006/wordml" xmlns:wps="http://schemas.microsoft.com/office/word/2010/wordprocessingShape" mc:Ignorable="w14 wp14">
+<w:glossaryDocument xmlns:wpc="http://schemas.microsoft.com/office/word/2010/wordprocessingCanvas" xmlns:mc="http://schemas.openxmlformats.org/markup-compatibility/2006" xmlns:o="urn:schemas-microsoft-com:office:office" xmlns:r="http://schemas.openxmlformats.org/officeDocument/2006/relationships" xmlns:m="http://schemas.openxmlformats.org/officeDocument/2006/math" xmlns:v="urn:schemas-microsoft-com:vml" xmlns:wp14="http://schemas.microsoft.com/office/word/2010/wordprocessingDrawing" xmlns:wp="http://schemas.openxmlformats.org/drawingml/2006/wordprocessingDrawing" xmlns:w10="urn:schemas-microsoft-com:office:word" xmlns:w="http://schemas.openxmlformats.org/wordprocessingml/2006/main" xmlns:w14="http://schemas.microsoft.com/office/word/2010/wordml" xmlns:w15="http://schemas.microsoft.com/office/word/2012/wordml" xmlns:wpg="http://schemas.microsoft.com/office/word/2010/wordprocessingGroup" xmlns:wpi="http://schemas.microsoft.com/office/word/2010/wordprocessingInk" xmlns:wne="http://schemas.microsoft.com/office/word/2006/wordml" xmlns:wps="http://schemas.microsoft.com/office/word/2010/wordprocessingShape" mc:Ignorable="w14 w15 wp14">
   <w:docParts>
     <w:docPart>
       <w:docPartPr>
@@ -6237,7 +7141,7 @@
           </w:pPr>
           <w:r>
             <w:rPr>
-              <w:color w:val="4F81BD" w:themeColor="accent1"/>
+              <w:color w:val="5B9BD5" w:themeColor="accent1"/>
               <w:sz w:val="200"/>
               <w:szCs w:val="200"/>
             </w:rPr>
@@ -6251,13 +7155,13 @@
 </file>
 
 <file path=word/glossary/fontTable.xml><?xml version="1.0" encoding="utf-8"?>
-<w:fonts xmlns:mc="http://schemas.openxmlformats.org/markup-compatibility/2006" xmlns:r="http://schemas.openxmlformats.org/officeDocument/2006/relationships" xmlns:w="http://schemas.openxmlformats.org/wordprocessingml/2006/main" xmlns:w14="http://schemas.microsoft.com/office/word/2010/wordml" mc:Ignorable="w14">
+<w:fonts xmlns:mc="http://schemas.openxmlformats.org/markup-compatibility/2006" xmlns:r="http://schemas.openxmlformats.org/officeDocument/2006/relationships" xmlns:w="http://schemas.openxmlformats.org/wordprocessingml/2006/main" xmlns:w14="http://schemas.microsoft.com/office/word/2010/wordml" xmlns:w15="http://schemas.microsoft.com/office/word/2012/wordml" mc:Ignorable="w14 w15">
   <w:font w:name="Times New Roman">
     <w:panose1 w:val="02020603050405020304"/>
-    <w:charset w:val="00"/>
+    <w:charset w:val="CC"/>
     <w:family w:val="roman"/>
     <w:pitch w:val="variable"/>
-    <w:sig w:usb0="E0002EFF" w:usb1="C0007843" w:usb2="00000009" w:usb3="00000000" w:csb0="000001FF" w:csb1="00000000"/>
+    <w:sig w:usb0="E0002AFF" w:usb1="C0007841" w:usb2="00000009" w:usb3="00000000" w:csb0="000001FF" w:csb1="00000000"/>
   </w:font>
   <w:font w:name="Symbol">
     <w:panose1 w:val="05050102010706020507"/>
@@ -6268,7 +7172,7 @@
   </w:font>
   <w:font w:name="Courier New">
     <w:panose1 w:val="02070309020205020404"/>
-    <w:charset w:val="00"/>
+    <w:charset w:val="CC"/>
     <w:family w:val="modern"/>
     <w:pitch w:val="fixed"/>
     <w:sig w:usb0="E0002AFF" w:usb1="C0007843" w:usb2="00000009" w:usb3="00000000" w:csb0="000001FF" w:csb1="00000000"/>
@@ -6297,25 +7201,26 @@
   </w:font>
   <w:font w:name="Calibri">
     <w:panose1 w:val="020F0502020204030204"/>
-    <w:charset w:val="00"/>
+    <w:charset w:val="CC"/>
     <w:family w:val="swiss"/>
     <w:pitch w:val="variable"/>
     <w:sig w:usb0="E00002FF" w:usb1="4000ACFF" w:usb2="00000001" w:usb3="00000000" w:csb0="0000019F" w:csb1="00000000"/>
   </w:font>
-  <w:font w:name="Cambria">
-    <w:panose1 w:val="02040503050406030204"/>
-    <w:charset w:val="00"/>
-    <w:family w:val="roman"/>
+  <w:font w:name="Calibri Light">
+    <w:panose1 w:val="020F0302020204030204"/>
+    <w:charset w:val="CC"/>
+    <w:family w:val="swiss"/>
     <w:pitch w:val="variable"/>
-    <w:sig w:usb0="E00002FF" w:usb1="400004FF" w:usb2="00000000" w:usb3="00000000" w:csb0="0000019F" w:csb1="00000000"/>
+    <w:sig w:usb0="A00002EF" w:usb1="4000207B" w:usb2="00000000" w:usb3="00000000" w:csb0="0000019F" w:csb1="00000000"/>
   </w:font>
 </w:fonts>
 </file>
 
 <file path=word/glossary/settings.xml><?xml version="1.0" encoding="utf-8"?>
-<w:settings xmlns:mc="http://schemas.openxmlformats.org/markup-compatibility/2006" xmlns:o="urn:schemas-microsoft-com:office:office" xmlns:r="http://schemas.openxmlformats.org/officeDocument/2006/relationships" xmlns:m="http://schemas.openxmlformats.org/officeDocument/2006/math" xmlns:v="urn:schemas-microsoft-com:vml" xmlns:w10="urn:schemas-microsoft-com:office:word" xmlns:w="http://schemas.openxmlformats.org/wordprocessingml/2006/main" xmlns:w14="http://schemas.microsoft.com/office/word/2010/wordml" xmlns:sl="http://schemas.openxmlformats.org/schemaLibrary/2006/main" mc:Ignorable="w14">
+<w:settings xmlns:mc="http://schemas.openxmlformats.org/markup-compatibility/2006" xmlns:o="urn:schemas-microsoft-com:office:office" xmlns:r="http://schemas.openxmlformats.org/officeDocument/2006/relationships" xmlns:m="http://schemas.openxmlformats.org/officeDocument/2006/math" xmlns:v="urn:schemas-microsoft-com:vml" xmlns:w10="urn:schemas-microsoft-com:office:word" xmlns:w="http://schemas.openxmlformats.org/wordprocessingml/2006/main" xmlns:w14="http://schemas.microsoft.com/office/word/2010/wordml" xmlns:w15="http://schemas.microsoft.com/office/word/2012/wordml" xmlns:sl="http://schemas.openxmlformats.org/schemaLibrary/2006/main" mc:Ignorable="w14 w15">
   <w:view w:val="normal"/>
   <w:defaultTabStop w:val="720"/>
+  <w:hyphenationZone w:val="425"/>
   <w:characterSpacingControl w:val="doNotCompress"/>
   <w:compat>
     <w:useFELayout/>
@@ -6331,6 +7236,7 @@
     <w:rsid w:val="003D1EC5"/>
     <w:rsid w:val="008179CE"/>
     <w:rsid w:val="00842B9B"/>
+    <w:rsid w:val="008D45F2"/>
     <w:rsid w:val="00B06E84"/>
     <w:rsid w:val="00C91636"/>
     <w:rsid w:val="00F30A90"/>
@@ -6356,7 +7262,7 @@
 </file>
 
 <file path=word/glossary/styles.xml><?xml version="1.0" encoding="utf-8"?>
-<w:styles xmlns:mc="http://schemas.openxmlformats.org/markup-compatibility/2006" xmlns:r="http://schemas.openxmlformats.org/officeDocument/2006/relationships" xmlns:w="http://schemas.openxmlformats.org/wordprocessingml/2006/main" xmlns:w14="http://schemas.microsoft.com/office/word/2010/wordml" mc:Ignorable="w14">
+<w:styles xmlns:mc="http://schemas.openxmlformats.org/markup-compatibility/2006" xmlns:r="http://schemas.openxmlformats.org/officeDocument/2006/relationships" xmlns:w="http://schemas.openxmlformats.org/wordprocessingml/2006/main" xmlns:w14="http://schemas.microsoft.com/office/word/2010/wordml" xmlns:w15="http://schemas.microsoft.com/office/word/2012/wordml" mc:Ignorable="w14 w15">
   <w:docDefaults>
     <w:rPrDefault>
       <w:rPr>
@@ -6372,144 +7278,378 @@
       </w:pPr>
     </w:pPrDefault>
   </w:docDefaults>
-  <w:latentStyles w:defLockedState="0" w:defUIPriority="99" w:defSemiHidden="1" w:defUnhideWhenUsed="1" w:defQFormat="0" w:count="267">
-    <w:lsdException w:name="Normal" w:semiHidden="0" w:uiPriority="0" w:unhideWhenUsed="0" w:qFormat="1"/>
-    <w:lsdException w:name="heading 1" w:semiHidden="0" w:uiPriority="9" w:unhideWhenUsed="0" w:qFormat="1"/>
-    <w:lsdException w:name="heading 2" w:uiPriority="9" w:qFormat="1"/>
-    <w:lsdException w:name="heading 3" w:uiPriority="9" w:qFormat="1"/>
-    <w:lsdException w:name="heading 4" w:uiPriority="9" w:qFormat="1"/>
-    <w:lsdException w:name="heading 5" w:uiPriority="9" w:qFormat="1"/>
-    <w:lsdException w:name="heading 6" w:uiPriority="9" w:qFormat="1"/>
-    <w:lsdException w:name="heading 7" w:uiPriority="9" w:qFormat="1"/>
-    <w:lsdException w:name="heading 8" w:uiPriority="9" w:qFormat="1"/>
-    <w:lsdException w:name="heading 9" w:uiPriority="9" w:qFormat="1"/>
-    <w:lsdException w:name="toc 1" w:uiPriority="39"/>
-    <w:lsdException w:name="toc 2" w:uiPriority="39"/>
-    <w:lsdException w:name="toc 3" w:uiPriority="39"/>
-    <w:lsdException w:name="toc 4" w:uiPriority="39"/>
-    <w:lsdException w:name="toc 5" w:uiPriority="39"/>
-    <w:lsdException w:name="toc 6" w:uiPriority="39"/>
-    <w:lsdException w:name="toc 7" w:uiPriority="39"/>
-    <w:lsdException w:name="toc 8" w:uiPriority="39"/>
-    <w:lsdException w:name="toc 9" w:uiPriority="39"/>
-    <w:lsdException w:name="caption" w:uiPriority="35" w:qFormat="1"/>
-    <w:lsdException w:name="Title" w:semiHidden="0" w:uiPriority="10" w:unhideWhenUsed="0" w:qFormat="1"/>
-    <w:lsdException w:name="Default Paragraph Font" w:uiPriority="1"/>
-    <w:lsdException w:name="Subtitle" w:semiHidden="0" w:uiPriority="11" w:unhideWhenUsed="0" w:qFormat="1"/>
-    <w:lsdException w:name="Strong" w:semiHidden="0" w:uiPriority="22" w:unhideWhenUsed="0" w:qFormat="1"/>
-    <w:lsdException w:name="Emphasis" w:semiHidden="0" w:uiPriority="20" w:unhideWhenUsed="0" w:qFormat="1"/>
-    <w:lsdException w:name="Table Grid" w:semiHidden="0" w:uiPriority="59" w:unhideWhenUsed="0"/>
-    <w:lsdException w:name="Placeholder Text" w:unhideWhenUsed="0"/>
-    <w:lsdException w:name="No Spacing" w:semiHidden="0" w:uiPriority="1" w:unhideWhenUsed="0" w:qFormat="1"/>
-    <w:lsdException w:name="Light Shading" w:semiHidden="0" w:uiPriority="60" w:unhideWhenUsed="0"/>
-    <w:lsdException w:name="Light List" w:semiHidden="0" w:uiPriority="61" w:unhideWhenUsed="0"/>
-    <w:lsdException w:name="Light Grid" w:semiHidden="0" w:uiPriority="62" w:unhideWhenUsed="0"/>
-    <w:lsdException w:name="Medium Shading 1" w:semiHidden="0" w:uiPriority="63" w:unhideWhenUsed="0"/>
-    <w:lsdException w:name="Medium Shading 2" w:semiHidden="0" w:uiPriority="64" w:unhideWhenUsed="0"/>
-    <w:lsdException w:name="Medium List 1" w:semiHidden="0" w:uiPriority="65" w:unhideWhenUsed="0"/>
-    <w:lsdException w:name="Medium List 2" w:semiHidden="0" w:uiPriority="66" w:unhideWhenUsed="0"/>
-    <w:lsdException w:name="Medium Grid 1" w:semiHidden="0" w:uiPriority="67" w:unhideWhenUsed="0"/>
-    <w:lsdException w:name="Medium Grid 2" w:semiHidden="0" w:uiPriority="68" w:unhideWhenUsed="0"/>
-    <w:lsdException w:name="Medium Grid 3" w:semiHidden="0" w:uiPriority="69" w:unhideWhenUsed="0"/>
-    <w:lsdException w:name="Dark List" w:semiHidden="0" w:uiPriority="70" w:unhideWhenUsed="0"/>
-    <w:lsdException w:name="Colorful Shading" w:semiHidden="0" w:uiPriority="71" w:unhideWhenUsed="0"/>
-    <w:lsdException w:name="Colorful List" w:semiHidden="0" w:uiPriority="72" w:unhideWhenUsed="0"/>
-    <w:lsdException w:name="Colorful Grid" w:semiHidden="0" w:uiPriority="73" w:unhideWhenUsed="0"/>
-    <w:lsdException w:name="Light Shading Accent 1" w:semiHidden="0" w:uiPriority="60" w:unhideWhenUsed="0"/>
-    <w:lsdException w:name="Light List Accent 1" w:semiHidden="0" w:uiPriority="61" w:unhideWhenUsed="0"/>
-    <w:lsdException w:name="Light Grid Accent 1" w:semiHidden="0" w:uiPriority="62" w:unhideWhenUsed="0"/>
-    <w:lsdException w:name="Medium Shading 1 Accent 1" w:semiHidden="0" w:uiPriority="63" w:unhideWhenUsed="0"/>
-    <w:lsdException w:name="Medium Shading 2 Accent 1" w:semiHidden="0" w:uiPriority="64" w:unhideWhenUsed="0"/>
-    <w:lsdException w:name="Medium List 1 Accent 1" w:semiHidden="0" w:uiPriority="65" w:unhideWhenUsed="0"/>
-    <w:lsdException w:name="Revision" w:unhideWhenUsed="0"/>
-    <w:lsdException w:name="List Paragraph" w:semiHidden="0" w:uiPriority="34" w:unhideWhenUsed="0" w:qFormat="1"/>
-    <w:lsdException w:name="Quote" w:semiHidden="0" w:uiPriority="29" w:unhideWhenUsed="0" w:qFormat="1"/>
-    <w:lsdException w:name="Intense Quote" w:semiHidden="0" w:uiPriority="30" w:unhideWhenUsed="0" w:qFormat="1"/>
-    <w:lsdException w:name="Medium List 2 Accent 1" w:semiHidden="0" w:uiPriority="66" w:unhideWhenUsed="0"/>
-    <w:lsdException w:name="Medium Grid 1 Accent 1" w:semiHidden="0" w:uiPriority="67" w:unhideWhenUsed="0"/>
-    <w:lsdException w:name="Medium Grid 2 Accent 1" w:semiHidden="0" w:uiPriority="68" w:unhideWhenUsed="0"/>
-    <w:lsdException w:name="Medium Grid 3 Accent 1" w:semiHidden="0" w:uiPriority="69" w:unhideWhenUsed="0"/>
-    <w:lsdException w:name="Dark List Accent 1" w:semiHidden="0" w:uiPriority="70" w:unhideWhenUsed="0"/>
-    <w:lsdException w:name="Colorful Shading Accent 1" w:semiHidden="0" w:uiPriority="71" w:unhideWhenUsed="0"/>
-    <w:lsdException w:name="Colorful List Accent 1" w:semiHidden="0" w:uiPriority="72" w:unhideWhenUsed="0"/>
-    <w:lsdException w:name="Colorful Grid Accent 1" w:semiHidden="0" w:uiPriority="73" w:unhideWhenUsed="0"/>
-    <w:lsdException w:name="Light Shading Accent 2" w:semiHidden="0" w:uiPriority="60" w:unhideWhenUsed="0"/>
-    <w:lsdException w:name="Light List Accent 2" w:semiHidden="0" w:uiPriority="61" w:unhideWhenUsed="0"/>
-    <w:lsdException w:name="Light Grid Accent 2" w:semiHidden="0" w:uiPriority="62" w:unhideWhenUsed="0"/>
-    <w:lsdException w:name="Medium Shading 1 Accent 2" w:semiHidden="0" w:uiPriority="63" w:unhideWhenUsed="0"/>
-    <w:lsdException w:name="Medium Shading 2 Accent 2" w:semiHidden="0" w:uiPriority="64" w:unhideWhenUsed="0"/>
-    <w:lsdException w:name="Medium List 1 Accent 2" w:semiHidden="0" w:uiPriority="65" w:unhideWhenUsed="0"/>
-    <w:lsdException w:name="Medium List 2 Accent 2" w:semiHidden="0" w:uiPriority="66" w:unhideWhenUsed="0"/>
-    <w:lsdException w:name="Medium Grid 1 Accent 2" w:semiHidden="0" w:uiPriority="67" w:unhideWhenUsed="0"/>
-    <w:lsdException w:name="Medium Grid 2 Accent 2" w:semiHidden="0" w:uiPriority="68" w:unhideWhenUsed="0"/>
-    <w:lsdException w:name="Medium Grid 3 Accent 2" w:semiHidden="0" w:uiPriority="69" w:unhideWhenUsed="0"/>
-    <w:lsdException w:name="Dark List Accent 2" w:semiHidden="0" w:uiPriority="70" w:unhideWhenUsed="0"/>
-    <w:lsdException w:name="Colorful Shading Accent 2" w:semiHidden="0" w:uiPriority="71" w:unhideWhenUsed="0"/>
-    <w:lsdException w:name="Colorful List Accent 2" w:semiHidden="0" w:uiPriority="72" w:unhideWhenUsed="0"/>
-    <w:lsdException w:name="Colorful Grid Accent 2" w:semiHidden="0" w:uiPriority="73" w:unhideWhenUsed="0"/>
-    <w:lsdException w:name="Light Shading Accent 3" w:semiHidden="0" w:uiPriority="60" w:unhideWhenUsed="0"/>
-    <w:lsdException w:name="Light List Accent 3" w:semiHidden="0" w:uiPriority="61" w:unhideWhenUsed="0"/>
-    <w:lsdException w:name="Light Grid Accent 3" w:semiHidden="0" w:uiPriority="62" w:unhideWhenUsed="0"/>
-    <w:lsdException w:name="Medium Shading 1 Accent 3" w:semiHidden="0" w:uiPriority="63" w:unhideWhenUsed="0"/>
-    <w:lsdException w:name="Medium Shading 2 Accent 3" w:semiHidden="0" w:uiPriority="64" w:unhideWhenUsed="0"/>
-    <w:lsdException w:name="Medium List 1 Accent 3" w:semiHidden="0" w:uiPriority="65" w:unhideWhenUsed="0"/>
-    <w:lsdException w:name="Medium List 2 Accent 3" w:semiHidden="0" w:uiPriority="66" w:unhideWhenUsed="0"/>
-    <w:lsdException w:name="Medium Grid 1 Accent 3" w:semiHidden="0" w:uiPriority="67" w:unhideWhenUsed="0"/>
-    <w:lsdException w:name="Medium Grid 2 Accent 3" w:semiHidden="0" w:uiPriority="68" w:unhideWhenUsed="0"/>
-    <w:lsdException w:name="Medium Grid 3 Accent 3" w:semiHidden="0" w:uiPriority="69" w:unhideWhenUsed="0"/>
-    <w:lsdException w:name="Dark List Accent 3" w:semiHidden="0" w:uiPriority="70" w:unhideWhenUsed="0"/>
-    <w:lsdException w:name="Colorful Shading Accent 3" w:semiHidden="0" w:uiPriority="71" w:unhideWhenUsed="0"/>
-    <w:lsdException w:name="Colorful List Accent 3" w:semiHidden="0" w:uiPriority="72" w:unhideWhenUsed="0"/>
-    <w:lsdException w:name="Colorful Grid Accent 3" w:semiHidden="0" w:uiPriority="73" w:unhideWhenUsed="0"/>
-    <w:lsdException w:name="Light Shading Accent 4" w:semiHidden="0" w:uiPriority="60" w:unhideWhenUsed="0"/>
-    <w:lsdException w:name="Light List Accent 4" w:semiHidden="0" w:uiPriority="61" w:unhideWhenUsed="0"/>
-    <w:lsdException w:name="Light Grid Accent 4" w:semiHidden="0" w:uiPriority="62" w:unhideWhenUsed="0"/>
-    <w:lsdException w:name="Medium Shading 1 Accent 4" w:semiHidden="0" w:uiPriority="63" w:unhideWhenUsed="0"/>
-    <w:lsdException w:name="Medium Shading 2 Accent 4" w:semiHidden="0" w:uiPriority="64" w:unhideWhenUsed="0"/>
-    <w:lsdException w:name="Medium List 1 Accent 4" w:semiHidden="0" w:uiPriority="65" w:unhideWhenUsed="0"/>
-    <w:lsdException w:name="Medium List 2 Accent 4" w:semiHidden="0" w:uiPriority="66" w:unhideWhenUsed="0"/>
-    <w:lsdException w:name="Medium Grid 1 Accent 4" w:semiHidden="0" w:uiPriority="67" w:unhideWhenUsed="0"/>
-    <w:lsdException w:name="Medium Grid 2 Accent 4" w:semiHidden="0" w:uiPriority="68" w:unhideWhenUsed="0"/>
-    <w:lsdException w:name="Medium Grid 3 Accent 4" w:semiHidden="0" w:uiPriority="69" w:unhideWhenUsed="0"/>
-    <w:lsdException w:name="Dark List Accent 4" w:semiHidden="0" w:uiPriority="70" w:unhideWhenUsed="0"/>
-    <w:lsdException w:name="Colorful Shading Accent 4" w:semiHidden="0" w:uiPriority="71" w:unhideWhenUsed="0"/>
-    <w:lsdException w:name="Colorful List Accent 4" w:semiHidden="0" w:uiPriority="72" w:unhideWhenUsed="0"/>
-    <w:lsdException w:name="Colorful Grid Accent 4" w:semiHidden="0" w:uiPriority="73" w:unhideWhenUsed="0"/>
-    <w:lsdException w:name="Light Shading Accent 5" w:semiHidden="0" w:uiPriority="60" w:unhideWhenUsed="0"/>
-    <w:lsdException w:name="Light List Accent 5" w:semiHidden="0" w:uiPriority="61" w:unhideWhenUsed="0"/>
-    <w:lsdException w:name="Light Grid Accent 5" w:semiHidden="0" w:uiPriority="62" w:unhideWhenUsed="0"/>
-    <w:lsdException w:name="Medium Shading 1 Accent 5" w:semiHidden="0" w:uiPriority="63" w:unhideWhenUsed="0"/>
-    <w:lsdException w:name="Medium Shading 2 Accent 5" w:semiHidden="0" w:uiPriority="64" w:unhideWhenUsed="0"/>
-    <w:lsdException w:name="Medium List 1 Accent 5" w:semiHidden="0" w:uiPriority="65" w:unhideWhenUsed="0"/>
-    <w:lsdException w:name="Medium List 2 Accent 5" w:semiHidden="0" w:uiPriority="66" w:unhideWhenUsed="0"/>
-    <w:lsdException w:name="Medium Grid 1 Accent 5" w:semiHidden="0" w:uiPriority="67" w:unhideWhenUsed="0"/>
-    <w:lsdException w:name="Medium Grid 2 Accent 5" w:semiHidden="0" w:uiPriority="68" w:unhideWhenUsed="0"/>
-    <w:lsdException w:name="Medium Grid 3 Accent 5" w:semiHidden="0" w:uiPriority="69" w:unhideWhenUsed="0"/>
-    <w:lsdException w:name="Dark List Accent 5" w:semiHidden="0" w:uiPriority="70" w:unhideWhenUsed="0"/>
-    <w:lsdException w:name="Colorful Shading Accent 5" w:semiHidden="0" w:uiPriority="71" w:unhideWhenUsed="0"/>
-    <w:lsdException w:name="Colorful List Accent 5" w:semiHidden="0" w:uiPriority="72" w:unhideWhenUsed="0"/>
-    <w:lsdException w:name="Colorful Grid Accent 5" w:semiHidden="0" w:uiPriority="73" w:unhideWhenUsed="0"/>
-    <w:lsdException w:name="Light Shading Accent 6" w:semiHidden="0" w:uiPriority="60" w:unhideWhenUsed="0"/>
-    <w:lsdException w:name="Light List Accent 6" w:semiHidden="0" w:uiPriority="61" w:unhideWhenUsed="0"/>
-    <w:lsdException w:name="Light Grid Accent 6" w:semiHidden="0" w:uiPriority="62" w:unhideWhenUsed="0"/>
-    <w:lsdException w:name="Medium Shading 1 Accent 6" w:semiHidden="0" w:uiPriority="63" w:unhideWhenUsed="0"/>
-    <w:lsdException w:name="Medium Shading 2 Accent 6" w:semiHidden="0" w:uiPriority="64" w:unhideWhenUsed="0"/>
-    <w:lsdException w:name="Medium List 1 Accent 6" w:semiHidden="0" w:uiPriority="65" w:unhideWhenUsed="0"/>
-    <w:lsdException w:name="Medium List 2 Accent 6" w:semiHidden="0" w:uiPriority="66" w:unhideWhenUsed="0"/>
-    <w:lsdException w:name="Medium Grid 1 Accent 6" w:semiHidden="0" w:uiPriority="67" w:unhideWhenUsed="0"/>
-    <w:lsdException w:name="Medium Grid 2 Accent 6" w:semiHidden="0" w:uiPriority="68" w:unhideWhenUsed="0"/>
-    <w:lsdException w:name="Medium Grid 3 Accent 6" w:semiHidden="0" w:uiPriority="69" w:unhideWhenUsed="0"/>
-    <w:lsdException w:name="Dark List Accent 6" w:semiHidden="0" w:uiPriority="70" w:unhideWhenUsed="0"/>
-    <w:lsdException w:name="Colorful Shading Accent 6" w:semiHidden="0" w:uiPriority="71" w:unhideWhenUsed="0"/>
-    <w:lsdException w:name="Colorful List Accent 6" w:semiHidden="0" w:uiPriority="72" w:unhideWhenUsed="0"/>
-    <w:lsdException w:name="Colorful Grid Accent 6" w:semiHidden="0" w:uiPriority="73" w:unhideWhenUsed="0"/>
-    <w:lsdException w:name="Subtle Emphasis" w:semiHidden="0" w:uiPriority="19" w:unhideWhenUsed="0" w:qFormat="1"/>
-    <w:lsdException w:name="Intense Emphasis" w:semiHidden="0" w:uiPriority="21" w:unhideWhenUsed="0" w:qFormat="1"/>
-    <w:lsdException w:name="Subtle Reference" w:semiHidden="0" w:uiPriority="31" w:unhideWhenUsed="0" w:qFormat="1"/>
-    <w:lsdException w:name="Intense Reference" w:semiHidden="0" w:uiPriority="32" w:unhideWhenUsed="0" w:qFormat="1"/>
-    <w:lsdException w:name="Book Title" w:semiHidden="0" w:uiPriority="33" w:unhideWhenUsed="0" w:qFormat="1"/>
-    <w:lsdException w:name="Bibliography" w:uiPriority="37"/>
-    <w:lsdException w:name="TOC Heading" w:uiPriority="39" w:qFormat="1"/>
+  <w:latentStyles w:defLockedState="0" w:defUIPriority="99" w:defSemiHidden="0" w:defUnhideWhenUsed="0" w:defQFormat="0" w:count="371">
+    <w:lsdException w:name="Normal" w:uiPriority="0" w:qFormat="1"/>
+    <w:lsdException w:name="heading 1" w:uiPriority="9" w:qFormat="1"/>
+    <w:lsdException w:name="heading 2" w:semiHidden="1" w:uiPriority="9" w:unhideWhenUsed="1" w:qFormat="1"/>
+    <w:lsdException w:name="heading 3" w:semiHidden="1" w:uiPriority="9" w:unhideWhenUsed="1" w:qFormat="1"/>
+    <w:lsdException w:name="heading 4" w:semiHidden="1" w:uiPriority="9" w:unhideWhenUsed="1" w:qFormat="1"/>
+    <w:lsdException w:name="heading 5" w:semiHidden="1" w:uiPriority="9" w:unhideWhenUsed="1" w:qFormat="1"/>
+    <w:lsdException w:name="heading 6" w:semiHidden="1" w:uiPriority="9" w:unhideWhenUsed="1" w:qFormat="1"/>
+    <w:lsdException w:name="heading 7" w:semiHidden="1" w:uiPriority="9" w:unhideWhenUsed="1" w:qFormat="1"/>
+    <w:lsdException w:name="heading 8" w:semiHidden="1" w:uiPriority="9" w:unhideWhenUsed="1" w:qFormat="1"/>
+    <w:lsdException w:name="heading 9" w:semiHidden="1" w:uiPriority="9" w:unhideWhenUsed="1" w:qFormat="1"/>
+    <w:lsdException w:name="index 1" w:semiHidden="1" w:unhideWhenUsed="1"/>
+    <w:lsdException w:name="index 2" w:semiHidden="1" w:unhideWhenUsed="1"/>
+    <w:lsdException w:name="index 3" w:semiHidden="1" w:unhideWhenUsed="1"/>
+    <w:lsdException w:name="index 4" w:semiHidden="1" w:unhideWhenUsed="1"/>
+    <w:lsdException w:name="index 5" w:semiHidden="1" w:unhideWhenUsed="1"/>
+    <w:lsdException w:name="index 6" w:semiHidden="1" w:unhideWhenUsed="1"/>
+    <w:lsdException w:name="index 7" w:semiHidden="1" w:unhideWhenUsed="1"/>
+    <w:lsdException w:name="index 8" w:semiHidden="1" w:unhideWhenUsed="1"/>
+    <w:lsdException w:name="index 9" w:semiHidden="1" w:unhideWhenUsed="1"/>
+    <w:lsdException w:name="toc 1" w:semiHidden="1" w:uiPriority="39" w:unhideWhenUsed="1"/>
+    <w:lsdException w:name="toc 2" w:semiHidden="1" w:uiPriority="39" w:unhideWhenUsed="1"/>
+    <w:lsdException w:name="toc 3" w:semiHidden="1" w:uiPriority="39" w:unhideWhenUsed="1"/>
+    <w:lsdException w:name="toc 4" w:semiHidden="1" w:uiPriority="39" w:unhideWhenUsed="1"/>
+    <w:lsdException w:name="toc 5" w:semiHidden="1" w:uiPriority="39" w:unhideWhenUsed="1"/>
+    <w:lsdException w:name="toc 6" w:semiHidden="1" w:uiPriority="39" w:unhideWhenUsed="1"/>
+    <w:lsdException w:name="toc 7" w:semiHidden="1" w:uiPriority="39" w:unhideWhenUsed="1"/>
+    <w:lsdException w:name="toc 8" w:semiHidden="1" w:uiPriority="39" w:unhideWhenUsed="1"/>
+    <w:lsdException w:name="toc 9" w:semiHidden="1" w:uiPriority="39" w:unhideWhenUsed="1"/>
+    <w:lsdException w:name="Normal Indent" w:semiHidden="1" w:unhideWhenUsed="1"/>
+    <w:lsdException w:name="footnote text" w:semiHidden="1" w:unhideWhenUsed="1"/>
+    <w:lsdException w:name="annotation text" w:semiHidden="1" w:unhideWhenUsed="1"/>
+    <w:lsdException w:name="header" w:semiHidden="1" w:unhideWhenUsed="1"/>
+    <w:lsdException w:name="footer" w:semiHidden="1" w:unhideWhenUsed="1"/>
+    <w:lsdException w:name="index heading" w:semiHidden="1" w:unhideWhenUsed="1"/>
+    <w:lsdException w:name="caption" w:semiHidden="1" w:uiPriority="35" w:unhideWhenUsed="1" w:qFormat="1"/>
+    <w:lsdException w:name="table of figures" w:semiHidden="1" w:unhideWhenUsed="1"/>
+    <w:lsdException w:name="envelope address" w:semiHidden="1" w:unhideWhenUsed="1"/>
+    <w:lsdException w:name="envelope return" w:semiHidden="1" w:unhideWhenUsed="1"/>
+    <w:lsdException w:name="footnote reference" w:semiHidden="1" w:unhideWhenUsed="1"/>
+    <w:lsdException w:name="annotation reference" w:semiHidden="1" w:unhideWhenUsed="1"/>
+    <w:lsdException w:name="line number" w:semiHidden="1" w:unhideWhenUsed="1"/>
+    <w:lsdException w:name="page number" w:semiHidden="1" w:unhideWhenUsed="1"/>
+    <w:lsdException w:name="endnote reference" w:semiHidden="1" w:unhideWhenUsed="1"/>
+    <w:lsdException w:name="endnote text" w:semiHidden="1" w:unhideWhenUsed="1"/>
+    <w:lsdException w:name="table of authorities" w:semiHidden="1" w:unhideWhenUsed="1"/>
+    <w:lsdException w:name="macro" w:semiHidden="1" w:unhideWhenUsed="1"/>
+    <w:lsdException w:name="toa heading" w:semiHidden="1" w:unhideWhenUsed="1"/>
+    <w:lsdException w:name="List" w:semiHidden="1" w:unhideWhenUsed="1"/>
+    <w:lsdException w:name="List Bullet" w:semiHidden="1" w:unhideWhenUsed="1"/>
+    <w:lsdException w:name="List Number" w:semiHidden="1" w:unhideWhenUsed="1"/>
+    <w:lsdException w:name="List 2" w:semiHidden="1" w:unhideWhenUsed="1"/>
+    <w:lsdException w:name="List 3" w:semiHidden="1" w:unhideWhenUsed="1"/>
+    <w:lsdException w:name="List 4" w:semiHidden="1" w:unhideWhenUsed="1"/>
+    <w:lsdException w:name="List 5" w:semiHidden="1" w:unhideWhenUsed="1"/>
+    <w:lsdException w:name="List Bullet 2" w:semiHidden="1" w:unhideWhenUsed="1"/>
+    <w:lsdException w:name="List Bullet 3" w:semiHidden="1" w:unhideWhenUsed="1"/>
+    <w:lsdException w:name="List Bullet 4" w:semiHidden="1" w:unhideWhenUsed="1"/>
+    <w:lsdException w:name="List Bullet 5" w:semiHidden="1" w:unhideWhenUsed="1"/>
+    <w:lsdException w:name="List Number 2" w:semiHidden="1" w:unhideWhenUsed="1"/>
+    <w:lsdException w:name="List Number 3" w:semiHidden="1" w:unhideWhenUsed="1"/>
+    <w:lsdException w:name="List Number 4" w:semiHidden="1" w:unhideWhenUsed="1"/>
+    <w:lsdException w:name="List Number 5" w:semiHidden="1" w:unhideWhenUsed="1"/>
+    <w:lsdException w:name="Title" w:uiPriority="10" w:qFormat="1"/>
+    <w:lsdException w:name="Closing" w:semiHidden="1" w:unhideWhenUsed="1"/>
+    <w:lsdException w:name="Signature" w:semiHidden="1" w:unhideWhenUsed="1"/>
+    <w:lsdException w:name="Default Paragraph Font" w:semiHidden="1" w:uiPriority="1" w:unhideWhenUsed="1"/>
+    <w:lsdException w:name="Body Text" w:semiHidden="1" w:unhideWhenUsed="1"/>
+    <w:lsdException w:name="Body Text Indent" w:semiHidden="1" w:unhideWhenUsed="1"/>
+    <w:lsdException w:name="List Continue" w:semiHidden="1" w:unhideWhenUsed="1"/>
+    <w:lsdException w:name="List Continue 2" w:semiHidden="1" w:unhideWhenUsed="1"/>
+    <w:lsdException w:name="List Continue 3" w:semiHidden="1" w:unhideWhenUsed="1"/>
+    <w:lsdException w:name="List Continue 4" w:semiHidden="1" w:unhideWhenUsed="1"/>
+    <w:lsdException w:name="List Continue 5" w:semiHidden="1" w:unhideWhenUsed="1"/>
+    <w:lsdException w:name="Message Header" w:semiHidden="1" w:unhideWhenUsed="1"/>
+    <w:lsdException w:name="Subtitle" w:uiPriority="11" w:qFormat="1"/>
+    <w:lsdException w:name="Salutation" w:semiHidden="1" w:unhideWhenUsed="1"/>
+    <w:lsdException w:name="Date" w:semiHidden="1" w:unhideWhenUsed="1"/>
+    <w:lsdException w:name="Body Text First Indent" w:semiHidden="1" w:unhideWhenUsed="1"/>
+    <w:lsdException w:name="Body Text First Indent 2" w:semiHidden="1" w:unhideWhenUsed="1"/>
+    <w:lsdException w:name="Note Heading" w:semiHidden="1" w:unhideWhenUsed="1"/>
+    <w:lsdException w:name="Body Text 2" w:semiHidden="1" w:unhideWhenUsed="1"/>
+    <w:lsdException w:name="Body Text 3" w:semiHidden="1" w:unhideWhenUsed="1"/>
+    <w:lsdException w:name="Body Text Indent 2" w:semiHidden="1" w:unhideWhenUsed="1"/>
+    <w:lsdException w:name="Body Text Indent 3" w:semiHidden="1" w:unhideWhenUsed="1"/>
+    <w:lsdException w:name="Block Text" w:semiHidden="1" w:unhideWhenUsed="1"/>
+    <w:lsdException w:name="Hyperlink" w:semiHidden="1" w:unhideWhenUsed="1"/>
+    <w:lsdException w:name="FollowedHyperlink" w:semiHidden="1" w:unhideWhenUsed="1"/>
+    <w:lsdException w:name="Strong" w:uiPriority="22" w:qFormat="1"/>
+    <w:lsdException w:name="Emphasis" w:uiPriority="20" w:qFormat="1"/>
+    <w:lsdException w:name="Document Map" w:semiHidden="1" w:unhideWhenUsed="1"/>
+    <w:lsdException w:name="Plain Text" w:semiHidden="1" w:unhideWhenUsed="1"/>
+    <w:lsdException w:name="E-mail Signature" w:semiHidden="1" w:unhideWhenUsed="1"/>
+    <w:lsdException w:name="HTML Top of Form" w:semiHidden="1" w:unhideWhenUsed="1"/>
+    <w:lsdException w:name="HTML Bottom of Form" w:semiHidden="1" w:unhideWhenUsed="1"/>
+    <w:lsdException w:name="Normal (Web)" w:semiHidden="1" w:unhideWhenUsed="1"/>
+    <w:lsdException w:name="HTML Acronym" w:semiHidden="1" w:unhideWhenUsed="1"/>
+    <w:lsdException w:name="HTML Address" w:semiHidden="1" w:unhideWhenUsed="1"/>
+    <w:lsdException w:name="HTML Cite" w:semiHidden="1" w:unhideWhenUsed="1"/>
+    <w:lsdException w:name="HTML Code" w:semiHidden="1" w:unhideWhenUsed="1"/>
+    <w:lsdException w:name="HTML Definition" w:semiHidden="1" w:unhideWhenUsed="1"/>
+    <w:lsdException w:name="HTML Keyboard" w:semiHidden="1" w:unhideWhenUsed="1"/>
+    <w:lsdException w:name="HTML Preformatted" w:semiHidden="1" w:unhideWhenUsed="1"/>
+    <w:lsdException w:name="HTML Sample" w:semiHidden="1" w:unhideWhenUsed="1"/>
+    <w:lsdException w:name="HTML Typewriter" w:semiHidden="1" w:unhideWhenUsed="1"/>
+    <w:lsdException w:name="HTML Variable" w:semiHidden="1" w:unhideWhenUsed="1"/>
+    <w:lsdException w:name="Normal Table" w:semiHidden="1" w:unhideWhenUsed="1"/>
+    <w:lsdException w:name="annotation subject" w:semiHidden="1" w:unhideWhenUsed="1"/>
+    <w:lsdException w:name="No List" w:semiHidden="1" w:unhideWhenUsed="1"/>
+    <w:lsdException w:name="Outline List 1" w:semiHidden="1" w:unhideWhenUsed="1"/>
+    <w:lsdException w:name="Outline List 2" w:semiHidden="1" w:unhideWhenUsed="1"/>
+    <w:lsdException w:name="Outline List 3" w:semiHidden="1" w:unhideWhenUsed="1"/>
+    <w:lsdException w:name="Table Simple 1" w:semiHidden="1" w:unhideWhenUsed="1"/>
+    <w:lsdException w:name="Table Simple 2" w:semiHidden="1" w:unhideWhenUsed="1"/>
+    <w:lsdException w:name="Table Simple 3" w:semiHidden="1" w:unhideWhenUsed="1"/>
+    <w:lsdException w:name="Table Classic 1" w:semiHidden="1" w:unhideWhenUsed="1"/>
+    <w:lsdException w:name="Table Classic 2" w:semiHidden="1" w:unhideWhenUsed="1"/>
+    <w:lsdException w:name="Table Classic 3" w:semiHidden="1" w:unhideWhenUsed="1"/>
+    <w:lsdException w:name="Table Classic 4" w:semiHidden="1" w:unhideWhenUsed="1"/>
+    <w:lsdException w:name="Table Colorful 1" w:semiHidden="1" w:unhideWhenUsed="1"/>
+    <w:lsdException w:name="Table Colorful 2" w:semiHidden="1" w:unhideWhenUsed="1"/>
+    <w:lsdException w:name="Table Colorful 3" w:semiHidden="1" w:unhideWhenUsed="1"/>
+    <w:lsdException w:name="Table Columns 1" w:semiHidden="1" w:unhideWhenUsed="1"/>
+    <w:lsdException w:name="Table Columns 2" w:semiHidden="1" w:unhideWhenUsed="1"/>
+    <w:lsdException w:name="Table Columns 3" w:semiHidden="1" w:unhideWhenUsed="1"/>
+    <w:lsdException w:name="Table Columns 4" w:semiHidden="1" w:unhideWhenUsed="1"/>
+    <w:lsdException w:name="Table Columns 5" w:semiHidden="1" w:unhideWhenUsed="1"/>
+    <w:lsdException w:name="Table Grid 1" w:semiHidden="1" w:unhideWhenUsed="1"/>
+    <w:lsdException w:name="Table Grid 2" w:semiHidden="1" w:unhideWhenUsed="1"/>
+    <w:lsdException w:name="Table Grid 3" w:semiHidden="1" w:unhideWhenUsed="1"/>
+    <w:lsdException w:name="Table Grid 4" w:semiHidden="1" w:unhideWhenUsed="1"/>
+    <w:lsdException w:name="Table Grid 5" w:semiHidden="1" w:unhideWhenUsed="1"/>
+    <w:lsdException w:name="Table Grid 6" w:semiHidden="1" w:unhideWhenUsed="1"/>
+    <w:lsdException w:name="Table Grid 7" w:semiHidden="1" w:unhideWhenUsed="1"/>
+    <w:lsdException w:name="Table Grid 8" w:semiHidden="1" w:unhideWhenUsed="1"/>
+    <w:lsdException w:name="Table List 1" w:semiHidden="1" w:unhideWhenUsed="1"/>
+    <w:lsdException w:name="Table List 2" w:semiHidden="1" w:unhideWhenUsed="1"/>
+    <w:lsdException w:name="Table List 3" w:semiHidden="1" w:unhideWhenUsed="1"/>
+    <w:lsdException w:name="Table List 4" w:semiHidden="1" w:unhideWhenUsed="1"/>
+    <w:lsdException w:name="Table List 5" w:semiHidden="1" w:unhideWhenUsed="1"/>
+    <w:lsdException w:name="Table List 6" w:semiHidden="1" w:unhideWhenUsed="1"/>
+    <w:lsdException w:name="Table List 7" w:semiHidden="1" w:unhideWhenUsed="1"/>
+    <w:lsdException w:name="Table List 8" w:semiHidden="1" w:unhideWhenUsed="1"/>
+    <w:lsdException w:name="Table 3D effects 1" w:semiHidden="1" w:unhideWhenUsed="1"/>
+    <w:lsdException w:name="Table 3D effects 2" w:semiHidden="1" w:unhideWhenUsed="1"/>
+    <w:lsdException w:name="Table 3D effects 3" w:semiHidden="1" w:unhideWhenUsed="1"/>
+    <w:lsdException w:name="Table Contemporary" w:semiHidden="1" w:unhideWhenUsed="1"/>
+    <w:lsdException w:name="Table Elegant" w:semiHidden="1" w:unhideWhenUsed="1"/>
+    <w:lsdException w:name="Table Professional" w:semiHidden="1" w:unhideWhenUsed="1"/>
+    <w:lsdException w:name="Table Subtle 1" w:semiHidden="1" w:unhideWhenUsed="1"/>
+    <w:lsdException w:name="Table Subtle 2" w:semiHidden="1" w:unhideWhenUsed="1"/>
+    <w:lsdException w:name="Table Web 1" w:semiHidden="1" w:unhideWhenUsed="1"/>
+    <w:lsdException w:name="Table Web 2" w:semiHidden="1" w:unhideWhenUsed="1"/>
+    <w:lsdException w:name="Table Web 3" w:semiHidden="1" w:unhideWhenUsed="1"/>
+    <w:lsdException w:name="Balloon Text" w:semiHidden="1" w:unhideWhenUsed="1"/>
+    <w:lsdException w:name="Table Grid" w:uiPriority="59"/>
+    <w:lsdException w:name="Table Theme" w:semiHidden="1" w:unhideWhenUsed="1"/>
+    <w:lsdException w:name="Placeholder Text" w:semiHidden="1"/>
+    <w:lsdException w:name="No Spacing" w:uiPriority="1" w:qFormat="1"/>
+    <w:lsdException w:name="Light Shading" w:uiPriority="60"/>
+    <w:lsdException w:name="Light List" w:uiPriority="61"/>
+    <w:lsdException w:name="Light Grid" w:uiPriority="62"/>
+    <w:lsdException w:name="Medium Shading 1" w:uiPriority="63"/>
+    <w:lsdException w:name="Medium Shading 2" w:uiPriority="64"/>
+    <w:lsdException w:name="Medium List 1" w:uiPriority="65"/>
+    <w:lsdException w:name="Medium List 2" w:uiPriority="66"/>
+    <w:lsdException w:name="Medium Grid 1" w:uiPriority="67"/>
+    <w:lsdException w:name="Medium Grid 2" w:uiPriority="68"/>
+    <w:lsdException w:name="Medium Grid 3" w:uiPriority="69"/>
+    <w:lsdException w:name="Dark List" w:uiPriority="70"/>
+    <w:lsdException w:name="Colorful Shading" w:uiPriority="71"/>
+    <w:lsdException w:name="Colorful List" w:uiPriority="72"/>
+    <w:lsdException w:name="Colorful Grid" w:uiPriority="73"/>
+    <w:lsdException w:name="Light Shading Accent 1" w:uiPriority="60"/>
+    <w:lsdException w:name="Light List Accent 1" w:uiPriority="61"/>
+    <w:lsdException w:name="Light Grid Accent 1" w:uiPriority="62"/>
+    <w:lsdException w:name="Medium Shading 1 Accent 1" w:uiPriority="63"/>
+    <w:lsdException w:name="Medium Shading 2 Accent 1" w:uiPriority="64"/>
+    <w:lsdException w:name="Medium List 1 Accent 1" w:uiPriority="65"/>
+    <w:lsdException w:name="Revision" w:semiHidden="1"/>
+    <w:lsdException w:name="List Paragraph" w:uiPriority="34" w:qFormat="1"/>
+    <w:lsdException w:name="Quote" w:uiPriority="29" w:qFormat="1"/>
+    <w:lsdException w:name="Intense Quote" w:uiPriority="30" w:qFormat="1"/>
+    <w:lsdException w:name="Medium List 2 Accent 1" w:uiPriority="66"/>
+    <w:lsdException w:name="Medium Grid 1 Accent 1" w:uiPriority="67"/>
+    <w:lsdException w:name="Medium Grid 2 Accent 1" w:uiPriority="68"/>
+    <w:lsdException w:name="Medium Grid 3 Accent 1" w:uiPriority="69"/>
+    <w:lsdException w:name="Dark List Accent 1" w:uiPriority="70"/>
+    <w:lsdException w:name="Colorful Shading Accent 1" w:uiPriority="71"/>
+    <w:lsdException w:name="Colorful List Accent 1" w:uiPriority="72"/>
+    <w:lsdException w:name="Colorful Grid Accent 1" w:uiPriority="73"/>
+    <w:lsdException w:name="Light Shading Accent 2" w:uiPriority="60"/>
+    <w:lsdException w:name="Light List Accent 2" w:uiPriority="61"/>
+    <w:lsdException w:name="Light Grid Accent 2" w:uiPriority="62"/>
+    <w:lsdException w:name="Medium Shading 1 Accent 2" w:uiPriority="63"/>
+    <w:lsdException w:name="Medium Shading 2 Accent 2" w:uiPriority="64"/>
+    <w:lsdException w:name="Medium List 1 Accent 2" w:uiPriority="65"/>
+    <w:lsdException w:name="Medium List 2 Accent 2" w:uiPriority="66"/>
+    <w:lsdException w:name="Medium Grid 1 Accent 2" w:uiPriority="67"/>
+    <w:lsdException w:name="Medium Grid 2 Accent 2" w:uiPriority="68"/>
+    <w:lsdException w:name="Medium Grid 3 Accent 2" w:uiPriority="69"/>
+    <w:lsdException w:name="Dark List Accent 2" w:uiPriority="70"/>
+    <w:lsdException w:name="Colorful Shading Accent 2" w:uiPriority="71"/>
+    <w:lsdException w:name="Colorful List Accent 2" w:uiPriority="72"/>
+    <w:lsdException w:name="Colorful Grid Accent 2" w:uiPriority="73"/>
+    <w:lsdException w:name="Light Shading Accent 3" w:uiPriority="60"/>
+    <w:lsdException w:name="Light List Accent 3" w:uiPriority="61"/>
+    <w:lsdException w:name="Light Grid Accent 3" w:uiPriority="62"/>
+    <w:lsdException w:name="Medium Shading 1 Accent 3" w:uiPriority="63"/>
+    <w:lsdException w:name="Medium Shading 2 Accent 3" w:uiPriority="64"/>
+    <w:lsdException w:name="Medium List 1 Accent 3" w:uiPriority="65"/>
+    <w:lsdException w:name="Medium List 2 Accent 3" w:uiPriority="66"/>
+    <w:lsdException w:name="Medium Grid 1 Accent 3" w:uiPriority="67"/>
+    <w:lsdException w:name="Medium Grid 2 Accent 3" w:uiPriority="68"/>
+    <w:lsdException w:name="Medium Grid 3 Accent 3" w:uiPriority="69"/>
+    <w:lsdException w:name="Dark List Accent 3" w:uiPriority="70"/>
+    <w:lsdException w:name="Colorful Shading Accent 3" w:uiPriority="71"/>
+    <w:lsdException w:name="Colorful List Accent 3" w:uiPriority="72"/>
+    <w:lsdException w:name="Colorful Grid Accent 3" w:uiPriority="73"/>
+    <w:lsdException w:name="Light Shading Accent 4" w:uiPriority="60"/>
+    <w:lsdException w:name="Light List Accent 4" w:uiPriority="61"/>
+    <w:lsdException w:name="Light Grid Accent 4" w:uiPriority="62"/>
+    <w:lsdException w:name="Medium Shading 1 Accent 4" w:uiPriority="63"/>
+    <w:lsdException w:name="Medium Shading 2 Accent 4" w:uiPriority="64"/>
+    <w:lsdException w:name="Medium List 1 Accent 4" w:uiPriority="65"/>
+    <w:lsdException w:name="Medium List 2 Accent 4" w:uiPriority="66"/>
+    <w:lsdException w:name="Medium Grid 1 Accent 4" w:uiPriority="67"/>
+    <w:lsdException w:name="Medium Grid 2 Accent 4" w:uiPriority="68"/>
+    <w:lsdException w:name="Medium Grid 3 Accent 4" w:uiPriority="69"/>
+    <w:lsdException w:name="Dark List Accent 4" w:uiPriority="70"/>
+    <w:lsdException w:name="Colorful Shading Accent 4" w:uiPriority="71"/>
+    <w:lsdException w:name="Colorful List Accent 4" w:uiPriority="72"/>
+    <w:lsdException w:name="Colorful Grid Accent 4" w:uiPriority="73"/>
+    <w:lsdException w:name="Light Shading Accent 5" w:uiPriority="60"/>
+    <w:lsdException w:name="Light List Accent 5" w:uiPriority="61"/>
+    <w:lsdException w:name="Light Grid Accent 5" w:uiPriority="62"/>
+    <w:lsdException w:name="Medium Shading 1 Accent 5" w:uiPriority="63"/>
+    <w:lsdException w:name="Medium Shading 2 Accent 5" w:uiPriority="64"/>
+    <w:lsdException w:name="Medium List 1 Accent 5" w:uiPriority="65"/>
+    <w:lsdException w:name="Medium List 2 Accent 5" w:uiPriority="66"/>
+    <w:lsdException w:name="Medium Grid 1 Accent 5" w:uiPriority="67"/>
+    <w:lsdException w:name="Medium Grid 2 Accent 5" w:uiPriority="68"/>
+    <w:lsdException w:name="Medium Grid 3 Accent 5" w:uiPriority="69"/>
+    <w:lsdException w:name="Dark List Accent 5" w:uiPriority="70"/>
+    <w:lsdException w:name="Colorful Shading Accent 5" w:uiPriority="71"/>
+    <w:lsdException w:name="Colorful List Accent 5" w:uiPriority="72"/>
+    <w:lsdException w:name="Colorful Grid Accent 5" w:uiPriority="73"/>
+    <w:lsdException w:name="Light Shading Accent 6" w:uiPriority="60"/>
+    <w:lsdException w:name="Light List Accent 6" w:uiPriority="61"/>
+    <w:lsdException w:name="Light Grid Accent 6" w:uiPriority="62"/>
+    <w:lsdException w:name="Medium Shading 1 Accent 6" w:uiPriority="63"/>
+    <w:lsdException w:name="Medium Shading 2 Accent 6" w:uiPriority="64"/>
+    <w:lsdException w:name="Medium List 1 Accent 6" w:uiPriority="65"/>
+    <w:lsdException w:name="Medium List 2 Accent 6" w:uiPriority="66"/>
+    <w:lsdException w:name="Medium Grid 1 Accent 6" w:uiPriority="67"/>
+    <w:lsdException w:name="Medium Grid 2 Accent 6" w:uiPriority="68"/>
+    <w:lsdException w:name="Medium Grid 3 Accent 6" w:uiPriority="69"/>
+    <w:lsdException w:name="Dark List Accent 6" w:uiPriority="70"/>
+    <w:lsdException w:name="Colorful Shading Accent 6" w:uiPriority="71"/>
+    <w:lsdException w:name="Colorful List Accent 6" w:uiPriority="72"/>
+    <w:lsdException w:name="Colorful Grid Accent 6" w:uiPriority="73"/>
+    <w:lsdException w:name="Subtle Emphasis" w:uiPriority="19" w:qFormat="1"/>
+    <w:lsdException w:name="Intense Emphasis" w:uiPriority="21" w:qFormat="1"/>
+    <w:lsdException w:name="Subtle Reference" w:uiPriority="31" w:qFormat="1"/>
+    <w:lsdException w:name="Intense Reference" w:uiPriority="32" w:qFormat="1"/>
+    <w:lsdException w:name="Book Title" w:uiPriority="33" w:qFormat="1"/>
+    <w:lsdException w:name="Bibliography" w:semiHidden="1" w:uiPriority="37" w:unhideWhenUsed="1"/>
+    <w:lsdException w:name="TOC Heading" w:semiHidden="1" w:uiPriority="39" w:unhideWhenUsed="1" w:qFormat="1"/>
+    <w:lsdException w:name="Plain Table 1" w:uiPriority="41"/>
+    <w:lsdException w:name="Plain Table 2" w:uiPriority="42"/>
+    <w:lsdException w:name="Plain Table 3" w:uiPriority="43"/>
+    <w:lsdException w:name="Plain Table 4" w:uiPriority="44"/>
+    <w:lsdException w:name="Plain Table 5" w:uiPriority="45"/>
+    <w:lsdException w:name="Grid Table Light" w:uiPriority="40"/>
+    <w:lsdException w:name="Grid Table 1 Light" w:uiPriority="46"/>
+    <w:lsdException w:name="Grid Table 2" w:uiPriority="47"/>
+    <w:lsdException w:name="Grid Table 3" w:uiPriority="48"/>
+    <w:lsdException w:name="Grid Table 4" w:uiPriority="49"/>
+    <w:lsdException w:name="Grid Table 5 Dark" w:uiPriority="50"/>
+    <w:lsdException w:name="Grid Table 6 Colorful" w:uiPriority="51"/>
+    <w:lsdException w:name="Grid Table 7 Colorful" w:uiPriority="52"/>
+    <w:lsdException w:name="Grid Table 1 Light Accent 1" w:uiPriority="46"/>
+    <w:lsdException w:name="Grid Table 2 Accent 1" w:uiPriority="47"/>
+    <w:lsdException w:name="Grid Table 3 Accent 1" w:uiPriority="48"/>
+    <w:lsdException w:name="Grid Table 4 Accent 1" w:uiPriority="49"/>
+    <w:lsdException w:name="Grid Table 5 Dark Accent 1" w:uiPriority="50"/>
+    <w:lsdException w:name="Grid Table 6 Colorful Accent 1" w:uiPriority="51"/>
+    <w:lsdException w:name="Grid Table 7 Colorful Accent 1" w:uiPriority="52"/>
+    <w:lsdException w:name="Grid Table 1 Light Accent 2" w:uiPriority="46"/>
+    <w:lsdException w:name="Grid Table 2 Accent 2" w:uiPriority="47"/>
+    <w:lsdException w:name="Grid Table 3 Accent 2" w:uiPriority="48"/>
+    <w:lsdException w:name="Grid Table 4 Accent 2" w:uiPriority="49"/>
+    <w:lsdException w:name="Grid Table 5 Dark Accent 2" w:uiPriority="50"/>
+    <w:lsdException w:name="Grid Table 6 Colorful Accent 2" w:uiPriority="51"/>
+    <w:lsdException w:name="Grid Table 7 Colorful Accent 2" w:uiPriority="52"/>
+    <w:lsdException w:name="Grid Table 1 Light Accent 3" w:uiPriority="46"/>
+    <w:lsdException w:name="Grid Table 2 Accent 3" w:uiPriority="47"/>
+    <w:lsdException w:name="Grid Table 3 Accent 3" w:uiPriority="48"/>
+    <w:lsdException w:name="Grid Table 4 Accent 3" w:uiPriority="49"/>
+    <w:lsdException w:name="Grid Table 5 Dark Accent 3" w:uiPriority="50"/>
+    <w:lsdException w:name="Grid Table 6 Colorful Accent 3" w:uiPriority="51"/>
+    <w:lsdException w:name="Grid Table 7 Colorful Accent 3" w:uiPriority="52"/>
+    <w:lsdException w:name="Grid Table 1 Light Accent 4" w:uiPriority="46"/>
+    <w:lsdException w:name="Grid Table 2 Accent 4" w:uiPriority="47"/>
+    <w:lsdException w:name="Grid Table 3 Accent 4" w:uiPriority="48"/>
+    <w:lsdException w:name="Grid Table 4 Accent 4" w:uiPriority="49"/>
+    <w:lsdException w:name="Grid Table 5 Dark Accent 4" w:uiPriority="50"/>
+    <w:lsdException w:name="Grid Table 6 Colorful Accent 4" w:uiPriority="51"/>
+    <w:lsdException w:name="Grid Table 7 Colorful Accent 4" w:uiPriority="52"/>
+    <w:lsdException w:name="Grid Table 1 Light Accent 5" w:uiPriority="46"/>
+    <w:lsdException w:name="Grid Table 2 Accent 5" w:uiPriority="47"/>
+    <w:lsdException w:name="Grid Table 3 Accent 5" w:uiPriority="48"/>
+    <w:lsdException w:name="Grid Table 4 Accent 5" w:uiPriority="49"/>
+    <w:lsdException w:name="Grid Table 5 Dark Accent 5" w:uiPriority="50"/>
+    <w:lsdException w:name="Grid Table 6 Colorful Accent 5" w:uiPriority="51"/>
+    <w:lsdException w:name="Grid Table 7 Colorful Accent 5" w:uiPriority="52"/>
+    <w:lsdException w:name="Grid Table 1 Light Accent 6" w:uiPriority="46"/>
+    <w:lsdException w:name="Grid Table 2 Accent 6" w:uiPriority="47"/>
+    <w:lsdException w:name="Grid Table 3 Accent 6" w:uiPriority="48"/>
+    <w:lsdException w:name="Grid Table 4 Accent 6" w:uiPriority="49"/>
+    <w:lsdException w:name="Grid Table 5 Dark Accent 6" w:uiPriority="50"/>
+    <w:lsdException w:name="Grid Table 6 Colorful Accent 6" w:uiPriority="51"/>
+    <w:lsdException w:name="Grid Table 7 Colorful Accent 6" w:uiPriority="52"/>
+    <w:lsdException w:name="List Table 1 Light" w:uiPriority="46"/>
+    <w:lsdException w:name="List Table 2" w:uiPriority="47"/>
+    <w:lsdException w:name="List Table 3" w:uiPriority="48"/>
+    <w:lsdException w:name="List Table 4" w:uiPriority="49"/>
+    <w:lsdException w:name="List Table 5 Dark" w:uiPriority="50"/>
+    <w:lsdException w:name="List Table 6 Colorful" w:uiPriority="51"/>
+    <w:lsdException w:name="List Table 7 Colorful" w:uiPriority="52"/>
+    <w:lsdException w:name="List Table 1 Light Accent 1" w:uiPriority="46"/>
+    <w:lsdException w:name="List Table 2 Accent 1" w:uiPriority="47"/>
+    <w:lsdException w:name="List Table 3 Accent 1" w:uiPriority="48"/>
+    <w:lsdException w:name="List Table 4 Accent 1" w:uiPriority="49"/>
+    <w:lsdException w:name="List Table 5 Dark Accent 1" w:uiPriority="50"/>
+    <w:lsdException w:name="List Table 6 Colorful Accent 1" w:uiPriority="51"/>
+    <w:lsdException w:name="List Table 7 Colorful Accent 1" w:uiPriority="52"/>
+    <w:lsdException w:name="List Table 1 Light Accent 2" w:uiPriority="46"/>
+    <w:lsdException w:name="List Table 2 Accent 2" w:uiPriority="47"/>
+    <w:lsdException w:name="List Table 3 Accent 2" w:uiPriority="48"/>
+    <w:lsdException w:name="List Table 4 Accent 2" w:uiPriority="49"/>
+    <w:lsdException w:name="List Table 5 Dark Accent 2" w:uiPriority="50"/>
+    <w:lsdException w:name="List Table 6 Colorful Accent 2" w:uiPriority="51"/>
+    <w:lsdException w:name="List Table 7 Colorful Accent 2" w:uiPriority="52"/>
+    <w:lsdException w:name="List Table 1 Light Accent 3" w:uiPriority="46"/>
+    <w:lsdException w:name="List Table 2 Accent 3" w:uiPriority="47"/>
+    <w:lsdException w:name="List Table 3 Accent 3" w:uiPriority="48"/>
+    <w:lsdException w:name="List Table 4 Accent 3" w:uiPriority="49"/>
+    <w:lsdException w:name="List Table 5 Dark Accent 3" w:uiPriority="50"/>
+    <w:lsdException w:name="List Table 6 Colorful Accent 3" w:uiPriority="51"/>
+    <w:lsdException w:name="List Table 7 Colorful Accent 3" w:uiPriority="52"/>
+    <w:lsdException w:name="List Table 1 Light Accent 4" w:uiPriority="46"/>
+    <w:lsdException w:name="List Table 2 Accent 4" w:uiPriority="47"/>
+    <w:lsdException w:name="List Table 3 Accent 4" w:uiPriority="48"/>
+    <w:lsdException w:name="List Table 4 Accent 4" w:uiPriority="49"/>
+    <w:lsdException w:name="List Table 5 Dark Accent 4" w:uiPriority="50"/>
+    <w:lsdException w:name="List Table 6 Colorful Accent 4" w:uiPriority="51"/>
+    <w:lsdException w:name="List Table 7 Colorful Accent 4" w:uiPriority="52"/>
+    <w:lsdException w:name="List Table 1 Light Accent 5" w:uiPriority="46"/>
+    <w:lsdException w:name="List Table 2 Accent 5" w:uiPriority="47"/>
+    <w:lsdException w:name="List Table 3 Accent 5" w:uiPriority="48"/>
+    <w:lsdException w:name="List Table 4 Accent 5" w:uiPriority="49"/>
+    <w:lsdException w:name="List Table 5 Dark Accent 5" w:uiPriority="50"/>
+    <w:lsdException w:name="List Table 6 Colorful Accent 5" w:uiPriority="51"/>
+    <w:lsdException w:name="List Table 7 Colorful Accent 5" w:uiPriority="52"/>
+    <w:lsdException w:name="List Table 1 Light Accent 6" w:uiPriority="46"/>
+    <w:lsdException w:name="List Table 2 Accent 6" w:uiPriority="47"/>
+    <w:lsdException w:name="List Table 3 Accent 6" w:uiPriority="48"/>
+    <w:lsdException w:name="List Table 4 Accent 6" w:uiPriority="49"/>
+    <w:lsdException w:name="List Table 5 Dark Accent 6" w:uiPriority="50"/>
+    <w:lsdException w:name="List Table 6 Colorful Accent 6" w:uiPriority="51"/>
+    <w:lsdException w:name="List Table 7 Colorful Accent 6" w:uiPriority="52"/>
   </w:latentStyles>
   <w:style w:type="paragraph" w:default="1" w:styleId="Normal">
     <w:name w:val="Normal"/>
@@ -6765,418 +7905,8 @@
 </w:styles>
 </file>
 
-<file path=word/glossary/stylesWithEffects.xml><?xml version="1.0" encoding="utf-8"?>
-<w:styles xmlns:wpc="http://schemas.microsoft.com/office/word/2010/wordprocessingCanvas" xmlns:mc="http://schemas.openxmlformats.org/markup-compatibility/2006" xmlns:o="urn:schemas-microsoft-com:office:office" xmlns:r="http://schemas.openxmlformats.org/officeDocument/2006/relationships" xmlns:m="http://schemas.openxmlformats.org/officeDocument/2006/math" xmlns:v="urn:schemas-microsoft-com:vml" xmlns:wp14="http://schemas.microsoft.com/office/word/2010/wordprocessingDrawing" xmlns:wp="http://schemas.openxmlformats.org/drawingml/2006/wordprocessingDrawing" xmlns:w10="urn:schemas-microsoft-com:office:word" xmlns:w="http://schemas.openxmlformats.org/wordprocessingml/2006/main" xmlns:w14="http://schemas.microsoft.com/office/word/2010/wordml" xmlns:wpg="http://schemas.microsoft.com/office/word/2010/wordprocessingGroup" xmlns:wpi="http://schemas.microsoft.com/office/word/2010/wordprocessingInk" xmlns:wne="http://schemas.microsoft.com/office/word/2006/wordml" xmlns:wps="http://schemas.microsoft.com/office/word/2010/wordprocessingShape" mc:Ignorable="w14 wp14">
-  <w:docDefaults>
-    <w:rPrDefault>
-      <w:rPr>
-        <w:rFonts w:asciiTheme="minorHAnsi" w:eastAsiaTheme="minorEastAsia" w:hAnsiTheme="minorHAnsi" w:cstheme="minorBidi"/>
-        <w:sz w:val="22"/>
-        <w:szCs w:val="22"/>
-        <w:lang w:val="en-US" w:eastAsia="en-US" w:bidi="ar-SA"/>
-      </w:rPr>
-    </w:rPrDefault>
-    <w:pPrDefault>
-      <w:pPr>
-        <w:spacing w:after="200" w:line="276" w:lineRule="auto"/>
-      </w:pPr>
-    </w:pPrDefault>
-  </w:docDefaults>
-  <w:latentStyles w:defLockedState="0" w:defUIPriority="99" w:defSemiHidden="1" w:defUnhideWhenUsed="1" w:defQFormat="0" w:count="267">
-    <w:lsdException w:name="Normal" w:semiHidden="0" w:uiPriority="0" w:unhideWhenUsed="0" w:qFormat="1"/>
-    <w:lsdException w:name="heading 1" w:semiHidden="0" w:uiPriority="9" w:unhideWhenUsed="0" w:qFormat="1"/>
-    <w:lsdException w:name="heading 2" w:uiPriority="9" w:qFormat="1"/>
-    <w:lsdException w:name="heading 3" w:uiPriority="9" w:qFormat="1"/>
-    <w:lsdException w:name="heading 4" w:uiPriority="9" w:qFormat="1"/>
-    <w:lsdException w:name="heading 5" w:uiPriority="9" w:qFormat="1"/>
-    <w:lsdException w:name="heading 6" w:uiPriority="9" w:qFormat="1"/>
-    <w:lsdException w:name="heading 7" w:uiPriority="9" w:qFormat="1"/>
-    <w:lsdException w:name="heading 8" w:uiPriority="9" w:qFormat="1"/>
-    <w:lsdException w:name="heading 9" w:uiPriority="9" w:qFormat="1"/>
-    <w:lsdException w:name="toc 1" w:uiPriority="39"/>
-    <w:lsdException w:name="toc 2" w:uiPriority="39"/>
-    <w:lsdException w:name="toc 3" w:uiPriority="39"/>
-    <w:lsdException w:name="toc 4" w:uiPriority="39"/>
-    <w:lsdException w:name="toc 5" w:uiPriority="39"/>
-    <w:lsdException w:name="toc 6" w:uiPriority="39"/>
-    <w:lsdException w:name="toc 7" w:uiPriority="39"/>
-    <w:lsdException w:name="toc 8" w:uiPriority="39"/>
-    <w:lsdException w:name="toc 9" w:uiPriority="39"/>
-    <w:lsdException w:name="caption" w:uiPriority="35" w:qFormat="1"/>
-    <w:lsdException w:name="Title" w:semiHidden="0" w:uiPriority="10" w:unhideWhenUsed="0" w:qFormat="1"/>
-    <w:lsdException w:name="Default Paragraph Font" w:uiPriority="1"/>
-    <w:lsdException w:name="Subtitle" w:semiHidden="0" w:uiPriority="11" w:unhideWhenUsed="0" w:qFormat="1"/>
-    <w:lsdException w:name="Strong" w:semiHidden="0" w:uiPriority="22" w:unhideWhenUsed="0" w:qFormat="1"/>
-    <w:lsdException w:name="Emphasis" w:semiHidden="0" w:uiPriority="20" w:unhideWhenUsed="0" w:qFormat="1"/>
-    <w:lsdException w:name="Table Grid" w:semiHidden="0" w:uiPriority="59" w:unhideWhenUsed="0"/>
-    <w:lsdException w:name="Placeholder Text" w:unhideWhenUsed="0"/>
-    <w:lsdException w:name="No Spacing" w:semiHidden="0" w:uiPriority="1" w:unhideWhenUsed="0" w:qFormat="1"/>
-    <w:lsdException w:name="Light Shading" w:semiHidden="0" w:uiPriority="60" w:unhideWhenUsed="0"/>
-    <w:lsdException w:name="Light List" w:semiHidden="0" w:uiPriority="61" w:unhideWhenUsed="0"/>
-    <w:lsdException w:name="Light Grid" w:semiHidden="0" w:uiPriority="62" w:unhideWhenUsed="0"/>
-    <w:lsdException w:name="Medium Shading 1" w:semiHidden="0" w:uiPriority="63" w:unhideWhenUsed="0"/>
-    <w:lsdException w:name="Medium Shading 2" w:semiHidden="0" w:uiPriority="64" w:unhideWhenUsed="0"/>
-    <w:lsdException w:name="Medium List 1" w:semiHidden="0" w:uiPriority="65" w:unhideWhenUsed="0"/>
-    <w:lsdException w:name="Medium List 2" w:semiHidden="0" w:uiPriority="66" w:unhideWhenUsed="0"/>
-    <w:lsdException w:name="Medium Grid 1" w:semiHidden="0" w:uiPriority="67" w:unhideWhenUsed="0"/>
-    <w:lsdException w:name="Medium Grid 2" w:semiHidden="0" w:uiPriority="68" w:unhideWhenUsed="0"/>
-    <w:lsdException w:name="Medium Grid 3" w:semiHidden="0" w:uiPriority="69" w:unhideWhenUsed="0"/>
-    <w:lsdException w:name="Dark List" w:semiHidden="0" w:uiPriority="70" w:unhideWhenUsed="0"/>
-    <w:lsdException w:name="Colorful Shading" w:semiHidden="0" w:uiPriority="71" w:unhideWhenUsed="0"/>
-    <w:lsdException w:name="Colorful List" w:semiHidden="0" w:uiPriority="72" w:unhideWhenUsed="0"/>
-    <w:lsdException w:name="Colorful Grid" w:semiHidden="0" w:uiPriority="73" w:unhideWhenUsed="0"/>
-    <w:lsdException w:name="Light Shading Accent 1" w:semiHidden="0" w:uiPriority="60" w:unhideWhenUsed="0"/>
-    <w:lsdException w:name="Light List Accent 1" w:semiHidden="0" w:uiPriority="61" w:unhideWhenUsed="0"/>
-    <w:lsdException w:name="Light Grid Accent 1" w:semiHidden="0" w:uiPriority="62" w:unhideWhenUsed="0"/>
-    <w:lsdException w:name="Medium Shading 1 Accent 1" w:semiHidden="0" w:uiPriority="63" w:unhideWhenUsed="0"/>
-    <w:lsdException w:name="Medium Shading 2 Accent 1" w:semiHidden="0" w:uiPriority="64" w:unhideWhenUsed="0"/>
-    <w:lsdException w:name="Medium List 1 Accent 1" w:semiHidden="0" w:uiPriority="65" w:unhideWhenUsed="0"/>
-    <w:lsdException w:name="Revision" w:unhideWhenUsed="0"/>
-    <w:lsdException w:name="List Paragraph" w:semiHidden="0" w:uiPriority="34" w:unhideWhenUsed="0" w:qFormat="1"/>
-    <w:lsdException w:name="Quote" w:semiHidden="0" w:uiPriority="29" w:unhideWhenUsed="0" w:qFormat="1"/>
-    <w:lsdException w:name="Intense Quote" w:semiHidden="0" w:uiPriority="30" w:unhideWhenUsed="0" w:qFormat="1"/>
-    <w:lsdException w:name="Medium List 2 Accent 1" w:semiHidden="0" w:uiPriority="66" w:unhideWhenUsed="0"/>
-    <w:lsdException w:name="Medium Grid 1 Accent 1" w:semiHidden="0" w:uiPriority="67" w:unhideWhenUsed="0"/>
-    <w:lsdException w:name="Medium Grid 2 Accent 1" w:semiHidden="0" w:uiPriority="68" w:unhideWhenUsed="0"/>
-    <w:lsdException w:name="Medium Grid 3 Accent 1" w:semiHidden="0" w:uiPriority="69" w:unhideWhenUsed="0"/>
-    <w:lsdException w:name="Dark List Accent 1" w:semiHidden="0" w:uiPriority="70" w:unhideWhenUsed="0"/>
-    <w:lsdException w:name="Colorful Shading Accent 1" w:semiHidden="0" w:uiPriority="71" w:unhideWhenUsed="0"/>
-    <w:lsdException w:name="Colorful List Accent 1" w:semiHidden="0" w:uiPriority="72" w:unhideWhenUsed="0"/>
-    <w:lsdException w:name="Colorful Grid Accent 1" w:semiHidden="0" w:uiPriority="73" w:unhideWhenUsed="0"/>
-    <w:lsdException w:name="Light Shading Accent 2" w:semiHidden="0" w:uiPriority="60" w:unhideWhenUsed="0"/>
-    <w:lsdException w:name="Light List Accent 2" w:semiHidden="0" w:uiPriority="61" w:unhideWhenUsed="0"/>
-    <w:lsdException w:name="Light Grid Accent 2" w:semiHidden="0" w:uiPriority="62" w:unhideWhenUsed="0"/>
-    <w:lsdException w:name="Medium Shading 1 Accent 2" w:semiHidden="0" w:uiPriority="63" w:unhideWhenUsed="0"/>
-    <w:lsdException w:name="Medium Shading 2 Accent 2" w:semiHidden="0" w:uiPriority="64" w:unhideWhenUsed="0"/>
-    <w:lsdException w:name="Medium List 1 Accent 2" w:semiHidden="0" w:uiPriority="65" w:unhideWhenUsed="0"/>
-    <w:lsdException w:name="Medium List 2 Accent 2" w:semiHidden="0" w:uiPriority="66" w:unhideWhenUsed="0"/>
-    <w:lsdException w:name="Medium Grid 1 Accent 2" w:semiHidden="0" w:uiPriority="67" w:unhideWhenUsed="0"/>
-    <w:lsdException w:name="Medium Grid 2 Accent 2" w:semiHidden="0" w:uiPriority="68" w:unhideWhenUsed="0"/>
-    <w:lsdException w:name="Medium Grid 3 Accent 2" w:semiHidden="0" w:uiPriority="69" w:unhideWhenUsed="0"/>
-    <w:lsdException w:name="Dark List Accent 2" w:semiHidden="0" w:uiPriority="70" w:unhideWhenUsed="0"/>
-    <w:lsdException w:name="Colorful Shading Accent 2" w:semiHidden="0" w:uiPriority="71" w:unhideWhenUsed="0"/>
-    <w:lsdException w:name="Colorful List Accent 2" w:semiHidden="0" w:uiPriority="72" w:unhideWhenUsed="0"/>
-    <w:lsdException w:name="Colorful Grid Accent 2" w:semiHidden="0" w:uiPriority="73" w:unhideWhenUsed="0"/>
-    <w:lsdException w:name="Light Shading Accent 3" w:semiHidden="0" w:uiPriority="60" w:unhideWhenUsed="0"/>
-    <w:lsdException w:name="Light List Accent 3" w:semiHidden="0" w:uiPriority="61" w:unhideWhenUsed="0"/>
-    <w:lsdException w:name="Light Grid Accent 3" w:semiHidden="0" w:uiPriority="62" w:unhideWhenUsed="0"/>
-    <w:lsdException w:name="Medium Shading 1 Accent 3" w:semiHidden="0" w:uiPriority="63" w:unhideWhenUsed="0"/>
-    <w:lsdException w:name="Medium Shading 2 Accent 3" w:semiHidden="0" w:uiPriority="64" w:unhideWhenUsed="0"/>
-    <w:lsdException w:name="Medium List 1 Accent 3" w:semiHidden="0" w:uiPriority="65" w:unhideWhenUsed="0"/>
-    <w:lsdException w:name="Medium List 2 Accent 3" w:semiHidden="0" w:uiPriority="66" w:unhideWhenUsed="0"/>
-    <w:lsdException w:name="Medium Grid 1 Accent 3" w:semiHidden="0" w:uiPriority="67" w:unhideWhenUsed="0"/>
-    <w:lsdException w:name="Medium Grid 2 Accent 3" w:semiHidden="0" w:uiPriority="68" w:unhideWhenUsed="0"/>
-    <w:lsdException w:name="Medium Grid 3 Accent 3" w:semiHidden="0" w:uiPriority="69" w:unhideWhenUsed="0"/>
-    <w:lsdException w:name="Dark List Accent 3" w:semiHidden="0" w:uiPriority="70" w:unhideWhenUsed="0"/>
-    <w:lsdException w:name="Colorful Shading Accent 3" w:semiHidden="0" w:uiPriority="71" w:unhideWhenUsed="0"/>
-    <w:lsdException w:name="Colorful List Accent 3" w:semiHidden="0" w:uiPriority="72" w:unhideWhenUsed="0"/>
-    <w:lsdException w:name="Colorful Grid Accent 3" w:semiHidden="0" w:uiPriority="73" w:unhideWhenUsed="0"/>
-    <w:lsdException w:name="Light Shading Accent 4" w:semiHidden="0" w:uiPriority="60" w:unhideWhenUsed="0"/>
-    <w:lsdException w:name="Light List Accent 4" w:semiHidden="0" w:uiPriority="61" w:unhideWhenUsed="0"/>
-    <w:lsdException w:name="Light Grid Accent 4" w:semiHidden="0" w:uiPriority="62" w:unhideWhenUsed="0"/>
-    <w:lsdException w:name="Medium Shading 1 Accent 4" w:semiHidden="0" w:uiPriority="63" w:unhideWhenUsed="0"/>
-    <w:lsdException w:name="Medium Shading 2 Accent 4" w:semiHidden="0" w:uiPriority="64" w:unhideWhenUsed="0"/>
-    <w:lsdException w:name="Medium List 1 Accent 4" w:semiHidden="0" w:uiPriority="65" w:unhideWhenUsed="0"/>
-    <w:lsdException w:name="Medium List 2 Accent 4" w:semiHidden="0" w:uiPriority="66" w:unhideWhenUsed="0"/>
-    <w:lsdException w:name="Medium Grid 1 Accent 4" w:semiHidden="0" w:uiPriority="67" w:unhideWhenUsed="0"/>
-    <w:lsdException w:name="Medium Grid 2 Accent 4" w:semiHidden="0" w:uiPriority="68" w:unhideWhenUsed="0"/>
-    <w:lsdException w:name="Medium Grid 3 Accent 4" w:semiHidden="0" w:uiPriority="69" w:unhideWhenUsed="0"/>
-    <w:lsdException w:name="Dark List Accent 4" w:semiHidden="0" w:uiPriority="70" w:unhideWhenUsed="0"/>
-    <w:lsdException w:name="Colorful Shading Accent 4" w:semiHidden="0" w:uiPriority="71" w:unhideWhenUsed="0"/>
-    <w:lsdException w:name="Colorful List Accent 4" w:semiHidden="0" w:uiPriority="72" w:unhideWhenUsed="0"/>
-    <w:lsdException w:name="Colorful Grid Accent 4" w:semiHidden="0" w:uiPriority="73" w:unhideWhenUsed="0"/>
-    <w:lsdException w:name="Light Shading Accent 5" w:semiHidden="0" w:uiPriority="60" w:unhideWhenUsed="0"/>
-    <w:lsdException w:name="Light List Accent 5" w:semiHidden="0" w:uiPriority="61" w:unhideWhenUsed="0"/>
-    <w:lsdException w:name="Light Grid Accent 5" w:semiHidden="0" w:uiPriority="62" w:unhideWhenUsed="0"/>
-    <w:lsdException w:name="Medium Shading 1 Accent 5" w:semiHidden="0" w:uiPriority="63" w:unhideWhenUsed="0"/>
-    <w:lsdException w:name="Medium Shading 2 Accent 5" w:semiHidden="0" w:uiPriority="64" w:unhideWhenUsed="0"/>
-    <w:lsdException w:name="Medium List 1 Accent 5" w:semiHidden="0" w:uiPriority="65" w:unhideWhenUsed="0"/>
-    <w:lsdException w:name="Medium List 2 Accent 5" w:semiHidden="0" w:uiPriority="66" w:unhideWhenUsed="0"/>
-    <w:lsdException w:name="Medium Grid 1 Accent 5" w:semiHidden="0" w:uiPriority="67" w:unhideWhenUsed="0"/>
-    <w:lsdException w:name="Medium Grid 2 Accent 5" w:semiHidden="0" w:uiPriority="68" w:unhideWhenUsed="0"/>
-    <w:lsdException w:name="Medium Grid 3 Accent 5" w:semiHidden="0" w:uiPriority="69" w:unhideWhenUsed="0"/>
-    <w:lsdException w:name="Dark List Accent 5" w:semiHidden="0" w:uiPriority="70" w:unhideWhenUsed="0"/>
-    <w:lsdException w:name="Colorful Shading Accent 5" w:semiHidden="0" w:uiPriority="71" w:unhideWhenUsed="0"/>
-    <w:lsdException w:name="Colorful List Accent 5" w:semiHidden="0" w:uiPriority="72" w:unhideWhenUsed="0"/>
-    <w:lsdException w:name="Colorful Grid Accent 5" w:semiHidden="0" w:uiPriority="73" w:unhideWhenUsed="0"/>
-    <w:lsdException w:name="Light Shading Accent 6" w:semiHidden="0" w:uiPriority="60" w:unhideWhenUsed="0"/>
-    <w:lsdException w:name="Light List Accent 6" w:semiHidden="0" w:uiPriority="61" w:unhideWhenUsed="0"/>
-    <w:lsdException w:name="Light Grid Accent 6" w:semiHidden="0" w:uiPriority="62" w:unhideWhenUsed="0"/>
-    <w:lsdException w:name="Medium Shading 1 Accent 6" w:semiHidden="0" w:uiPriority="63" w:unhideWhenUsed="0"/>
-    <w:lsdException w:name="Medium Shading 2 Accent 6" w:semiHidden="0" w:uiPriority="64" w:unhideWhenUsed="0"/>
-    <w:lsdException w:name="Medium List 1 Accent 6" w:semiHidden="0" w:uiPriority="65" w:unhideWhenUsed="0"/>
-    <w:lsdException w:name="Medium List 2 Accent 6" w:semiHidden="0" w:uiPriority="66" w:unhideWhenUsed="0"/>
-    <w:lsdException w:name="Medium Grid 1 Accent 6" w:semiHidden="0" w:uiPriority="67" w:unhideWhenUsed="0"/>
-    <w:lsdException w:name="Medium Grid 2 Accent 6" w:semiHidden="0" w:uiPriority="68" w:unhideWhenUsed="0"/>
-    <w:lsdException w:name="Medium Grid 3 Accent 6" w:semiHidden="0" w:uiPriority="69" w:unhideWhenUsed="0"/>
-    <w:lsdException w:name="Dark List Accent 6" w:semiHidden="0" w:uiPriority="70" w:unhideWhenUsed="0"/>
-    <w:lsdException w:name="Colorful Shading Accent 6" w:semiHidden="0" w:uiPriority="71" w:unhideWhenUsed="0"/>
-    <w:lsdException w:name="Colorful List Accent 6" w:semiHidden="0" w:uiPriority="72" w:unhideWhenUsed="0"/>
-    <w:lsdException w:name="Colorful Grid Accent 6" w:semiHidden="0" w:uiPriority="73" w:unhideWhenUsed="0"/>
-    <w:lsdException w:name="Subtle Emphasis" w:semiHidden="0" w:uiPriority="19" w:unhideWhenUsed="0" w:qFormat="1"/>
-    <w:lsdException w:name="Intense Emphasis" w:semiHidden="0" w:uiPriority="21" w:unhideWhenUsed="0" w:qFormat="1"/>
-    <w:lsdException w:name="Subtle Reference" w:semiHidden="0" w:uiPriority="31" w:unhideWhenUsed="0" w:qFormat="1"/>
-    <w:lsdException w:name="Intense Reference" w:semiHidden="0" w:uiPriority="32" w:unhideWhenUsed="0" w:qFormat="1"/>
-    <w:lsdException w:name="Book Title" w:semiHidden="0" w:uiPriority="33" w:unhideWhenUsed="0" w:qFormat="1"/>
-    <w:lsdException w:name="Bibliography" w:uiPriority="37"/>
-    <w:lsdException w:name="TOC Heading" w:uiPriority="39" w:qFormat="1"/>
-  </w:latentStyles>
-  <w:style w:type="paragraph" w:default="1" w:styleId="Normal">
-    <w:name w:val="Normal"/>
-    <w:qFormat/>
-  </w:style>
-  <w:style w:type="character" w:default="1" w:styleId="DefaultParagraphFont">
-    <w:name w:val="Default Paragraph Font"/>
-    <w:uiPriority w:val="1"/>
-    <w:semiHidden/>
-    <w:unhideWhenUsed/>
-  </w:style>
-  <w:style w:type="table" w:default="1" w:styleId="TableNormal">
-    <w:name w:val="Normal Table"/>
-    <w:uiPriority w:val="99"/>
-    <w:semiHidden/>
-    <w:unhideWhenUsed/>
-    <w:tblPr>
-      <w:tblInd w:w="0" w:type="dxa"/>
-      <w:tblCellMar>
-        <w:top w:w="0" w:type="dxa"/>
-        <w:left w:w="108" w:type="dxa"/>
-        <w:bottom w:w="0" w:type="dxa"/>
-        <w:right w:w="108" w:type="dxa"/>
-      </w:tblCellMar>
-    </w:tblPr>
-  </w:style>
-  <w:style w:type="numbering" w:default="1" w:styleId="NoList">
-    <w:name w:val="No List"/>
-    <w:uiPriority w:val="99"/>
-    <w:semiHidden/>
-    <w:unhideWhenUsed/>
-  </w:style>
-  <w:style w:type="paragraph" w:customStyle="1" w:styleId="601CCC0927B4427AAD2C9FF0F38C0260">
-    <w:name w:val="601CCC0927B4427AAD2C9FF0F38C0260"/>
-    <w:rsid w:val="00842B9B"/>
-  </w:style>
-  <w:style w:type="paragraph" w:customStyle="1" w:styleId="620EDA8AC9824717A36789238FDA6762">
-    <w:name w:val="620EDA8AC9824717A36789238FDA6762"/>
-    <w:rsid w:val="00842B9B"/>
-  </w:style>
-  <w:style w:type="paragraph" w:customStyle="1" w:styleId="271A18AF6B834A5F932879AA2B12131F">
-    <w:name w:val="271A18AF6B834A5F932879AA2B12131F"/>
-    <w:rsid w:val="00842B9B"/>
-  </w:style>
-  <w:style w:type="paragraph" w:customStyle="1" w:styleId="E1328C9F7769425AA09CEB9C5035B552">
-    <w:name w:val="E1328C9F7769425AA09CEB9C5035B552"/>
-    <w:rsid w:val="00842B9B"/>
-  </w:style>
-  <w:style w:type="paragraph" w:customStyle="1" w:styleId="229391A898694F61BBCD38B947E5B6E5">
-    <w:name w:val="229391A898694F61BBCD38B947E5B6E5"/>
-    <w:rsid w:val="00842B9B"/>
-  </w:style>
-  <w:style w:type="paragraph" w:customStyle="1" w:styleId="AA795D23530F42CEBF913D4DB2491E98">
-    <w:name w:val="AA795D23530F42CEBF913D4DB2491E98"/>
-    <w:rsid w:val="00842B9B"/>
-  </w:style>
-  <w:style w:type="paragraph" w:customStyle="1" w:styleId="DB4C9562C27047AC92A09AC05141EA5F">
-    <w:name w:val="DB4C9562C27047AC92A09AC05141EA5F"/>
-    <w:rsid w:val="00842B9B"/>
-  </w:style>
-  <w:style w:type="paragraph" w:customStyle="1" w:styleId="60632BE069B54164BD7E7DB12C7FED8F">
-    <w:name w:val="60632BE069B54164BD7E7DB12C7FED8F"/>
-    <w:rsid w:val="00842B9B"/>
-  </w:style>
-  <w:style w:type="paragraph" w:customStyle="1" w:styleId="B1EF670AE24246468AA541EB497914CD">
-    <w:name w:val="B1EF670AE24246468AA541EB497914CD"/>
-    <w:rsid w:val="00842B9B"/>
-  </w:style>
-  <w:style w:type="paragraph" w:customStyle="1" w:styleId="1CDC2420904A43138BD7C4FDF21CC1BC">
-    <w:name w:val="1CDC2420904A43138BD7C4FDF21CC1BC"/>
-    <w:rsid w:val="00842B9B"/>
-  </w:style>
-  <w:style w:type="paragraph" w:customStyle="1" w:styleId="FB3919AF0DD046E09AA44E4A0ABEB895">
-    <w:name w:val="FB3919AF0DD046E09AA44E4A0ABEB895"/>
-    <w:rsid w:val="00842B9B"/>
-  </w:style>
-  <w:style w:type="paragraph" w:customStyle="1" w:styleId="009B7F85BC4E4E65941503F8FD7F60EA">
-    <w:name w:val="009B7F85BC4E4E65941503F8FD7F60EA"/>
-    <w:rsid w:val="00842B9B"/>
-  </w:style>
-  <w:style w:type="paragraph" w:customStyle="1" w:styleId="C4BA9DF7CCE64002A3A2E931A779716D">
-    <w:name w:val="C4BA9DF7CCE64002A3A2E931A779716D"/>
-    <w:rsid w:val="00842B9B"/>
-  </w:style>
-  <w:style w:type="paragraph" w:customStyle="1" w:styleId="B119F6C024F44E5CAC884547F1FA6B99">
-    <w:name w:val="B119F6C024F44E5CAC884547F1FA6B99"/>
-    <w:rsid w:val="00842B9B"/>
-  </w:style>
-  <w:style w:type="paragraph" w:customStyle="1" w:styleId="0FDBBCEA05F94F8F846E262A43106C14">
-    <w:name w:val="0FDBBCEA05F94F8F846E262A43106C14"/>
-    <w:rsid w:val="00842B9B"/>
-  </w:style>
-  <w:style w:type="paragraph" w:customStyle="1" w:styleId="7B650D2B227E430C8FFFA413A1C7C123">
-    <w:name w:val="7B650D2B227E430C8FFFA413A1C7C123"/>
-    <w:rsid w:val="00842B9B"/>
-  </w:style>
-  <w:style w:type="paragraph" w:customStyle="1" w:styleId="A3962FC73BA0416E8573EC9CD1DECE33">
-    <w:name w:val="A3962FC73BA0416E8573EC9CD1DECE33"/>
-    <w:rsid w:val="00842B9B"/>
-  </w:style>
-  <w:style w:type="paragraph" w:customStyle="1" w:styleId="A4449E23E87E4078BF37BB5A5A861560">
-    <w:name w:val="A4449E23E87E4078BF37BB5A5A861560"/>
-    <w:rsid w:val="00842B9B"/>
-  </w:style>
-  <w:style w:type="paragraph" w:customStyle="1" w:styleId="25EC487CCB1D474C9CA58E95A241F322">
-    <w:name w:val="25EC487CCB1D474C9CA58E95A241F322"/>
-    <w:rsid w:val="00842B9B"/>
-  </w:style>
-  <w:style w:type="paragraph" w:customStyle="1" w:styleId="8A48490D6F364C37B8D6774CA5E7AF29">
-    <w:name w:val="8A48490D6F364C37B8D6774CA5E7AF29"/>
-    <w:rsid w:val="00842B9B"/>
-  </w:style>
-  <w:style w:type="paragraph" w:customStyle="1" w:styleId="94480CB679D645A5955E25B0E1416227">
-    <w:name w:val="94480CB679D645A5955E25B0E1416227"/>
-    <w:rsid w:val="00842B9B"/>
-  </w:style>
-  <w:style w:type="paragraph" w:customStyle="1" w:styleId="3AE74187EF20414198BFFD91DFEC175D">
-    <w:name w:val="3AE74187EF20414198BFFD91DFEC175D"/>
-    <w:rsid w:val="00842B9B"/>
-  </w:style>
-  <w:style w:type="paragraph" w:customStyle="1" w:styleId="E345F62379E1489C868060B5060E32F8">
-    <w:name w:val="E345F62379E1489C868060B5060E32F8"/>
-    <w:rsid w:val="00842B9B"/>
-  </w:style>
-  <w:style w:type="paragraph" w:customStyle="1" w:styleId="B06C7DABA9DC41439E5476AA80A2E055">
-    <w:name w:val="B06C7DABA9DC41439E5476AA80A2E055"/>
-    <w:rsid w:val="00842B9B"/>
-  </w:style>
-  <w:style w:type="paragraph" w:customStyle="1" w:styleId="84F96C6CD6DC4326B92ABB4276490F21">
-    <w:name w:val="84F96C6CD6DC4326B92ABB4276490F21"/>
-    <w:rsid w:val="00842B9B"/>
-  </w:style>
-  <w:style w:type="paragraph" w:customStyle="1" w:styleId="7260B7CE769A4F7D95C43A09A04D0633">
-    <w:name w:val="7260B7CE769A4F7D95C43A09A04D0633"/>
-    <w:rsid w:val="00842B9B"/>
-  </w:style>
-  <w:style w:type="paragraph" w:customStyle="1" w:styleId="F74193D3405245ADBE17F7D14F1660F7">
-    <w:name w:val="F74193D3405245ADBE17F7D14F1660F7"/>
-    <w:rsid w:val="00842B9B"/>
-  </w:style>
-  <w:style w:type="paragraph" w:customStyle="1" w:styleId="4B33A732605A4A34B6F55BC864243D9B">
-    <w:name w:val="4B33A732605A4A34B6F55BC864243D9B"/>
-    <w:rsid w:val="00842B9B"/>
-  </w:style>
-  <w:style w:type="paragraph" w:customStyle="1" w:styleId="64C2C11BD7114D1EADC5C30EB9A9A05E">
-    <w:name w:val="64C2C11BD7114D1EADC5C30EB9A9A05E"/>
-    <w:rsid w:val="00842B9B"/>
-  </w:style>
-  <w:style w:type="paragraph" w:customStyle="1" w:styleId="1D55C99C447E47FBA5408986D6524984">
-    <w:name w:val="1D55C99C447E47FBA5408986D6524984"/>
-    <w:rsid w:val="00842B9B"/>
-  </w:style>
-  <w:style w:type="paragraph" w:customStyle="1" w:styleId="755EA6DDBF3D4CA1A1413FED3290FD2B">
-    <w:name w:val="755EA6DDBF3D4CA1A1413FED3290FD2B"/>
-    <w:rsid w:val="00842B9B"/>
-  </w:style>
-  <w:style w:type="paragraph" w:customStyle="1" w:styleId="C4B232DCAA54460E8933D2FEE0EC49AB">
-    <w:name w:val="C4B232DCAA54460E8933D2FEE0EC49AB"/>
-    <w:rsid w:val="00842B9B"/>
-  </w:style>
-  <w:style w:type="paragraph" w:customStyle="1" w:styleId="7F04395EBF6C428FA80F90D00DACFCFF">
-    <w:name w:val="7F04395EBF6C428FA80F90D00DACFCFF"/>
-    <w:rsid w:val="00842B9B"/>
-  </w:style>
-  <w:style w:type="paragraph" w:customStyle="1" w:styleId="2FE9D31005BA4582B035EBF6766C4CCB">
-    <w:name w:val="2FE9D31005BA4582B035EBF6766C4CCB"/>
-    <w:rsid w:val="00842B9B"/>
-  </w:style>
-  <w:style w:type="paragraph" w:customStyle="1" w:styleId="B210E3366FD746C281EF635A91B13DD1">
-    <w:name w:val="B210E3366FD746C281EF635A91B13DD1"/>
-    <w:rsid w:val="00842B9B"/>
-  </w:style>
-  <w:style w:type="paragraph" w:customStyle="1" w:styleId="B351C9ECC48C49E9BB5F7752B666BA33">
-    <w:name w:val="B351C9ECC48C49E9BB5F7752B666BA33"/>
-    <w:rsid w:val="00842B9B"/>
-  </w:style>
-  <w:style w:type="paragraph" w:customStyle="1" w:styleId="818859DD032B4853848F5B7FD2812AEA">
-    <w:name w:val="818859DD032B4853848F5B7FD2812AEA"/>
-    <w:rsid w:val="00842B9B"/>
-  </w:style>
-  <w:style w:type="paragraph" w:customStyle="1" w:styleId="ACD6E710DA7341FB9026D7BAFFED53BA">
-    <w:name w:val="ACD6E710DA7341FB9026D7BAFFED53BA"/>
-    <w:rsid w:val="00842B9B"/>
-  </w:style>
-  <w:style w:type="paragraph" w:customStyle="1" w:styleId="997C5E0E79A14A30ADA027CB7312F802">
-    <w:name w:val="997C5E0E79A14A30ADA027CB7312F802"/>
-    <w:rsid w:val="00842B9B"/>
-  </w:style>
-  <w:style w:type="paragraph" w:customStyle="1" w:styleId="2320282E40B741DE805C8AE8B71F77B2">
-    <w:name w:val="2320282E40B741DE805C8AE8B71F77B2"/>
-    <w:rsid w:val="00842B9B"/>
-  </w:style>
-  <w:style w:type="paragraph" w:customStyle="1" w:styleId="E3B0E711EADB487AA53EF84296C8BD3A">
-    <w:name w:val="E3B0E711EADB487AA53EF84296C8BD3A"/>
-    <w:rsid w:val="00842B9B"/>
-  </w:style>
-  <w:style w:type="paragraph" w:customStyle="1" w:styleId="21631FCBE4604799830A216FD25928BD">
-    <w:name w:val="21631FCBE4604799830A216FD25928BD"/>
-    <w:rsid w:val="00842B9B"/>
-  </w:style>
-  <w:style w:type="paragraph" w:customStyle="1" w:styleId="FE8D1072067D45B4A5B6782285382716">
-    <w:name w:val="FE8D1072067D45B4A5B6782285382716"/>
-    <w:rsid w:val="00842B9B"/>
-  </w:style>
-  <w:style w:type="paragraph" w:customStyle="1" w:styleId="DD7ABD72B7D94794995AEAA37EFE3661">
-    <w:name w:val="DD7ABD72B7D94794995AEAA37EFE3661"/>
-    <w:rsid w:val="00842B9B"/>
-  </w:style>
-  <w:style w:type="paragraph" w:customStyle="1" w:styleId="54125BF5E38F4723A884C1373521CD7D">
-    <w:name w:val="54125BF5E38F4723A884C1373521CD7D"/>
-    <w:rsid w:val="00842B9B"/>
-  </w:style>
-  <w:style w:type="paragraph" w:customStyle="1" w:styleId="38E175A7C9B14797A6925A335F6DD6E9">
-    <w:name w:val="38E175A7C9B14797A6925A335F6DD6E9"/>
-    <w:rsid w:val="00842B9B"/>
-  </w:style>
-  <w:style w:type="paragraph" w:customStyle="1" w:styleId="4EF1EB4027BE489CA8F59BDEA6437069">
-    <w:name w:val="4EF1EB4027BE489CA8F59BDEA6437069"/>
-    <w:rsid w:val="00842B9B"/>
-  </w:style>
-  <w:style w:type="paragraph" w:customStyle="1" w:styleId="5465A4CA2BBE489DB26BA56B61B41F54">
-    <w:name w:val="5465A4CA2BBE489DB26BA56B61B41F54"/>
-    <w:rsid w:val="008179CE"/>
-  </w:style>
-  <w:style w:type="paragraph" w:customStyle="1" w:styleId="F30A7A3E21FB4CD8BD44997080F10A1A">
-    <w:name w:val="F30A7A3E21FB4CD8BD44997080F10A1A"/>
-    <w:rsid w:val="008179CE"/>
-  </w:style>
-  <w:style w:type="paragraph" w:customStyle="1" w:styleId="8AEE8F33A668440DA97D92A082DC334F">
-    <w:name w:val="8AEE8F33A668440DA97D92A082DC334F"/>
-    <w:rsid w:val="008179CE"/>
-  </w:style>
-  <w:style w:type="paragraph" w:customStyle="1" w:styleId="A931A4033A2B40B9BCDF6E1F795C0A62">
-    <w:name w:val="A931A4033A2B40B9BCDF6E1F795C0A62"/>
-    <w:rsid w:val="008179CE"/>
-  </w:style>
-  <w:style w:type="paragraph" w:customStyle="1" w:styleId="987F44F4E6B0405B9D3516782D48B3F1">
-    <w:name w:val="987F44F4E6B0405B9D3516782D48B3F1"/>
-    <w:rsid w:val="008179CE"/>
-  </w:style>
-  <w:style w:type="paragraph" w:customStyle="1" w:styleId="3B55CF8BD6E840768AA5313BD8216984">
-    <w:name w:val="3B55CF8BD6E840768AA5313BD8216984"/>
-    <w:rsid w:val="008179CE"/>
-  </w:style>
-  <w:style w:type="paragraph" w:customStyle="1" w:styleId="DD947C3FFB92414B9F1ED3BC17D87FA6">
-    <w:name w:val="DD947C3FFB92414B9F1ED3BC17D87FA6"/>
-    <w:rsid w:val="008179CE"/>
-  </w:style>
-  <w:style w:type="paragraph" w:customStyle="1" w:styleId="8BBD9B10F70F4FE98ADDC0AD4A400271">
-    <w:name w:val="8BBD9B10F70F4FE98ADDC0AD4A400271"/>
-    <w:rsid w:val="008179CE"/>
-  </w:style>
-</w:styles>
-</file>
-
 <file path=word/glossary/webSettings.xml><?xml version="1.0" encoding="utf-8"?>
-<w:webSettings xmlns:mc="http://schemas.openxmlformats.org/markup-compatibility/2006" xmlns:r="http://schemas.openxmlformats.org/officeDocument/2006/relationships" xmlns:w="http://schemas.openxmlformats.org/wordprocessingml/2006/main" xmlns:w14="http://schemas.microsoft.com/office/word/2010/wordml" mc:Ignorable="w14">
+<w:webSettings xmlns:mc="http://schemas.openxmlformats.org/markup-compatibility/2006" xmlns:r="http://schemas.openxmlformats.org/officeDocument/2006/relationships" xmlns:w="http://schemas.openxmlformats.org/wordprocessingml/2006/main" xmlns:w14="http://schemas.microsoft.com/office/word/2010/wordml" xmlns:w15="http://schemas.microsoft.com/office/word/2012/wordml" mc:Ignorable="w14 w15">
   <w:optimizeForBrowser/>
   <w:allowPNG/>
 </w:webSettings>
@@ -7516,7 +8246,7 @@
 </file>
 
 <file path=customXml/itemProps2.xml><?xml version="1.0" encoding="utf-8"?>
-<ds:datastoreItem xmlns:ds="http://schemas.openxmlformats.org/officeDocument/2006/customXml" ds:itemID="{8928C416-FDA4-4815-B9E5-AF30CCDF2652}">
+<ds:datastoreItem xmlns:ds="http://schemas.openxmlformats.org/officeDocument/2006/customXml" ds:itemID="{2EDA05E3-20F3-4621-8798-ADEB2A00D817}">
   <ds:schemaRefs>
     <ds:schemaRef ds:uri="http://schemas.openxmlformats.org/officeDocument/2006/bibliography"/>
   </ds:schemaRefs>

</xml_diff>

<commit_message>
Added GUi and Use-case diagram, Work division table
</commit_message>
<xml_diff>
--- a/URS/URS.WCF.docx
+++ b/URS/URS.WCF.docx
@@ -10,6 +10,7 @@
           <w:docPartUnique/>
         </w:docPartObj>
       </w:sdtPr>
+      <w:sdtEndPr/>
       <w:sdtContent>
         <w:p/>
         <w:tbl>
@@ -63,6 +64,7 @@
                     <w:dataBinding w:prefixMappings="xmlns:ns0='http://schemas.openxmlformats.org/package/2006/metadata/core-properties' xmlns:ns1='http://purl.org/dc/elements/1.1/'" w:xpath="/ns0:coreProperties[1]/ns1:title[1]" w:storeItemID="{6C3C8BC8-F283-45AE-878A-BAB7291924A1}"/>
                     <w:text/>
                   </w:sdtPr>
+                  <w:sdtEndPr/>
                   <w:sdtContent>
                     <w:r>
                       <w:rPr>
@@ -135,6 +137,7 @@
                     <w:calendar w:val="gregorian"/>
                   </w:date>
                 </w:sdtPr>
+                <w:sdtEndPr/>
                 <w:sdtContent>
                   <w:p>
                     <w:pPr>
@@ -179,6 +182,7 @@
                     <w:calendar w:val="gregorian"/>
                   </w:date>
                 </w:sdtPr>
+                <w:sdtEndPr/>
                 <w:sdtContent>
                   <w:p>
                     <w:pPr>
@@ -220,6 +224,7 @@
                 <w:dataBinding w:prefixMappings="xmlns:ns0='http://schemas.microsoft.com/office/2006/coverPageProps'" w:xpath="/ns0:CoverPageProperties[1]/ns0:Abstract[1]" w:storeItemID="{55AF091B-3C7A-41E3-B477-F2FDAA23CFDA}"/>
                 <w:text/>
               </w:sdtPr>
+              <w:sdtEndPr/>
               <w:sdtContent>
                 <w:tc>
                   <w:tcPr>
@@ -251,6 +256,7 @@
                 <w:dataBinding w:prefixMappings="xmlns:ns0='http://schemas.openxmlformats.org/package/2006/metadata/core-properties' xmlns:ns1='http://purl.org/dc/elements/1.1/'" w:xpath="/ns0:coreProperties[1]/ns1:subject[1]" w:storeItemID="{6C3C8BC8-F283-45AE-878A-BAB7291924A1}"/>
                 <w:text/>
               </w:sdtPr>
+              <w:sdtEndPr/>
               <w:sdtContent>
                 <w:tc>
                   <w:tcPr>
@@ -399,41 +405,2632 @@
         </w:p>
       </w:sdtContent>
     </w:sdt>
-    <w:p>
-      <w:pPr>
-        <w:pStyle w:val="Heading1"/>
-      </w:pPr>
-      <w:r>
-        <w:lastRenderedPageBreak/>
-        <w:t>TABLE OF CONTENT</w:t>
-      </w:r>
-    </w:p>
-    <w:p>
-      <w:r>
-        <w:tab/>
-      </w:r>
-    </w:p>
-    <w:p>
-      <w:r>
-        <w:br w:type="page"/>
-      </w:r>
-    </w:p>
-    <w:p>
-      <w:pPr>
+    <w:sdt>
+      <w:sdtPr>
         <w:rPr>
-          <w:sz w:val="32"/>
-          <w:szCs w:val="32"/>
+          <w:rFonts w:asciiTheme="minorHAnsi" w:eastAsiaTheme="minorHAnsi" w:hAnsiTheme="minorHAnsi" w:cstheme="minorBidi"/>
+          <w:b w:val="0"/>
+          <w:bCs w:val="0"/>
+          <w:color w:val="auto"/>
+          <w:sz w:val="22"/>
+          <w:szCs w:val="22"/>
+          <w:lang w:eastAsia="en-US"/>
         </w:rPr>
-      </w:pPr>
-    </w:p>
-    <w:p>
-      <w:pPr>
+        <w:id w:val="-1859806859"/>
+        <w:docPartObj>
+          <w:docPartGallery w:val="Table of Contents"/>
+          <w:docPartUnique/>
+        </w:docPartObj>
+      </w:sdtPr>
+      <w:sdtEndPr>
         <w:rPr>
-          <w:sz w:val="32"/>
-          <w:szCs w:val="32"/>
+          <w:noProof/>
         </w:rPr>
-      </w:pPr>
-    </w:p>
+      </w:sdtEndPr>
+      <w:sdtContent>
+        <w:p>
+          <w:pPr>
+            <w:pStyle w:val="TOCHeading"/>
+          </w:pPr>
+          <w:r>
+            <w:t>Table of Contents</w:t>
+          </w:r>
+        </w:p>
+        <w:p>
+          <w:pPr>
+            <w:pStyle w:val="TOC1"/>
+            <w:tabs>
+              <w:tab w:val="left" w:pos="440"/>
+              <w:tab w:val="right" w:leader="dot" w:pos="9350"/>
+            </w:tabs>
+            <w:rPr>
+              <w:noProof/>
+              <w:lang w:val="bg-BG" w:eastAsia="bg-BG"/>
+            </w:rPr>
+          </w:pPr>
+          <w:r>
+            <w:fldChar w:fldCharType="begin"/>
+          </w:r>
+          <w:r>
+            <w:instrText xml:space="preserve"> TOC \o "1-3" \h \z \u </w:instrText>
+          </w:r>
+          <w:r>
+            <w:fldChar w:fldCharType="separate"/>
+          </w:r>
+          <w:bookmarkStart w:id="0" w:name="_GoBack"/>
+          <w:bookmarkEnd w:id="0"/>
+          <w:r>
+            <w:rPr>
+              <w:rStyle w:val="Hyperlink"/>
+              <w:noProof/>
+            </w:rPr>
+            <w:fldChar w:fldCharType="begin"/>
+          </w:r>
+          <w:r>
+            <w:rPr>
+              <w:rStyle w:val="Hyperlink"/>
+              <w:noProof/>
+            </w:rPr>
+            <w:instrText xml:space="preserve"> </w:instrText>
+          </w:r>
+          <w:r>
+            <w:rPr>
+              <w:noProof/>
+            </w:rPr>
+            <w:instrText>HYPERLINK \l "_Toc417644209"</w:instrText>
+          </w:r>
+          <w:r>
+            <w:rPr>
+              <w:rStyle w:val="Hyperlink"/>
+              <w:noProof/>
+            </w:rPr>
+            <w:instrText xml:space="preserve"> </w:instrText>
+          </w:r>
+          <w:r>
+            <w:rPr>
+              <w:rStyle w:val="Hyperlink"/>
+              <w:noProof/>
+            </w:rPr>
+          </w:r>
+          <w:r>
+            <w:rPr>
+              <w:rStyle w:val="Hyperlink"/>
+              <w:noProof/>
+            </w:rPr>
+            <w:fldChar w:fldCharType="separate"/>
+          </w:r>
+          <w:r>
+            <w:rPr>
+              <w:rStyle w:val="Hyperlink"/>
+              <w:noProof/>
+            </w:rPr>
+            <w:t>1.</w:t>
+          </w:r>
+          <w:r>
+            <w:rPr>
+              <w:noProof/>
+              <w:lang w:val="bg-BG" w:eastAsia="bg-BG"/>
+            </w:rPr>
+            <w:tab/>
+          </w:r>
+          <w:r>
+            <w:rPr>
+              <w:rStyle w:val="Hyperlink"/>
+              <w:noProof/>
+            </w:rPr>
+            <w:t>INTRODUCTION</w:t>
+          </w:r>
+          <w:r>
+            <w:rPr>
+              <w:noProof/>
+              <w:webHidden/>
+            </w:rPr>
+            <w:tab/>
+          </w:r>
+          <w:r>
+            <w:rPr>
+              <w:noProof/>
+              <w:webHidden/>
+            </w:rPr>
+            <w:fldChar w:fldCharType="begin"/>
+          </w:r>
+          <w:r>
+            <w:rPr>
+              <w:noProof/>
+              <w:webHidden/>
+            </w:rPr>
+            <w:instrText xml:space="preserve"> PAGEREF _Toc417644209 \h </w:instrText>
+          </w:r>
+          <w:r>
+            <w:rPr>
+              <w:noProof/>
+              <w:webHidden/>
+            </w:rPr>
+          </w:r>
+          <w:r>
+            <w:rPr>
+              <w:noProof/>
+              <w:webHidden/>
+            </w:rPr>
+            <w:fldChar w:fldCharType="separate"/>
+          </w:r>
+          <w:r>
+            <w:rPr>
+              <w:noProof/>
+              <w:webHidden/>
+            </w:rPr>
+            <w:t>2</w:t>
+          </w:r>
+          <w:r>
+            <w:rPr>
+              <w:noProof/>
+              <w:webHidden/>
+            </w:rPr>
+            <w:fldChar w:fldCharType="end"/>
+          </w:r>
+          <w:r>
+            <w:rPr>
+              <w:rStyle w:val="Hyperlink"/>
+              <w:noProof/>
+            </w:rPr>
+            <w:fldChar w:fldCharType="end"/>
+          </w:r>
+        </w:p>
+        <w:p>
+          <w:pPr>
+            <w:pStyle w:val="TOC1"/>
+            <w:tabs>
+              <w:tab w:val="right" w:leader="dot" w:pos="9350"/>
+            </w:tabs>
+            <w:rPr>
+              <w:noProof/>
+              <w:lang w:val="bg-BG" w:eastAsia="bg-BG"/>
+            </w:rPr>
+          </w:pPr>
+          <w:hyperlink w:anchor="_Toc417644210" w:history="1">
+            <w:r>
+              <w:rPr>
+                <w:rStyle w:val="Hyperlink"/>
+                <w:noProof/>
+              </w:rPr>
+              <w:t>2. FUNCTIONAL REQUIREMENTS AND USE CASES</w:t>
+            </w:r>
+            <w:r>
+              <w:rPr>
+                <w:noProof/>
+                <w:webHidden/>
+              </w:rPr>
+              <w:tab/>
+            </w:r>
+            <w:r>
+              <w:rPr>
+                <w:noProof/>
+                <w:webHidden/>
+              </w:rPr>
+              <w:fldChar w:fldCharType="begin"/>
+            </w:r>
+            <w:r>
+              <w:rPr>
+                <w:noProof/>
+                <w:webHidden/>
+              </w:rPr>
+              <w:instrText xml:space="preserve"> PAGEREF _Toc417644210 \h </w:instrText>
+            </w:r>
+            <w:r>
+              <w:rPr>
+                <w:noProof/>
+                <w:webHidden/>
+              </w:rPr>
+            </w:r>
+            <w:r>
+              <w:rPr>
+                <w:noProof/>
+                <w:webHidden/>
+              </w:rPr>
+              <w:fldChar w:fldCharType="separate"/>
+            </w:r>
+            <w:r>
+              <w:rPr>
+                <w:noProof/>
+                <w:webHidden/>
+              </w:rPr>
+              <w:t>3</w:t>
+            </w:r>
+            <w:r>
+              <w:rPr>
+                <w:noProof/>
+                <w:webHidden/>
+              </w:rPr>
+              <w:fldChar w:fldCharType="end"/>
+            </w:r>
+          </w:hyperlink>
+        </w:p>
+        <w:p>
+          <w:pPr>
+            <w:pStyle w:val="TOC2"/>
+            <w:tabs>
+              <w:tab w:val="right" w:leader="dot" w:pos="9350"/>
+            </w:tabs>
+            <w:rPr>
+              <w:noProof/>
+              <w:lang w:val="bg-BG" w:eastAsia="bg-BG"/>
+            </w:rPr>
+          </w:pPr>
+          <w:hyperlink w:anchor="_Toc417644211" w:history="1">
+            <w:r>
+              <w:rPr>
+                <w:rStyle w:val="Hyperlink"/>
+                <w:noProof/>
+              </w:rPr>
+              <w:t>2.1 REQUIREMENTS</w:t>
+            </w:r>
+            <w:r>
+              <w:rPr>
+                <w:noProof/>
+                <w:webHidden/>
+              </w:rPr>
+              <w:tab/>
+            </w:r>
+            <w:r>
+              <w:rPr>
+                <w:noProof/>
+                <w:webHidden/>
+              </w:rPr>
+              <w:fldChar w:fldCharType="begin"/>
+            </w:r>
+            <w:r>
+              <w:rPr>
+                <w:noProof/>
+                <w:webHidden/>
+              </w:rPr>
+              <w:instrText xml:space="preserve"> PAGEREF _Toc417644211 \h </w:instrText>
+            </w:r>
+            <w:r>
+              <w:rPr>
+                <w:noProof/>
+                <w:webHidden/>
+              </w:rPr>
+            </w:r>
+            <w:r>
+              <w:rPr>
+                <w:noProof/>
+                <w:webHidden/>
+              </w:rPr>
+              <w:fldChar w:fldCharType="separate"/>
+            </w:r>
+            <w:r>
+              <w:rPr>
+                <w:noProof/>
+                <w:webHidden/>
+              </w:rPr>
+              <w:t>3</w:t>
+            </w:r>
+            <w:r>
+              <w:rPr>
+                <w:noProof/>
+                <w:webHidden/>
+              </w:rPr>
+              <w:fldChar w:fldCharType="end"/>
+            </w:r>
+          </w:hyperlink>
+        </w:p>
+        <w:p>
+          <w:pPr>
+            <w:pStyle w:val="TOC2"/>
+            <w:tabs>
+              <w:tab w:val="right" w:leader="dot" w:pos="9350"/>
+            </w:tabs>
+            <w:rPr>
+              <w:noProof/>
+              <w:lang w:val="bg-BG" w:eastAsia="bg-BG"/>
+            </w:rPr>
+          </w:pPr>
+          <w:hyperlink w:anchor="_Toc417644212" w:history="1">
+            <w:r>
+              <w:rPr>
+                <w:rStyle w:val="Hyperlink"/>
+                <w:noProof/>
+              </w:rPr>
+              <w:t>2.2 USE CASES</w:t>
+            </w:r>
+            <w:r>
+              <w:rPr>
+                <w:noProof/>
+                <w:webHidden/>
+              </w:rPr>
+              <w:tab/>
+            </w:r>
+            <w:r>
+              <w:rPr>
+                <w:noProof/>
+                <w:webHidden/>
+              </w:rPr>
+              <w:fldChar w:fldCharType="begin"/>
+            </w:r>
+            <w:r>
+              <w:rPr>
+                <w:noProof/>
+                <w:webHidden/>
+              </w:rPr>
+              <w:instrText xml:space="preserve"> PAGEREF _Toc417644212 \h </w:instrText>
+            </w:r>
+            <w:r>
+              <w:rPr>
+                <w:noProof/>
+                <w:webHidden/>
+              </w:rPr>
+            </w:r>
+            <w:r>
+              <w:rPr>
+                <w:noProof/>
+                <w:webHidden/>
+              </w:rPr>
+              <w:fldChar w:fldCharType="separate"/>
+            </w:r>
+            <w:r>
+              <w:rPr>
+                <w:noProof/>
+                <w:webHidden/>
+              </w:rPr>
+              <w:t>4</w:t>
+            </w:r>
+            <w:r>
+              <w:rPr>
+                <w:noProof/>
+                <w:webHidden/>
+              </w:rPr>
+              <w:fldChar w:fldCharType="end"/>
+            </w:r>
+          </w:hyperlink>
+        </w:p>
+        <w:p>
+          <w:pPr>
+            <w:pStyle w:val="TOC1"/>
+            <w:tabs>
+              <w:tab w:val="left" w:pos="440"/>
+              <w:tab w:val="right" w:leader="dot" w:pos="9350"/>
+            </w:tabs>
+            <w:rPr>
+              <w:noProof/>
+              <w:lang w:val="bg-BG" w:eastAsia="bg-BG"/>
+            </w:rPr>
+          </w:pPr>
+          <w:hyperlink w:anchor="_Toc417644213" w:history="1">
+            <w:r>
+              <w:rPr>
+                <w:rStyle w:val="Hyperlink"/>
+                <w:rFonts w:ascii="Symbol" w:hAnsi="Symbol"/>
+                <w:noProof/>
+              </w:rPr>
+              <w:t></w:t>
+            </w:r>
+            <w:r>
+              <w:rPr>
+                <w:noProof/>
+                <w:lang w:val="bg-BG" w:eastAsia="bg-BG"/>
+              </w:rPr>
+              <w:tab/>
+            </w:r>
+            <w:r>
+              <w:rPr>
+                <w:rStyle w:val="Hyperlink"/>
+                <w:noProof/>
+              </w:rPr>
+              <w:t>Registration in the game</w:t>
+            </w:r>
+            <w:r>
+              <w:rPr>
+                <w:noProof/>
+                <w:webHidden/>
+              </w:rPr>
+              <w:tab/>
+            </w:r>
+            <w:r>
+              <w:rPr>
+                <w:noProof/>
+                <w:webHidden/>
+              </w:rPr>
+              <w:fldChar w:fldCharType="begin"/>
+            </w:r>
+            <w:r>
+              <w:rPr>
+                <w:noProof/>
+                <w:webHidden/>
+              </w:rPr>
+              <w:instrText xml:space="preserve"> PAGEREF _Toc417644213 \h </w:instrText>
+            </w:r>
+            <w:r>
+              <w:rPr>
+                <w:noProof/>
+                <w:webHidden/>
+              </w:rPr>
+            </w:r>
+            <w:r>
+              <w:rPr>
+                <w:noProof/>
+                <w:webHidden/>
+              </w:rPr>
+              <w:fldChar w:fldCharType="separate"/>
+            </w:r>
+            <w:r>
+              <w:rPr>
+                <w:noProof/>
+                <w:webHidden/>
+              </w:rPr>
+              <w:t>4</w:t>
+            </w:r>
+            <w:r>
+              <w:rPr>
+                <w:noProof/>
+                <w:webHidden/>
+              </w:rPr>
+              <w:fldChar w:fldCharType="end"/>
+            </w:r>
+          </w:hyperlink>
+        </w:p>
+        <w:p>
+          <w:pPr>
+            <w:pStyle w:val="TOC1"/>
+            <w:tabs>
+              <w:tab w:val="left" w:pos="440"/>
+              <w:tab w:val="right" w:leader="dot" w:pos="9350"/>
+            </w:tabs>
+            <w:rPr>
+              <w:noProof/>
+              <w:lang w:val="bg-BG" w:eastAsia="bg-BG"/>
+            </w:rPr>
+          </w:pPr>
+          <w:hyperlink w:anchor="_Toc417644214" w:history="1">
+            <w:r>
+              <w:rPr>
+                <w:rStyle w:val="Hyperlink"/>
+                <w:rFonts w:ascii="Symbol" w:hAnsi="Symbol"/>
+                <w:noProof/>
+              </w:rPr>
+              <w:t></w:t>
+            </w:r>
+            <w:r>
+              <w:rPr>
+                <w:noProof/>
+                <w:lang w:val="bg-BG" w:eastAsia="bg-BG"/>
+              </w:rPr>
+              <w:tab/>
+            </w:r>
+            <w:r>
+              <w:rPr>
+                <w:rStyle w:val="Hyperlink"/>
+                <w:noProof/>
+              </w:rPr>
+              <w:t>Log into the game</w:t>
+            </w:r>
+            <w:r>
+              <w:rPr>
+                <w:noProof/>
+                <w:webHidden/>
+              </w:rPr>
+              <w:tab/>
+            </w:r>
+            <w:r>
+              <w:rPr>
+                <w:noProof/>
+                <w:webHidden/>
+              </w:rPr>
+              <w:fldChar w:fldCharType="begin"/>
+            </w:r>
+            <w:r>
+              <w:rPr>
+                <w:noProof/>
+                <w:webHidden/>
+              </w:rPr>
+              <w:instrText xml:space="preserve"> PAGEREF _Toc417644214 \h </w:instrText>
+            </w:r>
+            <w:r>
+              <w:rPr>
+                <w:noProof/>
+                <w:webHidden/>
+              </w:rPr>
+            </w:r>
+            <w:r>
+              <w:rPr>
+                <w:noProof/>
+                <w:webHidden/>
+              </w:rPr>
+              <w:fldChar w:fldCharType="separate"/>
+            </w:r>
+            <w:r>
+              <w:rPr>
+                <w:noProof/>
+                <w:webHidden/>
+              </w:rPr>
+              <w:t>4</w:t>
+            </w:r>
+            <w:r>
+              <w:rPr>
+                <w:noProof/>
+                <w:webHidden/>
+              </w:rPr>
+              <w:fldChar w:fldCharType="end"/>
+            </w:r>
+          </w:hyperlink>
+        </w:p>
+        <w:p>
+          <w:pPr>
+            <w:pStyle w:val="TOC1"/>
+            <w:tabs>
+              <w:tab w:val="left" w:pos="440"/>
+              <w:tab w:val="right" w:leader="dot" w:pos="9350"/>
+            </w:tabs>
+            <w:rPr>
+              <w:noProof/>
+              <w:lang w:val="bg-BG" w:eastAsia="bg-BG"/>
+            </w:rPr>
+          </w:pPr>
+          <w:hyperlink w:anchor="_Toc417644215" w:history="1">
+            <w:r>
+              <w:rPr>
+                <w:rStyle w:val="Hyperlink"/>
+                <w:rFonts w:ascii="Symbol" w:hAnsi="Symbol"/>
+                <w:noProof/>
+              </w:rPr>
+              <w:t></w:t>
+            </w:r>
+            <w:r>
+              <w:rPr>
+                <w:noProof/>
+                <w:lang w:val="bg-BG" w:eastAsia="bg-BG"/>
+              </w:rPr>
+              <w:tab/>
+            </w:r>
+            <w:r>
+              <w:rPr>
+                <w:rStyle w:val="Hyperlink"/>
+                <w:noProof/>
+              </w:rPr>
+              <w:t>Chat during the game</w:t>
+            </w:r>
+            <w:r>
+              <w:rPr>
+                <w:noProof/>
+                <w:webHidden/>
+              </w:rPr>
+              <w:tab/>
+            </w:r>
+            <w:r>
+              <w:rPr>
+                <w:noProof/>
+                <w:webHidden/>
+              </w:rPr>
+              <w:fldChar w:fldCharType="begin"/>
+            </w:r>
+            <w:r>
+              <w:rPr>
+                <w:noProof/>
+                <w:webHidden/>
+              </w:rPr>
+              <w:instrText xml:space="preserve"> PAGEREF _Toc417644215 \h </w:instrText>
+            </w:r>
+            <w:r>
+              <w:rPr>
+                <w:noProof/>
+                <w:webHidden/>
+              </w:rPr>
+            </w:r>
+            <w:r>
+              <w:rPr>
+                <w:noProof/>
+                <w:webHidden/>
+              </w:rPr>
+              <w:fldChar w:fldCharType="separate"/>
+            </w:r>
+            <w:r>
+              <w:rPr>
+                <w:noProof/>
+                <w:webHidden/>
+              </w:rPr>
+              <w:t>4</w:t>
+            </w:r>
+            <w:r>
+              <w:rPr>
+                <w:noProof/>
+                <w:webHidden/>
+              </w:rPr>
+              <w:fldChar w:fldCharType="end"/>
+            </w:r>
+          </w:hyperlink>
+        </w:p>
+        <w:p>
+          <w:pPr>
+            <w:pStyle w:val="TOC1"/>
+            <w:tabs>
+              <w:tab w:val="left" w:pos="440"/>
+              <w:tab w:val="right" w:leader="dot" w:pos="9350"/>
+            </w:tabs>
+            <w:rPr>
+              <w:noProof/>
+              <w:lang w:val="bg-BG" w:eastAsia="bg-BG"/>
+            </w:rPr>
+          </w:pPr>
+          <w:hyperlink w:anchor="_Toc417644216" w:history="1">
+            <w:r>
+              <w:rPr>
+                <w:rStyle w:val="Hyperlink"/>
+                <w:rFonts w:ascii="Symbol" w:hAnsi="Symbol"/>
+                <w:noProof/>
+              </w:rPr>
+              <w:t></w:t>
+            </w:r>
+            <w:r>
+              <w:rPr>
+                <w:noProof/>
+                <w:lang w:val="bg-BG" w:eastAsia="bg-BG"/>
+              </w:rPr>
+              <w:tab/>
+            </w:r>
+            <w:r>
+              <w:rPr>
+                <w:rStyle w:val="Hyperlink"/>
+                <w:noProof/>
+              </w:rPr>
+              <w:t>Global Chat</w:t>
+            </w:r>
+            <w:r>
+              <w:rPr>
+                <w:noProof/>
+                <w:webHidden/>
+              </w:rPr>
+              <w:tab/>
+            </w:r>
+            <w:r>
+              <w:rPr>
+                <w:noProof/>
+                <w:webHidden/>
+              </w:rPr>
+              <w:fldChar w:fldCharType="begin"/>
+            </w:r>
+            <w:r>
+              <w:rPr>
+                <w:noProof/>
+                <w:webHidden/>
+              </w:rPr>
+              <w:instrText xml:space="preserve"> PAGEREF _Toc417644216 \h </w:instrText>
+            </w:r>
+            <w:r>
+              <w:rPr>
+                <w:noProof/>
+                <w:webHidden/>
+              </w:rPr>
+            </w:r>
+            <w:r>
+              <w:rPr>
+                <w:noProof/>
+                <w:webHidden/>
+              </w:rPr>
+              <w:fldChar w:fldCharType="separate"/>
+            </w:r>
+            <w:r>
+              <w:rPr>
+                <w:noProof/>
+                <w:webHidden/>
+              </w:rPr>
+              <w:t>4</w:t>
+            </w:r>
+            <w:r>
+              <w:rPr>
+                <w:noProof/>
+                <w:webHidden/>
+              </w:rPr>
+              <w:fldChar w:fldCharType="end"/>
+            </w:r>
+          </w:hyperlink>
+        </w:p>
+        <w:p>
+          <w:pPr>
+            <w:pStyle w:val="TOC1"/>
+            <w:tabs>
+              <w:tab w:val="left" w:pos="440"/>
+              <w:tab w:val="right" w:leader="dot" w:pos="9350"/>
+            </w:tabs>
+            <w:rPr>
+              <w:noProof/>
+              <w:lang w:val="bg-BG" w:eastAsia="bg-BG"/>
+            </w:rPr>
+          </w:pPr>
+          <w:hyperlink w:anchor="_Toc417644217" w:history="1">
+            <w:r>
+              <w:rPr>
+                <w:rStyle w:val="Hyperlink"/>
+                <w:rFonts w:ascii="Symbol" w:hAnsi="Symbol"/>
+                <w:noProof/>
+              </w:rPr>
+              <w:t></w:t>
+            </w:r>
+            <w:r>
+              <w:rPr>
+                <w:noProof/>
+                <w:lang w:val="bg-BG" w:eastAsia="bg-BG"/>
+              </w:rPr>
+              <w:tab/>
+            </w:r>
+            <w:r>
+              <w:rPr>
+                <w:rStyle w:val="Hyperlink"/>
+                <w:noProof/>
+              </w:rPr>
+              <w:t>Roll die</w:t>
+            </w:r>
+            <w:r>
+              <w:rPr>
+                <w:noProof/>
+                <w:webHidden/>
+              </w:rPr>
+              <w:tab/>
+            </w:r>
+            <w:r>
+              <w:rPr>
+                <w:noProof/>
+                <w:webHidden/>
+              </w:rPr>
+              <w:fldChar w:fldCharType="begin"/>
+            </w:r>
+            <w:r>
+              <w:rPr>
+                <w:noProof/>
+                <w:webHidden/>
+              </w:rPr>
+              <w:instrText xml:space="preserve"> PAGEREF _Toc417644217 \h </w:instrText>
+            </w:r>
+            <w:r>
+              <w:rPr>
+                <w:noProof/>
+                <w:webHidden/>
+              </w:rPr>
+            </w:r>
+            <w:r>
+              <w:rPr>
+                <w:noProof/>
+                <w:webHidden/>
+              </w:rPr>
+              <w:fldChar w:fldCharType="separate"/>
+            </w:r>
+            <w:r>
+              <w:rPr>
+                <w:noProof/>
+                <w:webHidden/>
+              </w:rPr>
+              <w:t>5</w:t>
+            </w:r>
+            <w:r>
+              <w:rPr>
+                <w:noProof/>
+                <w:webHidden/>
+              </w:rPr>
+              <w:fldChar w:fldCharType="end"/>
+            </w:r>
+          </w:hyperlink>
+        </w:p>
+        <w:p>
+          <w:pPr>
+            <w:pStyle w:val="TOC1"/>
+            <w:tabs>
+              <w:tab w:val="left" w:pos="440"/>
+              <w:tab w:val="right" w:leader="dot" w:pos="9350"/>
+            </w:tabs>
+            <w:rPr>
+              <w:noProof/>
+              <w:lang w:val="bg-BG" w:eastAsia="bg-BG"/>
+            </w:rPr>
+          </w:pPr>
+          <w:hyperlink w:anchor="_Toc417644218" w:history="1">
+            <w:r>
+              <w:rPr>
+                <w:rStyle w:val="Hyperlink"/>
+                <w:rFonts w:ascii="Symbol" w:hAnsi="Symbol"/>
+                <w:noProof/>
+              </w:rPr>
+              <w:t></w:t>
+            </w:r>
+            <w:r>
+              <w:rPr>
+                <w:noProof/>
+                <w:lang w:val="bg-BG" w:eastAsia="bg-BG"/>
+              </w:rPr>
+              <w:tab/>
+            </w:r>
+            <w:r>
+              <w:rPr>
+                <w:rStyle w:val="Hyperlink"/>
+                <w:noProof/>
+              </w:rPr>
+              <w:t>Place token</w:t>
+            </w:r>
+            <w:r>
+              <w:rPr>
+                <w:noProof/>
+                <w:webHidden/>
+              </w:rPr>
+              <w:tab/>
+            </w:r>
+            <w:r>
+              <w:rPr>
+                <w:noProof/>
+                <w:webHidden/>
+              </w:rPr>
+              <w:fldChar w:fldCharType="begin"/>
+            </w:r>
+            <w:r>
+              <w:rPr>
+                <w:noProof/>
+                <w:webHidden/>
+              </w:rPr>
+              <w:instrText xml:space="preserve"> PAGEREF _Toc417644218 \h </w:instrText>
+            </w:r>
+            <w:r>
+              <w:rPr>
+                <w:noProof/>
+                <w:webHidden/>
+              </w:rPr>
+            </w:r>
+            <w:r>
+              <w:rPr>
+                <w:noProof/>
+                <w:webHidden/>
+              </w:rPr>
+              <w:fldChar w:fldCharType="separate"/>
+            </w:r>
+            <w:r>
+              <w:rPr>
+                <w:noProof/>
+                <w:webHidden/>
+              </w:rPr>
+              <w:t>5</w:t>
+            </w:r>
+            <w:r>
+              <w:rPr>
+                <w:noProof/>
+                <w:webHidden/>
+              </w:rPr>
+              <w:fldChar w:fldCharType="end"/>
+            </w:r>
+          </w:hyperlink>
+        </w:p>
+        <w:p>
+          <w:pPr>
+            <w:pStyle w:val="TOC1"/>
+            <w:tabs>
+              <w:tab w:val="left" w:pos="440"/>
+              <w:tab w:val="right" w:leader="dot" w:pos="9350"/>
+            </w:tabs>
+            <w:rPr>
+              <w:noProof/>
+              <w:lang w:val="bg-BG" w:eastAsia="bg-BG"/>
+            </w:rPr>
+          </w:pPr>
+          <w:hyperlink w:anchor="_Toc417644219" w:history="1">
+            <w:r>
+              <w:rPr>
+                <w:rStyle w:val="Hyperlink"/>
+                <w:rFonts w:ascii="Symbol" w:hAnsi="Symbol"/>
+                <w:noProof/>
+              </w:rPr>
+              <w:t></w:t>
+            </w:r>
+            <w:r>
+              <w:rPr>
+                <w:noProof/>
+                <w:lang w:val="bg-BG" w:eastAsia="bg-BG"/>
+              </w:rPr>
+              <w:tab/>
+            </w:r>
+            <w:r>
+              <w:rPr>
+                <w:rStyle w:val="Hyperlink"/>
+                <w:noProof/>
+              </w:rPr>
+              <w:t>Move token</w:t>
+            </w:r>
+            <w:r>
+              <w:rPr>
+                <w:noProof/>
+                <w:webHidden/>
+              </w:rPr>
+              <w:tab/>
+            </w:r>
+            <w:r>
+              <w:rPr>
+                <w:noProof/>
+                <w:webHidden/>
+              </w:rPr>
+              <w:fldChar w:fldCharType="begin"/>
+            </w:r>
+            <w:r>
+              <w:rPr>
+                <w:noProof/>
+                <w:webHidden/>
+              </w:rPr>
+              <w:instrText xml:space="preserve"> PAGEREF _Toc417644219 \h </w:instrText>
+            </w:r>
+            <w:r>
+              <w:rPr>
+                <w:noProof/>
+                <w:webHidden/>
+              </w:rPr>
+            </w:r>
+            <w:r>
+              <w:rPr>
+                <w:noProof/>
+                <w:webHidden/>
+              </w:rPr>
+              <w:fldChar w:fldCharType="separate"/>
+            </w:r>
+            <w:r>
+              <w:rPr>
+                <w:noProof/>
+                <w:webHidden/>
+              </w:rPr>
+              <w:t>5</w:t>
+            </w:r>
+            <w:r>
+              <w:rPr>
+                <w:noProof/>
+                <w:webHidden/>
+              </w:rPr>
+              <w:fldChar w:fldCharType="end"/>
+            </w:r>
+          </w:hyperlink>
+        </w:p>
+        <w:p>
+          <w:pPr>
+            <w:pStyle w:val="TOC1"/>
+            <w:tabs>
+              <w:tab w:val="left" w:pos="440"/>
+              <w:tab w:val="right" w:leader="dot" w:pos="9350"/>
+            </w:tabs>
+            <w:rPr>
+              <w:noProof/>
+              <w:lang w:val="bg-BG" w:eastAsia="bg-BG"/>
+            </w:rPr>
+          </w:pPr>
+          <w:hyperlink w:anchor="_Toc417644220" w:history="1">
+            <w:r>
+              <w:rPr>
+                <w:rStyle w:val="Hyperlink"/>
+                <w:rFonts w:ascii="Symbol" w:hAnsi="Symbol"/>
+                <w:noProof/>
+              </w:rPr>
+              <w:t></w:t>
+            </w:r>
+            <w:r>
+              <w:rPr>
+                <w:noProof/>
+                <w:lang w:val="bg-BG" w:eastAsia="bg-BG"/>
+              </w:rPr>
+              <w:tab/>
+            </w:r>
+            <w:r>
+              <w:rPr>
+                <w:rStyle w:val="Hyperlink"/>
+                <w:noProof/>
+              </w:rPr>
+              <w:t>Remove token</w:t>
+            </w:r>
+            <w:r>
+              <w:rPr>
+                <w:noProof/>
+                <w:webHidden/>
+              </w:rPr>
+              <w:tab/>
+            </w:r>
+            <w:r>
+              <w:rPr>
+                <w:noProof/>
+                <w:webHidden/>
+              </w:rPr>
+              <w:fldChar w:fldCharType="begin"/>
+            </w:r>
+            <w:r>
+              <w:rPr>
+                <w:noProof/>
+                <w:webHidden/>
+              </w:rPr>
+              <w:instrText xml:space="preserve"> PAGEREF _Toc417644220 \h </w:instrText>
+            </w:r>
+            <w:r>
+              <w:rPr>
+                <w:noProof/>
+                <w:webHidden/>
+              </w:rPr>
+            </w:r>
+            <w:r>
+              <w:rPr>
+                <w:noProof/>
+                <w:webHidden/>
+              </w:rPr>
+              <w:fldChar w:fldCharType="separate"/>
+            </w:r>
+            <w:r>
+              <w:rPr>
+                <w:noProof/>
+                <w:webHidden/>
+              </w:rPr>
+              <w:t>5</w:t>
+            </w:r>
+            <w:r>
+              <w:rPr>
+                <w:noProof/>
+                <w:webHidden/>
+              </w:rPr>
+              <w:fldChar w:fldCharType="end"/>
+            </w:r>
+          </w:hyperlink>
+        </w:p>
+        <w:p>
+          <w:pPr>
+            <w:pStyle w:val="TOC1"/>
+            <w:tabs>
+              <w:tab w:val="left" w:pos="440"/>
+              <w:tab w:val="right" w:leader="dot" w:pos="9350"/>
+            </w:tabs>
+            <w:rPr>
+              <w:noProof/>
+              <w:lang w:val="bg-BG" w:eastAsia="bg-BG"/>
+            </w:rPr>
+          </w:pPr>
+          <w:hyperlink w:anchor="_Toc417644221" w:history="1">
+            <w:r>
+              <w:rPr>
+                <w:rStyle w:val="Hyperlink"/>
+                <w:rFonts w:ascii="Symbol" w:hAnsi="Symbol"/>
+                <w:noProof/>
+              </w:rPr>
+              <w:t></w:t>
+            </w:r>
+            <w:r>
+              <w:rPr>
+                <w:noProof/>
+                <w:lang w:val="bg-BG" w:eastAsia="bg-BG"/>
+              </w:rPr>
+              <w:tab/>
+            </w:r>
+            <w:r>
+              <w:rPr>
+                <w:rStyle w:val="Hyperlink"/>
+                <w:noProof/>
+              </w:rPr>
+              <w:t>Start Game</w:t>
+            </w:r>
+            <w:r>
+              <w:rPr>
+                <w:noProof/>
+                <w:webHidden/>
+              </w:rPr>
+              <w:tab/>
+            </w:r>
+            <w:r>
+              <w:rPr>
+                <w:noProof/>
+                <w:webHidden/>
+              </w:rPr>
+              <w:fldChar w:fldCharType="begin"/>
+            </w:r>
+            <w:r>
+              <w:rPr>
+                <w:noProof/>
+                <w:webHidden/>
+              </w:rPr>
+              <w:instrText xml:space="preserve"> PAGEREF _Toc417644221 \h </w:instrText>
+            </w:r>
+            <w:r>
+              <w:rPr>
+                <w:noProof/>
+                <w:webHidden/>
+              </w:rPr>
+            </w:r>
+            <w:r>
+              <w:rPr>
+                <w:noProof/>
+                <w:webHidden/>
+              </w:rPr>
+              <w:fldChar w:fldCharType="separate"/>
+            </w:r>
+            <w:r>
+              <w:rPr>
+                <w:noProof/>
+                <w:webHidden/>
+              </w:rPr>
+              <w:t>6</w:t>
+            </w:r>
+            <w:r>
+              <w:rPr>
+                <w:noProof/>
+                <w:webHidden/>
+              </w:rPr>
+              <w:fldChar w:fldCharType="end"/>
+            </w:r>
+          </w:hyperlink>
+        </w:p>
+        <w:p>
+          <w:pPr>
+            <w:pStyle w:val="TOC1"/>
+            <w:tabs>
+              <w:tab w:val="left" w:pos="440"/>
+              <w:tab w:val="right" w:leader="dot" w:pos="9350"/>
+            </w:tabs>
+            <w:rPr>
+              <w:noProof/>
+              <w:lang w:val="bg-BG" w:eastAsia="bg-BG"/>
+            </w:rPr>
+          </w:pPr>
+          <w:hyperlink w:anchor="_Toc417644222" w:history="1">
+            <w:r>
+              <w:rPr>
+                <w:rStyle w:val="Hyperlink"/>
+                <w:rFonts w:ascii="Symbol" w:hAnsi="Symbol"/>
+                <w:noProof/>
+              </w:rPr>
+              <w:t></w:t>
+            </w:r>
+            <w:r>
+              <w:rPr>
+                <w:noProof/>
+                <w:lang w:val="bg-BG" w:eastAsia="bg-BG"/>
+              </w:rPr>
+              <w:tab/>
+            </w:r>
+            <w:r>
+              <w:rPr>
+                <w:rStyle w:val="Hyperlink"/>
+                <w:noProof/>
+              </w:rPr>
+              <w:t>Create Game</w:t>
+            </w:r>
+            <w:r>
+              <w:rPr>
+                <w:noProof/>
+                <w:webHidden/>
+              </w:rPr>
+              <w:tab/>
+            </w:r>
+            <w:r>
+              <w:rPr>
+                <w:noProof/>
+                <w:webHidden/>
+              </w:rPr>
+              <w:fldChar w:fldCharType="begin"/>
+            </w:r>
+            <w:r>
+              <w:rPr>
+                <w:noProof/>
+                <w:webHidden/>
+              </w:rPr>
+              <w:instrText xml:space="preserve"> PAGEREF _Toc417644222 \h </w:instrText>
+            </w:r>
+            <w:r>
+              <w:rPr>
+                <w:noProof/>
+                <w:webHidden/>
+              </w:rPr>
+            </w:r>
+            <w:r>
+              <w:rPr>
+                <w:noProof/>
+                <w:webHidden/>
+              </w:rPr>
+              <w:fldChar w:fldCharType="separate"/>
+            </w:r>
+            <w:r>
+              <w:rPr>
+                <w:noProof/>
+                <w:webHidden/>
+              </w:rPr>
+              <w:t>6</w:t>
+            </w:r>
+            <w:r>
+              <w:rPr>
+                <w:noProof/>
+                <w:webHidden/>
+              </w:rPr>
+              <w:fldChar w:fldCharType="end"/>
+            </w:r>
+          </w:hyperlink>
+        </w:p>
+        <w:p>
+          <w:pPr>
+            <w:pStyle w:val="TOC1"/>
+            <w:tabs>
+              <w:tab w:val="left" w:pos="440"/>
+              <w:tab w:val="right" w:leader="dot" w:pos="9350"/>
+            </w:tabs>
+            <w:rPr>
+              <w:noProof/>
+              <w:lang w:val="bg-BG" w:eastAsia="bg-BG"/>
+            </w:rPr>
+          </w:pPr>
+          <w:hyperlink w:anchor="_Toc417644223" w:history="1">
+            <w:r>
+              <w:rPr>
+                <w:rStyle w:val="Hyperlink"/>
+                <w:rFonts w:ascii="Symbol" w:hAnsi="Symbol"/>
+                <w:noProof/>
+              </w:rPr>
+              <w:t></w:t>
+            </w:r>
+            <w:r>
+              <w:rPr>
+                <w:noProof/>
+                <w:lang w:val="bg-BG" w:eastAsia="bg-BG"/>
+              </w:rPr>
+              <w:tab/>
+            </w:r>
+            <w:r>
+              <w:rPr>
+                <w:rStyle w:val="Hyperlink"/>
+                <w:noProof/>
+              </w:rPr>
+              <w:t>Invite a Player to a game</w:t>
+            </w:r>
+            <w:r>
+              <w:rPr>
+                <w:noProof/>
+                <w:webHidden/>
+              </w:rPr>
+              <w:tab/>
+            </w:r>
+            <w:r>
+              <w:rPr>
+                <w:noProof/>
+                <w:webHidden/>
+              </w:rPr>
+              <w:fldChar w:fldCharType="begin"/>
+            </w:r>
+            <w:r>
+              <w:rPr>
+                <w:noProof/>
+                <w:webHidden/>
+              </w:rPr>
+              <w:instrText xml:space="preserve"> PAGEREF _Toc417644223 \h </w:instrText>
+            </w:r>
+            <w:r>
+              <w:rPr>
+                <w:noProof/>
+                <w:webHidden/>
+              </w:rPr>
+            </w:r>
+            <w:r>
+              <w:rPr>
+                <w:noProof/>
+                <w:webHidden/>
+              </w:rPr>
+              <w:fldChar w:fldCharType="separate"/>
+            </w:r>
+            <w:r>
+              <w:rPr>
+                <w:noProof/>
+                <w:webHidden/>
+              </w:rPr>
+              <w:t>6</w:t>
+            </w:r>
+            <w:r>
+              <w:rPr>
+                <w:noProof/>
+                <w:webHidden/>
+              </w:rPr>
+              <w:fldChar w:fldCharType="end"/>
+            </w:r>
+          </w:hyperlink>
+        </w:p>
+        <w:p>
+          <w:pPr>
+            <w:pStyle w:val="TOC1"/>
+            <w:tabs>
+              <w:tab w:val="left" w:pos="440"/>
+              <w:tab w:val="right" w:leader="dot" w:pos="9350"/>
+            </w:tabs>
+            <w:rPr>
+              <w:noProof/>
+              <w:lang w:val="bg-BG" w:eastAsia="bg-BG"/>
+            </w:rPr>
+          </w:pPr>
+          <w:hyperlink w:anchor="_Toc417644224" w:history="1">
+            <w:r>
+              <w:rPr>
+                <w:rStyle w:val="Hyperlink"/>
+                <w:rFonts w:ascii="Symbol" w:hAnsi="Symbol"/>
+                <w:noProof/>
+              </w:rPr>
+              <w:t></w:t>
+            </w:r>
+            <w:r>
+              <w:rPr>
+                <w:noProof/>
+                <w:lang w:val="bg-BG" w:eastAsia="bg-BG"/>
+              </w:rPr>
+              <w:tab/>
+            </w:r>
+            <w:r>
+              <w:rPr>
+                <w:rStyle w:val="Hyperlink"/>
+                <w:noProof/>
+              </w:rPr>
+              <w:t>Join Game</w:t>
+            </w:r>
+            <w:r>
+              <w:rPr>
+                <w:noProof/>
+                <w:webHidden/>
+              </w:rPr>
+              <w:tab/>
+            </w:r>
+            <w:r>
+              <w:rPr>
+                <w:noProof/>
+                <w:webHidden/>
+              </w:rPr>
+              <w:fldChar w:fldCharType="begin"/>
+            </w:r>
+            <w:r>
+              <w:rPr>
+                <w:noProof/>
+                <w:webHidden/>
+              </w:rPr>
+              <w:instrText xml:space="preserve"> PAGEREF _Toc417644224 \h </w:instrText>
+            </w:r>
+            <w:r>
+              <w:rPr>
+                <w:noProof/>
+                <w:webHidden/>
+              </w:rPr>
+            </w:r>
+            <w:r>
+              <w:rPr>
+                <w:noProof/>
+                <w:webHidden/>
+              </w:rPr>
+              <w:fldChar w:fldCharType="separate"/>
+            </w:r>
+            <w:r>
+              <w:rPr>
+                <w:noProof/>
+                <w:webHidden/>
+              </w:rPr>
+              <w:t>7</w:t>
+            </w:r>
+            <w:r>
+              <w:rPr>
+                <w:noProof/>
+                <w:webHidden/>
+              </w:rPr>
+              <w:fldChar w:fldCharType="end"/>
+            </w:r>
+          </w:hyperlink>
+        </w:p>
+        <w:p>
+          <w:pPr>
+            <w:pStyle w:val="TOC1"/>
+            <w:tabs>
+              <w:tab w:val="left" w:pos="440"/>
+              <w:tab w:val="right" w:leader="dot" w:pos="9350"/>
+            </w:tabs>
+            <w:rPr>
+              <w:noProof/>
+              <w:lang w:val="bg-BG" w:eastAsia="bg-BG"/>
+            </w:rPr>
+          </w:pPr>
+          <w:hyperlink w:anchor="_Toc417644225" w:history="1">
+            <w:r>
+              <w:rPr>
+                <w:rStyle w:val="Hyperlink"/>
+                <w:rFonts w:ascii="Symbol" w:hAnsi="Symbol"/>
+                <w:noProof/>
+              </w:rPr>
+              <w:t></w:t>
+            </w:r>
+            <w:r>
+              <w:rPr>
+                <w:noProof/>
+                <w:lang w:val="bg-BG" w:eastAsia="bg-BG"/>
+              </w:rPr>
+              <w:tab/>
+            </w:r>
+            <w:r>
+              <w:rPr>
+                <w:rStyle w:val="Hyperlink"/>
+                <w:noProof/>
+              </w:rPr>
+              <w:t>Exit Game</w:t>
+            </w:r>
+            <w:r>
+              <w:rPr>
+                <w:noProof/>
+                <w:webHidden/>
+              </w:rPr>
+              <w:tab/>
+            </w:r>
+            <w:r>
+              <w:rPr>
+                <w:noProof/>
+                <w:webHidden/>
+              </w:rPr>
+              <w:fldChar w:fldCharType="begin"/>
+            </w:r>
+            <w:r>
+              <w:rPr>
+                <w:noProof/>
+                <w:webHidden/>
+              </w:rPr>
+              <w:instrText xml:space="preserve"> PAGEREF _Toc417644225 \h </w:instrText>
+            </w:r>
+            <w:r>
+              <w:rPr>
+                <w:noProof/>
+                <w:webHidden/>
+              </w:rPr>
+            </w:r>
+            <w:r>
+              <w:rPr>
+                <w:noProof/>
+                <w:webHidden/>
+              </w:rPr>
+              <w:fldChar w:fldCharType="separate"/>
+            </w:r>
+            <w:r>
+              <w:rPr>
+                <w:noProof/>
+                <w:webHidden/>
+              </w:rPr>
+              <w:t>7</w:t>
+            </w:r>
+            <w:r>
+              <w:rPr>
+                <w:noProof/>
+                <w:webHidden/>
+              </w:rPr>
+              <w:fldChar w:fldCharType="end"/>
+            </w:r>
+          </w:hyperlink>
+        </w:p>
+        <w:p>
+          <w:pPr>
+            <w:pStyle w:val="TOC1"/>
+            <w:tabs>
+              <w:tab w:val="left" w:pos="440"/>
+              <w:tab w:val="right" w:leader="dot" w:pos="9350"/>
+            </w:tabs>
+            <w:rPr>
+              <w:noProof/>
+              <w:lang w:val="bg-BG" w:eastAsia="bg-BG"/>
+            </w:rPr>
+          </w:pPr>
+          <w:hyperlink w:anchor="_Toc417644226" w:history="1">
+            <w:r>
+              <w:rPr>
+                <w:rStyle w:val="Hyperlink"/>
+                <w:rFonts w:ascii="Symbol" w:hAnsi="Symbol"/>
+                <w:noProof/>
+              </w:rPr>
+              <w:t></w:t>
+            </w:r>
+            <w:r>
+              <w:rPr>
+                <w:noProof/>
+                <w:lang w:val="bg-BG" w:eastAsia="bg-BG"/>
+              </w:rPr>
+              <w:tab/>
+            </w:r>
+            <w:r>
+              <w:rPr>
+                <w:rStyle w:val="Hyperlink"/>
+                <w:noProof/>
+              </w:rPr>
+              <w:t>Choose Color of Token</w:t>
+            </w:r>
+            <w:r>
+              <w:rPr>
+                <w:noProof/>
+                <w:webHidden/>
+              </w:rPr>
+              <w:tab/>
+            </w:r>
+            <w:r>
+              <w:rPr>
+                <w:noProof/>
+                <w:webHidden/>
+              </w:rPr>
+              <w:fldChar w:fldCharType="begin"/>
+            </w:r>
+            <w:r>
+              <w:rPr>
+                <w:noProof/>
+                <w:webHidden/>
+              </w:rPr>
+              <w:instrText xml:space="preserve"> PAGEREF _Toc417644226 \h </w:instrText>
+            </w:r>
+            <w:r>
+              <w:rPr>
+                <w:noProof/>
+                <w:webHidden/>
+              </w:rPr>
+            </w:r>
+            <w:r>
+              <w:rPr>
+                <w:noProof/>
+                <w:webHidden/>
+              </w:rPr>
+              <w:fldChar w:fldCharType="separate"/>
+            </w:r>
+            <w:r>
+              <w:rPr>
+                <w:noProof/>
+                <w:webHidden/>
+              </w:rPr>
+              <w:t>7</w:t>
+            </w:r>
+            <w:r>
+              <w:rPr>
+                <w:noProof/>
+                <w:webHidden/>
+              </w:rPr>
+              <w:fldChar w:fldCharType="end"/>
+            </w:r>
+          </w:hyperlink>
+        </w:p>
+        <w:p>
+          <w:pPr>
+            <w:pStyle w:val="TOC1"/>
+            <w:tabs>
+              <w:tab w:val="left" w:pos="440"/>
+              <w:tab w:val="right" w:leader="dot" w:pos="9350"/>
+            </w:tabs>
+            <w:rPr>
+              <w:noProof/>
+              <w:lang w:val="bg-BG" w:eastAsia="bg-BG"/>
+            </w:rPr>
+          </w:pPr>
+          <w:hyperlink w:anchor="_Toc417644227" w:history="1">
+            <w:r>
+              <w:rPr>
+                <w:rStyle w:val="Hyperlink"/>
+                <w:rFonts w:ascii="Symbol" w:hAnsi="Symbol"/>
+                <w:noProof/>
+              </w:rPr>
+              <w:t></w:t>
+            </w:r>
+            <w:r>
+              <w:rPr>
+                <w:noProof/>
+                <w:lang w:val="bg-BG" w:eastAsia="bg-BG"/>
+              </w:rPr>
+              <w:tab/>
+            </w:r>
+            <w:r>
+              <w:rPr>
+                <w:rStyle w:val="Hyperlink"/>
+                <w:noProof/>
+              </w:rPr>
+              <w:t>Spectate Game</w:t>
+            </w:r>
+            <w:r>
+              <w:rPr>
+                <w:noProof/>
+                <w:webHidden/>
+              </w:rPr>
+              <w:tab/>
+            </w:r>
+            <w:r>
+              <w:rPr>
+                <w:noProof/>
+                <w:webHidden/>
+              </w:rPr>
+              <w:fldChar w:fldCharType="begin"/>
+            </w:r>
+            <w:r>
+              <w:rPr>
+                <w:noProof/>
+                <w:webHidden/>
+              </w:rPr>
+              <w:instrText xml:space="preserve"> PAGEREF _Toc417644227 \h </w:instrText>
+            </w:r>
+            <w:r>
+              <w:rPr>
+                <w:noProof/>
+                <w:webHidden/>
+              </w:rPr>
+            </w:r>
+            <w:r>
+              <w:rPr>
+                <w:noProof/>
+                <w:webHidden/>
+              </w:rPr>
+              <w:fldChar w:fldCharType="separate"/>
+            </w:r>
+            <w:r>
+              <w:rPr>
+                <w:noProof/>
+                <w:webHidden/>
+              </w:rPr>
+              <w:t>7</w:t>
+            </w:r>
+            <w:r>
+              <w:rPr>
+                <w:noProof/>
+                <w:webHidden/>
+              </w:rPr>
+              <w:fldChar w:fldCharType="end"/>
+            </w:r>
+          </w:hyperlink>
+        </w:p>
+        <w:p>
+          <w:pPr>
+            <w:pStyle w:val="TOC1"/>
+            <w:tabs>
+              <w:tab w:val="left" w:pos="440"/>
+              <w:tab w:val="right" w:leader="dot" w:pos="9350"/>
+            </w:tabs>
+            <w:rPr>
+              <w:noProof/>
+              <w:lang w:val="bg-BG" w:eastAsia="bg-BG"/>
+            </w:rPr>
+          </w:pPr>
+          <w:hyperlink w:anchor="_Toc417644228" w:history="1">
+            <w:r>
+              <w:rPr>
+                <w:rStyle w:val="Hyperlink"/>
+                <w:rFonts w:ascii="Symbol" w:hAnsi="Symbol"/>
+                <w:noProof/>
+              </w:rPr>
+              <w:t></w:t>
+            </w:r>
+            <w:r>
+              <w:rPr>
+                <w:noProof/>
+                <w:lang w:val="bg-BG" w:eastAsia="bg-BG"/>
+              </w:rPr>
+              <w:tab/>
+            </w:r>
+            <w:r>
+              <w:rPr>
+                <w:rStyle w:val="Hyperlink"/>
+                <w:noProof/>
+              </w:rPr>
+              <w:t>Replay Game</w:t>
+            </w:r>
+            <w:r>
+              <w:rPr>
+                <w:noProof/>
+                <w:webHidden/>
+              </w:rPr>
+              <w:tab/>
+            </w:r>
+            <w:r>
+              <w:rPr>
+                <w:noProof/>
+                <w:webHidden/>
+              </w:rPr>
+              <w:fldChar w:fldCharType="begin"/>
+            </w:r>
+            <w:r>
+              <w:rPr>
+                <w:noProof/>
+                <w:webHidden/>
+              </w:rPr>
+              <w:instrText xml:space="preserve"> PAGEREF _Toc417644228 \h </w:instrText>
+            </w:r>
+            <w:r>
+              <w:rPr>
+                <w:noProof/>
+                <w:webHidden/>
+              </w:rPr>
+            </w:r>
+            <w:r>
+              <w:rPr>
+                <w:noProof/>
+                <w:webHidden/>
+              </w:rPr>
+              <w:fldChar w:fldCharType="separate"/>
+            </w:r>
+            <w:r>
+              <w:rPr>
+                <w:noProof/>
+                <w:webHidden/>
+              </w:rPr>
+              <w:t>8</w:t>
+            </w:r>
+            <w:r>
+              <w:rPr>
+                <w:noProof/>
+                <w:webHidden/>
+              </w:rPr>
+              <w:fldChar w:fldCharType="end"/>
+            </w:r>
+          </w:hyperlink>
+        </w:p>
+        <w:p>
+          <w:pPr>
+            <w:pStyle w:val="TOC1"/>
+            <w:tabs>
+              <w:tab w:val="left" w:pos="440"/>
+              <w:tab w:val="right" w:leader="dot" w:pos="9350"/>
+            </w:tabs>
+            <w:rPr>
+              <w:noProof/>
+              <w:lang w:val="bg-BG" w:eastAsia="bg-BG"/>
+            </w:rPr>
+          </w:pPr>
+          <w:hyperlink w:anchor="_Toc417644229" w:history="1">
+            <w:r>
+              <w:rPr>
+                <w:rStyle w:val="Hyperlink"/>
+                <w:rFonts w:ascii="Symbol" w:hAnsi="Symbol"/>
+                <w:noProof/>
+              </w:rPr>
+              <w:t></w:t>
+            </w:r>
+            <w:r>
+              <w:rPr>
+                <w:noProof/>
+                <w:lang w:val="bg-BG" w:eastAsia="bg-BG"/>
+              </w:rPr>
+              <w:tab/>
+            </w:r>
+            <w:r>
+              <w:rPr>
+                <w:rStyle w:val="Hyperlink"/>
+                <w:noProof/>
+              </w:rPr>
+              <w:t>Pause Game</w:t>
+            </w:r>
+            <w:r>
+              <w:rPr>
+                <w:noProof/>
+                <w:webHidden/>
+              </w:rPr>
+              <w:tab/>
+            </w:r>
+            <w:r>
+              <w:rPr>
+                <w:noProof/>
+                <w:webHidden/>
+              </w:rPr>
+              <w:fldChar w:fldCharType="begin"/>
+            </w:r>
+            <w:r>
+              <w:rPr>
+                <w:noProof/>
+                <w:webHidden/>
+              </w:rPr>
+              <w:instrText xml:space="preserve"> PAGEREF _Toc417644229 \h </w:instrText>
+            </w:r>
+            <w:r>
+              <w:rPr>
+                <w:noProof/>
+                <w:webHidden/>
+              </w:rPr>
+            </w:r>
+            <w:r>
+              <w:rPr>
+                <w:noProof/>
+                <w:webHidden/>
+              </w:rPr>
+              <w:fldChar w:fldCharType="separate"/>
+            </w:r>
+            <w:r>
+              <w:rPr>
+                <w:noProof/>
+                <w:webHidden/>
+              </w:rPr>
+              <w:t>8</w:t>
+            </w:r>
+            <w:r>
+              <w:rPr>
+                <w:noProof/>
+                <w:webHidden/>
+              </w:rPr>
+              <w:fldChar w:fldCharType="end"/>
+            </w:r>
+          </w:hyperlink>
+        </w:p>
+        <w:p>
+          <w:pPr>
+            <w:pStyle w:val="TOC1"/>
+            <w:tabs>
+              <w:tab w:val="left" w:pos="440"/>
+              <w:tab w:val="right" w:leader="dot" w:pos="9350"/>
+            </w:tabs>
+            <w:rPr>
+              <w:noProof/>
+              <w:lang w:val="bg-BG" w:eastAsia="bg-BG"/>
+            </w:rPr>
+          </w:pPr>
+          <w:hyperlink w:anchor="_Toc417644230" w:history="1">
+            <w:r>
+              <w:rPr>
+                <w:rStyle w:val="Hyperlink"/>
+                <w:rFonts w:ascii="Symbol" w:hAnsi="Symbol"/>
+                <w:noProof/>
+              </w:rPr>
+              <w:t></w:t>
+            </w:r>
+            <w:r>
+              <w:rPr>
+                <w:noProof/>
+                <w:lang w:val="bg-BG" w:eastAsia="bg-BG"/>
+              </w:rPr>
+              <w:tab/>
+            </w:r>
+            <w:r>
+              <w:rPr>
+                <w:rStyle w:val="Hyperlink"/>
+                <w:noProof/>
+              </w:rPr>
+              <w:t>Resume Game</w:t>
+            </w:r>
+            <w:r>
+              <w:rPr>
+                <w:noProof/>
+                <w:webHidden/>
+              </w:rPr>
+              <w:tab/>
+            </w:r>
+            <w:r>
+              <w:rPr>
+                <w:noProof/>
+                <w:webHidden/>
+              </w:rPr>
+              <w:fldChar w:fldCharType="begin"/>
+            </w:r>
+            <w:r>
+              <w:rPr>
+                <w:noProof/>
+                <w:webHidden/>
+              </w:rPr>
+              <w:instrText xml:space="preserve"> PAGEREF _Toc417644230 \h </w:instrText>
+            </w:r>
+            <w:r>
+              <w:rPr>
+                <w:noProof/>
+                <w:webHidden/>
+              </w:rPr>
+            </w:r>
+            <w:r>
+              <w:rPr>
+                <w:noProof/>
+                <w:webHidden/>
+              </w:rPr>
+              <w:fldChar w:fldCharType="separate"/>
+            </w:r>
+            <w:r>
+              <w:rPr>
+                <w:noProof/>
+                <w:webHidden/>
+              </w:rPr>
+              <w:t>8</w:t>
+            </w:r>
+            <w:r>
+              <w:rPr>
+                <w:noProof/>
+                <w:webHidden/>
+              </w:rPr>
+              <w:fldChar w:fldCharType="end"/>
+            </w:r>
+          </w:hyperlink>
+        </w:p>
+        <w:p>
+          <w:pPr>
+            <w:pStyle w:val="TOC2"/>
+            <w:tabs>
+              <w:tab w:val="left" w:pos="880"/>
+              <w:tab w:val="right" w:leader="dot" w:pos="9350"/>
+            </w:tabs>
+            <w:rPr>
+              <w:noProof/>
+              <w:lang w:val="bg-BG" w:eastAsia="bg-BG"/>
+            </w:rPr>
+          </w:pPr>
+          <w:hyperlink w:anchor="_Toc417644231" w:history="1">
+            <w:r>
+              <w:rPr>
+                <w:rStyle w:val="Hyperlink"/>
+                <w:noProof/>
+              </w:rPr>
+              <w:t>2.3</w:t>
+            </w:r>
+            <w:r>
+              <w:rPr>
+                <w:noProof/>
+                <w:lang w:val="bg-BG" w:eastAsia="bg-BG"/>
+              </w:rPr>
+              <w:tab/>
+            </w:r>
+            <w:r>
+              <w:rPr>
+                <w:rStyle w:val="Hyperlink"/>
+                <w:noProof/>
+              </w:rPr>
+              <w:t>USE-CASE DIAGRAM</w:t>
+            </w:r>
+            <w:r>
+              <w:rPr>
+                <w:noProof/>
+                <w:webHidden/>
+              </w:rPr>
+              <w:tab/>
+            </w:r>
+            <w:r>
+              <w:rPr>
+                <w:noProof/>
+                <w:webHidden/>
+              </w:rPr>
+              <w:fldChar w:fldCharType="begin"/>
+            </w:r>
+            <w:r>
+              <w:rPr>
+                <w:noProof/>
+                <w:webHidden/>
+              </w:rPr>
+              <w:instrText xml:space="preserve"> PAGEREF _Toc417644231 \h </w:instrText>
+            </w:r>
+            <w:r>
+              <w:rPr>
+                <w:noProof/>
+                <w:webHidden/>
+              </w:rPr>
+            </w:r>
+            <w:r>
+              <w:rPr>
+                <w:noProof/>
+                <w:webHidden/>
+              </w:rPr>
+              <w:fldChar w:fldCharType="separate"/>
+            </w:r>
+            <w:r>
+              <w:rPr>
+                <w:noProof/>
+                <w:webHidden/>
+              </w:rPr>
+              <w:t>9</w:t>
+            </w:r>
+            <w:r>
+              <w:rPr>
+                <w:noProof/>
+                <w:webHidden/>
+              </w:rPr>
+              <w:fldChar w:fldCharType="end"/>
+            </w:r>
+          </w:hyperlink>
+        </w:p>
+        <w:p>
+          <w:pPr>
+            <w:pStyle w:val="TOC1"/>
+            <w:tabs>
+              <w:tab w:val="right" w:leader="dot" w:pos="9350"/>
+            </w:tabs>
+            <w:rPr>
+              <w:noProof/>
+              <w:lang w:val="bg-BG" w:eastAsia="bg-BG"/>
+            </w:rPr>
+          </w:pPr>
+          <w:hyperlink w:anchor="_Toc417644232" w:history="1">
+            <w:r>
+              <w:rPr>
+                <w:rStyle w:val="Hyperlink"/>
+                <w:noProof/>
+              </w:rPr>
+              <w:t>3. GUI</w:t>
+            </w:r>
+            <w:r>
+              <w:rPr>
+                <w:noProof/>
+                <w:webHidden/>
+              </w:rPr>
+              <w:tab/>
+            </w:r>
+            <w:r>
+              <w:rPr>
+                <w:noProof/>
+                <w:webHidden/>
+              </w:rPr>
+              <w:fldChar w:fldCharType="begin"/>
+            </w:r>
+            <w:r>
+              <w:rPr>
+                <w:noProof/>
+                <w:webHidden/>
+              </w:rPr>
+              <w:instrText xml:space="preserve"> PAGEREF _Toc417644232 \h </w:instrText>
+            </w:r>
+            <w:r>
+              <w:rPr>
+                <w:noProof/>
+                <w:webHidden/>
+              </w:rPr>
+            </w:r>
+            <w:r>
+              <w:rPr>
+                <w:noProof/>
+                <w:webHidden/>
+              </w:rPr>
+              <w:fldChar w:fldCharType="separate"/>
+            </w:r>
+            <w:r>
+              <w:rPr>
+                <w:noProof/>
+                <w:webHidden/>
+              </w:rPr>
+              <w:t>10</w:t>
+            </w:r>
+            <w:r>
+              <w:rPr>
+                <w:noProof/>
+                <w:webHidden/>
+              </w:rPr>
+              <w:fldChar w:fldCharType="end"/>
+            </w:r>
+          </w:hyperlink>
+        </w:p>
+        <w:p>
+          <w:pPr>
+            <w:pStyle w:val="TOC2"/>
+            <w:tabs>
+              <w:tab w:val="right" w:leader="dot" w:pos="9350"/>
+            </w:tabs>
+            <w:rPr>
+              <w:noProof/>
+              <w:lang w:val="bg-BG" w:eastAsia="bg-BG"/>
+            </w:rPr>
+          </w:pPr>
+          <w:hyperlink w:anchor="_Toc417644233" w:history="1">
+            <w:r>
+              <w:rPr>
+                <w:rStyle w:val="Hyperlink"/>
+                <w:noProof/>
+              </w:rPr>
+              <w:t>3.1 Login form</w:t>
+            </w:r>
+            <w:r>
+              <w:rPr>
+                <w:noProof/>
+                <w:webHidden/>
+              </w:rPr>
+              <w:tab/>
+            </w:r>
+            <w:r>
+              <w:rPr>
+                <w:noProof/>
+                <w:webHidden/>
+              </w:rPr>
+              <w:fldChar w:fldCharType="begin"/>
+            </w:r>
+            <w:r>
+              <w:rPr>
+                <w:noProof/>
+                <w:webHidden/>
+              </w:rPr>
+              <w:instrText xml:space="preserve"> PAGEREF _Toc417644233 \h </w:instrText>
+            </w:r>
+            <w:r>
+              <w:rPr>
+                <w:noProof/>
+                <w:webHidden/>
+              </w:rPr>
+            </w:r>
+            <w:r>
+              <w:rPr>
+                <w:noProof/>
+                <w:webHidden/>
+              </w:rPr>
+              <w:fldChar w:fldCharType="separate"/>
+            </w:r>
+            <w:r>
+              <w:rPr>
+                <w:noProof/>
+                <w:webHidden/>
+              </w:rPr>
+              <w:t>10</w:t>
+            </w:r>
+            <w:r>
+              <w:rPr>
+                <w:noProof/>
+                <w:webHidden/>
+              </w:rPr>
+              <w:fldChar w:fldCharType="end"/>
+            </w:r>
+          </w:hyperlink>
+        </w:p>
+        <w:p>
+          <w:pPr>
+            <w:pStyle w:val="TOC2"/>
+            <w:tabs>
+              <w:tab w:val="right" w:leader="dot" w:pos="9350"/>
+            </w:tabs>
+            <w:rPr>
+              <w:noProof/>
+              <w:lang w:val="bg-BG" w:eastAsia="bg-BG"/>
+            </w:rPr>
+          </w:pPr>
+          <w:hyperlink w:anchor="_Toc417644234" w:history="1">
+            <w:r>
+              <w:rPr>
+                <w:rStyle w:val="Hyperlink"/>
+                <w:noProof/>
+              </w:rPr>
+              <w:t>3.2 Registration form</w:t>
+            </w:r>
+            <w:r>
+              <w:rPr>
+                <w:noProof/>
+                <w:webHidden/>
+              </w:rPr>
+              <w:tab/>
+            </w:r>
+            <w:r>
+              <w:rPr>
+                <w:noProof/>
+                <w:webHidden/>
+              </w:rPr>
+              <w:fldChar w:fldCharType="begin"/>
+            </w:r>
+            <w:r>
+              <w:rPr>
+                <w:noProof/>
+                <w:webHidden/>
+              </w:rPr>
+              <w:instrText xml:space="preserve"> PAGEREF _Toc417644234 \h </w:instrText>
+            </w:r>
+            <w:r>
+              <w:rPr>
+                <w:noProof/>
+                <w:webHidden/>
+              </w:rPr>
+            </w:r>
+            <w:r>
+              <w:rPr>
+                <w:noProof/>
+                <w:webHidden/>
+              </w:rPr>
+              <w:fldChar w:fldCharType="separate"/>
+            </w:r>
+            <w:r>
+              <w:rPr>
+                <w:noProof/>
+                <w:webHidden/>
+              </w:rPr>
+              <w:t>11</w:t>
+            </w:r>
+            <w:r>
+              <w:rPr>
+                <w:noProof/>
+                <w:webHidden/>
+              </w:rPr>
+              <w:fldChar w:fldCharType="end"/>
+            </w:r>
+          </w:hyperlink>
+        </w:p>
+        <w:p>
+          <w:pPr>
+            <w:pStyle w:val="TOC2"/>
+            <w:tabs>
+              <w:tab w:val="right" w:leader="dot" w:pos="9350"/>
+            </w:tabs>
+            <w:rPr>
+              <w:noProof/>
+              <w:lang w:val="bg-BG" w:eastAsia="bg-BG"/>
+            </w:rPr>
+          </w:pPr>
+          <w:hyperlink w:anchor="_Toc417644235" w:history="1">
+            <w:r>
+              <w:rPr>
+                <w:rStyle w:val="Hyperlink"/>
+                <w:noProof/>
+              </w:rPr>
+              <w:t>3.3 Lobby form</w:t>
+            </w:r>
+            <w:r>
+              <w:rPr>
+                <w:noProof/>
+                <w:webHidden/>
+              </w:rPr>
+              <w:tab/>
+            </w:r>
+            <w:r>
+              <w:rPr>
+                <w:noProof/>
+                <w:webHidden/>
+              </w:rPr>
+              <w:fldChar w:fldCharType="begin"/>
+            </w:r>
+            <w:r>
+              <w:rPr>
+                <w:noProof/>
+                <w:webHidden/>
+              </w:rPr>
+              <w:instrText xml:space="preserve"> PAGEREF _Toc417644235 \h </w:instrText>
+            </w:r>
+            <w:r>
+              <w:rPr>
+                <w:noProof/>
+                <w:webHidden/>
+              </w:rPr>
+            </w:r>
+            <w:r>
+              <w:rPr>
+                <w:noProof/>
+                <w:webHidden/>
+              </w:rPr>
+              <w:fldChar w:fldCharType="separate"/>
+            </w:r>
+            <w:r>
+              <w:rPr>
+                <w:noProof/>
+                <w:webHidden/>
+              </w:rPr>
+              <w:t>12</w:t>
+            </w:r>
+            <w:r>
+              <w:rPr>
+                <w:noProof/>
+                <w:webHidden/>
+              </w:rPr>
+              <w:fldChar w:fldCharType="end"/>
+            </w:r>
+          </w:hyperlink>
+        </w:p>
+        <w:p>
+          <w:pPr>
+            <w:pStyle w:val="TOC2"/>
+            <w:tabs>
+              <w:tab w:val="right" w:leader="dot" w:pos="9350"/>
+            </w:tabs>
+            <w:rPr>
+              <w:noProof/>
+              <w:lang w:val="bg-BG" w:eastAsia="bg-BG"/>
+            </w:rPr>
+          </w:pPr>
+          <w:hyperlink w:anchor="_Toc417644236" w:history="1">
+            <w:r>
+              <w:rPr>
+                <w:rStyle w:val="Hyperlink"/>
+                <w:noProof/>
+              </w:rPr>
+              <w:t>3.4 Game Creator form</w:t>
+            </w:r>
+            <w:r>
+              <w:rPr>
+                <w:noProof/>
+                <w:webHidden/>
+              </w:rPr>
+              <w:tab/>
+            </w:r>
+            <w:r>
+              <w:rPr>
+                <w:noProof/>
+                <w:webHidden/>
+              </w:rPr>
+              <w:fldChar w:fldCharType="begin"/>
+            </w:r>
+            <w:r>
+              <w:rPr>
+                <w:noProof/>
+                <w:webHidden/>
+              </w:rPr>
+              <w:instrText xml:space="preserve"> PAGEREF _Toc417644236 \h </w:instrText>
+            </w:r>
+            <w:r>
+              <w:rPr>
+                <w:noProof/>
+                <w:webHidden/>
+              </w:rPr>
+            </w:r>
+            <w:r>
+              <w:rPr>
+                <w:noProof/>
+                <w:webHidden/>
+              </w:rPr>
+              <w:fldChar w:fldCharType="separate"/>
+            </w:r>
+            <w:r>
+              <w:rPr>
+                <w:noProof/>
+                <w:webHidden/>
+              </w:rPr>
+              <w:t>13</w:t>
+            </w:r>
+            <w:r>
+              <w:rPr>
+                <w:noProof/>
+                <w:webHidden/>
+              </w:rPr>
+              <w:fldChar w:fldCharType="end"/>
+            </w:r>
+          </w:hyperlink>
+        </w:p>
+        <w:p>
+          <w:pPr>
+            <w:pStyle w:val="TOC2"/>
+            <w:tabs>
+              <w:tab w:val="right" w:leader="dot" w:pos="9350"/>
+            </w:tabs>
+            <w:rPr>
+              <w:noProof/>
+              <w:lang w:val="bg-BG" w:eastAsia="bg-BG"/>
+            </w:rPr>
+          </w:pPr>
+          <w:hyperlink w:anchor="_Toc417644237" w:history="1">
+            <w:r>
+              <w:rPr>
+                <w:rStyle w:val="Hyperlink"/>
+                <w:noProof/>
+              </w:rPr>
+              <w:t>3.5 Guest form</w:t>
+            </w:r>
+            <w:r>
+              <w:rPr>
+                <w:noProof/>
+                <w:webHidden/>
+              </w:rPr>
+              <w:tab/>
+            </w:r>
+            <w:r>
+              <w:rPr>
+                <w:noProof/>
+                <w:webHidden/>
+              </w:rPr>
+              <w:fldChar w:fldCharType="begin"/>
+            </w:r>
+            <w:r>
+              <w:rPr>
+                <w:noProof/>
+                <w:webHidden/>
+              </w:rPr>
+              <w:instrText xml:space="preserve"> PAGEREF _Toc417644237 \h </w:instrText>
+            </w:r>
+            <w:r>
+              <w:rPr>
+                <w:noProof/>
+                <w:webHidden/>
+              </w:rPr>
+            </w:r>
+            <w:r>
+              <w:rPr>
+                <w:noProof/>
+                <w:webHidden/>
+              </w:rPr>
+              <w:fldChar w:fldCharType="separate"/>
+            </w:r>
+            <w:r>
+              <w:rPr>
+                <w:noProof/>
+                <w:webHidden/>
+              </w:rPr>
+              <w:t>14</w:t>
+            </w:r>
+            <w:r>
+              <w:rPr>
+                <w:noProof/>
+                <w:webHidden/>
+              </w:rPr>
+              <w:fldChar w:fldCharType="end"/>
+            </w:r>
+          </w:hyperlink>
+        </w:p>
+        <w:p>
+          <w:pPr>
+            <w:pStyle w:val="TOC2"/>
+            <w:tabs>
+              <w:tab w:val="right" w:leader="dot" w:pos="9350"/>
+            </w:tabs>
+            <w:rPr>
+              <w:noProof/>
+              <w:lang w:val="bg-BG" w:eastAsia="bg-BG"/>
+            </w:rPr>
+          </w:pPr>
+          <w:hyperlink w:anchor="_Toc417644238" w:history="1">
+            <w:r>
+              <w:rPr>
+                <w:rStyle w:val="Hyperlink"/>
+                <w:noProof/>
+              </w:rPr>
+              <w:t>3.1 Game form</w:t>
+            </w:r>
+            <w:r>
+              <w:rPr>
+                <w:noProof/>
+                <w:webHidden/>
+              </w:rPr>
+              <w:tab/>
+            </w:r>
+            <w:r>
+              <w:rPr>
+                <w:noProof/>
+                <w:webHidden/>
+              </w:rPr>
+              <w:fldChar w:fldCharType="begin"/>
+            </w:r>
+            <w:r>
+              <w:rPr>
+                <w:noProof/>
+                <w:webHidden/>
+              </w:rPr>
+              <w:instrText xml:space="preserve"> PAGEREF _Toc417644238 \h </w:instrText>
+            </w:r>
+            <w:r>
+              <w:rPr>
+                <w:noProof/>
+                <w:webHidden/>
+              </w:rPr>
+            </w:r>
+            <w:r>
+              <w:rPr>
+                <w:noProof/>
+                <w:webHidden/>
+              </w:rPr>
+              <w:fldChar w:fldCharType="separate"/>
+            </w:r>
+            <w:r>
+              <w:rPr>
+                <w:noProof/>
+                <w:webHidden/>
+              </w:rPr>
+              <w:t>14</w:t>
+            </w:r>
+            <w:r>
+              <w:rPr>
+                <w:noProof/>
+                <w:webHidden/>
+              </w:rPr>
+              <w:fldChar w:fldCharType="end"/>
+            </w:r>
+          </w:hyperlink>
+        </w:p>
+        <w:p>
+          <w:pPr>
+            <w:pStyle w:val="TOC1"/>
+            <w:tabs>
+              <w:tab w:val="right" w:leader="dot" w:pos="9350"/>
+            </w:tabs>
+            <w:rPr>
+              <w:noProof/>
+              <w:lang w:val="bg-BG" w:eastAsia="bg-BG"/>
+            </w:rPr>
+          </w:pPr>
+          <w:hyperlink w:anchor="_Toc417644239" w:history="1">
+            <w:r>
+              <w:rPr>
+                <w:rStyle w:val="Hyperlink"/>
+                <w:noProof/>
+              </w:rPr>
+              <w:t>4. Non-functional requirements</w:t>
+            </w:r>
+            <w:r>
+              <w:rPr>
+                <w:noProof/>
+                <w:webHidden/>
+              </w:rPr>
+              <w:tab/>
+            </w:r>
+            <w:r>
+              <w:rPr>
+                <w:noProof/>
+                <w:webHidden/>
+              </w:rPr>
+              <w:fldChar w:fldCharType="begin"/>
+            </w:r>
+            <w:r>
+              <w:rPr>
+                <w:noProof/>
+                <w:webHidden/>
+              </w:rPr>
+              <w:instrText xml:space="preserve"> PAGEREF _Toc417644239 \h </w:instrText>
+            </w:r>
+            <w:r>
+              <w:rPr>
+                <w:noProof/>
+                <w:webHidden/>
+              </w:rPr>
+            </w:r>
+            <w:r>
+              <w:rPr>
+                <w:noProof/>
+                <w:webHidden/>
+              </w:rPr>
+              <w:fldChar w:fldCharType="separate"/>
+            </w:r>
+            <w:r>
+              <w:rPr>
+                <w:noProof/>
+                <w:webHidden/>
+              </w:rPr>
+              <w:t>15</w:t>
+            </w:r>
+            <w:r>
+              <w:rPr>
+                <w:noProof/>
+                <w:webHidden/>
+              </w:rPr>
+              <w:fldChar w:fldCharType="end"/>
+            </w:r>
+          </w:hyperlink>
+        </w:p>
+        <w:p>
+          <w:pPr>
+            <w:pStyle w:val="TOC1"/>
+            <w:tabs>
+              <w:tab w:val="right" w:leader="dot" w:pos="9350"/>
+            </w:tabs>
+            <w:rPr>
+              <w:noProof/>
+              <w:lang w:val="bg-BG" w:eastAsia="bg-BG"/>
+            </w:rPr>
+          </w:pPr>
+          <w:hyperlink w:anchor="_Toc417644240" w:history="1">
+            <w:r>
+              <w:rPr>
+                <w:rStyle w:val="Hyperlink"/>
+                <w:noProof/>
+              </w:rPr>
+              <w:t>5. Work division</w:t>
+            </w:r>
+            <w:r>
+              <w:rPr>
+                <w:noProof/>
+                <w:webHidden/>
+              </w:rPr>
+              <w:tab/>
+            </w:r>
+            <w:r>
+              <w:rPr>
+                <w:noProof/>
+                <w:webHidden/>
+              </w:rPr>
+              <w:fldChar w:fldCharType="begin"/>
+            </w:r>
+            <w:r>
+              <w:rPr>
+                <w:noProof/>
+                <w:webHidden/>
+              </w:rPr>
+              <w:instrText xml:space="preserve"> PAGEREF _Toc417644240 \h </w:instrText>
+            </w:r>
+            <w:r>
+              <w:rPr>
+                <w:noProof/>
+                <w:webHidden/>
+              </w:rPr>
+            </w:r>
+            <w:r>
+              <w:rPr>
+                <w:noProof/>
+                <w:webHidden/>
+              </w:rPr>
+              <w:fldChar w:fldCharType="separate"/>
+            </w:r>
+            <w:r>
+              <w:rPr>
+                <w:noProof/>
+                <w:webHidden/>
+              </w:rPr>
+              <w:t>15</w:t>
+            </w:r>
+            <w:r>
+              <w:rPr>
+                <w:noProof/>
+                <w:webHidden/>
+              </w:rPr>
+              <w:fldChar w:fldCharType="end"/>
+            </w:r>
+          </w:hyperlink>
+        </w:p>
+        <w:p>
+          <w:r>
+            <w:rPr>
+              <w:b/>
+              <w:bCs/>
+              <w:noProof/>
+            </w:rPr>
+            <w:lastRenderedPageBreak/>
+            <w:fldChar w:fldCharType="end"/>
+          </w:r>
+        </w:p>
+      </w:sdtContent>
+    </w:sdt>
     <w:p>
       <w:pPr>
         <w:rPr>
@@ -450,9 +3047,11 @@
           <w:numId w:val="13"/>
         </w:numPr>
       </w:pPr>
+      <w:bookmarkStart w:id="1" w:name="_Toc417644209"/>
       <w:r>
         <w:t>INTRODUCTION</w:t>
       </w:r>
+      <w:bookmarkEnd w:id="1"/>
     </w:p>
     <w:p/>
     <w:p>
@@ -662,17 +3261,25 @@
       <w:pPr>
         <w:pStyle w:val="Heading1"/>
       </w:pPr>
+      <w:bookmarkStart w:id="2" w:name="_Toc417644210"/>
       <w:r>
+        <w:lastRenderedPageBreak/>
         <w:t>2. FUNCTIONAL REQUIREMENTS AND USE CASES</w:t>
       </w:r>
+      <w:bookmarkEnd w:id="2"/>
     </w:p>
     <w:p>
       <w:pPr>
         <w:pStyle w:val="Heading2"/>
       </w:pPr>
       <w:r>
-        <w:t xml:space="preserve">   2.1 REQUIREMENTS</w:t>
+        <w:t xml:space="preserve">   </w:t>
       </w:r>
+      <w:bookmarkStart w:id="3" w:name="_Toc417644211"/>
+      <w:r>
+        <w:t>2.1 REQUIREMENTS</w:t>
+      </w:r>
+      <w:bookmarkEnd w:id="3"/>
     </w:p>
     <w:tbl>
       <w:tblPr>
@@ -2659,8 +5266,14 @@
         <w:pStyle w:val="Heading2"/>
       </w:pPr>
       <w:r>
-        <w:t xml:space="preserve">   2.2 USE CASES</w:t>
+        <w:lastRenderedPageBreak/>
+        <w:t xml:space="preserve">   </w:t>
       </w:r>
+      <w:bookmarkStart w:id="4" w:name="_Toc417644212"/>
+      <w:r>
+        <w:t>2.2 USE CASES</w:t>
+      </w:r>
+      <w:bookmarkEnd w:id="4"/>
     </w:p>
     <w:p/>
     <w:p>
@@ -2671,9 +5284,11 @@
           <w:numId w:val="7"/>
         </w:numPr>
       </w:pPr>
+      <w:bookmarkStart w:id="5" w:name="_Toc417644213"/>
       <w:r>
         <w:t>Registration in the game</w:t>
       </w:r>
+      <w:bookmarkEnd w:id="5"/>
     </w:p>
     <w:tbl>
       <w:tblPr>
@@ -2842,9 +5457,11 @@
           <w:numId w:val="7"/>
         </w:numPr>
       </w:pPr>
+      <w:bookmarkStart w:id="6" w:name="_Toc417644214"/>
       <w:r>
         <w:t>Log into the game</w:t>
       </w:r>
+      <w:bookmarkEnd w:id="6"/>
     </w:p>
     <w:tbl>
       <w:tblPr>
@@ -3037,9 +5654,11 @@
           <w:numId w:val="7"/>
         </w:numPr>
       </w:pPr>
+      <w:bookmarkStart w:id="7" w:name="_Toc417644215"/>
       <w:r>
         <w:t>Chat during the game</w:t>
       </w:r>
+      <w:bookmarkEnd w:id="7"/>
     </w:p>
     <w:tbl>
       <w:tblPr>
@@ -3191,10 +5810,11 @@
           <w:numId w:val="7"/>
         </w:numPr>
       </w:pPr>
+      <w:bookmarkStart w:id="8" w:name="_Toc417644216"/>
       <w:r>
-        <w:lastRenderedPageBreak/>
         <w:t>Global Chat</w:t>
       </w:r>
+      <w:bookmarkEnd w:id="8"/>
     </w:p>
     <w:tbl>
       <w:tblPr>
@@ -3235,6 +5855,7 @@
           </w:tcPr>
           <w:p>
             <w:r>
+              <w:lastRenderedPageBreak/>
               <w:t>Pre – condition</w:t>
             </w:r>
           </w:p>
@@ -3361,9 +5982,11 @@
           <w:numId w:val="7"/>
         </w:numPr>
       </w:pPr>
+      <w:bookmarkStart w:id="9" w:name="_Toc417644217"/>
       <w:r>
         <w:t>Roll die</w:t>
       </w:r>
+      <w:bookmarkEnd w:id="9"/>
     </w:p>
     <w:tbl>
       <w:tblPr>
@@ -3513,9 +6136,11 @@
           <w:numId w:val="7"/>
         </w:numPr>
       </w:pPr>
+      <w:bookmarkStart w:id="10" w:name="_Toc417644218"/>
       <w:r>
         <w:t>Place token</w:t>
       </w:r>
+      <w:bookmarkEnd w:id="10"/>
     </w:p>
     <w:tbl>
       <w:tblPr>
@@ -3671,9 +6296,11 @@
           <w:numId w:val="7"/>
         </w:numPr>
       </w:pPr>
+      <w:bookmarkStart w:id="11" w:name="_Toc417644219"/>
       <w:r>
         <w:t>Move token</w:t>
       </w:r>
+      <w:bookmarkEnd w:id="11"/>
     </w:p>
     <w:tbl>
       <w:tblPr>
@@ -3812,10 +6439,11 @@
           <w:numId w:val="7"/>
         </w:numPr>
       </w:pPr>
+      <w:bookmarkStart w:id="12" w:name="_Toc417644220"/>
       <w:r>
-        <w:lastRenderedPageBreak/>
         <w:t>Remove token</w:t>
       </w:r>
+      <w:bookmarkEnd w:id="12"/>
     </w:p>
     <w:tbl>
       <w:tblPr>
@@ -3878,6 +6506,7 @@
           </w:tcPr>
           <w:p>
             <w:r>
+              <w:lastRenderedPageBreak/>
               <w:t>Actor</w:t>
             </w:r>
           </w:p>
@@ -3992,9 +6621,11 @@
           <w:numId w:val="7"/>
         </w:numPr>
       </w:pPr>
+      <w:bookmarkStart w:id="13" w:name="_Toc417644221"/>
       <w:r>
         <w:t>Start Game</w:t>
       </w:r>
+      <w:bookmarkEnd w:id="13"/>
     </w:p>
     <w:tbl>
       <w:tblPr>
@@ -4186,9 +6817,11 @@
           <w:numId w:val="7"/>
         </w:numPr>
       </w:pPr>
+      <w:bookmarkStart w:id="14" w:name="_Toc417644222"/>
       <w:r>
         <w:t>Create Game</w:t>
       </w:r>
+      <w:bookmarkEnd w:id="14"/>
     </w:p>
     <w:tbl>
       <w:tblPr>
@@ -4345,9 +6978,11 @@
           <w:numId w:val="7"/>
         </w:numPr>
       </w:pPr>
+      <w:bookmarkStart w:id="15" w:name="_Toc417644223"/>
       <w:r>
         <w:t>Invite a Player to a game</w:t>
       </w:r>
+      <w:bookmarkEnd w:id="15"/>
     </w:p>
     <w:tbl>
       <w:tblPr>
@@ -4460,25 +7095,7 @@
           </w:p>
           <w:p>
             <w:r>
-              <w:t xml:space="preserve">4. </w:t>
-            </w:r>
-            <w:r>
-              <w:t>Sy</w:t>
-            </w:r>
-            <w:r>
-              <w:t>stem informs User 2</w:t>
-            </w:r>
-            <w:r>
-              <w:t xml:space="preserve"> that he</w:t>
-            </w:r>
-            <w:r>
-              <w:t>/she was</w:t>
-            </w:r>
-            <w:r>
-              <w:t xml:space="preserve"> invited to a game</w:t>
-            </w:r>
-            <w:r>
-              <w:t>.</w:t>
+              <w:t>4. System informs User 2 that he/she was invited to a game.</w:t>
             </w:r>
           </w:p>
         </w:tc>
@@ -4537,10 +7154,12 @@
           <w:numId w:val="7"/>
         </w:numPr>
       </w:pPr>
+      <w:bookmarkStart w:id="16" w:name="_Toc417644224"/>
       <w:r>
         <w:lastRenderedPageBreak/>
         <w:t>Join Game</w:t>
       </w:r>
+      <w:bookmarkEnd w:id="16"/>
     </w:p>
     <w:tbl>
       <w:tblPr>
@@ -4672,9 +7291,11 @@
           <w:numId w:val="7"/>
         </w:numPr>
       </w:pPr>
+      <w:bookmarkStart w:id="17" w:name="_Toc417644225"/>
       <w:r>
         <w:t>Exit Game</w:t>
       </w:r>
+      <w:bookmarkEnd w:id="17"/>
     </w:p>
     <w:tbl>
       <w:tblPr>
@@ -4811,9 +7432,11 @@
           <w:numId w:val="7"/>
         </w:numPr>
       </w:pPr>
+      <w:bookmarkStart w:id="18" w:name="_Toc417644226"/>
       <w:r>
         <w:t>Choose Color of Token</w:t>
       </w:r>
+      <w:bookmarkEnd w:id="18"/>
     </w:p>
     <w:tbl>
       <w:tblPr>
@@ -4989,12 +7612,14 @@
           <w:numId w:val="10"/>
         </w:numPr>
       </w:pPr>
+      <w:bookmarkStart w:id="19" w:name="_Toc417644227"/>
       <w:r>
         <w:t>Spectate</w:t>
       </w:r>
       <w:r>
         <w:t xml:space="preserve"> Game</w:t>
       </w:r>
+      <w:bookmarkEnd w:id="19"/>
     </w:p>
     <w:tbl>
       <w:tblPr>
@@ -5144,10 +7769,12 @@
           <w:numId w:val="7"/>
         </w:numPr>
       </w:pPr>
+      <w:bookmarkStart w:id="20" w:name="_Toc417644228"/>
       <w:r>
         <w:lastRenderedPageBreak/>
         <w:t>Replay Game</w:t>
       </w:r>
+      <w:bookmarkEnd w:id="20"/>
     </w:p>
     <w:tbl>
       <w:tblPr>
@@ -5283,9 +7910,11 @@
           <w:numId w:val="7"/>
         </w:numPr>
       </w:pPr>
+      <w:bookmarkStart w:id="21" w:name="_Toc417644229"/>
       <w:r>
         <w:t>Pause Game</w:t>
       </w:r>
+      <w:bookmarkEnd w:id="21"/>
     </w:p>
     <w:tbl>
       <w:tblPr>
@@ -5432,9 +8061,11 @@
           <w:numId w:val="7"/>
         </w:numPr>
       </w:pPr>
+      <w:bookmarkStart w:id="22" w:name="_Toc417644230"/>
       <w:r>
         <w:t>Resume Game</w:t>
       </w:r>
+      <w:bookmarkEnd w:id="22"/>
     </w:p>
     <w:tbl>
       <w:tblPr>
@@ -5590,14 +8221,165 @@
           <w:numId w:val="6"/>
         </w:numPr>
       </w:pPr>
+      <w:bookmarkStart w:id="23" w:name="_Toc417644231"/>
       <w:r>
         <w:lastRenderedPageBreak/>
         <w:t>USE-CASE DIAGRAM</w:t>
       </w:r>
+      <w:bookmarkEnd w:id="23"/>
+    </w:p>
+    <w:p/>
+    <w:p/>
+    <w:p/>
+    <w:p>
+      <w:r>
+        <w:rPr>
+          <w:noProof/>
+          <w:lang w:val="bg-BG" w:eastAsia="bg-BG"/>
+        </w:rPr>
+        <w:drawing>
+          <wp:inline distT="0" distB="0" distL="0" distR="0">
+            <wp:extent cx="5934075" cy="3486150"/>
+            <wp:effectExtent l="0" t="0" r="9525" b="0"/>
+            <wp:docPr id="3" name="Picture 3" descr="C:\Users\HP_g6\Downloads\Usecase diagram(new).jpg"/>
+            <wp:cNvGraphicFramePr>
+              <a:graphicFrameLocks xmlns:a="http://schemas.openxmlformats.org/drawingml/2006/main" noChangeAspect="1"/>
+            </wp:cNvGraphicFramePr>
+            <a:graphic xmlns:a="http://schemas.openxmlformats.org/drawingml/2006/main">
+              <a:graphicData uri="http://schemas.openxmlformats.org/drawingml/2006/picture">
+                <pic:pic xmlns:pic="http://schemas.openxmlformats.org/drawingml/2006/picture">
+                  <pic:nvPicPr>
+                    <pic:cNvPr id="0" name="Picture 2" descr="C:\Users\HP_g6\Downloads\Usecase diagram(new).jpg"/>
+                    <pic:cNvPicPr>
+                      <a:picLocks noChangeAspect="1" noChangeArrowheads="1"/>
+                    </pic:cNvPicPr>
+                  </pic:nvPicPr>
+                  <pic:blipFill>
+                    <a:blip r:embed="rId11">
+                      <a:extLst>
+                        <a:ext uri="{28A0092B-C50C-407E-A947-70E740481C1C}">
+                          <a14:useLocalDpi xmlns:a14="http://schemas.microsoft.com/office/drawing/2010/main" val="0"/>
+                        </a:ext>
+                      </a:extLst>
+                    </a:blip>
+                    <a:srcRect/>
+                    <a:stretch>
+                      <a:fillRect/>
+                    </a:stretch>
+                  </pic:blipFill>
+                  <pic:spPr bwMode="auto">
+                    <a:xfrm>
+                      <a:off x="0" y="0"/>
+                      <a:ext cx="5934075" cy="3486150"/>
+                    </a:xfrm>
+                    <a:prstGeom prst="rect">
+                      <a:avLst/>
+                    </a:prstGeom>
+                    <a:noFill/>
+                    <a:ln>
+                      <a:noFill/>
+                    </a:ln>
+                  </pic:spPr>
+                </pic:pic>
+              </a:graphicData>
+            </a:graphic>
+          </wp:inline>
+        </w:drawing>
+      </w:r>
+    </w:p>
+    <w:p/>
+    <w:p/>
+    <w:p/>
+    <w:p/>
+    <w:p/>
+    <w:p/>
+    <w:p/>
+    <w:p/>
+    <w:p/>
+    <w:p/>
+    <w:p/>
+    <w:p/>
+    <w:p>
+      <w:pPr>
+        <w:pStyle w:val="Heading1"/>
+      </w:pPr>
+      <w:bookmarkStart w:id="24" w:name="_Toc417644232"/>
+      <w:r>
+        <w:lastRenderedPageBreak/>
+        <w:t>3. GUI</w:t>
+      </w:r>
+      <w:bookmarkEnd w:id="24"/>
     </w:p>
     <w:p>
-      <w:bookmarkStart w:id="0" w:name="_GoBack"/>
-      <w:bookmarkEnd w:id="0"/>
+      <w:r>
+        <w:t xml:space="preserve"> </w:t>
+      </w:r>
+    </w:p>
+    <w:p>
+      <w:pPr>
+        <w:pStyle w:val="Heading2"/>
+      </w:pPr>
+      <w:bookmarkStart w:id="25" w:name="_Toc417644233"/>
+      <w:r>
+        <w:t>3.1 Login form</w:t>
+      </w:r>
+      <w:bookmarkEnd w:id="25"/>
+    </w:p>
+    <w:p>
+      <w:r>
+        <w:rPr>
+          <w:noProof/>
+          <w:lang w:val="bg-BG" w:eastAsia="bg-BG"/>
+        </w:rPr>
+        <w:drawing>
+          <wp:inline distT="0" distB="0" distL="0" distR="0">
+            <wp:extent cx="2867025" cy="3371850"/>
+            <wp:effectExtent l="0" t="0" r="9525" b="0"/>
+            <wp:docPr id="4" name="Picture 4" descr="C:\Users\HP_g6\Desktop\login.png"/>
+            <wp:cNvGraphicFramePr>
+              <a:graphicFrameLocks xmlns:a="http://schemas.openxmlformats.org/drawingml/2006/main" noChangeAspect="1"/>
+            </wp:cNvGraphicFramePr>
+            <a:graphic xmlns:a="http://schemas.openxmlformats.org/drawingml/2006/main">
+              <a:graphicData uri="http://schemas.openxmlformats.org/drawingml/2006/picture">
+                <pic:pic xmlns:pic="http://schemas.openxmlformats.org/drawingml/2006/picture">
+                  <pic:nvPicPr>
+                    <pic:cNvPr id="0" name="Picture 3" descr="C:\Users\HP_g6\Desktop\login.png"/>
+                    <pic:cNvPicPr>
+                      <a:picLocks noChangeAspect="1" noChangeArrowheads="1"/>
+                    </pic:cNvPicPr>
+                  </pic:nvPicPr>
+                  <pic:blipFill>
+                    <a:blip r:embed="rId12">
+                      <a:extLst>
+                        <a:ext uri="{28A0092B-C50C-407E-A947-70E740481C1C}">
+                          <a14:useLocalDpi xmlns:a14="http://schemas.microsoft.com/office/drawing/2010/main" val="0"/>
+                        </a:ext>
+                      </a:extLst>
+                    </a:blip>
+                    <a:srcRect/>
+                    <a:stretch>
+                      <a:fillRect/>
+                    </a:stretch>
+                  </pic:blipFill>
+                  <pic:spPr bwMode="auto">
+                    <a:xfrm>
+                      <a:off x="0" y="0"/>
+                      <a:ext cx="2867025" cy="3371850"/>
+                    </a:xfrm>
+                    <a:prstGeom prst="rect">
+                      <a:avLst/>
+                    </a:prstGeom>
+                    <a:noFill/>
+                    <a:ln>
+                      <a:noFill/>
+                    </a:ln>
+                  </pic:spPr>
+                </pic:pic>
+              </a:graphicData>
+            </a:graphic>
+          </wp:inline>
+        </w:drawing>
+      </w:r>
     </w:p>
     <w:p/>
     <w:p/>
@@ -5612,6 +8394,76 @@
     <w:p/>
     <w:p/>
     <w:p/>
+    <w:p>
+      <w:pPr>
+        <w:pStyle w:val="Heading2"/>
+      </w:pPr>
+      <w:bookmarkStart w:id="26" w:name="_Toc417644234"/>
+      <w:r>
+        <w:lastRenderedPageBreak/>
+        <w:t>3.2 Registration form</w:t>
+      </w:r>
+      <w:bookmarkEnd w:id="26"/>
+    </w:p>
+    <w:p>
+      <w:r>
+        <w:rPr>
+          <w:noProof/>
+          <w:lang w:val="bg-BG" w:eastAsia="bg-BG"/>
+        </w:rPr>
+        <w:drawing>
+          <wp:inline distT="0" distB="0" distL="0" distR="0">
+            <wp:extent cx="3162300" cy="4010025"/>
+            <wp:effectExtent l="0" t="0" r="0" b="9525"/>
+            <wp:docPr id="5" name="Picture 5" descr="C:\Users\HP_g6\Desktop\reg.png"/>
+            <wp:cNvGraphicFramePr>
+              <a:graphicFrameLocks xmlns:a="http://schemas.openxmlformats.org/drawingml/2006/main" noChangeAspect="1"/>
+            </wp:cNvGraphicFramePr>
+            <a:graphic xmlns:a="http://schemas.openxmlformats.org/drawingml/2006/main">
+              <a:graphicData uri="http://schemas.openxmlformats.org/drawingml/2006/picture">
+                <pic:pic xmlns:pic="http://schemas.openxmlformats.org/drawingml/2006/picture">
+                  <pic:nvPicPr>
+                    <pic:cNvPr id="0" name="Picture 4" descr="C:\Users\HP_g6\Desktop\reg.png"/>
+                    <pic:cNvPicPr>
+                      <a:picLocks noChangeAspect="1" noChangeArrowheads="1"/>
+                    </pic:cNvPicPr>
+                  </pic:nvPicPr>
+                  <pic:blipFill>
+                    <a:blip r:embed="rId13">
+                      <a:extLst>
+                        <a:ext uri="{28A0092B-C50C-407E-A947-70E740481C1C}">
+                          <a14:useLocalDpi xmlns:a14="http://schemas.microsoft.com/office/drawing/2010/main" val="0"/>
+                        </a:ext>
+                      </a:extLst>
+                    </a:blip>
+                    <a:srcRect/>
+                    <a:stretch>
+                      <a:fillRect/>
+                    </a:stretch>
+                  </pic:blipFill>
+                  <pic:spPr bwMode="auto">
+                    <a:xfrm>
+                      <a:off x="0" y="0"/>
+                      <a:ext cx="3162300" cy="4010025"/>
+                    </a:xfrm>
+                    <a:prstGeom prst="rect">
+                      <a:avLst/>
+                    </a:prstGeom>
+                    <a:noFill/>
+                    <a:ln>
+                      <a:noFill/>
+                    </a:ln>
+                  </pic:spPr>
+                </pic:pic>
+              </a:graphicData>
+            </a:graphic>
+          </wp:inline>
+        </w:drawing>
+      </w:r>
+    </w:p>
+    <w:p/>
+    <w:p/>
+    <w:p/>
     <w:p/>
     <w:p/>
     <w:p/>
@@ -5624,25 +8476,313 @@
     <w:p/>
     <w:p>
       <w:pPr>
-        <w:pStyle w:val="Heading1"/>
-      </w:pPr>
+        <w:pStyle w:val="Heading2"/>
+      </w:pPr>
+      <w:bookmarkStart w:id="27" w:name="_Toc417644235"/>
       <w:r>
         <w:lastRenderedPageBreak/>
-        <w:t>3. GUI</w:t>
+        <w:t>3.3 Lobby form</w:t>
+      </w:r>
+      <w:bookmarkEnd w:id="27"/>
+    </w:p>
+    <w:p>
+      <w:r>
+        <w:rPr>
+          <w:noProof/>
+          <w:lang w:val="bg-BG" w:eastAsia="bg-BG"/>
+        </w:rPr>
+        <w:drawing>
+          <wp:inline distT="0" distB="0" distL="0" distR="0">
+            <wp:extent cx="5943600" cy="4467225"/>
+            <wp:effectExtent l="0" t="0" r="0" b="9525"/>
+            <wp:docPr id="6" name="Picture 6" descr="C:\Users\HP_g6\Desktop\Lobby.png"/>
+            <wp:cNvGraphicFramePr>
+              <a:graphicFrameLocks xmlns:a="http://schemas.openxmlformats.org/drawingml/2006/main" noChangeAspect="1"/>
+            </wp:cNvGraphicFramePr>
+            <a:graphic xmlns:a="http://schemas.openxmlformats.org/drawingml/2006/main">
+              <a:graphicData uri="http://schemas.openxmlformats.org/drawingml/2006/picture">
+                <pic:pic xmlns:pic="http://schemas.openxmlformats.org/drawingml/2006/picture">
+                  <pic:nvPicPr>
+                    <pic:cNvPr id="0" name="Picture 5" descr="C:\Users\HP_g6\Desktop\Lobby.png"/>
+                    <pic:cNvPicPr>
+                      <a:picLocks noChangeAspect="1" noChangeArrowheads="1"/>
+                    </pic:cNvPicPr>
+                  </pic:nvPicPr>
+                  <pic:blipFill>
+                    <a:blip r:embed="rId14">
+                      <a:extLst>
+                        <a:ext uri="{28A0092B-C50C-407E-A947-70E740481C1C}">
+                          <a14:useLocalDpi xmlns:a14="http://schemas.microsoft.com/office/drawing/2010/main" val="0"/>
+                        </a:ext>
+                      </a:extLst>
+                    </a:blip>
+                    <a:srcRect/>
+                    <a:stretch>
+                      <a:fillRect/>
+                    </a:stretch>
+                  </pic:blipFill>
+                  <pic:spPr bwMode="auto">
+                    <a:xfrm>
+                      <a:off x="0" y="0"/>
+                      <a:ext cx="5943600" cy="4467225"/>
+                    </a:xfrm>
+                    <a:prstGeom prst="rect">
+                      <a:avLst/>
+                    </a:prstGeom>
+                    <a:noFill/>
+                    <a:ln>
+                      <a:noFill/>
+                    </a:ln>
+                  </pic:spPr>
+                </pic:pic>
+              </a:graphicData>
+            </a:graphic>
+          </wp:inline>
+        </w:drawing>
+      </w:r>
+    </w:p>
+    <w:p/>
+    <w:p/>
+    <w:p/>
+    <w:p/>
+    <w:p/>
+    <w:p/>
+    <w:p/>
+    <w:p/>
+    <w:p/>
+    <w:p/>
+    <w:p/>
+    <w:p>
+      <w:pPr>
+        <w:pStyle w:val="Heading2"/>
+      </w:pPr>
+      <w:bookmarkStart w:id="28" w:name="_Toc417644236"/>
+      <w:r>
+        <w:lastRenderedPageBreak/>
+        <w:t>3.4 Game Creator form</w:t>
+      </w:r>
+      <w:bookmarkEnd w:id="28"/>
+    </w:p>
+    <w:p>
+      <w:r>
+        <w:rPr>
+          <w:noProof/>
+          <w:lang w:val="bg-BG" w:eastAsia="bg-BG"/>
+        </w:rPr>
+        <w:drawing>
+          <wp:inline distT="0" distB="0" distL="0" distR="0">
+            <wp:extent cx="5943600" cy="4010025"/>
+            <wp:effectExtent l="0" t="0" r="0" b="9525"/>
+            <wp:docPr id="7" name="Picture 7" descr="C:\Users\HP_g6\Desktop\Game creator.png"/>
+            <wp:cNvGraphicFramePr>
+              <a:graphicFrameLocks xmlns:a="http://schemas.openxmlformats.org/drawingml/2006/main" noChangeAspect="1"/>
+            </wp:cNvGraphicFramePr>
+            <a:graphic xmlns:a="http://schemas.openxmlformats.org/drawingml/2006/main">
+              <a:graphicData uri="http://schemas.openxmlformats.org/drawingml/2006/picture">
+                <pic:pic xmlns:pic="http://schemas.openxmlformats.org/drawingml/2006/picture">
+                  <pic:nvPicPr>
+                    <pic:cNvPr id="0" name="Picture 6" descr="C:\Users\HP_g6\Desktop\Game creator.png"/>
+                    <pic:cNvPicPr>
+                      <a:picLocks noChangeAspect="1" noChangeArrowheads="1"/>
+                    </pic:cNvPicPr>
+                  </pic:nvPicPr>
+                  <pic:blipFill>
+                    <a:blip r:embed="rId15">
+                      <a:extLst>
+                        <a:ext uri="{28A0092B-C50C-407E-A947-70E740481C1C}">
+                          <a14:useLocalDpi xmlns:a14="http://schemas.microsoft.com/office/drawing/2010/main" val="0"/>
+                        </a:ext>
+                      </a:extLst>
+                    </a:blip>
+                    <a:srcRect/>
+                    <a:stretch>
+                      <a:fillRect/>
+                    </a:stretch>
+                  </pic:blipFill>
+                  <pic:spPr bwMode="auto">
+                    <a:xfrm>
+                      <a:off x="0" y="0"/>
+                      <a:ext cx="5943600" cy="4010025"/>
+                    </a:xfrm>
+                    <a:prstGeom prst="rect">
+                      <a:avLst/>
+                    </a:prstGeom>
+                    <a:noFill/>
+                    <a:ln>
+                      <a:noFill/>
+                    </a:ln>
+                  </pic:spPr>
+                </pic:pic>
+              </a:graphicData>
+            </a:graphic>
+          </wp:inline>
+        </w:drawing>
+      </w:r>
+    </w:p>
+    <w:p/>
+    <w:p/>
+    <w:p/>
+    <w:p/>
+    <w:p/>
+    <w:p/>
+    <w:p/>
+    <w:p/>
+    <w:p/>
+    <w:p/>
+    <w:p/>
+    <w:p/>
+    <w:p/>
+    <w:p>
+      <w:pPr>
+        <w:pStyle w:val="Heading2"/>
+      </w:pPr>
+      <w:bookmarkStart w:id="29" w:name="_Toc417644237"/>
+      <w:r>
+        <w:lastRenderedPageBreak/>
+        <w:t>3.5 Guest form</w:t>
+      </w:r>
+      <w:bookmarkEnd w:id="29"/>
+    </w:p>
+    <w:p>
+      <w:r>
+        <w:rPr>
+          <w:noProof/>
+          <w:lang w:val="bg-BG" w:eastAsia="bg-BG"/>
+        </w:rPr>
+        <w:drawing>
+          <wp:inline distT="0" distB="0" distL="0" distR="0">
+            <wp:extent cx="4267200" cy="3409950"/>
+            <wp:effectExtent l="0" t="0" r="0" b="0"/>
+            <wp:docPr id="8" name="Picture 8" descr="C:\Users\HP_g6\Desktop\Guest.png"/>
+            <wp:cNvGraphicFramePr>
+              <a:graphicFrameLocks xmlns:a="http://schemas.openxmlformats.org/drawingml/2006/main" noChangeAspect="1"/>
+            </wp:cNvGraphicFramePr>
+            <a:graphic xmlns:a="http://schemas.openxmlformats.org/drawingml/2006/main">
+              <a:graphicData uri="http://schemas.openxmlformats.org/drawingml/2006/picture">
+                <pic:pic xmlns:pic="http://schemas.openxmlformats.org/drawingml/2006/picture">
+                  <pic:nvPicPr>
+                    <pic:cNvPr id="0" name="Picture 7" descr="C:\Users\HP_g6\Desktop\Guest.png"/>
+                    <pic:cNvPicPr>
+                      <a:picLocks noChangeAspect="1" noChangeArrowheads="1"/>
+                    </pic:cNvPicPr>
+                  </pic:nvPicPr>
+                  <pic:blipFill>
+                    <a:blip r:embed="rId16">
+                      <a:extLst>
+                        <a:ext uri="{28A0092B-C50C-407E-A947-70E740481C1C}">
+                          <a14:useLocalDpi xmlns:a14="http://schemas.microsoft.com/office/drawing/2010/main" val="0"/>
+                        </a:ext>
+                      </a:extLst>
+                    </a:blip>
+                    <a:srcRect/>
+                    <a:stretch>
+                      <a:fillRect/>
+                    </a:stretch>
+                  </pic:blipFill>
+                  <pic:spPr bwMode="auto">
+                    <a:xfrm>
+                      <a:off x="0" y="0"/>
+                      <a:ext cx="4267200" cy="3409950"/>
+                    </a:xfrm>
+                    <a:prstGeom prst="rect">
+                      <a:avLst/>
+                    </a:prstGeom>
+                    <a:noFill/>
+                    <a:ln>
+                      <a:noFill/>
+                    </a:ln>
+                  </pic:spPr>
+                </pic:pic>
+              </a:graphicData>
+            </a:graphic>
+          </wp:inline>
+        </w:drawing>
+      </w:r>
+    </w:p>
+    <w:p/>
+    <w:p>
+      <w:pPr>
+        <w:pStyle w:val="Heading2"/>
+      </w:pPr>
+      <w:bookmarkStart w:id="30" w:name="_Toc417644238"/>
+      <w:r>
+        <w:t>3.1 Game form</w:t>
+      </w:r>
+      <w:bookmarkEnd w:id="30"/>
+    </w:p>
+    <w:p>
+      <w:r>
+        <w:rPr>
+          <w:noProof/>
+          <w:lang w:val="bg-BG" w:eastAsia="bg-BG"/>
+        </w:rPr>
+        <w:drawing>
+          <wp:inline distT="0" distB="0" distL="0" distR="0">
+            <wp:extent cx="5934075" cy="3019425"/>
+            <wp:effectExtent l="0" t="0" r="9525" b="9525"/>
+            <wp:docPr id="9" name="Picture 9" descr="C:\Users\HP_g6\Desktop\Game.png"/>
+            <wp:cNvGraphicFramePr>
+              <a:graphicFrameLocks xmlns:a="http://schemas.openxmlformats.org/drawingml/2006/main" noChangeAspect="1"/>
+            </wp:cNvGraphicFramePr>
+            <a:graphic xmlns:a="http://schemas.openxmlformats.org/drawingml/2006/main">
+              <a:graphicData uri="http://schemas.openxmlformats.org/drawingml/2006/picture">
+                <pic:pic xmlns:pic="http://schemas.openxmlformats.org/drawingml/2006/picture">
+                  <pic:nvPicPr>
+                    <pic:cNvPr id="0" name="Picture 8" descr="C:\Users\HP_g6\Desktop\Game.png"/>
+                    <pic:cNvPicPr>
+                      <a:picLocks noChangeAspect="1" noChangeArrowheads="1"/>
+                    </pic:cNvPicPr>
+                  </pic:nvPicPr>
+                  <pic:blipFill>
+                    <a:blip r:embed="rId17">
+                      <a:extLst>
+                        <a:ext uri="{28A0092B-C50C-407E-A947-70E740481C1C}">
+                          <a14:useLocalDpi xmlns:a14="http://schemas.microsoft.com/office/drawing/2010/main" val="0"/>
+                        </a:ext>
+                      </a:extLst>
+                    </a:blip>
+                    <a:srcRect/>
+                    <a:stretch>
+                      <a:fillRect/>
+                    </a:stretch>
+                  </pic:blipFill>
+                  <pic:spPr bwMode="auto">
+                    <a:xfrm>
+                      <a:off x="0" y="0"/>
+                      <a:ext cx="5934075" cy="3019425"/>
+                    </a:xfrm>
+                    <a:prstGeom prst="rect">
+                      <a:avLst/>
+                    </a:prstGeom>
+                    <a:noFill/>
+                    <a:ln>
+                      <a:noFill/>
+                    </a:ln>
+                  </pic:spPr>
+                </pic:pic>
+              </a:graphicData>
+            </a:graphic>
+          </wp:inline>
+        </w:drawing>
       </w:r>
     </w:p>
     <w:p>
+      <w:r>
+        <w:t>We will look in more detailed way at the forms in the next version of the document.</w:t>
+      </w:r>
+    </w:p>
+    <w:p/>
+    <w:p/>
+    <w:p/>
+    <w:p>
       <w:pPr>
         <w:pStyle w:val="Heading1"/>
       </w:pPr>
-    </w:p>
-    <w:p>
-      <w:pPr>
-        <w:pStyle w:val="Heading1"/>
-      </w:pPr>
+      <w:bookmarkStart w:id="31" w:name="_Toc417644239"/>
       <w:r>
         <w:t>4. Non-functional requirements</w:t>
       </w:r>
+      <w:bookmarkEnd w:id="31"/>
     </w:p>
     <w:tbl>
       <w:tblPr>
@@ -6031,7 +9171,303 @@
       <w:pPr>
         <w:pStyle w:val="Heading1"/>
       </w:pPr>
+      <w:bookmarkStart w:id="32" w:name="_Toc417644240"/>
+      <w:r>
+        <w:t>5. Work division</w:t>
+      </w:r>
+      <w:bookmarkEnd w:id="32"/>
     </w:p>
+    <w:p/>
+    <w:tbl>
+      <w:tblPr>
+        <w:tblStyle w:val="GridTable5Dark-Accent4"/>
+        <w:tblW w:w="0" w:type="auto"/>
+        <w:tblLook w:val="04A0" w:firstRow="1" w:lastRow="0" w:firstColumn="1" w:lastColumn="0" w:noHBand="0" w:noVBand="1"/>
+      </w:tblPr>
+      <w:tblGrid>
+        <w:gridCol w:w="4750"/>
+        <w:gridCol w:w="4750"/>
+      </w:tblGrid>
+      <w:tr>
+        <w:trPr>
+          <w:cnfStyle w:val="100000000000" w:firstRow="1" w:lastRow="0" w:firstColumn="0" w:lastColumn="0" w:oddVBand="0" w:evenVBand="0" w:oddHBand="0" w:evenHBand="0" w:firstRowFirstColumn="0" w:firstRowLastColumn="0" w:lastRowFirstColumn="0" w:lastRowLastColumn="0"/>
+        </w:trPr>
+        <w:tc>
+          <w:tcPr>
+            <w:cnfStyle w:val="001000000000" w:firstRow="0" w:lastRow="0" w:firstColumn="1" w:lastColumn="0" w:oddVBand="0" w:evenVBand="0" w:oddHBand="0" w:evenHBand="0" w:firstRowFirstColumn="0" w:firstRowLastColumn="0" w:lastRowFirstColumn="0" w:lastRowLastColumn="0"/>
+            <w:tcW w:w="4750" w:type="dxa"/>
+          </w:tcPr>
+          <w:p>
+            <w:pPr>
+              <w:rPr>
+                <w:b w:val="0"/>
+                <w:sz w:val="28"/>
+                <w:szCs w:val="28"/>
+              </w:rPr>
+            </w:pPr>
+            <w:r>
+              <w:rPr>
+                <w:b w:val="0"/>
+                <w:sz w:val="28"/>
+                <w:szCs w:val="28"/>
+              </w:rPr>
+              <w:t>Name:</w:t>
+            </w:r>
+          </w:p>
+        </w:tc>
+        <w:tc>
+          <w:tcPr>
+            <w:tcW w:w="4750" w:type="dxa"/>
+          </w:tcPr>
+          <w:p>
+            <w:pPr>
+              <w:cnfStyle w:val="100000000000" w:firstRow="1" w:lastRow="0" w:firstColumn="0" w:lastColumn="0" w:oddVBand="0" w:evenVBand="0" w:oddHBand="0" w:evenHBand="0" w:firstRowFirstColumn="0" w:firstRowLastColumn="0" w:lastRowFirstColumn="0" w:lastRowLastColumn="0"/>
+              <w:rPr>
+                <w:b w:val="0"/>
+                <w:sz w:val="28"/>
+                <w:szCs w:val="28"/>
+              </w:rPr>
+            </w:pPr>
+            <w:r>
+              <w:rPr>
+                <w:b w:val="0"/>
+                <w:sz w:val="28"/>
+                <w:szCs w:val="28"/>
+              </w:rPr>
+              <w:t>Tasks:</w:t>
+            </w:r>
+          </w:p>
+        </w:tc>
+      </w:tr>
+      <w:tr>
+        <w:trPr>
+          <w:cnfStyle w:val="000000100000" w:firstRow="0" w:lastRow="0" w:firstColumn="0" w:lastColumn="0" w:oddVBand="0" w:evenVBand="0" w:oddHBand="1" w:evenHBand="0" w:firstRowFirstColumn="0" w:firstRowLastColumn="0" w:lastRowFirstColumn="0" w:lastRowLastColumn="0"/>
+        </w:trPr>
+        <w:tc>
+          <w:tcPr>
+            <w:cnfStyle w:val="001000000000" w:firstRow="0" w:lastRow="0" w:firstColumn="1" w:lastColumn="0" w:oddVBand="0" w:evenVBand="0" w:oddHBand="0" w:evenHBand="0" w:firstRowFirstColumn="0" w:firstRowLastColumn="0" w:lastRowFirstColumn="0" w:lastRowLastColumn="0"/>
+            <w:tcW w:w="4750" w:type="dxa"/>
+          </w:tcPr>
+          <w:p>
+            <w:pPr>
+              <w:rPr>
+                <w:b w:val="0"/>
+                <w:sz w:val="28"/>
+                <w:szCs w:val="28"/>
+              </w:rPr>
+            </w:pPr>
+            <w:r>
+              <w:rPr>
+                <w:b w:val="0"/>
+                <w:sz w:val="28"/>
+                <w:szCs w:val="28"/>
+              </w:rPr>
+              <w:t>Todor</w:t>
+            </w:r>
+          </w:p>
+        </w:tc>
+        <w:tc>
+          <w:tcPr>
+            <w:tcW w:w="4750" w:type="dxa"/>
+          </w:tcPr>
+          <w:p>
+            <w:pPr>
+              <w:cnfStyle w:val="000000100000" w:firstRow="0" w:lastRow="0" w:firstColumn="0" w:lastColumn="0" w:oddVBand="0" w:evenVBand="0" w:oddHBand="1" w:evenHBand="0" w:firstRowFirstColumn="0" w:firstRowLastColumn="0" w:lastRowFirstColumn="0" w:lastRowLastColumn="0"/>
+              <w:rPr>
+                <w:b/>
+                <w:sz w:val="28"/>
+                <w:szCs w:val="28"/>
+              </w:rPr>
+            </w:pPr>
+            <w:r>
+              <w:rPr>
+                <w:b/>
+                <w:sz w:val="28"/>
+                <w:szCs w:val="28"/>
+              </w:rPr>
+              <w:t xml:space="preserve">GUI, 6 use-cases, use-case diagram, </w:t>
+            </w:r>
+            <w:proofErr w:type="spellStart"/>
+            <w:r>
+              <w:rPr>
+                <w:b/>
+                <w:sz w:val="28"/>
+                <w:szCs w:val="28"/>
+              </w:rPr>
+              <w:t>MoSCoW</w:t>
+            </w:r>
+            <w:proofErr w:type="spellEnd"/>
+          </w:p>
+        </w:tc>
+      </w:tr>
+      <w:tr>
+        <w:tc>
+          <w:tcPr>
+            <w:cnfStyle w:val="001000000000" w:firstRow="0" w:lastRow="0" w:firstColumn="1" w:lastColumn="0" w:oddVBand="0" w:evenVBand="0" w:oddHBand="0" w:evenHBand="0" w:firstRowFirstColumn="0" w:firstRowLastColumn="0" w:lastRowFirstColumn="0" w:lastRowLastColumn="0"/>
+            <w:tcW w:w="4750" w:type="dxa"/>
+          </w:tcPr>
+          <w:p>
+            <w:pPr>
+              <w:rPr>
+                <w:b w:val="0"/>
+                <w:sz w:val="28"/>
+                <w:szCs w:val="28"/>
+              </w:rPr>
+            </w:pPr>
+            <w:r>
+              <w:rPr>
+                <w:b w:val="0"/>
+                <w:sz w:val="28"/>
+                <w:szCs w:val="28"/>
+              </w:rPr>
+              <w:t>Ivana</w:t>
+            </w:r>
+          </w:p>
+        </w:tc>
+        <w:tc>
+          <w:tcPr>
+            <w:tcW w:w="4750" w:type="dxa"/>
+          </w:tcPr>
+          <w:p>
+            <w:pPr>
+              <w:cnfStyle w:val="000000000000" w:firstRow="0" w:lastRow="0" w:firstColumn="0" w:lastColumn="0" w:oddVBand="0" w:evenVBand="0" w:oddHBand="0" w:evenHBand="0" w:firstRowFirstColumn="0" w:firstRowLastColumn="0" w:lastRowFirstColumn="0" w:lastRowLastColumn="0"/>
+              <w:rPr>
+                <w:b/>
+                <w:sz w:val="28"/>
+                <w:szCs w:val="28"/>
+              </w:rPr>
+            </w:pPr>
+            <w:r>
+              <w:rPr>
+                <w:b/>
+                <w:sz w:val="28"/>
+                <w:szCs w:val="28"/>
+              </w:rPr>
+              <w:t xml:space="preserve">Introduction, functional requirements, </w:t>
+            </w:r>
+            <w:r>
+              <w:rPr>
+                <w:b/>
+                <w:sz w:val="28"/>
+                <w:szCs w:val="28"/>
+              </w:rPr>
+              <w:t>6 use-</w:t>
+            </w:r>
+            <w:r>
+              <w:rPr>
+                <w:b/>
+                <w:sz w:val="28"/>
+                <w:szCs w:val="28"/>
+              </w:rPr>
+              <w:t>cases, use</w:t>
+            </w:r>
+            <w:r>
+              <w:rPr>
+                <w:b/>
+                <w:sz w:val="28"/>
+                <w:szCs w:val="28"/>
+              </w:rPr>
+              <w:t>-case diagram</w:t>
+            </w:r>
+          </w:p>
+        </w:tc>
+      </w:tr>
+      <w:tr>
+        <w:trPr>
+          <w:cnfStyle w:val="000000100000" w:firstRow="0" w:lastRow="0" w:firstColumn="0" w:lastColumn="0" w:oddVBand="0" w:evenVBand="0" w:oddHBand="1" w:evenHBand="0" w:firstRowFirstColumn="0" w:firstRowLastColumn="0" w:lastRowFirstColumn="0" w:lastRowLastColumn="0"/>
+        </w:trPr>
+        <w:tc>
+          <w:tcPr>
+            <w:cnfStyle w:val="001000000000" w:firstRow="0" w:lastRow="0" w:firstColumn="1" w:lastColumn="0" w:oddVBand="0" w:evenVBand="0" w:oddHBand="0" w:evenHBand="0" w:firstRowFirstColumn="0" w:firstRowLastColumn="0" w:lastRowFirstColumn="0" w:lastRowLastColumn="0"/>
+            <w:tcW w:w="4750" w:type="dxa"/>
+          </w:tcPr>
+          <w:p>
+            <w:pPr>
+              <w:rPr>
+                <w:b w:val="0"/>
+                <w:sz w:val="28"/>
+                <w:szCs w:val="28"/>
+              </w:rPr>
+            </w:pPr>
+            <w:proofErr w:type="spellStart"/>
+            <w:r>
+              <w:rPr>
+                <w:b w:val="0"/>
+                <w:sz w:val="28"/>
+                <w:szCs w:val="28"/>
+              </w:rPr>
+              <w:t>Zair</w:t>
+            </w:r>
+            <w:proofErr w:type="spellEnd"/>
+          </w:p>
+        </w:tc>
+        <w:tc>
+          <w:tcPr>
+            <w:tcW w:w="4750" w:type="dxa"/>
+          </w:tcPr>
+          <w:p>
+            <w:pPr>
+              <w:cnfStyle w:val="000000100000" w:firstRow="0" w:lastRow="0" w:firstColumn="0" w:lastColumn="0" w:oddVBand="0" w:evenVBand="0" w:oddHBand="1" w:evenHBand="0" w:firstRowFirstColumn="0" w:firstRowLastColumn="0" w:lastRowFirstColumn="0" w:lastRowLastColumn="0"/>
+              <w:rPr>
+                <w:b/>
+                <w:sz w:val="28"/>
+                <w:szCs w:val="28"/>
+              </w:rPr>
+            </w:pPr>
+            <w:r>
+              <w:rPr>
+                <w:b/>
+                <w:sz w:val="28"/>
+                <w:szCs w:val="28"/>
+              </w:rPr>
+              <w:t>Non-functional requierments,</w:t>
+            </w:r>
+            <w:r>
+              <w:rPr>
+                <w:b/>
+                <w:sz w:val="28"/>
+                <w:szCs w:val="28"/>
+              </w:rPr>
+              <w:t>6 use-</w:t>
+            </w:r>
+            <w:r>
+              <w:rPr>
+                <w:b/>
+                <w:sz w:val="28"/>
+                <w:szCs w:val="28"/>
+              </w:rPr>
+              <w:t>cases, use</w:t>
+            </w:r>
+            <w:r>
+              <w:rPr>
+                <w:b/>
+                <w:sz w:val="28"/>
+                <w:szCs w:val="28"/>
+              </w:rPr>
+              <w:t>-case diagram</w:t>
+            </w:r>
+            <w:r>
+              <w:rPr>
+                <w:b/>
+                <w:sz w:val="28"/>
+                <w:szCs w:val="28"/>
+              </w:rPr>
+              <w:t xml:space="preserve">, </w:t>
+            </w:r>
+            <w:proofErr w:type="spellStart"/>
+            <w:r>
+              <w:rPr>
+                <w:b/>
+                <w:sz w:val="28"/>
+                <w:szCs w:val="28"/>
+              </w:rPr>
+              <w:t>MoSCoW</w:t>
+            </w:r>
+            <w:proofErr w:type="spellEnd"/>
+          </w:p>
+        </w:tc>
+      </w:tr>
+    </w:tbl>
     <w:p>
       <w:pPr>
         <w:rPr>
@@ -6043,10 +9479,10 @@
     </w:p>
     <w:p/>
     <w:sectPr>
-      <w:headerReference w:type="default" r:id="rId11"/>
-      <w:footerReference w:type="default" r:id="rId12"/>
-      <w:headerReference w:type="first" r:id="rId13"/>
-      <w:footerReference w:type="first" r:id="rId14"/>
+      <w:headerReference w:type="default" r:id="rId18"/>
+      <w:footerReference w:type="default" r:id="rId19"/>
+      <w:headerReference w:type="first" r:id="rId20"/>
+      <w:footerReference w:type="first" r:id="rId21"/>
       <w:pgSz w:w="12240" w:h="15840"/>
       <w:pgMar w:top="1440" w:right="1440" w:bottom="1440" w:left="1440" w:header="720" w:footer="720" w:gutter="0"/>
       <w:pgNumType w:start="0"/>
@@ -6127,7 +9563,7 @@
         <w:rFonts w:asciiTheme="majorHAnsi" w:eastAsiaTheme="majorEastAsia" w:hAnsiTheme="majorHAnsi" w:cstheme="majorBidi"/>
         <w:noProof/>
       </w:rPr>
-      <w:t>9</w:t>
+      <w:t>2</w:t>
     </w:r>
     <w:r>
       <w:rPr>
@@ -6246,6 +9682,7 @@
       <w:dataBinding w:prefixMappings="xmlns:ns0='http://schemas.openxmlformats.org/package/2006/metadata/core-properties' xmlns:ns1='http://purl.org/dc/elements/1.1/'" w:xpath="/ns0:coreProperties[1]/ns1:title[1]" w:storeItemID="{6C3C8BC8-F283-45AE-878A-BAB7291924A1}"/>
       <w:text/>
     </w:sdtPr>
+    <w:sdtEndPr/>
     <w:sdtContent>
       <w:p>
         <w:pPr>
@@ -6288,6 +9725,7 @@
       <w:dataBinding w:prefixMappings="xmlns:ns0='http://schemas.openxmlformats.org/package/2006/metadata/core-properties' xmlns:ns1='http://purl.org/dc/elements/1.1/'" w:xpath="/ns0:coreProperties[1]/ns1:title[1]" w:storeItemID="{6C3C8BC8-F283-45AE-878A-BAB7291924A1}"/>
       <w:text/>
     </w:sdtPr>
+    <w:sdtEndPr/>
     <w:sdtContent>
       <w:p>
         <w:pPr>
@@ -8940,6 +12378,112 @@
       </w:tcPr>
     </w:tblStylePr>
   </w:style>
+  <w:style w:type="table" w:styleId="GridTable5Dark-Accent4">
+    <w:name w:val="Grid Table 5 Dark Accent 4"/>
+    <w:basedOn w:val="TableNormal"/>
+    <w:uiPriority w:val="50"/>
+    <w:rsid w:val="001D630C"/>
+    <w:pPr>
+      <w:spacing w:after="0" w:line="240" w:lineRule="auto"/>
+    </w:pPr>
+    <w:tblPr>
+      <w:tblStyleRowBandSize w:val="1"/>
+      <w:tblStyleColBandSize w:val="1"/>
+      <w:tblBorders>
+        <w:top w:val="single" w:sz="4" w:space="0" w:color="FFFFFF" w:themeColor="background1"/>
+        <w:left w:val="single" w:sz="4" w:space="0" w:color="FFFFFF" w:themeColor="background1"/>
+        <w:bottom w:val="single" w:sz="4" w:space="0" w:color="FFFFFF" w:themeColor="background1"/>
+        <w:right w:val="single" w:sz="4" w:space="0" w:color="FFFFFF" w:themeColor="background1"/>
+        <w:insideH w:val="single" w:sz="4" w:space="0" w:color="FFFFFF" w:themeColor="background1"/>
+        <w:insideV w:val="single" w:sz="4" w:space="0" w:color="FFFFFF" w:themeColor="background1"/>
+      </w:tblBorders>
+    </w:tblPr>
+    <w:tcPr>
+      <w:shd w:val="clear" w:color="auto" w:fill="D8D8D8" w:themeFill="accent4" w:themeFillTint="33"/>
+    </w:tcPr>
+    <w:tblStylePr w:type="firstRow">
+      <w:rPr>
+        <w:b/>
+        <w:bCs/>
+        <w:color w:val="FFFFFF" w:themeColor="background1"/>
+      </w:rPr>
+      <w:tblPr/>
+      <w:tcPr>
+        <w:tcBorders>
+          <w:top w:val="single" w:sz="4" w:space="0" w:color="FFFFFF" w:themeColor="background1"/>
+          <w:left w:val="single" w:sz="4" w:space="0" w:color="FFFFFF" w:themeColor="background1"/>
+          <w:right w:val="single" w:sz="4" w:space="0" w:color="FFFFFF" w:themeColor="background1"/>
+          <w:insideH w:val="nil"/>
+          <w:insideV w:val="nil"/>
+        </w:tcBorders>
+        <w:shd w:val="clear" w:color="auto" w:fill="3F3F3F" w:themeFill="accent4"/>
+      </w:tcPr>
+    </w:tblStylePr>
+    <w:tblStylePr w:type="lastRow">
+      <w:rPr>
+        <w:b/>
+        <w:bCs/>
+        <w:color w:val="FFFFFF" w:themeColor="background1"/>
+      </w:rPr>
+      <w:tblPr/>
+      <w:tcPr>
+        <w:tcBorders>
+          <w:left w:val="single" w:sz="4" w:space="0" w:color="FFFFFF" w:themeColor="background1"/>
+          <w:bottom w:val="single" w:sz="4" w:space="0" w:color="FFFFFF" w:themeColor="background1"/>
+          <w:right w:val="single" w:sz="4" w:space="0" w:color="FFFFFF" w:themeColor="background1"/>
+          <w:insideH w:val="nil"/>
+          <w:insideV w:val="nil"/>
+        </w:tcBorders>
+        <w:shd w:val="clear" w:color="auto" w:fill="3F3F3F" w:themeFill="accent4"/>
+      </w:tcPr>
+    </w:tblStylePr>
+    <w:tblStylePr w:type="firstCol">
+      <w:rPr>
+        <w:b/>
+        <w:bCs/>
+        <w:color w:val="FFFFFF" w:themeColor="background1"/>
+      </w:rPr>
+      <w:tblPr/>
+      <w:tcPr>
+        <w:tcBorders>
+          <w:top w:val="single" w:sz="4" w:space="0" w:color="FFFFFF" w:themeColor="background1"/>
+          <w:left w:val="single" w:sz="4" w:space="0" w:color="FFFFFF" w:themeColor="background1"/>
+          <w:bottom w:val="single" w:sz="4" w:space="0" w:color="FFFFFF" w:themeColor="background1"/>
+          <w:insideV w:val="nil"/>
+        </w:tcBorders>
+        <w:shd w:val="clear" w:color="auto" w:fill="3F3F3F" w:themeFill="accent4"/>
+      </w:tcPr>
+    </w:tblStylePr>
+    <w:tblStylePr w:type="lastCol">
+      <w:rPr>
+        <w:b/>
+        <w:bCs/>
+        <w:color w:val="FFFFFF" w:themeColor="background1"/>
+      </w:rPr>
+      <w:tblPr/>
+      <w:tcPr>
+        <w:tcBorders>
+          <w:top w:val="single" w:sz="4" w:space="0" w:color="FFFFFF" w:themeColor="background1"/>
+          <w:bottom w:val="single" w:sz="4" w:space="0" w:color="FFFFFF" w:themeColor="background1"/>
+          <w:right w:val="single" w:sz="4" w:space="0" w:color="FFFFFF" w:themeColor="background1"/>
+          <w:insideV w:val="nil"/>
+        </w:tcBorders>
+        <w:shd w:val="clear" w:color="auto" w:fill="3F3F3F" w:themeFill="accent4"/>
+      </w:tcPr>
+    </w:tblStylePr>
+    <w:tblStylePr w:type="band1Vert">
+      <w:tblPr/>
+      <w:tcPr>
+        <w:shd w:val="clear" w:color="auto" w:fill="B2B2B2" w:themeFill="accent4" w:themeFillTint="66"/>
+      </w:tcPr>
+    </w:tblStylePr>
+    <w:tblStylePr w:type="band1Horz">
+      <w:tblPr/>
+      <w:tcPr>
+        <w:shd w:val="clear" w:color="auto" w:fill="B2B2B2" w:themeFill="accent4" w:themeFillTint="66"/>
+      </w:tcPr>
+    </w:tblStylePr>
+  </w:style>
 </w:styles>
 </file>
 
@@ -9277,7 +12821,7 @@
 </file>
 
 <file path=customXml/itemProps2.xml><?xml version="1.0" encoding="utf-8"?>
-<ds:datastoreItem xmlns:ds="http://schemas.openxmlformats.org/officeDocument/2006/customXml" ds:itemID="{86BCF548-0BD1-46E5-97E3-7935B3709AA9}">
+<ds:datastoreItem xmlns:ds="http://schemas.openxmlformats.org/officeDocument/2006/customXml" ds:itemID="{49D1503E-D31E-45FF-9702-1034FFAA80D5}">
   <ds:schemaRefs>
     <ds:schemaRef ds:uri="http://schemas.openxmlformats.org/officeDocument/2006/bibliography"/>
   </ds:schemaRefs>

</xml_diff>